<commit_message>
SVR and results metrics
</commit_message>
<xml_diff>
--- a/Assignment2/ML1819--task-102--team-19 - Final.docx
+++ b/Assignment2/ML1819--task-102--team-19 - Final.docx
@@ -1687,11 +1687,10 @@
           <w:b w:val="0"/>
           <w:bCs w:val="0"/>
           <w:caps w:val="0"/>
-          <w:color w:val="FF0000"/>
           <w:sz w:val="18"/>
           <w:szCs w:val="22"/>
         </w:rPr>
-        <w:t xml:space="preserve">The dataset chosen for our analysis is a subset of the largest movie </w:t>
+        <w:t xml:space="preserve">The dataset chosen for our analysis consisted of the user ratings of 10,841 applications </w:t>
       </w:r>
       <w:r>
         <w:rPr>
@@ -1699,11 +1698,10 @@
           <w:b w:val="0"/>
           <w:bCs w:val="0"/>
           <w:caps w:val="0"/>
-          <w:color w:val="FF0000"/>
           <w:sz w:val="18"/>
           <w:szCs w:val="22"/>
         </w:rPr>
-        <w:t xml:space="preserve">ratings </w:t>
+        <w:t>from</w:t>
       </w:r>
       <w:r>
         <w:rPr>
@@ -1711,99 +1709,43 @@
           <w:b w:val="0"/>
           <w:bCs w:val="0"/>
           <w:caps w:val="0"/>
-          <w:color w:val="FF0000"/>
           <w:sz w:val="18"/>
           <w:szCs w:val="22"/>
         </w:rPr>
-        <w:t xml:space="preserve">database publicly available on the internet, IMDb </w:t>
-      </w:r>
-      <w:sdt>
-        <w:sdtPr>
-          <w:rPr>
-            <w:rFonts w:eastAsiaTheme="minorHAnsi" w:cstheme="minorBidi"/>
-            <w:b w:val="0"/>
-            <w:bCs w:val="0"/>
-            <w:caps w:val="0"/>
-            <w:color w:val="FF0000"/>
-            <w:sz w:val="18"/>
-            <w:szCs w:val="22"/>
-          </w:rPr>
-          <w:id w:val="-2080124860"/>
-          <w:citation/>
-        </w:sdtPr>
-        <w:sdtContent>
-          <w:r>
-            <w:rPr>
-              <w:rFonts w:eastAsiaTheme="minorHAnsi" w:cstheme="minorBidi"/>
-              <w:b w:val="0"/>
-              <w:bCs w:val="0"/>
-              <w:caps w:val="0"/>
-              <w:color w:val="FF0000"/>
-              <w:sz w:val="18"/>
-              <w:szCs w:val="22"/>
-            </w:rPr>
-            <w:fldChar w:fldCharType="begin"/>
-          </w:r>
-          <w:r>
-            <w:rPr>
-              <w:rFonts w:eastAsiaTheme="minorHAnsi" w:cstheme="minorBidi"/>
-              <w:b w:val="0"/>
-              <w:bCs w:val="0"/>
-              <w:caps w:val="0"/>
-              <w:color w:val="FF0000"/>
-              <w:sz w:val="18"/>
-              <w:szCs w:val="22"/>
-            </w:rPr>
-            <w:instrText xml:space="preserve">CITATION hsu-shen-2014-lncs-8818---predicting-movies-user-ratings-with-imdb-attributes \l 6153 </w:instrText>
-          </w:r>
-          <w:r>
-            <w:rPr>
-              <w:rFonts w:eastAsiaTheme="minorHAnsi" w:cstheme="minorBidi"/>
-              <w:b w:val="0"/>
-              <w:bCs w:val="0"/>
-              <w:caps w:val="0"/>
-              <w:color w:val="FF0000"/>
-              <w:sz w:val="18"/>
-              <w:szCs w:val="22"/>
-            </w:rPr>
-            <w:fldChar w:fldCharType="separate"/>
-          </w:r>
-          <w:r>
-            <w:rPr>
-              <w:rFonts w:eastAsiaTheme="minorHAnsi" w:cstheme="minorBidi"/>
-              <w:b w:val="0"/>
-              <w:noProof/>
-              <w:color w:val="FF0000"/>
-              <w:sz w:val="18"/>
-              <w:szCs w:val="22"/>
-            </w:rPr>
-            <w:t>[1]</w:t>
-          </w:r>
-          <w:r>
-            <w:rPr>
-              <w:rFonts w:eastAsiaTheme="minorHAnsi" w:cstheme="minorBidi"/>
-              <w:b w:val="0"/>
-              <w:bCs w:val="0"/>
-              <w:caps w:val="0"/>
-              <w:color w:val="FF0000"/>
-              <w:sz w:val="18"/>
-              <w:szCs w:val="22"/>
-            </w:rPr>
-            <w:fldChar w:fldCharType="end"/>
-          </w:r>
-        </w:sdtContent>
-      </w:sdt>
+        <w:t xml:space="preserve"> the Google play store. </w:t>
+      </w:r>
       <w:r>
         <w:rPr>
           <w:rFonts w:eastAsiaTheme="minorHAnsi" w:cstheme="minorBidi"/>
           <w:b w:val="0"/>
           <w:bCs w:val="0"/>
           <w:caps w:val="0"/>
-          <w:color w:val="FF0000"/>
           <w:sz w:val="18"/>
           <w:szCs w:val="22"/>
         </w:rPr>
-        <w:t>. The learning objective of the model was to predict the categorical rating of a movie among 5 bins: poor, average, good, very good, excellent. The results indicated that an algorithm that performed better on an unpruned dataset also performed better on a pruned dataset.</w:t>
+        <w:t xml:space="preserve">The ratings were in the range of 1-5. </w:t>
+      </w:r>
+      <w:r>
+        <w:rPr>
+          <w:rFonts w:eastAsiaTheme="minorHAnsi" w:cstheme="minorBidi"/>
+          <w:b w:val="0"/>
+          <w:bCs w:val="0"/>
+          <w:caps w:val="0"/>
+          <w:sz w:val="18"/>
+          <w:szCs w:val="22"/>
+        </w:rPr>
+        <w:t xml:space="preserve">The dataset was pruned iteratively based on the number of reviews and three regression algorithms to predict the application ratings were implemented. </w:t>
+      </w:r>
+      <w:r>
+        <w:rPr>
+          <w:rFonts w:eastAsiaTheme="minorHAnsi" w:cstheme="minorBidi"/>
+          <w:b w:val="0"/>
+          <w:bCs w:val="0"/>
+          <w:caps w:val="0"/>
+          <w:sz w:val="18"/>
+          <w:szCs w:val="22"/>
+        </w:rPr>
+        <w:t>The results indicated that an algorithm that performed better on an unpruned dataset also performed better on a pruned dataset.</w:t>
       </w:r>
     </w:p>
     <w:p>
@@ -2075,7 +2017,13 @@
         <w:rPr>
           <w:color w:val="FF0000"/>
         </w:rPr>
-        <w:t xml:space="preserve">Automatic rating prediction was proposed in 2011 using the IMDb dataset, however the results were inferior to baseline which was attributed to the dataset lacking diversity in terms of user rating </w:t>
+        <w:t xml:space="preserve">Automatic rating prediction was proposed in 2011 using the IMDb dataset, however the results were inferior to baseline </w:t>
+      </w:r>
+      <w:r>
+        <w:rPr>
+          <w:color w:val="FF0000"/>
+        </w:rPr>
+        <w:t xml:space="preserve">which was attributed to the dataset lacking diversity in terms of user rating </w:t>
       </w:r>
       <w:sdt>
         <w:sdtPr>
@@ -2159,76 +2107,70 @@
         <w:t xml:space="preserve"> </w:t>
       </w:r>
       <w:r>
-        <w:t>is from the largest publicly available</w:t>
+        <w:t xml:space="preserve">is from the largest </w:t>
+      </w:r>
+      <w:r>
+        <w:t>Android application store, Google play store &lt;INSERT REF&gt;</w:t>
+      </w:r>
+      <w:r>
+        <w:t xml:space="preserve">. It </w:t>
+      </w:r>
+      <w:r>
+        <w:t>contains</w:t>
       </w:r>
       <w:r>
         <w:t xml:space="preserve"> </w:t>
       </w:r>
       <w:r>
-        <w:t xml:space="preserve">movie rating database, IMDb </w:t>
-      </w:r>
-      <w:sdt>
-        <w:sdtPr>
-          <w:id w:val="-447854917"/>
-          <w:citation/>
-        </w:sdtPr>
-        <w:sdtContent>
-          <w:r>
-            <w:fldChar w:fldCharType="begin"/>
-          </w:r>
-          <w:r>
-            <w:rPr>
-              <w:lang w:val="en-IE"/>
-            </w:rPr>
-            <w:instrText xml:space="preserve"> CITATION hsu-shen-2014-lncs-8818---predicting-movies-user-ratings-with-imdb-attributes \l 6153 </w:instrText>
-          </w:r>
-          <w:r>
-            <w:fldChar w:fldCharType="separate"/>
-          </w:r>
-          <w:r>
-            <w:rPr>
-              <w:noProof/>
-              <w:lang w:val="en-IE"/>
-            </w:rPr>
-            <w:t>[1]</w:t>
-          </w:r>
-          <w:r>
-            <w:fldChar w:fldCharType="end"/>
-          </w:r>
-        </w:sdtContent>
-      </w:sdt>
-      <w:r>
-        <w:t xml:space="preserve">. It </w:t>
-      </w:r>
-      <w:r>
-        <w:t>contains</w:t>
+        <w:t>10,481</w:t>
       </w:r>
       <w:r>
         <w:t xml:space="preserve"> </w:t>
       </w:r>
       <w:r>
-        <w:t>5,043</w:t>
+        <w:t>applications (app)</w:t>
+      </w:r>
+      <w:r>
+        <w:t xml:space="preserve"> with </w:t>
+      </w:r>
+      <w:r>
+        <w:t>13</w:t>
+      </w:r>
+      <w:r>
+        <w:t xml:space="preserve"> attributes,</w:t>
       </w:r>
       <w:r>
         <w:t xml:space="preserve"> </w:t>
       </w:r>
       <w:r>
-        <w:t>movies</w:t>
-      </w:r>
-      <w:r>
-        <w:t xml:space="preserve"> with 28 attributes,</w:t>
-      </w:r>
-      <w:r>
-        <w:t xml:space="preserve"> with</w:t>
+        <w:t>where</w:t>
       </w:r>
       <w:r>
         <w:t xml:space="preserve"> </w:t>
       </w:r>
       <w:r>
-        <w:t>IMDb score</w:t>
-      </w:r>
-      <w:r>
-        <w:t xml:space="preserve"> indicating the movie ratings on a scale of 1-10.</w:t>
+        <w:t>“Rating”</w:t>
+      </w:r>
+      <w:r>
+        <w:t xml:space="preserve"> </w:t>
+      </w:r>
+      <w:r>
+        <w:t>indicates</w:t>
+      </w:r>
+      <w:r>
+        <w:t xml:space="preserve"> the </w:t>
+      </w:r>
+      <w:r>
+        <w:t>app</w:t>
+      </w:r>
+      <w:r>
+        <w:t xml:space="preserve"> ratings on a scale of </w:t>
+      </w:r>
+      <w:r>
+        <w:t>1-5</w:t>
+      </w:r>
+      <w:r>
+        <w:t>.</w:t>
       </w:r>
       <w:r>
         <w:t xml:space="preserve"> </w:t>
@@ -2303,28 +2245,37 @@
         <w:t xml:space="preserve"> </w:t>
       </w:r>
       <w:r>
-        <w:t>IMDb</w:t>
-      </w:r>
-      <w:r>
-        <w:t xml:space="preserve"> score indicating the rating</w:t>
+        <w:t>app ratings</w:t>
       </w:r>
       <w:r>
         <w:t xml:space="preserve"> </w:t>
       </w:r>
       <w:r>
-        <w:t xml:space="preserve">between 6 and </w:t>
-      </w:r>
-      <w:r>
-        <w:t>7</w:t>
+        <w:t xml:space="preserve">depicting </w:t>
+      </w:r>
+      <w:r>
+        <w:t>the rating</w:t>
       </w:r>
       <w:r>
         <w:t xml:space="preserve"> </w:t>
       </w:r>
       <w:r>
+        <w:t xml:space="preserve">between </w:t>
+      </w:r>
+      <w:r>
+        <w:t>&lt;RANGE HERE&gt;</w:t>
+      </w:r>
+      <w:r>
+        <w:t xml:space="preserve"> </w:t>
+      </w:r>
+      <w:r>
         <w:t xml:space="preserve">to be </w:t>
       </w:r>
       <w:r>
         <w:t>the highest.</w:t>
+      </w:r>
+      <w:r>
+        <w:t xml:space="preserve"> The different features in the dataset along with their datatype are shown in &lt;TABLE REFERENCE&gt;</w:t>
       </w:r>
     </w:p>
     <w:p>
@@ -2436,172 +2387,85 @@
         <w:ind w:firstLine="0"/>
       </w:pPr>
       <w:r>
-        <w:t xml:space="preserve">IMDb ratings have continuous values in the range 1-10. The ratings were categorized into 5 classes: </w:t>
-      </w:r>
-      <w:r>
-        <w:t>poor, average, good, very good,</w:t>
+        <w:t>Google Play app</w:t>
+      </w:r>
+      <w:r>
+        <w:t xml:space="preserve"> ratings have con</w:t>
+      </w:r>
+      <w:r>
+        <w:t>tinuous values in the range 1-5</w:t>
+      </w:r>
+      <w:r>
+        <w:t xml:space="preserve">. </w:t>
+      </w:r>
+      <w:r>
+        <w:t xml:space="preserve">The percentage of missing data per column in the dataset can be seen in &lt;TABLE HERE&gt;. </w:t>
+      </w:r>
+      <w:r>
+        <w:t>The ratings</w:t>
+      </w:r>
+      <w:r>
+        <w:t xml:space="preserve"> column</w:t>
+      </w:r>
+      <w:r>
+        <w:t>, w</w:t>
+      </w:r>
+      <w:r>
+        <w:t>hich is the target variable had 13.6% of the data missing</w:t>
       </w:r>
       <w:r>
         <w:rPr>
           <w:bCs/>
         </w:rPr>
-        <w:t xml:space="preserve"> excellent based on the bins </w:t>
+        <w:t>.</w:t>
       </w:r>
       <w:r>
         <w:rPr>
           <w:bCs/>
         </w:rPr>
-        <w:t>[0,</w:t>
-      </w:r>
-      <w:r>
-        <w:rPr>
-          <w:bCs/>
-        </w:rPr>
+        <w:t xml:space="preserve"> 5 other features also had missing data, but the number was less than 1%. Consequently, all the rows containing missing data were removed, since it was not reasonable to impute the target variable and then use it for building the model &lt;SEARCH REFERENCE&gt;</w:t>
+      </w:r>
+      <w:r>
+        <w:t xml:space="preserve">. </w:t>
+      </w:r>
+      <w:r>
+        <w:t xml:space="preserve">Categorical data in the numeric columns were replaced with -1. </w:t>
+      </w:r>
+      <w:r>
+        <w:t>Duplicate tuple</w:t>
+      </w:r>
+      <w:r>
+        <w:t>s</w:t>
+      </w:r>
+      <w:r>
+        <w:t xml:space="preserve"> wer</w:t>
+      </w:r>
+      <w:r>
+        <w:t>e</w:t>
+      </w:r>
+      <w:r>
+        <w:t xml:space="preserve"> removed</w:t>
+      </w:r>
+      <w:r>
+        <w:t xml:space="preserve">. </w:t>
+      </w:r>
+      <w:r>
+        <w:t>Categ</w:t>
+      </w:r>
+      <w:r>
+        <w:t>o</w:t>
+      </w:r>
+      <w:r>
+        <w:t>rical</w:t>
+      </w:r>
+      <w:r>
         <w:t xml:space="preserve"> </w:t>
       </w:r>
       <w:r>
-        <w:rPr>
-          <w:bCs/>
-        </w:rPr>
-        <w:t>7,</w:t>
-      </w:r>
-      <w:r>
-        <w:rPr>
-          <w:bCs/>
-        </w:rPr>
-        <w:t xml:space="preserve"> </w:t>
-      </w:r>
-      <w:r>
-        <w:rPr>
-          <w:bCs/>
-        </w:rPr>
-        <w:t>8,</w:t>
-      </w:r>
-      <w:r>
-        <w:rPr>
-          <w:bCs/>
-        </w:rPr>
-        <w:t xml:space="preserve"> </w:t>
-      </w:r>
-      <w:r>
-        <w:rPr>
-          <w:bCs/>
-        </w:rPr>
-        <w:t>8.5,</w:t>
-      </w:r>
-      <w:r>
-        <w:rPr>
-          <w:bCs/>
-        </w:rPr>
-        <w:t xml:space="preserve"> </w:t>
-      </w:r>
-      <w:r>
-        <w:rPr>
-          <w:bCs/>
-        </w:rPr>
-        <w:t>9,</w:t>
-      </w:r>
-      <w:r>
-        <w:rPr>
-          <w:bCs/>
-        </w:rPr>
-        <w:t xml:space="preserve"> 10</w:t>
-      </w:r>
-      <w:r>
-        <w:rPr>
-          <w:bCs/>
-        </w:rPr>
-        <w:t>]</w:t>
-      </w:r>
-      <w:r>
-        <w:rPr>
-          <w:bCs/>
-        </w:rPr>
-        <w:t xml:space="preserve">. </w:t>
-      </w:r>
-      <w:r>
-        <w:t>M</w:t>
-      </w:r>
-      <w:r>
-        <w:t xml:space="preserve">issing </w:t>
-      </w:r>
-      <w:r>
-        <w:t>numeric data</w:t>
-      </w:r>
-      <w:r>
-        <w:t xml:space="preserve"> </w:t>
-      </w:r>
-      <w:r>
-        <w:t>was</w:t>
-      </w:r>
-      <w:r>
-        <w:t xml:space="preserve"> </w:t>
-      </w:r>
-      <w:r>
-        <w:t>imputed</w:t>
-      </w:r>
-      <w:r>
-        <w:t xml:space="preserve"> </w:t>
-      </w:r>
-      <w:r>
-        <w:t>with</w:t>
-      </w:r>
-      <w:r>
-        <w:t xml:space="preserve"> </w:t>
-      </w:r>
-      <w:r>
-        <w:t>the</w:t>
-      </w:r>
-      <w:r>
-        <w:t xml:space="preserve"> mean </w:t>
-      </w:r>
-      <w:r>
-        <w:t xml:space="preserve">of the available </w:t>
-      </w:r>
-      <w:r>
-        <w:t>values</w:t>
-      </w:r>
-      <w:r>
-        <w:t>,</w:t>
-      </w:r>
-      <w:r>
-        <w:t xml:space="preserve"> while the missing categorical data </w:t>
-      </w:r>
-      <w:r>
-        <w:t>was imputed as</w:t>
-      </w:r>
-      <w:r>
-        <w:t xml:space="preserve"> a </w:t>
-      </w:r>
-      <w:r>
-        <w:t>“Missing” category altogether. Duplicate tuple</w:t>
-      </w:r>
-      <w:r>
-        <w:t>s</w:t>
-      </w:r>
-      <w:r>
-        <w:t xml:space="preserve"> wer</w:t>
-      </w:r>
-      <w:r>
-        <w:t>e</w:t>
-      </w:r>
-      <w:r>
-        <w:t xml:space="preserve"> removed</w:t>
-      </w:r>
-      <w:r>
-        <w:t xml:space="preserve">. </w:t>
-      </w:r>
-      <w:r>
-        <w:t>Categ</w:t>
-      </w:r>
-      <w:r>
-        <w:t>o</w:t>
-      </w:r>
-      <w:r>
-        <w:t>rical</w:t>
-      </w:r>
-      <w:r>
-        <w:t xml:space="preserve"> data was transformed to numbers using </w:t>
+        <w:t>features</w:t>
+      </w:r>
+      <w:r>
+        <w:t xml:space="preserve"> was transformed to numbers using </w:t>
       </w:r>
       <w:proofErr w:type="spellStart"/>
       <w:r>
@@ -2678,70 +2542,568 @@
         <w:t>.</w:t>
       </w:r>
       <w:r>
-        <w:t xml:space="preserve">  </w:t>
-      </w:r>
-      <w:r>
-        <w:rPr>
-          <w:color w:val="0000FF"/>
-        </w:rPr>
-        <w:fldChar w:fldCharType="begin"/>
-      </w:r>
-      <w:r>
-        <w:rPr>
-          <w:color w:val="0000FF"/>
-        </w:rPr>
-        <w:instrText xml:space="preserve"> REF _Ref528543118 \h </w:instrText>
-      </w:r>
-      <w:r>
-        <w:rPr>
-          <w:color w:val="0000FF"/>
-        </w:rPr>
-        <w:instrText xml:space="preserve"> \* MERGEFORMAT </w:instrText>
-      </w:r>
-      <w:r>
-        <w:rPr>
-          <w:color w:val="0000FF"/>
-        </w:rPr>
-      </w:r>
-      <w:r>
-        <w:rPr>
-          <w:color w:val="0000FF"/>
-        </w:rPr>
-        <w:fldChar w:fldCharType="separate"/>
-      </w:r>
-      <w:r>
-        <w:rPr>
-          <w:color w:val="0000FF"/>
-        </w:rPr>
-        <w:t>Figure 2</w:t>
-      </w:r>
-      <w:r>
-        <w:rPr>
-          <w:color w:val="0000FF"/>
-        </w:rPr>
-        <w:fldChar w:fldCharType="end"/>
-      </w:r>
-      <w:r>
-        <w:t xml:space="preserve"> r</w:t>
-      </w:r>
-      <w:r>
-        <w:t xml:space="preserve">epresents the correlation </w:t>
-      </w:r>
-      <w:r>
-        <w:t>between</w:t>
-      </w:r>
-      <w:r>
-        <w:t xml:space="preserve"> the features used for training the model.</w:t>
+        <w:t xml:space="preserve"> </w:t>
       </w:r>
     </w:p>
     <w:p>
       <w:pPr>
+        <w:ind w:firstLine="0"/>
+      </w:pPr>
+      <w:proofErr w:type="spellStart"/>
+      <w:r>
+        <w:lastRenderedPageBreak/>
+        <w:t>Heatmap</w:t>
+      </w:r>
+      <w:proofErr w:type="spellEnd"/>
+      <w:r>
+        <w:t xml:space="preserve"> shown in</w:t>
+      </w:r>
+      <w:r>
+        <w:t xml:space="preserve"> </w:t>
+      </w:r>
+      <w:r>
+        <w:rPr>
+          <w:color w:val="0000FF"/>
+        </w:rPr>
+        <w:fldChar w:fldCharType="begin"/>
+      </w:r>
+      <w:r>
+        <w:rPr>
+          <w:color w:val="0000FF"/>
+        </w:rPr>
+        <w:instrText xml:space="preserve"> REF _Ref528543118 \h </w:instrText>
+      </w:r>
+      <w:r>
+        <w:rPr>
+          <w:color w:val="0000FF"/>
+        </w:rPr>
+        <w:instrText xml:space="preserve"> \* MERGEFORMAT </w:instrText>
+      </w:r>
+      <w:r>
+        <w:rPr>
+          <w:color w:val="0000FF"/>
+        </w:rPr>
+      </w:r>
+      <w:r>
+        <w:rPr>
+          <w:color w:val="0000FF"/>
+        </w:rPr>
+        <w:fldChar w:fldCharType="separate"/>
+      </w:r>
+      <w:r>
+        <w:rPr>
+          <w:color w:val="0000FF"/>
+        </w:rPr>
+        <w:t>Figure 2</w:t>
+      </w:r>
+      <w:r>
+        <w:rPr>
+          <w:color w:val="0000FF"/>
+        </w:rPr>
+        <w:fldChar w:fldCharType="end"/>
+      </w:r>
+      <w:r>
+        <w:t xml:space="preserve"> r</w:t>
+      </w:r>
+      <w:r>
+        <w:t xml:space="preserve">epresents the correlation </w:t>
+      </w:r>
+      <w:r>
+        <w:t>between</w:t>
+      </w:r>
+      <w:r>
+        <w:t xml:space="preserve"> the features </w:t>
+      </w:r>
+      <w:r>
+        <w:t>in the dataset</w:t>
+      </w:r>
+      <w:r>
+        <w:t>.</w:t>
+      </w:r>
+      <w:r>
+        <w:t xml:space="preserve"> </w:t>
+      </w:r>
+      <w:r>
+        <w:t xml:space="preserve">The independent variable ‘Genre’ was dropped from the dataset since it was highly correlated with the variable ‘Category’. </w:t>
+      </w:r>
+      <w:r>
+        <w:t xml:space="preserve"> </w:t>
+      </w:r>
+    </w:p>
+    <w:p>
+      <w:pPr>
         <w:keepNext/>
         <w:ind w:firstLine="0"/>
       </w:pPr>
       <w:r>
-        <w:lastRenderedPageBreak/>
-        <w:pict w14:anchorId="58FF7519">
+        <w:rPr>
+          <w:noProof/>
+        </w:rPr>
+        <w:drawing>
+          <wp:inline distT="0" distB="0" distL="0" distR="0" wp14:anchorId="589FCC5F" wp14:editId="4DEEC99B">
+            <wp:extent cx="3048000" cy="2604770"/>
+            <wp:effectExtent l="0" t="0" r="0" b="5080"/>
+            <wp:docPr id="1" name="Picture 1"/>
+            <wp:cNvGraphicFramePr>
+              <a:graphicFrameLocks xmlns:a="http://schemas.openxmlformats.org/drawingml/2006/main" noChangeAspect="1"/>
+            </wp:cNvGraphicFramePr>
+            <a:graphic xmlns:a="http://schemas.openxmlformats.org/drawingml/2006/main">
+              <a:graphicData uri="http://schemas.openxmlformats.org/drawingml/2006/picture">
+                <pic:pic xmlns:pic="http://schemas.openxmlformats.org/drawingml/2006/picture">
+                  <pic:nvPicPr>
+                    <pic:cNvPr id="1" name="CorrHeatmap.png"/>
+                    <pic:cNvPicPr/>
+                  </pic:nvPicPr>
+                  <pic:blipFill>
+                    <a:blip r:embed="rId14">
+                      <a:extLst>
+                        <a:ext uri="{28A0092B-C50C-407E-A947-70E740481C1C}">
+                          <a14:useLocalDpi xmlns:a14="http://schemas.microsoft.com/office/drawing/2010/main" val="0"/>
+                        </a:ext>
+                      </a:extLst>
+                    </a:blip>
+                    <a:stretch>
+                      <a:fillRect/>
+                    </a:stretch>
+                  </pic:blipFill>
+                  <pic:spPr>
+                    <a:xfrm>
+                      <a:off x="0" y="0"/>
+                      <a:ext cx="3048000" cy="2604770"/>
+                    </a:xfrm>
+                    <a:prstGeom prst="rect">
+                      <a:avLst/>
+                    </a:prstGeom>
+                  </pic:spPr>
+                </pic:pic>
+              </a:graphicData>
+            </a:graphic>
+          </wp:inline>
+        </w:drawing>
+      </w:r>
+    </w:p>
+    <w:p>
+      <w:pPr>
+        <w:pStyle w:val="Caption"/>
+      </w:pPr>
+      <w:bookmarkStart w:id="1" w:name="_Ref528543118"/>
+      <w:r>
+        <w:t xml:space="preserve">Figure </w:t>
+      </w:r>
+      <w:r>
+        <w:fldChar w:fldCharType="begin"/>
+      </w:r>
+      <w:r>
+        <w:instrText xml:space="preserve"> SEQ Figure \* ARABIC </w:instrText>
+      </w:r>
+      <w:r>
+        <w:fldChar w:fldCharType="separate"/>
+      </w:r>
+      <w:r>
+        <w:rPr>
+          <w:noProof/>
+        </w:rPr>
+        <w:t>2</w:t>
+      </w:r>
+      <w:r>
+        <w:fldChar w:fldCharType="end"/>
+      </w:r>
+      <w:bookmarkEnd w:id="1"/>
+      <w:r>
+        <w:t>: Correlation between the</w:t>
+      </w:r>
+      <w:r>
+        <w:t xml:space="preserve"> selected</w:t>
+      </w:r>
+      <w:r>
+        <w:t xml:space="preserve"> features</w:t>
+      </w:r>
+    </w:p>
+    <w:p>
+      <w:pPr>
+        <w:ind w:firstLine="0"/>
+      </w:pPr>
+      <w:r>
+        <w:t xml:space="preserve">Random Forest was used to find the most important features in the dataset. The variable importance plot can be seen in &lt;FIGURE REFERENCE&gt; </w:t>
+      </w:r>
+    </w:p>
+    <w:p>
+      <w:pPr>
+        <w:pStyle w:val="Heading2"/>
+      </w:pPr>
+      <w:r>
+        <w:t>D</w:t>
+      </w:r>
+      <w:r>
+        <w:t>ata Pruning</w:t>
+      </w:r>
+    </w:p>
+    <w:p>
+      <w:pPr>
+        <w:ind w:firstLine="0"/>
+      </w:pPr>
+      <w:r>
+        <w:t xml:space="preserve">The </w:t>
+      </w:r>
+      <w:r>
+        <w:t>pre-processed</w:t>
+      </w:r>
+      <w:r>
+        <w:t xml:space="preserve"> data</w:t>
+      </w:r>
+      <w:r>
+        <w:t>set</w:t>
+      </w:r>
+      <w:r>
+        <w:t xml:space="preserve"> was </w:t>
+      </w:r>
+      <w:r>
+        <w:t xml:space="preserve">then </w:t>
+      </w:r>
+      <w:r>
+        <w:t xml:space="preserve">pruned </w:t>
+      </w:r>
+      <w:r>
+        <w:t xml:space="preserve">based on </w:t>
+      </w:r>
+      <w:r>
+        <w:t>the number of user reviews for an app</w:t>
+      </w:r>
+      <w:r>
+        <w:t xml:space="preserve">. </w:t>
+      </w:r>
+      <w:r>
+        <w:t xml:space="preserve">The dataset was </w:t>
+      </w:r>
+      <w:proofErr w:type="gramStart"/>
+      <w:r>
+        <w:t xml:space="preserve">iteratively </w:t>
+      </w:r>
+      <w:r>
+        <w:t xml:space="preserve"> pruned</w:t>
+      </w:r>
+      <w:proofErr w:type="gramEnd"/>
+      <w:r>
+        <w:t xml:space="preserve"> where a</w:t>
+      </w:r>
+      <w:r>
+        <w:t>n</w:t>
+      </w:r>
+      <w:r>
+        <w:t xml:space="preserve"> </w:t>
+      </w:r>
+      <w:r>
+        <w:t>app</w:t>
+      </w:r>
+      <w:r>
+        <w:t xml:space="preserve"> had received less than {1...20} user reviews. This was done as a lower review count would make the rating </w:t>
+      </w:r>
+      <w:r>
+        <w:t xml:space="preserve">of that </w:t>
+      </w:r>
+      <w:r>
+        <w:t>app</w:t>
+      </w:r>
+      <w:r>
+        <w:t xml:space="preserve"> </w:t>
+      </w:r>
+      <w:r>
+        <w:t>biased to a small (&lt;20) number of user opinions.</w:t>
+      </w:r>
+      <w:r>
+        <w:t xml:space="preserve"> </w:t>
+      </w:r>
+      <w:r>
+        <w:rPr>
+          <w:color w:val="0000FF"/>
+        </w:rPr>
+        <w:fldChar w:fldCharType="begin"/>
+      </w:r>
+      <w:r>
+        <w:rPr>
+          <w:color w:val="0000FF"/>
+        </w:rPr>
+        <w:instrText xml:space="preserve"> REF _Ref528527054 \h </w:instrText>
+      </w:r>
+      <w:r>
+        <w:rPr>
+          <w:color w:val="0000FF"/>
+        </w:rPr>
+        <w:instrText xml:space="preserve"> \* MERGEFORMAT </w:instrText>
+      </w:r>
+      <w:r>
+        <w:rPr>
+          <w:color w:val="0000FF"/>
+        </w:rPr>
+      </w:r>
+      <w:r>
+        <w:rPr>
+          <w:color w:val="0000FF"/>
+        </w:rPr>
+        <w:fldChar w:fldCharType="separate"/>
+      </w:r>
+      <w:r>
+        <w:rPr>
+          <w:color w:val="0000FF"/>
+        </w:rPr>
+        <w:t>Figure 3</w:t>
+      </w:r>
+      <w:r>
+        <w:rPr>
+          <w:color w:val="0000FF"/>
+        </w:rPr>
+        <w:fldChar w:fldCharType="end"/>
+      </w:r>
+      <w:r>
+        <w:t xml:space="preserve"> </w:t>
+      </w:r>
+      <w:r>
+        <w:t xml:space="preserve">shows a scatter plot depicting the number of user reviews v/s </w:t>
+      </w:r>
+      <w:r>
+        <w:t>app</w:t>
+      </w:r>
+      <w:r>
+        <w:t xml:space="preserve"> </w:t>
+      </w:r>
+      <w:r>
+        <w:t>rating</w:t>
+      </w:r>
+      <w:r>
+        <w:t xml:space="preserve">. </w:t>
+      </w:r>
+    </w:p>
+    <w:p>
+      <w:pPr>
+        <w:keepNext/>
+        <w:spacing w:before="240"/>
+        <w:ind w:firstLine="0"/>
+      </w:pPr>
+      <w:r>
+        <w:rPr>
+          <w:noProof/>
+          <w14:ligatures w14:val="standard"/>
+        </w:rPr>
+        <w:t>&lt;FIGURE HERE&gt;</w:t>
+      </w:r>
+    </w:p>
+    <w:p>
+      <w:pPr>
+        <w:pStyle w:val="Caption"/>
+      </w:pPr>
+      <w:bookmarkStart w:id="2" w:name="_Ref528527054"/>
+      <w:r>
+        <w:t xml:space="preserve">Figure </w:t>
+      </w:r>
+      <w:r>
+        <w:fldChar w:fldCharType="begin"/>
+      </w:r>
+      <w:r>
+        <w:instrText xml:space="preserve"> SEQ Figure \* ARABIC </w:instrText>
+      </w:r>
+      <w:r>
+        <w:fldChar w:fldCharType="separate"/>
+      </w:r>
+      <w:r>
+        <w:rPr>
+          <w:noProof/>
+        </w:rPr>
+        <w:t>3</w:t>
+      </w:r>
+      <w:r>
+        <w:fldChar w:fldCharType="end"/>
+      </w:r>
+      <w:bookmarkEnd w:id="2"/>
+      <w:r>
+        <w:t xml:space="preserve">: </w:t>
+      </w:r>
+      <w:r>
+        <w:t>Plot of IMDB score v/s number of users who reviewed</w:t>
+      </w:r>
+      <w:r>
+        <w:t xml:space="preserve"> </w:t>
+      </w:r>
+      <w:r>
+        <w:t>on a raw dataset</w:t>
+      </w:r>
+    </w:p>
+    <w:p>
+      <w:pPr>
+        <w:pStyle w:val="Heading2"/>
+      </w:pPr>
+      <w:r>
+        <w:t>Algorithms</w:t>
+      </w:r>
+    </w:p>
+    <w:p>
+      <w:pPr>
+        <w:ind w:firstLine="0"/>
+        <w:rPr>
+          <w:rFonts w:ascii="Linux Biolinum" w:hAnsi="Linux Biolinum" w:cs="Linux Biolinum"/>
+          <w:i/>
+        </w:rPr>
+      </w:pPr>
+      <w:r>
+        <w:t>Linear Regression, Random Forest Regression and Support Vector Regression were used</w:t>
+      </w:r>
+      <w:r>
+        <w:t xml:space="preserve"> to </w:t>
+      </w:r>
+      <w:r>
+        <w:t>evaluate the sensitivity of machine learning algorithms to data pruning.</w:t>
+      </w:r>
+      <w:r>
+        <w:t xml:space="preserve"> </w:t>
+      </w:r>
+      <w:r>
+        <w:t xml:space="preserve">All the algorithms were implemented using the </w:t>
+      </w:r>
+      <w:proofErr w:type="spellStart"/>
+      <w:r>
+        <w:t>Scikit</w:t>
+      </w:r>
+      <w:proofErr w:type="spellEnd"/>
+      <w:r>
+        <w:t xml:space="preserve"> Learn framework &lt;INSERT VERSION AND REFERENCE HERE&gt;. Hyper p</w:t>
+      </w:r>
+      <w:r>
+        <w:t>arameter tuning</w:t>
+      </w:r>
+      <w:r>
+        <w:t xml:space="preserve"> for these algorithms</w:t>
+      </w:r>
+      <w:r>
+        <w:t xml:space="preserve"> was done </w:t>
+      </w:r>
+      <w:r>
+        <w:t>while training</w:t>
+      </w:r>
+      <w:r>
+        <w:t xml:space="preserve"> the</w:t>
+      </w:r>
+      <w:r>
+        <w:t xml:space="preserve"> model using the </w:t>
+      </w:r>
+      <w:r>
+        <w:t xml:space="preserve">unpruned dataset, and the best </w:t>
+      </w:r>
+      <w:r>
+        <w:t xml:space="preserve">parameter </w:t>
+      </w:r>
+      <w:r>
+        <w:t xml:space="preserve">measure from </w:t>
+      </w:r>
+      <w:r>
+        <w:t>the</w:t>
+      </w:r>
+      <w:r>
+        <w:t xml:space="preserve"> findings </w:t>
+      </w:r>
+      <w:r>
+        <w:t>were</w:t>
+      </w:r>
+      <w:r>
+        <w:t xml:space="preserve"> used </w:t>
+      </w:r>
+      <w:r>
+        <w:t>for</w:t>
+      </w:r>
+      <w:r>
+        <w:t xml:space="preserve"> each iteration </w:t>
+      </w:r>
+      <w:r>
+        <w:t>of</w:t>
+      </w:r>
+      <w:r>
+        <w:t xml:space="preserve"> the pruned dataset.</w:t>
+      </w:r>
+      <w:r>
+        <w:t xml:space="preserve"> K-fold cross validation, part of the </w:t>
+      </w:r>
+      <w:proofErr w:type="spellStart"/>
+      <w:r>
+        <w:t>SciKit</w:t>
+      </w:r>
+      <w:proofErr w:type="spellEnd"/>
+      <w:r>
+        <w:t xml:space="preserve"> Learn Framework was used to find the best parameter values &lt;INSERT REFERENCE HERE&gt;. The value of k used was for all the cases discussed in this paper &lt;FIND REFERENCE FOR k=10&gt;.</w:t>
+      </w:r>
+    </w:p>
+    <w:p>
+      <w:pPr>
+        <w:ind w:firstLine="0"/>
+      </w:pPr>
+      <w:r>
+        <w:rPr>
+          <w:rFonts w:ascii="Linux Biolinum" w:hAnsi="Linux Biolinum" w:cs="Linux Biolinum"/>
+          <w:i/>
+        </w:rPr>
+        <w:t>3.4</w:t>
+      </w:r>
+      <w:r>
+        <w:rPr>
+          <w:rFonts w:ascii="Linux Biolinum" w:hAnsi="Linux Biolinum" w:cs="Linux Biolinum"/>
+          <w:i/>
+        </w:rPr>
+        <w:t>.1</w:t>
+      </w:r>
+      <w:r>
+        <w:rPr>
+          <w:rFonts w:ascii="Linux Biolinum" w:hAnsi="Linux Biolinum" w:cs="Linux Biolinum"/>
+          <w:i/>
+        </w:rPr>
+        <w:t> </w:t>
+      </w:r>
+      <w:r>
+        <w:rPr>
+          <w:rFonts w:ascii="Linux Biolinum" w:hAnsi="Linux Biolinum" w:cs="Linux Biolinum"/>
+          <w:i/>
+        </w:rPr>
+        <w:t>Linear</w:t>
+      </w:r>
+      <w:r>
+        <w:rPr>
+          <w:rFonts w:ascii="Linux Biolinum" w:hAnsi="Linux Biolinum" w:cs="Linux Biolinum"/>
+          <w:i/>
+        </w:rPr>
+        <w:t xml:space="preserve"> Regression</w:t>
+      </w:r>
+      <w:r>
+        <w:rPr>
+          <w:rFonts w:ascii="Linux Biolinum" w:hAnsi="Linux Biolinum" w:cs="Linux Biolinum"/>
+          <w:i/>
+        </w:rPr>
+        <w:t>:</w:t>
+      </w:r>
+      <w:r>
+        <w:rPr>
+          <w:rFonts w:ascii="Linux Biolinum" w:hAnsi="Linux Biolinum" w:cs="Linux Biolinum"/>
+          <w:i/>
+        </w:rPr>
+        <w:t xml:space="preserve"> </w:t>
+      </w:r>
+      <w:r>
+        <w:t>This was the simplest algorithm used for the prediction of the ratings. No hyper parameters were used for this algorithm.</w:t>
+      </w:r>
+      <w:r>
+        <w:t xml:space="preserve"> </w:t>
+      </w:r>
+    </w:p>
+    <w:p>
+      <w:pPr>
+        <w:ind w:firstLine="708"/>
+      </w:pPr>
+    </w:p>
+    <w:p>
+      <w:pPr>
+        <w:spacing w:after="40"/>
+        <w:ind w:firstLine="0"/>
+      </w:pPr>
+      <w:r>
+        <w:rPr>
+          <w:noProof/>
+        </w:rPr>
+        <w:pict w14:anchorId="6860E4B9">
           <v:shapetype id="_x0000_t75" coordsize="21600,21600" o:spt="75" o:preferrelative="t" path="m@4@5l@4@11@9@11@9@5xe" filled="f" stroked="f">
             <v:stroke joinstyle="miter"/>
             <v:formulas>
@@ -2761,418 +3123,8 @@
             <v:path o:extrusionok="f" gradientshapeok="t" o:connecttype="rect"/>
             <o:lock v:ext="edit" aspectratio="t"/>
           </v:shapetype>
-          <v:shape id="_x0000_i1037" type="#_x0000_t75" style="width:239.85pt;height:208.05pt">
-            <v:imagedata r:id="rId14" o:title="heatmap"/>
-          </v:shape>
-        </w:pict>
-      </w:r>
-    </w:p>
-    <w:p>
-      <w:pPr>
-        <w:pStyle w:val="Caption"/>
-      </w:pPr>
-      <w:bookmarkStart w:id="1" w:name="_Ref528543118"/>
-      <w:r>
-        <w:t xml:space="preserve">Figure </w:t>
-      </w:r>
-      <w:r>
-        <w:fldChar w:fldCharType="begin"/>
-      </w:r>
-      <w:r>
-        <w:instrText xml:space="preserve"> SEQ Figure \* ARABIC </w:instrText>
-      </w:r>
-      <w:r>
-        <w:fldChar w:fldCharType="separate"/>
-      </w:r>
-      <w:r>
-        <w:rPr>
-          <w:noProof/>
-        </w:rPr>
-        <w:t>2</w:t>
-      </w:r>
-      <w:r>
-        <w:fldChar w:fldCharType="end"/>
-      </w:r>
-      <w:bookmarkEnd w:id="1"/>
-      <w:r>
-        <w:t>: Correlation between the</w:t>
-      </w:r>
-      <w:r>
-        <w:t xml:space="preserve"> selected</w:t>
-      </w:r>
-      <w:r>
-        <w:t xml:space="preserve"> features</w:t>
-      </w:r>
-    </w:p>
-    <w:p>
-      <w:pPr>
-        <w:pStyle w:val="Heading2"/>
-      </w:pPr>
-      <w:r>
-        <w:t>D</w:t>
-      </w:r>
-      <w:r>
-        <w:t>ata Pruning</w:t>
-      </w:r>
-    </w:p>
-    <w:p>
-      <w:pPr>
-        <w:ind w:firstLine="0"/>
-      </w:pPr>
-      <w:r>
-        <w:t xml:space="preserve">The </w:t>
-      </w:r>
-      <w:r>
-        <w:t>pre-processed</w:t>
-      </w:r>
-      <w:r>
-        <w:t xml:space="preserve"> data</w:t>
-      </w:r>
-      <w:r>
-        <w:t>set</w:t>
-      </w:r>
-      <w:r>
-        <w:t xml:space="preserve"> was </w:t>
-      </w:r>
-      <w:r>
-        <w:t xml:space="preserve">then </w:t>
-      </w:r>
-      <w:r>
-        <w:t xml:space="preserve">pruned </w:t>
-      </w:r>
-      <w:r>
-        <w:t xml:space="preserve">based on the number of user reviews for a movie. </w:t>
-      </w:r>
-      <w:r>
-        <w:t xml:space="preserve">We iteratively pruned the dataset where a movie had received less than {1...20} user reviews. This was done as a lower review count would make the rating </w:t>
-      </w:r>
-      <w:r>
-        <w:t xml:space="preserve">of that movie </w:t>
-      </w:r>
-      <w:r>
-        <w:t>biased to a small (&lt;20) number of user opinions.</w:t>
-      </w:r>
-      <w:r>
-        <w:t xml:space="preserve"> </w:t>
-      </w:r>
-      <w:r>
-        <w:rPr>
-          <w:color w:val="0000FF"/>
-        </w:rPr>
-        <w:fldChar w:fldCharType="begin"/>
-      </w:r>
-      <w:r>
-        <w:rPr>
-          <w:color w:val="0000FF"/>
-        </w:rPr>
-        <w:instrText xml:space="preserve"> REF _Ref528527054 \h </w:instrText>
-      </w:r>
-      <w:r>
-        <w:rPr>
-          <w:color w:val="0000FF"/>
-        </w:rPr>
-        <w:instrText xml:space="preserve"> \* MERGEFORMAT </w:instrText>
-      </w:r>
-      <w:r>
-        <w:rPr>
-          <w:color w:val="0000FF"/>
-        </w:rPr>
-      </w:r>
-      <w:r>
-        <w:rPr>
-          <w:color w:val="0000FF"/>
-        </w:rPr>
-        <w:fldChar w:fldCharType="separate"/>
-      </w:r>
-      <w:r>
-        <w:rPr>
-          <w:color w:val="0000FF"/>
-        </w:rPr>
-        <w:t>Figure 3</w:t>
-      </w:r>
-      <w:r>
-        <w:rPr>
-          <w:color w:val="0000FF"/>
-        </w:rPr>
-        <w:fldChar w:fldCharType="end"/>
-      </w:r>
-      <w:r>
-        <w:t xml:space="preserve"> </w:t>
-      </w:r>
-      <w:r>
-        <w:t>shows a scatter plot depicting the number of user reviews v/s IMDb score</w:t>
-      </w:r>
-      <w:r>
-        <w:t xml:space="preserve">. </w:t>
-      </w:r>
-    </w:p>
-    <w:p>
-      <w:pPr>
-        <w:keepNext/>
-        <w:spacing w:before="240"/>
-        <w:ind w:firstLine="0"/>
-      </w:pPr>
-      <w:r>
-        <w:rPr>
-          <w:noProof/>
-          <w14:ligatures w14:val="standard"/>
-        </w:rPr>
-        <w:pict w14:anchorId="297E3B52">
-          <v:shape id="_x0000_i1027" type="#_x0000_t75" style="width:239.4pt;height:126.35pt">
-            <v:imagedata r:id="rId15" o:title="user vs imdb"/>
-          </v:shape>
-        </w:pict>
-      </w:r>
-    </w:p>
-    <w:p>
-      <w:pPr>
-        <w:pStyle w:val="Caption"/>
-      </w:pPr>
-      <w:bookmarkStart w:id="2" w:name="_Ref528527054"/>
-      <w:r>
-        <w:t xml:space="preserve">Figure </w:t>
-      </w:r>
-      <w:r>
-        <w:fldChar w:fldCharType="begin"/>
-      </w:r>
-      <w:r>
-        <w:instrText xml:space="preserve"> SEQ Figure \* ARABIC </w:instrText>
-      </w:r>
-      <w:r>
-        <w:fldChar w:fldCharType="separate"/>
-      </w:r>
-      <w:r>
-        <w:rPr>
-          <w:noProof/>
-        </w:rPr>
-        <w:t>3</w:t>
-      </w:r>
-      <w:r>
-        <w:fldChar w:fldCharType="end"/>
-      </w:r>
-      <w:bookmarkEnd w:id="2"/>
-      <w:r>
-        <w:t xml:space="preserve">: </w:t>
-      </w:r>
-      <w:r>
-        <w:t>Plot of IMDB score v/s number of users who reviewed</w:t>
-      </w:r>
-      <w:r>
-        <w:t xml:space="preserve"> </w:t>
-      </w:r>
-      <w:r>
-        <w:t>on a raw dataset</w:t>
-      </w:r>
-    </w:p>
-    <w:p>
-      <w:pPr>
-        <w:pStyle w:val="Heading2"/>
-      </w:pPr>
-      <w:r>
-        <w:t>Algorithms</w:t>
-      </w:r>
-    </w:p>
-    <w:p>
-      <w:pPr>
-        <w:ind w:firstLine="0"/>
-        <w:rPr>
-          <w:rFonts w:ascii="Linux Biolinum" w:hAnsi="Linux Biolinum" w:cs="Linux Biolinum"/>
-          <w:i/>
-        </w:rPr>
-      </w:pPr>
-      <w:r>
-        <w:t xml:space="preserve">We </w:t>
-      </w:r>
-      <w:r>
-        <w:t>used</w:t>
-      </w:r>
-      <w:r>
-        <w:t xml:space="preserve"> Logistic Regression, Random Forest</w:t>
-      </w:r>
-      <w:r>
-        <w:t xml:space="preserve"> Classifier</w:t>
-      </w:r>
-      <w:r>
-        <w:t xml:space="preserve"> and Support Vector </w:t>
-      </w:r>
-      <w:r>
-        <w:t>Classifier</w:t>
-      </w:r>
-      <w:r>
-        <w:t xml:space="preserve"> (SVC)</w:t>
-      </w:r>
-      <w:r>
-        <w:t xml:space="preserve"> to </w:t>
-      </w:r>
-      <w:r>
-        <w:t>evaluate the sensitivity of machine learning algorithms to data pruning.</w:t>
-      </w:r>
-      <w:r>
-        <w:t xml:space="preserve"> Parameter tuning</w:t>
-      </w:r>
-      <w:r>
-        <w:t xml:space="preserve"> for these algorithms</w:t>
-      </w:r>
-      <w:r>
-        <w:t xml:space="preserve"> was done </w:t>
-      </w:r>
-      <w:r>
-        <w:t>while training</w:t>
-      </w:r>
-      <w:r>
-        <w:t xml:space="preserve"> the</w:t>
-      </w:r>
-      <w:r>
-        <w:t xml:space="preserve"> model using the </w:t>
-      </w:r>
-      <w:r>
-        <w:t xml:space="preserve">unpruned dataset, and the best measure from our findings was used </w:t>
-      </w:r>
-      <w:r>
-        <w:t>for</w:t>
-      </w:r>
-      <w:r>
-        <w:t xml:space="preserve"> each iteration </w:t>
-      </w:r>
-      <w:r>
-        <w:t>of</w:t>
-      </w:r>
-      <w:r>
-        <w:t xml:space="preserve"> the pruned dataset.</w:t>
-      </w:r>
-    </w:p>
-    <w:p>
-      <w:pPr>
-        <w:ind w:firstLine="0"/>
-      </w:pPr>
-      <w:r>
-        <w:rPr>
-          <w:rFonts w:ascii="Linux Biolinum" w:hAnsi="Linux Biolinum" w:cs="Linux Biolinum"/>
-          <w:i/>
-        </w:rPr>
-        <w:t>3.4</w:t>
-      </w:r>
-      <w:r>
-        <w:rPr>
-          <w:rFonts w:ascii="Linux Biolinum" w:hAnsi="Linux Biolinum" w:cs="Linux Biolinum"/>
-          <w:i/>
-        </w:rPr>
-        <w:t>.1</w:t>
-      </w:r>
-      <w:r>
-        <w:rPr>
-          <w:rFonts w:ascii="Linux Biolinum" w:hAnsi="Linux Biolinum" w:cs="Linux Biolinum"/>
-          <w:i/>
-        </w:rPr>
-        <w:t> </w:t>
-      </w:r>
-      <w:r>
-        <w:rPr>
-          <w:rFonts w:ascii="Linux Biolinum" w:hAnsi="Linux Biolinum" w:cs="Linux Biolinum"/>
-          <w:i/>
-        </w:rPr>
-        <w:t>Logistic Regression</w:t>
-      </w:r>
-      <w:r>
-        <w:rPr>
-          <w:rFonts w:ascii="Linux Biolinum" w:hAnsi="Linux Biolinum" w:cs="Linux Biolinum"/>
-          <w:i/>
-        </w:rPr>
-        <w:t>:</w:t>
-      </w:r>
-      <w:r>
-        <w:rPr>
-          <w:rFonts w:ascii="Linux Biolinum" w:hAnsi="Linux Biolinum" w:cs="Linux Biolinum"/>
-          <w:i/>
-        </w:rPr>
-        <w:t xml:space="preserve"> </w:t>
-      </w:r>
-      <w:r>
-        <w:t>We used different values for the algorithm parameter c (inverse of the regularization strength)</w:t>
-      </w:r>
-      <w:r>
-        <w:t xml:space="preserve"> </w:t>
-      </w:r>
-      <w:r>
-        <w:t>in the range 0.001 to 1000 with 10x increments. We noticed the highest accuracy for c</w:t>
-      </w:r>
-      <w:r>
-        <w:t>=1</w:t>
-      </w:r>
-      <w:r>
-        <w:t>0</w:t>
-      </w:r>
-      <w:r>
-        <w:t xml:space="preserve"> </w:t>
-      </w:r>
-      <w:r>
-        <w:t xml:space="preserve">as shown in </w:t>
-      </w:r>
-      <w:r>
-        <w:rPr>
-          <w:color w:val="0000FF"/>
-        </w:rPr>
-        <w:fldChar w:fldCharType="begin"/>
-      </w:r>
-      <w:r>
-        <w:rPr>
-          <w:color w:val="0000FF"/>
-        </w:rPr>
-        <w:instrText xml:space="preserve"> REF _Ref528535782 \h </w:instrText>
-      </w:r>
-      <w:r>
-        <w:rPr>
-          <w:color w:val="0000FF"/>
-        </w:rPr>
-        <w:instrText xml:space="preserve"> \* MERGEFORMAT </w:instrText>
-      </w:r>
-      <w:r>
-        <w:rPr>
-          <w:color w:val="0000FF"/>
-        </w:rPr>
-      </w:r>
-      <w:r>
-        <w:rPr>
-          <w:color w:val="0000FF"/>
-        </w:rPr>
-        <w:fldChar w:fldCharType="separate"/>
-      </w:r>
-      <w:r>
-        <w:rPr>
-          <w:color w:val="0000FF"/>
-        </w:rPr>
-        <w:t>Figure 4</w:t>
-      </w:r>
-      <w:r>
-        <w:rPr>
-          <w:color w:val="0000FF"/>
-        </w:rPr>
-        <w:fldChar w:fldCharType="end"/>
-      </w:r>
-      <w:r>
-        <w:t>.</w:t>
-      </w:r>
-      <w:r>
-        <w:t xml:space="preserve"> </w:t>
-      </w:r>
-    </w:p>
-    <w:p>
-      <w:pPr>
-        <w:ind w:firstLine="708"/>
-      </w:pPr>
-    </w:p>
-    <w:p>
-      <w:pPr>
-        <w:spacing w:after="40"/>
-        <w:ind w:firstLine="0"/>
-      </w:pPr>
-      <w:r>
-        <w:rPr>
-          <w:noProof/>
-        </w:rPr>
-        <w:pict w14:anchorId="6860E4B9">
-          <v:shape id="_x0000_i1028" type="#_x0000_t75" style="width:234.1pt;height:137.8pt" o:bordertopcolor="this" o:borderleftcolor="this" o:borderbottomcolor="this" o:borderrightcolor="this">
-            <v:imagedata r:id="rId16" o:title="logistic_accuracy_cval_1" croptop="880f" cropbottom="857f" cropleft="685f" cropright="685f"/>
+          <v:shape id="_x0000_i1027" type="#_x0000_t75" style="width:234.35pt;height:137.75pt" o:bordertopcolor="this" o:borderleftcolor="this" o:borderbottomcolor="this" o:borderrightcolor="this">
+            <v:imagedata r:id="rId15" o:title="logistic_accuracy_cval_1" croptop="880f" cropbottom="857f" cropleft="685f" cropright="685f"/>
             <w10:bordertop type="single" width="2"/>
             <w10:borderleft type="single" width="2"/>
             <w10:borderbottom type="single" width="2"/>
@@ -3262,6 +3214,13 @@
           <w:rFonts w:ascii="Linux Biolinum" w:hAnsi="Linux Biolinum" w:cs="Linux Biolinum"/>
           <w:i/>
         </w:rPr>
+        <w:t xml:space="preserve"> Regression</w:t>
+      </w:r>
+      <w:r>
+        <w:rPr>
+          <w:rFonts w:ascii="Linux Biolinum" w:hAnsi="Linux Biolinum" w:cs="Linux Biolinum"/>
+          <w:i/>
+        </w:rPr>
         <w:t>:</w:t>
       </w:r>
       <w:r>
@@ -3307,7 +3266,13 @@
         <w:t>at</w:t>
       </w:r>
       <w:r>
-        <w:t xml:space="preserve"> 40 </w:t>
+        <w:t xml:space="preserve"> </w:t>
+      </w:r>
+      <w:r>
+        <w:t>&lt;VALUE&gt;</w:t>
+      </w:r>
+      <w:r>
+        <w:t xml:space="preserve"> </w:t>
       </w:r>
       <w:r>
         <w:t xml:space="preserve">as shown </w:t>
@@ -3368,15 +3333,7 @@
         <w:rPr>
           <w:noProof/>
         </w:rPr>
-        <w:pict w14:anchorId="0E5BF2FA">
-          <v:shape id="_x0000_i1029" type="#_x0000_t75" style="width:239.85pt;height:168.75pt" o:bordertopcolor="this" o:borderleftcolor="this" o:borderbottomcolor="this" o:borderrightcolor="this">
-            <v:imagedata r:id="rId17" o:title="rf_accuracy_nestimators_1"/>
-            <w10:bordertop type="single" width="2"/>
-            <w10:borderleft type="single" width="2"/>
-            <w10:borderbottom type="single" width="2"/>
-            <w10:borderright type="single" width="2"/>
-          </v:shape>
-        </w:pict>
+        <w:t>&lt;FIGURE HERE&gt;</w:t>
       </w:r>
     </w:p>
     <w:p>
@@ -3454,10 +3411,13 @@
         <w:t xml:space="preserve"> (SVM): </w:t>
       </w:r>
       <w:r>
-        <w:t>We ra</w:t>
-      </w:r>
-      <w:r>
-        <w:t>n the SVM weights to prevent overfitting</w:t>
+        <w:t>SVM weights</w:t>
+      </w:r>
+      <w:r>
+        <w:t xml:space="preserve"> were tuned</w:t>
+      </w:r>
+      <w:r>
+        <w:t xml:space="preserve"> to prevent overfitting</w:t>
       </w:r>
       <w:r>
         <w:t xml:space="preserve"> </w:t>
@@ -3579,15 +3539,7 @@
         <w:rPr>
           <w:noProof/>
         </w:rPr>
-        <w:pict w14:anchorId="6D9AC666">
-          <v:shape id="_x0000_i1030" type="#_x0000_t75" style="width:235.9pt;height:140.9pt" o:bordertopcolor="this" o:borderleftcolor="this" o:borderbottomcolor="this" o:borderrightcolor="this">
-            <v:imagedata r:id="rId18" o:title="svm_accuracy_cval_1" croptop="562f" cropbottom="1684f" cropleft="506f" cropright="519f"/>
-            <w10:bordertop type="single" width="2"/>
-            <w10:borderleft type="single" width="2"/>
-            <w10:borderbottom type="single" width="2"/>
-            <w10:borderright type="single" width="2"/>
-          </v:shape>
-        </w:pict>
+        <w:t>&lt;FIGURE HERE&gt;</w:t>
       </w:r>
     </w:p>
     <w:p>
@@ -3629,7 +3581,6 @@
         <w:pStyle w:val="Heading2"/>
       </w:pPr>
       <w:r>
-        <w:lastRenderedPageBreak/>
         <w:t>Evaluation</w:t>
       </w:r>
     </w:p>
@@ -3638,80 +3589,14 @@
         <w:ind w:firstLine="0"/>
       </w:pPr>
       <w:r>
-        <w:t xml:space="preserve">We tried splitting the dataset into train-test </w:t>
-      </w:r>
-      <w:r>
-        <w:t>sets</w:t>
-      </w:r>
-      <w:r>
-        <w:t xml:space="preserve"> in 3 different ratios and</w:t>
-      </w:r>
-      <w:r>
-        <w:t xml:space="preserve"> found that 20% test data would give an able accuracy measure. This was manually tested and eventually we </w:t>
-      </w:r>
-      <w:r>
-        <w:t>chose</w:t>
-      </w:r>
-      <w:r>
-        <w:t xml:space="preserve"> the 80:20 split ratio for train-test datasets</w:t>
-      </w:r>
-      <w:r>
-        <w:t xml:space="preserve"> as shown in</w:t>
-      </w:r>
-    </w:p>
-    <w:p>
-      <w:pPr>
-        <w:ind w:firstLine="0"/>
-      </w:pPr>
+        <w:t xml:space="preserve">10% of the dataset was kept aside at the beginning. This was done to mimic this data as the future/out-of-sample data to test the performance of the model. 90% of the dataset was used to create the model and find mean validation metrics using k-fold cross validation with k=10. The MSE, RMSE and R2 metrics for cross validation vs percentage of data pruned for each algorithm can be seen in </w:t>
+      </w:r>
       <w:r>
         <w:rPr>
           <w:color w:val="0000FF"/>
         </w:rPr>
-        <w:fldChar w:fldCharType="begin"/>
-      </w:r>
-      <w:r>
-        <w:rPr>
-          <w:color w:val="0000FF"/>
-        </w:rPr>
-        <w:instrText xml:space="preserve"> REF _Ref528535743 \h </w:instrText>
-      </w:r>
-      <w:r>
-        <w:rPr>
-          <w:color w:val="0000FF"/>
-        </w:rPr>
-        <w:instrText xml:space="preserve"> \* MERGEFORMAT </w:instrText>
-      </w:r>
-      <w:r>
-        <w:rPr>
-          <w:color w:val="0000FF"/>
-        </w:rPr>
-      </w:r>
-      <w:r>
-        <w:rPr>
-          <w:color w:val="0000FF"/>
-        </w:rPr>
-        <w:fldChar w:fldCharType="separate"/>
-      </w:r>
-      <w:r>
-        <w:rPr>
-          <w:color w:val="0000FF"/>
-        </w:rPr>
-        <w:t>Figure 7</w:t>
-      </w:r>
-      <w:r>
-        <w:rPr>
-          <w:color w:val="0000FF"/>
-        </w:rPr>
-        <w:fldChar w:fldCharType="end"/>
-      </w:r>
-      <w:r>
-        <w:t>.</w:t>
-      </w:r>
-    </w:p>
-    <w:p>
-      <w:pPr>
-        <w:ind w:firstLine="0"/>
-      </w:pPr>
+        <w:t>&lt;FIGURE HERE&gt;.</w:t>
+      </w:r>
     </w:p>
     <w:p>
       <w:pPr>
@@ -3727,53 +3612,7 @@
           <w:i/>
           <w:noProof/>
         </w:rPr>
-        <w:drawing>
-          <wp:inline distT="0" distB="0" distL="0" distR="0" wp14:anchorId="0B52089A" wp14:editId="627D0D41">
-            <wp:extent cx="3048000" cy="2054860"/>
-            <wp:effectExtent l="19050" t="19050" r="19050" b="21590"/>
-            <wp:docPr id="13" name="Picture 13"/>
-            <wp:cNvGraphicFramePr>
-              <a:graphicFrameLocks xmlns:a="http://schemas.openxmlformats.org/drawingml/2006/main" noChangeAspect="1"/>
-            </wp:cNvGraphicFramePr>
-            <a:graphic xmlns:a="http://schemas.openxmlformats.org/drawingml/2006/main">
-              <a:graphicData uri="http://schemas.openxmlformats.org/drawingml/2006/picture">
-                <pic:pic xmlns:pic="http://schemas.openxmlformats.org/drawingml/2006/picture">
-                  <pic:nvPicPr>
-                    <pic:cNvPr id="13" name="train-test-split-accuracy.png"/>
-                    <pic:cNvPicPr/>
-                  </pic:nvPicPr>
-                  <pic:blipFill>
-                    <a:blip r:embed="rId19">
-                      <a:extLst>
-                        <a:ext uri="{28A0092B-C50C-407E-A947-70E740481C1C}">
-                          <a14:useLocalDpi xmlns:a14="http://schemas.microsoft.com/office/drawing/2010/main" val="0"/>
-                        </a:ext>
-                      </a:extLst>
-                    </a:blip>
-                    <a:stretch>
-                      <a:fillRect/>
-                    </a:stretch>
-                  </pic:blipFill>
-                  <pic:spPr>
-                    <a:xfrm>
-                      <a:off x="0" y="0"/>
-                      <a:ext cx="3048000" cy="2054860"/>
-                    </a:xfrm>
-                    <a:prstGeom prst="rect">
-                      <a:avLst/>
-                    </a:prstGeom>
-                    <a:ln w="6350">
-                      <a:solidFill>
-                        <a:schemeClr val="tx1"/>
-                      </a:solidFill>
-                    </a:ln>
-                    <a:effectLst/>
-                  </pic:spPr>
-                </pic:pic>
-              </a:graphicData>
-            </a:graphic>
-          </wp:inline>
-        </w:drawing>
+        <w:t xml:space="preserve"> &lt;FIGURE&gt;</w:t>
       </w:r>
     </w:p>
     <w:p>
@@ -3808,6 +3647,22 @@
       </w:r>
       <w:r>
         <w:t>Accuracy of train-test dataset split for various algorithms</w:t>
+      </w:r>
+    </w:p>
+    <w:p>
+      <w:pPr>
+        <w:ind w:firstLine="0"/>
+      </w:pPr>
+      <w:r>
+        <w:t>The same metrics on the out-of-sample data vs percentage of data pruned for each algorithm can be seen in &lt;FIGURE HERE&gt;</w:t>
+      </w:r>
+    </w:p>
+    <w:p>
+      <w:pPr>
+        <w:ind w:firstLine="0"/>
+      </w:pPr>
+      <w:r>
+        <w:t>&lt;FIGURE&gt;</w:t>
       </w:r>
     </w:p>
     <w:p>
@@ -3889,6 +3744,7 @@
         <w:rPr>
           <w:i/>
         </w:rPr>
+        <w:lastRenderedPageBreak/>
         <w:t>4.2.1</w:t>
       </w:r>
       <w:r>
@@ -5949,6 +5805,8 @@
       <w:r>
         <w:t>e algorithms remained unchanged.</w:t>
       </w:r>
+      <w:bookmarkStart w:id="11" w:name="_GoBack"/>
+      <w:bookmarkEnd w:id="11"/>
     </w:p>
     <w:p>
       <w:pPr>
@@ -5957,8 +5815,8 @@
       </w:pPr>
       <w:r>
         <w:pict w14:anchorId="50BE2E2C">
-          <v:shape id="_x0000_i1031" type="#_x0000_t75" style="width:239.85pt;height:150.2pt" o:bordertopcolor="this" o:borderleftcolor="this" o:borderbottomcolor="this" o:borderrightcolor="this">
-            <v:imagedata r:id="rId20" o:title="ML_models_accuracy_comparo"/>
+          <v:shape id="_x0000_i1030" type="#_x0000_t75" style="width:239.9pt;height:150.25pt" o:bordertopcolor="this" o:borderleftcolor="this" o:borderbottomcolor="this" o:borderrightcolor="this">
+            <v:imagedata r:id="rId16" o:title="ML_models_accuracy_comparo"/>
             <w10:bordertop type="single" width="2"/>
             <w10:borderleft type="single" width="2"/>
             <w10:borderbottom type="single" width="2"/>
@@ -5971,7 +5829,7 @@
       <w:pPr>
         <w:pStyle w:val="Caption"/>
       </w:pPr>
-      <w:bookmarkStart w:id="11" w:name="_Ref528537388"/>
+      <w:bookmarkStart w:id="12" w:name="_Ref528537388"/>
       <w:r>
         <w:t xml:space="preserve">Figure </w:t>
       </w:r>
@@ -5993,7 +5851,7 @@
       <w:r>
         <w:fldChar w:fldCharType="end"/>
       </w:r>
-      <w:bookmarkEnd w:id="11"/>
+      <w:bookmarkEnd w:id="12"/>
       <w:r>
         <w:t>: Accuracy score of each algorithm per iteration</w:t>
       </w:r>
@@ -6005,8 +5863,8 @@
       </w:pPr>
       <w:r>
         <w:pict w14:anchorId="4EB0FC02">
-          <v:shape id="_x0000_i1032" type="#_x0000_t75" style="width:239.4pt;height:133.4pt" o:bordertopcolor="this" o:borderleftcolor="this" o:borderbottomcolor="this" o:borderrightcolor="this">
-            <v:imagedata r:id="rId21" o:title="ML_models_f1_comparo"/>
+          <v:shape id="_x0000_i1031" type="#_x0000_t75" style="width:239.5pt;height:133.35pt" o:bordertopcolor="this" o:borderleftcolor="this" o:borderbottomcolor="this" o:borderrightcolor="this">
+            <v:imagedata r:id="rId17" o:title="ML_models_f1_comparo"/>
             <w10:bordertop type="single" width="2"/>
             <w10:borderleft type="single" width="2"/>
             <w10:borderbottom type="single" width="2"/>
@@ -6019,8 +5877,8 @@
       <w:pPr>
         <w:pStyle w:val="Caption"/>
       </w:pPr>
-      <w:bookmarkStart w:id="12" w:name="_Ref528537967"/>
-      <w:bookmarkStart w:id="13" w:name="_Ref528537961"/>
+      <w:bookmarkStart w:id="13" w:name="_Ref528537967"/>
+      <w:bookmarkStart w:id="14" w:name="_Ref528537961"/>
       <w:r>
         <w:t xml:space="preserve">Figure </w:t>
       </w:r>
@@ -6042,11 +5900,11 @@
       <w:r>
         <w:fldChar w:fldCharType="end"/>
       </w:r>
-      <w:bookmarkEnd w:id="12"/>
+      <w:bookmarkEnd w:id="13"/>
       <w:r>
         <w:t>: F1 score of each algorithm per iteration</w:t>
       </w:r>
-      <w:bookmarkEnd w:id="13"/>
+      <w:bookmarkEnd w:id="14"/>
     </w:p>
     <w:p>
       <w:pPr>
@@ -6220,7 +6078,7 @@
           <w:szCs w:val="18"/>
           <w14:ligatures w14:val="standard"/>
         </w:rPr>
-        <w:t xml:space="preserve">Figure </w:t>
+        <w:t>Figure 8</w:t>
       </w:r>
       <w:r>
         <w:rPr>
@@ -6229,8 +6087,10 @@
           <w:szCs w:val="18"/>
           <w14:ligatures w14:val="standard"/>
         </w:rPr>
-        <w:lastRenderedPageBreak/>
-        <w:t>8</w:t>
+        <w:fldChar w:fldCharType="end"/>
+      </w:r>
+      <w:r>
+        <w:t xml:space="preserve"> and </w:t>
       </w:r>
       <w:r>
         <w:rPr>
@@ -6239,10 +6099,7 @@
           <w:szCs w:val="18"/>
           <w14:ligatures w14:val="standard"/>
         </w:rPr>
-        <w:fldChar w:fldCharType="end"/>
-      </w:r>
-      <w:r>
-        <w:t xml:space="preserve"> and </w:t>
+        <w:fldChar w:fldCharType="begin"/>
       </w:r>
       <w:r>
         <w:rPr>
@@ -6251,7 +6108,7 @@
           <w:szCs w:val="18"/>
           <w14:ligatures w14:val="standard"/>
         </w:rPr>
-        <w:fldChar w:fldCharType="begin"/>
+        <w:instrText xml:space="preserve"> REF _Ref528537967 \h </w:instrText>
       </w:r>
       <w:r>
         <w:rPr>
@@ -6260,7 +6117,7 @@
           <w:szCs w:val="18"/>
           <w14:ligatures w14:val="standard"/>
         </w:rPr>
-        <w:instrText xml:space="preserve"> REF _Ref528537967 \h </w:instrText>
+        <w:instrText xml:space="preserve"> \* MERGEFORMAT </w:instrText>
       </w:r>
       <w:r>
         <w:rPr>
@@ -6269,7 +6126,6 @@
           <w:szCs w:val="18"/>
           <w14:ligatures w14:val="standard"/>
         </w:rPr>
-        <w:instrText xml:space="preserve"> \* MERGEFORMAT </w:instrText>
       </w:r>
       <w:r>
         <w:rPr>
@@ -6278,6 +6134,7 @@
           <w:szCs w:val="18"/>
           <w14:ligatures w14:val="standard"/>
         </w:rPr>
+        <w:fldChar w:fldCharType="separate"/>
       </w:r>
       <w:r>
         <w:rPr>
@@ -6286,7 +6143,7 @@
           <w:szCs w:val="18"/>
           <w14:ligatures w14:val="standard"/>
         </w:rPr>
-        <w:fldChar w:fldCharType="separate"/>
+        <w:t>Figure 9</w:t>
       </w:r>
       <w:r>
         <w:rPr>
@@ -6295,15 +6152,6 @@
           <w:szCs w:val="18"/>
           <w14:ligatures w14:val="standard"/>
         </w:rPr>
-        <w:t>Figure 9</w:t>
-      </w:r>
-      <w:r>
-        <w:rPr>
-          <w:rFonts w:eastAsiaTheme="minorEastAsia" w:cs="Linux Biolinum"/>
-          <w:color w:val="0000FF"/>
-          <w:szCs w:val="18"/>
-          <w14:ligatures w14:val="standard"/>
-        </w:rPr>
         <w:fldChar w:fldCharType="end"/>
       </w:r>
       <w:r>
@@ -6495,9 +6343,10 @@
         <w:pStyle w:val="TableCaption"/>
       </w:pPr>
       <w:r>
+        <w:lastRenderedPageBreak/>
         <w:pict w14:anchorId="621E736C">
-          <v:shape id="_x0000_i1033" type="#_x0000_t75" style="width:239.85pt;height:145.35pt" o:bordertopcolor="this" o:borderleftcolor="this" o:borderbottomcolor="this" o:borderrightcolor="this">
-            <v:imagedata r:id="rId22" o:title="Count per class"/>
+          <v:shape id="_x0000_i1032" type="#_x0000_t75" style="width:239.9pt;height:145.45pt" o:bordertopcolor="this" o:borderleftcolor="this" o:borderbottomcolor="this" o:borderrightcolor="this">
+            <v:imagedata r:id="rId18" o:title="Count per class"/>
             <w10:bordertop type="single" width="2"/>
             <w10:borderleft type="single" width="2"/>
             <w10:borderbottom type="single" width="2"/>
@@ -6510,8 +6359,8 @@
       <w:pPr>
         <w:pStyle w:val="Caption"/>
       </w:pPr>
-      <w:bookmarkStart w:id="14" w:name="_Ref528541909"/>
-      <w:bookmarkStart w:id="15" w:name="_Ref528541905"/>
+      <w:bookmarkStart w:id="15" w:name="_Ref528541909"/>
+      <w:bookmarkStart w:id="16" w:name="_Ref528541905"/>
       <w:r>
         <w:t xml:space="preserve">Figure </w:t>
       </w:r>
@@ -6533,11 +6382,11 @@
       <w:r>
         <w:fldChar w:fldCharType="end"/>
       </w:r>
-      <w:bookmarkEnd w:id="14"/>
+      <w:bookmarkEnd w:id="15"/>
       <w:r>
         <w:t>: Distribution of movies in each class</w:t>
       </w:r>
-      <w:bookmarkEnd w:id="15"/>
+      <w:bookmarkEnd w:id="16"/>
     </w:p>
     <w:p>
       <w:pPr>
@@ -7076,15 +6925,7 @@
                         <w:sz w:val="14"/>
                         <w:szCs w:val="14"/>
                       </w:rPr>
-                      <w:t xml:space="preserve">P. Biljanović and E. a. M.-M. Croatian Society for Information and Communication Technology, MIPRO 2011 : 34th International Convention on Information and Communication Technology, Electronics and Microelectronics : May 23-27, 2011, Opatija, Croatia : </w:t>
-                    </w:r>
-                    <w:r>
-                      <w:rPr>
-                        <w:noProof/>
-                        <w:sz w:val="14"/>
-                        <w:szCs w:val="14"/>
-                      </w:rPr>
-                      <w:t xml:space="preserve">proceedings, Croatian Society for Information and Communication Technology, Electronics and Microelectronics, 2011. </w:t>
+                      <w:t xml:space="preserve">P. Biljanović and E. a. M.-M. Croatian Society for Information and Communication Technology, MIPRO 2011 : 34th International Convention on Information and Communication Technology, Electronics and Microelectronics : May 23-27, 2011, Opatija, Croatia : proceedings, Croatian Society for Information and Communication Technology, Electronics and Microelectronics, 2011. </w:t>
                     </w:r>
                   </w:p>
                 </w:tc>
@@ -7544,8 +7385,6 @@
           <w:b/>
         </w:rPr>
       </w:pPr>
-      <w:bookmarkStart w:id="16" w:name="_GoBack"/>
-      <w:bookmarkEnd w:id="16"/>
       <w:r>
         <w:rPr>
           <w:b/>
@@ -7862,6 +7701,7 @@
                 <w:rFonts w:cs="Linux Libertine"/>
                 <w14:ligatures w14:val="standard"/>
               </w:rPr>
+              <w:lastRenderedPageBreak/>
               <w:t>73.48</w:t>
             </w:r>
           </w:p>
@@ -8062,6 +7902,7 @@
                 <w:rFonts w:cs="Linux Libertine"/>
                 <w14:ligatures w14:val="standard"/>
               </w:rPr>
+              <w:lastRenderedPageBreak/>
               <w:t>68.00</w:t>
             </w:r>
           </w:p>
@@ -8198,6 +8039,7 @@
                 <w:rFonts w:cs="Linux Libertine"/>
                 <w14:ligatures w14:val="standard"/>
               </w:rPr>
+              <w:lastRenderedPageBreak/>
               <w:t>68.55</w:t>
             </w:r>
           </w:p>
@@ -8409,6 +8251,7 @@
                 <w:rFonts w:cs="Linux Libertine"/>
                 <w14:ligatures w14:val="standard"/>
               </w:rPr>
+              <w:lastRenderedPageBreak/>
               <w:t>67.00</w:t>
             </w:r>
           </w:p>
@@ -8545,6 +8388,7 @@
                 <w:rFonts w:cs="Linux Libertine"/>
                 <w14:ligatures w14:val="standard"/>
               </w:rPr>
+              <w:lastRenderedPageBreak/>
               <w:t>66.67</w:t>
             </w:r>
           </w:p>
@@ -17462,7 +17306,7 @@
 </file>
 
 <file path=customXml/itemProps2.xml><?xml version="1.0" encoding="utf-8"?>
-<ds:datastoreItem xmlns:ds="http://schemas.openxmlformats.org/officeDocument/2006/customXml" ds:itemID="{7A9A24C0-371A-4D80-B11B-41ED9B7621FE}">
+<ds:datastoreItem xmlns:ds="http://schemas.openxmlformats.org/officeDocument/2006/customXml" ds:itemID="{96391409-579B-4A7B-9EFB-C3D8F93833DD}">
   <ds:schemaRefs>
     <ds:schemaRef ds:uri="http://schemas.openxmlformats.org/officeDocument/2006/bibliography"/>
   </ds:schemaRefs>

</xml_diff>

<commit_message>
Partial report and updated metrics
</commit_message>
<xml_diff>
--- a/Assignment2/ML1819--task-102--team-19 - Final.docx
+++ b/Assignment2/ML1819--task-102--team-19 - Final.docx
@@ -1,6 +1,6 @@
 
 <file path=word/document.xml><?xml version="1.0" encoding="utf-8"?>
-<w:document xmlns:wpc="http://schemas.microsoft.com/office/word/2010/wordprocessingCanvas" xmlns:cx="http://schemas.microsoft.com/office/drawing/2014/chartex" xmlns:cx1="http://schemas.microsoft.com/office/drawing/2015/9/8/chartex" xmlns:cx2="http://schemas.microsoft.com/office/drawing/2015/10/21/chartex" xmlns:cx3="http://schemas.microsoft.com/office/drawing/2016/5/9/chartex" xmlns:cx4="http://schemas.microsoft.com/office/drawing/2016/5/10/chartex" xmlns:cx5="http://schemas.microsoft.com/office/drawing/2016/5/11/chartex" xmlns:cx6="http://schemas.microsoft.com/office/drawing/2016/5/12/chartex" xmlns:cx7="http://schemas.microsoft.com/office/drawing/2016/5/13/chartex" xmlns:cx8="http://schemas.microsoft.com/office/drawing/2016/5/14/chartex" xmlns:mc="http://schemas.openxmlformats.org/markup-compatibility/2006" xmlns:aink="http://schemas.microsoft.com/office/drawing/2016/ink" xmlns:am3d="http://schemas.microsoft.com/office/drawing/2017/model3d" xmlns:o="urn:schemas-microsoft-com:office:office" xmlns:r="http://schemas.openxmlformats.org/officeDocument/2006/relationships" xmlns:m="http://schemas.openxmlformats.org/officeDocument/2006/math" xmlns:v="urn:schemas-microsoft-com:vml" xmlns:wp14="http://schemas.microsoft.com/office/word/2010/wordprocessingDrawing" xmlns:wp="http://schemas.openxmlformats.org/drawingml/2006/wordprocessingDrawing" xmlns:w10="urn:schemas-microsoft-com:office:word" xmlns:w="http://schemas.openxmlformats.org/wordprocessingml/2006/main" xmlns:w14="http://schemas.microsoft.com/office/word/2010/wordml" xmlns:w15="http://schemas.microsoft.com/office/word/2012/wordml" xmlns:w16cid="http://schemas.microsoft.com/office/word/2016/wordml/cid" xmlns:w16se="http://schemas.microsoft.com/office/word/2015/wordml/symex" xmlns:wpg="http://schemas.microsoft.com/office/word/2010/wordprocessingGroup" xmlns:wpi="http://schemas.microsoft.com/office/word/2010/wordprocessingInk" xmlns:wne="http://schemas.microsoft.com/office/word/2006/wordml" xmlns:wps="http://schemas.microsoft.com/office/word/2010/wordprocessingShape" mc:Ignorable="w14 w15 w16se w16cid wp14">
+<w:document xmlns:wpc="http://schemas.microsoft.com/office/word/2010/wordprocessingCanvas" xmlns:cx="http://schemas.microsoft.com/office/drawing/2014/chartex" xmlns:cx1="http://schemas.microsoft.com/office/drawing/2015/9/8/chartex" xmlns:mc="http://schemas.openxmlformats.org/markup-compatibility/2006" xmlns:o="urn:schemas-microsoft-com:office:office" xmlns:r="http://schemas.openxmlformats.org/officeDocument/2006/relationships" xmlns:m="http://schemas.openxmlformats.org/officeDocument/2006/math" xmlns:v="urn:schemas-microsoft-com:vml" xmlns:wp14="http://schemas.microsoft.com/office/word/2010/wordprocessingDrawing" xmlns:wp="http://schemas.openxmlformats.org/drawingml/2006/wordprocessingDrawing" xmlns:w10="urn:schemas-microsoft-com:office:word" xmlns:w="http://schemas.openxmlformats.org/wordprocessingml/2006/main" xmlns:w14="http://schemas.microsoft.com/office/word/2010/wordml" xmlns:w15="http://schemas.microsoft.com/office/word/2012/wordml" xmlns:w16se="http://schemas.microsoft.com/office/word/2015/wordml/symex" xmlns:wpg="http://schemas.microsoft.com/office/word/2010/wordprocessingGroup" xmlns:wpi="http://schemas.microsoft.com/office/word/2010/wordprocessingInk" xmlns:wne="http://schemas.microsoft.com/office/word/2006/wordml" xmlns:wps="http://schemas.microsoft.com/office/word/2010/wordprocessingShape" mc:Ignorable="w14 w15 w16se wp14">
   <w:body>
     <w:p>
       <w:pPr>
@@ -2413,7 +2413,7 @@
         <w:t xml:space="preserve">between </w:t>
       </w:r>
       <w:r>
-        <w:t>&lt;RANGE HERE&gt;</w:t>
+        <w:t>4.2 – 4.6</w:t>
       </w:r>
       <w:r>
         <w:t xml:space="preserve"> </w:t>
@@ -2425,7 +2425,51 @@
         <w:t>the highest.</w:t>
       </w:r>
       <w:r>
-        <w:t xml:space="preserve"> The different features in the dataset along with their datatype are shown in &lt;TABLE REFERENCE&gt;</w:t>
+        <w:t xml:space="preserve"> The different features in the dataset along with their datatype are shown in </w:t>
+      </w:r>
+      <w:r>
+        <w:rPr>
+          <w:color w:val="0000FF"/>
+        </w:rPr>
+        <w:fldChar w:fldCharType="begin"/>
+      </w:r>
+      <w:r>
+        <w:rPr>
+          <w:color w:val="0000FF"/>
+        </w:rPr>
+        <w:instrText xml:space="preserve"> REF _Ref532928579 \h </w:instrText>
+      </w:r>
+      <w:r>
+        <w:rPr>
+          <w:color w:val="0000FF"/>
+        </w:rPr>
+      </w:r>
+      <w:r>
+        <w:rPr>
+          <w:color w:val="0000FF"/>
+        </w:rPr>
+        <w:instrText xml:space="preserve"> \* MERGEFORMAT </w:instrText>
+      </w:r>
+      <w:r>
+        <w:rPr>
+          <w:color w:val="0000FF"/>
+        </w:rPr>
+        <w:fldChar w:fldCharType="separate"/>
+      </w:r>
+      <w:r>
+        <w:rPr>
+          <w:color w:val="0000FF"/>
+        </w:rPr>
+        <w:t>Table 1</w:t>
+      </w:r>
+      <w:r>
+        <w:rPr>
+          <w:color w:val="0000FF"/>
+        </w:rPr>
+        <w:fldChar w:fldCharType="end"/>
+      </w:r>
+      <w:r>
+        <w:t>.</w:t>
       </w:r>
     </w:p>
     <w:p>
@@ -2434,6 +2478,52 @@
         <w:spacing w:before="240"/>
         <w:ind w:firstLine="0"/>
       </w:pPr>
+      <w:r>
+        <w:rPr>
+          <w:noProof/>
+        </w:rPr>
+        <w:drawing>
+          <wp:inline distT="0" distB="0" distL="0" distR="0" wp14:anchorId="3C30356E" wp14:editId="0068BD5C">
+            <wp:extent cx="3048000" cy="1499616"/>
+            <wp:effectExtent l="0" t="0" r="0" b="5715"/>
+            <wp:docPr id="2" name="Picture 2"/>
+            <wp:cNvGraphicFramePr>
+              <a:graphicFrameLocks xmlns:a="http://schemas.openxmlformats.org/drawingml/2006/main" noChangeAspect="1"/>
+            </wp:cNvGraphicFramePr>
+            <a:graphic xmlns:a="http://schemas.openxmlformats.org/drawingml/2006/main">
+              <a:graphicData uri="http://schemas.openxmlformats.org/drawingml/2006/picture">
+                <pic:pic xmlns:pic="http://schemas.openxmlformats.org/drawingml/2006/picture">
+                  <pic:nvPicPr>
+                    <pic:cNvPr id="2" name="Histogram_GooglePlayApp.png"/>
+                    <pic:cNvPicPr/>
+                  </pic:nvPicPr>
+                  <pic:blipFill>
+                    <a:blip r:embed="rId13">
+                      <a:extLst>
+                        <a:ext uri="{28A0092B-C50C-407E-A947-70E740481C1C}">
+                          <a14:useLocalDpi xmlns:a14="http://schemas.microsoft.com/office/drawing/2010/main" val="0"/>
+                        </a:ext>
+                      </a:extLst>
+                    </a:blip>
+                    <a:stretch>
+                      <a:fillRect/>
+                    </a:stretch>
+                  </pic:blipFill>
+                  <pic:spPr>
+                    <a:xfrm>
+                      <a:off x="0" y="0"/>
+                      <a:ext cx="3065004" cy="1507982"/>
+                    </a:xfrm>
+                    <a:prstGeom prst="rect">
+                      <a:avLst/>
+                    </a:prstGeom>
+                  </pic:spPr>
+                </pic:pic>
+              </a:graphicData>
+            </a:graphic>
+          </wp:inline>
+        </w:drawing>
+      </w:r>
     </w:p>
     <w:p>
       <w:pPr>
@@ -2487,16 +2577,868 @@
         <w:t xml:space="preserve"> raw dataset</w:t>
       </w:r>
     </w:p>
+    <w:p/>
+    <w:p/>
+    <w:p/>
+    <w:p/>
+    <w:p/>
+    <w:p/>
+    <w:p/>
+    <w:p/>
+    <w:p/>
+    <w:p/>
+    <w:p/>
+    <w:p/>
+    <w:p/>
+    <w:p/>
+    <w:p/>
     <w:p>
       <w:pPr>
-        <w:pStyle w:val="Heading2"/>
-      </w:pPr>
-      <w:r>
-        <w:t>Pre-processing</w:t>
-      </w:r>
+        <w:pStyle w:val="Caption"/>
+      </w:pPr>
+      <w:bookmarkStart w:id="1" w:name="_Ref532928538"/>
+      <w:bookmarkStart w:id="2" w:name="_Ref532928579"/>
+      <w:r>
+        <w:t xml:space="preserve">Table </w:t>
+      </w:r>
+      <w:r>
+        <w:fldChar w:fldCharType="begin"/>
+      </w:r>
+      <w:r>
+        <w:instrText xml:space="preserve"> SEQ Table \* ARABIC </w:instrText>
+      </w:r>
+      <w:r>
+        <w:fldChar w:fldCharType="separate"/>
+      </w:r>
+      <w:r>
+        <w:rPr>
+          <w:noProof/>
+        </w:rPr>
+        <w:t>1</w:t>
+      </w:r>
+      <w:r>
+        <w:fldChar w:fldCharType="end"/>
+      </w:r>
+      <w:bookmarkEnd w:id="2"/>
+      <w:r>
+        <w:t xml:space="preserve"> Description of features in the dataset</w:t>
+      </w:r>
+      <w:bookmarkEnd w:id="1"/>
+    </w:p>
+    <w:tbl>
+      <w:tblPr>
+        <w:tblStyle w:val="TableGrid"/>
+        <w:tblW w:w="0" w:type="auto"/>
+        <w:jc w:val="center"/>
+        <w:tblLook w:val="04A0" w:firstRow="1" w:lastRow="0" w:firstColumn="1" w:lastColumn="0" w:noHBand="0" w:noVBand="1"/>
+      </w:tblPr>
+      <w:tblGrid>
+        <w:gridCol w:w="1299"/>
+        <w:gridCol w:w="1474"/>
+        <w:gridCol w:w="1302"/>
+      </w:tblGrid>
+      <w:tr>
+        <w:trPr>
+          <w:trHeight w:val="530"/>
+          <w:jc w:val="center"/>
+        </w:trPr>
+        <w:tc>
+          <w:tcPr>
+            <w:tcW w:w="1299" w:type="dxa"/>
+            <w:vAlign w:val="center"/>
+          </w:tcPr>
+          <w:p>
+            <w:pPr>
+              <w:ind w:firstLine="0"/>
+              <w:jc w:val="center"/>
+              <w:rPr>
+                <w:b/>
+                <w:i/>
+              </w:rPr>
+            </w:pPr>
+            <w:r>
+              <w:rPr>
+                <w:b/>
+              </w:rPr>
+              <w:t>Attribute</w:t>
+            </w:r>
+          </w:p>
+        </w:tc>
+        <w:tc>
+          <w:tcPr>
+            <w:tcW w:w="1474" w:type="dxa"/>
+            <w:vAlign w:val="center"/>
+          </w:tcPr>
+          <w:p>
+            <w:pPr>
+              <w:ind w:firstLine="0"/>
+              <w:jc w:val="center"/>
+              <w:rPr>
+                <w:b/>
+              </w:rPr>
+            </w:pPr>
+            <w:r>
+              <w:rPr>
+                <w:b/>
+              </w:rPr>
+              <w:t>Description</w:t>
+            </w:r>
+          </w:p>
+        </w:tc>
+        <w:tc>
+          <w:tcPr>
+            <w:tcW w:w="1302" w:type="dxa"/>
+            <w:vAlign w:val="center"/>
+          </w:tcPr>
+          <w:p>
+            <w:pPr>
+              <w:ind w:firstLine="0"/>
+              <w:jc w:val="center"/>
+              <w:rPr>
+                <w:b/>
+              </w:rPr>
+            </w:pPr>
+            <w:r>
+              <w:rPr>
+                <w:b/>
+              </w:rPr>
+              <w:t>Type</w:t>
+            </w:r>
+          </w:p>
+        </w:tc>
+      </w:tr>
+      <w:tr>
+        <w:trPr>
+          <w:trHeight w:val="512"/>
+          <w:jc w:val="center"/>
+        </w:trPr>
+        <w:tc>
+          <w:tcPr>
+            <w:tcW w:w="1299" w:type="dxa"/>
+          </w:tcPr>
+          <w:p>
+            <w:pPr>
+              <w:ind w:firstLine="0"/>
+              <w:jc w:val="center"/>
+              <w:rPr>
+                <w:i/>
+              </w:rPr>
+            </w:pPr>
+            <w:r>
+              <w:rPr>
+                <w:i/>
+              </w:rPr>
+              <w:t>App</w:t>
+            </w:r>
+          </w:p>
+        </w:tc>
+        <w:tc>
+          <w:tcPr>
+            <w:tcW w:w="1474" w:type="dxa"/>
+          </w:tcPr>
+          <w:p>
+            <w:pPr>
+              <w:ind w:firstLine="0"/>
+              <w:jc w:val="left"/>
+            </w:pPr>
+            <w:r>
+              <w:t>Name of the app</w:t>
+            </w:r>
+          </w:p>
+        </w:tc>
+        <w:tc>
+          <w:tcPr>
+            <w:tcW w:w="1302" w:type="dxa"/>
+          </w:tcPr>
+          <w:p>
+            <w:pPr>
+              <w:ind w:firstLine="0"/>
+              <w:jc w:val="center"/>
+            </w:pPr>
+            <w:r>
+              <w:t>Character</w:t>
+            </w:r>
+          </w:p>
+        </w:tc>
+      </w:tr>
+      <w:tr>
+        <w:trPr>
+          <w:jc w:val="center"/>
+        </w:trPr>
+        <w:tc>
+          <w:tcPr>
+            <w:tcW w:w="1299" w:type="dxa"/>
+          </w:tcPr>
+          <w:p>
+            <w:pPr>
+              <w:ind w:firstLine="0"/>
+              <w:jc w:val="center"/>
+              <w:rPr>
+                <w:i/>
+              </w:rPr>
+            </w:pPr>
+            <w:r>
+              <w:rPr>
+                <w:i/>
+              </w:rPr>
+              <w:t>Category</w:t>
+            </w:r>
+          </w:p>
+        </w:tc>
+        <w:tc>
+          <w:tcPr>
+            <w:tcW w:w="1474" w:type="dxa"/>
+          </w:tcPr>
+          <w:p>
+            <w:pPr>
+              <w:ind w:firstLine="0"/>
+              <w:jc w:val="left"/>
+            </w:pPr>
+            <w:r>
+              <w:t>The category to which the app belongs</w:t>
+            </w:r>
+          </w:p>
+        </w:tc>
+        <w:tc>
+          <w:tcPr>
+            <w:tcW w:w="1302" w:type="dxa"/>
+          </w:tcPr>
+          <w:p>
+            <w:pPr>
+              <w:ind w:firstLine="0"/>
+              <w:jc w:val="center"/>
+            </w:pPr>
+            <w:r>
+              <w:t>Categorical</w:t>
+            </w:r>
+          </w:p>
+        </w:tc>
+      </w:tr>
+      <w:tr>
+        <w:trPr>
+          <w:jc w:val="center"/>
+        </w:trPr>
+        <w:tc>
+          <w:tcPr>
+            <w:tcW w:w="1299" w:type="dxa"/>
+          </w:tcPr>
+          <w:p>
+            <w:pPr>
+              <w:ind w:firstLine="0"/>
+              <w:jc w:val="center"/>
+              <w:rPr>
+                <w:i/>
+              </w:rPr>
+            </w:pPr>
+            <w:r>
+              <w:rPr>
+                <w:i/>
+              </w:rPr>
+              <w:t>Rating</w:t>
+            </w:r>
+          </w:p>
+        </w:tc>
+        <w:tc>
+          <w:tcPr>
+            <w:tcW w:w="1474" w:type="dxa"/>
+          </w:tcPr>
+          <w:p>
+            <w:pPr>
+              <w:ind w:firstLine="0"/>
+              <w:jc w:val="left"/>
+            </w:pPr>
+            <w:r>
+              <w:t>Mean ratings given to the app</w:t>
+            </w:r>
+          </w:p>
+        </w:tc>
+        <w:tc>
+          <w:tcPr>
+            <w:tcW w:w="1302" w:type="dxa"/>
+          </w:tcPr>
+          <w:p>
+            <w:pPr>
+              <w:ind w:firstLine="0"/>
+              <w:jc w:val="center"/>
+            </w:pPr>
+            <w:r>
+              <w:t>Numerical</w:t>
+            </w:r>
+          </w:p>
+        </w:tc>
+      </w:tr>
+      <w:tr>
+        <w:trPr>
+          <w:trHeight w:val="530"/>
+          <w:jc w:val="center"/>
+        </w:trPr>
+        <w:tc>
+          <w:tcPr>
+            <w:tcW w:w="1299" w:type="dxa"/>
+          </w:tcPr>
+          <w:p>
+            <w:pPr>
+              <w:ind w:firstLine="0"/>
+              <w:jc w:val="center"/>
+              <w:rPr>
+                <w:i/>
+              </w:rPr>
+            </w:pPr>
+            <w:r>
+              <w:rPr>
+                <w:i/>
+              </w:rPr>
+              <w:t>Reviews</w:t>
+            </w:r>
+          </w:p>
+        </w:tc>
+        <w:tc>
+          <w:tcPr>
+            <w:tcW w:w="1474" w:type="dxa"/>
+          </w:tcPr>
+          <w:p>
+            <w:pPr>
+              <w:ind w:firstLine="0"/>
+              <w:jc w:val="left"/>
+            </w:pPr>
+            <w:r>
+              <w:t>Number of reviews</w:t>
+            </w:r>
+          </w:p>
+        </w:tc>
+        <w:tc>
+          <w:tcPr>
+            <w:tcW w:w="1302" w:type="dxa"/>
+          </w:tcPr>
+          <w:p>
+            <w:pPr>
+              <w:ind w:firstLine="0"/>
+              <w:jc w:val="center"/>
+            </w:pPr>
+            <w:r>
+              <w:t>Numerical</w:t>
+            </w:r>
+          </w:p>
+        </w:tc>
+      </w:tr>
+      <w:tr>
+        <w:trPr>
+          <w:trHeight w:val="530"/>
+          <w:jc w:val="center"/>
+        </w:trPr>
+        <w:tc>
+          <w:tcPr>
+            <w:tcW w:w="1299" w:type="dxa"/>
+          </w:tcPr>
+          <w:p>
+            <w:pPr>
+              <w:ind w:firstLine="0"/>
+              <w:jc w:val="center"/>
+              <w:rPr>
+                <w:i/>
+              </w:rPr>
+            </w:pPr>
+            <w:r>
+              <w:rPr>
+                <w:i/>
+              </w:rPr>
+              <w:t>Size</w:t>
+            </w:r>
+          </w:p>
+        </w:tc>
+        <w:tc>
+          <w:tcPr>
+            <w:tcW w:w="1474" w:type="dxa"/>
+          </w:tcPr>
+          <w:p>
+            <w:pPr>
+              <w:ind w:firstLine="0"/>
+              <w:jc w:val="left"/>
+            </w:pPr>
+            <w:r>
+              <w:t>Size of the app</w:t>
+            </w:r>
+          </w:p>
+        </w:tc>
+        <w:tc>
+          <w:tcPr>
+            <w:tcW w:w="1302" w:type="dxa"/>
+          </w:tcPr>
+          <w:p>
+            <w:pPr>
+              <w:ind w:firstLine="0"/>
+              <w:jc w:val="center"/>
+            </w:pPr>
+            <w:r>
+              <w:t>Numerical</w:t>
+            </w:r>
+          </w:p>
+        </w:tc>
+      </w:tr>
+      <w:tr>
+        <w:trPr>
+          <w:trHeight w:val="530"/>
+          <w:jc w:val="center"/>
+        </w:trPr>
+        <w:tc>
+          <w:tcPr>
+            <w:tcW w:w="1299" w:type="dxa"/>
+          </w:tcPr>
+          <w:p>
+            <w:pPr>
+              <w:ind w:firstLine="0"/>
+              <w:jc w:val="center"/>
+              <w:rPr>
+                <w:i/>
+              </w:rPr>
+            </w:pPr>
+            <w:r>
+              <w:rPr>
+                <w:i/>
+              </w:rPr>
+              <w:t>Installs</w:t>
+            </w:r>
+          </w:p>
+        </w:tc>
+        <w:tc>
+          <w:tcPr>
+            <w:tcW w:w="1474" w:type="dxa"/>
+          </w:tcPr>
+          <w:p>
+            <w:pPr>
+              <w:ind w:firstLine="0"/>
+              <w:jc w:val="left"/>
+            </w:pPr>
+            <w:r>
+              <w:t>Number of installations</w:t>
+            </w:r>
+          </w:p>
+        </w:tc>
+        <w:tc>
+          <w:tcPr>
+            <w:tcW w:w="1302" w:type="dxa"/>
+          </w:tcPr>
+          <w:p>
+            <w:pPr>
+              <w:ind w:firstLine="0"/>
+              <w:jc w:val="center"/>
+            </w:pPr>
+            <w:r>
+              <w:t>Numerical</w:t>
+            </w:r>
+          </w:p>
+        </w:tc>
+      </w:tr>
+      <w:tr>
+        <w:trPr>
+          <w:trHeight w:val="530"/>
+          <w:jc w:val="center"/>
+        </w:trPr>
+        <w:tc>
+          <w:tcPr>
+            <w:tcW w:w="1299" w:type="dxa"/>
+          </w:tcPr>
+          <w:p>
+            <w:pPr>
+              <w:ind w:firstLine="0"/>
+              <w:jc w:val="center"/>
+              <w:rPr>
+                <w:i/>
+              </w:rPr>
+            </w:pPr>
+            <w:r>
+              <w:rPr>
+                <w:i/>
+              </w:rPr>
+              <w:t>Type</w:t>
+            </w:r>
+          </w:p>
+        </w:tc>
+        <w:tc>
+          <w:tcPr>
+            <w:tcW w:w="1474" w:type="dxa"/>
+          </w:tcPr>
+          <w:p>
+            <w:pPr>
+              <w:ind w:firstLine="0"/>
+              <w:jc w:val="left"/>
+            </w:pPr>
+            <w:r>
+              <w:t>Type of pricing</w:t>
+            </w:r>
+          </w:p>
+        </w:tc>
+        <w:tc>
+          <w:tcPr>
+            <w:tcW w:w="1302" w:type="dxa"/>
+          </w:tcPr>
+          <w:p>
+            <w:pPr>
+              <w:ind w:firstLine="0"/>
+              <w:jc w:val="center"/>
+            </w:pPr>
+            <w:r>
+              <w:t>Categorical</w:t>
+            </w:r>
+          </w:p>
+        </w:tc>
+      </w:tr>
+      <w:tr>
+        <w:trPr>
+          <w:trHeight w:val="530"/>
+          <w:jc w:val="center"/>
+        </w:trPr>
+        <w:tc>
+          <w:tcPr>
+            <w:tcW w:w="1299" w:type="dxa"/>
+          </w:tcPr>
+          <w:p>
+            <w:pPr>
+              <w:ind w:firstLine="0"/>
+              <w:jc w:val="center"/>
+              <w:rPr>
+                <w:i/>
+              </w:rPr>
+            </w:pPr>
+            <w:r>
+              <w:rPr>
+                <w:i/>
+              </w:rPr>
+              <w:t>Price</w:t>
+            </w:r>
+          </w:p>
+        </w:tc>
+        <w:tc>
+          <w:tcPr>
+            <w:tcW w:w="1474" w:type="dxa"/>
+          </w:tcPr>
+          <w:p>
+            <w:pPr>
+              <w:ind w:firstLine="0"/>
+              <w:jc w:val="left"/>
+            </w:pPr>
+            <w:r>
+              <w:t>Price value of  the app</w:t>
+            </w:r>
+          </w:p>
+        </w:tc>
+        <w:tc>
+          <w:tcPr>
+            <w:tcW w:w="1302" w:type="dxa"/>
+          </w:tcPr>
+          <w:p>
+            <w:pPr>
+              <w:ind w:firstLine="0"/>
+              <w:jc w:val="center"/>
+            </w:pPr>
+            <w:r>
+              <w:t>Numerical</w:t>
+            </w:r>
+          </w:p>
+        </w:tc>
+      </w:tr>
+      <w:tr>
+        <w:trPr>
+          <w:jc w:val="center"/>
+        </w:trPr>
+        <w:tc>
+          <w:tcPr>
+            <w:tcW w:w="1299" w:type="dxa"/>
+          </w:tcPr>
+          <w:p>
+            <w:pPr>
+              <w:ind w:firstLine="0"/>
+              <w:jc w:val="center"/>
+              <w:rPr>
+                <w:i/>
+              </w:rPr>
+            </w:pPr>
+            <w:r>
+              <w:rPr>
+                <w:i/>
+              </w:rPr>
+              <w:t>Content Rating</w:t>
+            </w:r>
+          </w:p>
+        </w:tc>
+        <w:tc>
+          <w:tcPr>
+            <w:tcW w:w="1474" w:type="dxa"/>
+          </w:tcPr>
+          <w:p>
+            <w:pPr>
+              <w:ind w:firstLine="0"/>
+              <w:jc w:val="left"/>
+            </w:pPr>
+            <w:r>
+              <w:t>Rating of the app content</w:t>
+            </w:r>
+          </w:p>
+        </w:tc>
+        <w:tc>
+          <w:tcPr>
+            <w:tcW w:w="1302" w:type="dxa"/>
+          </w:tcPr>
+          <w:p>
+            <w:pPr>
+              <w:ind w:firstLine="0"/>
+              <w:jc w:val="center"/>
+            </w:pPr>
+            <w:r>
+              <w:t>Categorical</w:t>
+            </w:r>
+          </w:p>
+          <w:p>
+            <w:pPr>
+              <w:jc w:val="center"/>
+            </w:pPr>
+          </w:p>
+        </w:tc>
+      </w:tr>
+      <w:tr>
+        <w:trPr>
+          <w:jc w:val="center"/>
+        </w:trPr>
+        <w:tc>
+          <w:tcPr>
+            <w:tcW w:w="1299" w:type="dxa"/>
+          </w:tcPr>
+          <w:p>
+            <w:pPr>
+              <w:ind w:firstLine="0"/>
+              <w:jc w:val="center"/>
+              <w:rPr>
+                <w:i/>
+              </w:rPr>
+            </w:pPr>
+            <w:r>
+              <w:rPr>
+                <w:i/>
+              </w:rPr>
+              <w:t>Genres</w:t>
+            </w:r>
+          </w:p>
+        </w:tc>
+        <w:tc>
+          <w:tcPr>
+            <w:tcW w:w="1474" w:type="dxa"/>
+          </w:tcPr>
+          <w:p>
+            <w:pPr>
+              <w:ind w:firstLine="0"/>
+              <w:jc w:val="left"/>
+            </w:pPr>
+            <w:r>
+              <w:t>Genre to which the app belong</w:t>
+            </w:r>
+          </w:p>
+        </w:tc>
+        <w:tc>
+          <w:tcPr>
+            <w:tcW w:w="1302" w:type="dxa"/>
+          </w:tcPr>
+          <w:p>
+            <w:pPr>
+              <w:ind w:firstLine="0"/>
+              <w:jc w:val="center"/>
+            </w:pPr>
+            <w:r>
+              <w:t>Categorical</w:t>
+            </w:r>
+          </w:p>
+        </w:tc>
+      </w:tr>
+      <w:tr>
+        <w:trPr>
+          <w:jc w:val="center"/>
+        </w:trPr>
+        <w:tc>
+          <w:tcPr>
+            <w:tcW w:w="1299" w:type="dxa"/>
+          </w:tcPr>
+          <w:p>
+            <w:pPr>
+              <w:ind w:firstLine="0"/>
+              <w:jc w:val="center"/>
+              <w:rPr>
+                <w:i/>
+              </w:rPr>
+            </w:pPr>
+            <w:r>
+              <w:rPr>
+                <w:i/>
+              </w:rPr>
+              <w:t>Last Updated</w:t>
+            </w:r>
+          </w:p>
+        </w:tc>
+        <w:tc>
+          <w:tcPr>
+            <w:tcW w:w="1474" w:type="dxa"/>
+          </w:tcPr>
+          <w:p>
+            <w:pPr>
+              <w:ind w:firstLine="0"/>
+              <w:jc w:val="left"/>
+            </w:pPr>
+            <w:r>
+              <w:t>Last date when the app was updated</w:t>
+            </w:r>
+          </w:p>
+        </w:tc>
+        <w:tc>
+          <w:tcPr>
+            <w:tcW w:w="1302" w:type="dxa"/>
+          </w:tcPr>
+          <w:p>
+            <w:pPr>
+              <w:ind w:firstLine="0"/>
+              <w:jc w:val="center"/>
+            </w:pPr>
+            <w:r>
+              <w:t>Date</w:t>
+            </w:r>
+          </w:p>
+        </w:tc>
+      </w:tr>
+      <w:tr>
+        <w:trPr>
+          <w:jc w:val="center"/>
+        </w:trPr>
+        <w:tc>
+          <w:tcPr>
+            <w:tcW w:w="1299" w:type="dxa"/>
+          </w:tcPr>
+          <w:p>
+            <w:pPr>
+              <w:ind w:firstLine="0"/>
+              <w:jc w:val="center"/>
+              <w:rPr>
+                <w:i/>
+              </w:rPr>
+            </w:pPr>
+            <w:r>
+              <w:rPr>
+                <w:i/>
+              </w:rPr>
+              <w:t xml:space="preserve">Current </w:t>
+            </w:r>
+            <w:proofErr w:type="spellStart"/>
+            <w:r>
+              <w:rPr>
+                <w:i/>
+              </w:rPr>
+              <w:t>Ver</w:t>
+            </w:r>
+            <w:proofErr w:type="spellEnd"/>
+          </w:p>
+        </w:tc>
+        <w:tc>
+          <w:tcPr>
+            <w:tcW w:w="1474" w:type="dxa"/>
+          </w:tcPr>
+          <w:p>
+            <w:pPr>
+              <w:ind w:firstLine="0"/>
+              <w:jc w:val="left"/>
+            </w:pPr>
+            <w:r>
+              <w:t>Current version of the app</w:t>
+            </w:r>
+          </w:p>
+        </w:tc>
+        <w:tc>
+          <w:tcPr>
+            <w:tcW w:w="1302" w:type="dxa"/>
+          </w:tcPr>
+          <w:p>
+            <w:pPr>
+              <w:ind w:firstLine="0"/>
+              <w:jc w:val="center"/>
+            </w:pPr>
+            <w:r>
+              <w:t>Categorical</w:t>
+            </w:r>
+          </w:p>
+        </w:tc>
+      </w:tr>
+      <w:tr>
+        <w:trPr>
+          <w:jc w:val="center"/>
+        </w:trPr>
+        <w:tc>
+          <w:tcPr>
+            <w:tcW w:w="1299" w:type="dxa"/>
+          </w:tcPr>
+          <w:p>
+            <w:pPr>
+              <w:ind w:firstLine="0"/>
+              <w:jc w:val="center"/>
+              <w:rPr>
+                <w:i/>
+              </w:rPr>
+            </w:pPr>
+            <w:r>
+              <w:rPr>
+                <w:i/>
+              </w:rPr>
+              <w:t xml:space="preserve">Android </w:t>
+            </w:r>
+            <w:proofErr w:type="spellStart"/>
+            <w:r>
+              <w:rPr>
+                <w:i/>
+              </w:rPr>
+              <w:t>Ver</w:t>
+            </w:r>
+            <w:proofErr w:type="spellEnd"/>
+          </w:p>
+        </w:tc>
+        <w:tc>
+          <w:tcPr>
+            <w:tcW w:w="1474" w:type="dxa"/>
+          </w:tcPr>
+          <w:p>
+            <w:pPr>
+              <w:ind w:firstLine="0"/>
+              <w:jc w:val="left"/>
+            </w:pPr>
+            <w:r>
+              <w:t>Minimum android version requirement(s)</w:t>
+            </w:r>
+          </w:p>
+        </w:tc>
+        <w:tc>
+          <w:tcPr>
+            <w:tcW w:w="1302" w:type="dxa"/>
+          </w:tcPr>
+          <w:p>
+            <w:pPr>
+              <w:ind w:firstLine="0"/>
+              <w:jc w:val="center"/>
+            </w:pPr>
+            <w:r>
+              <w:t>Categorical</w:t>
+            </w:r>
+          </w:p>
+        </w:tc>
+      </w:tr>
+    </w:tbl>
+    <w:p>
+      <w:pPr>
+        <w:ind w:firstLine="0"/>
+      </w:pPr>
     </w:p>
     <w:p>
       <w:pPr>
+        <w:pStyle w:val="Heading2"/>
+      </w:pPr>
+      <w:r>
+        <w:t>Pre-processing</w:t>
+      </w:r>
+    </w:p>
+    <w:p>
+      <w:pPr>
         <w:pStyle w:val="Heading3"/>
         <w:rPr>
           <w:sz w:val="20"/>
@@ -2516,16 +3458,64 @@
         <w:t>Google Play app ratings have continuous values in the range 1-5. The percentage of missing data per column in the da</w:t>
       </w:r>
       <w:r>
-        <w:t>taset can be seen in &lt;Figure</w:t>
-      </w:r>
-      <w:r>
-        <w:t>&gt;</w:t>
-      </w:r>
-      <w:r>
-        <w:t xml:space="preserve"> and &lt;Table&gt;</w:t>
-      </w:r>
-      <w:r>
-        <w:t>. The ratings column, which is the target variable had 13.6% of the data missing</w:t>
+        <w:t xml:space="preserve">taset can be seen in </w:t>
+      </w:r>
+      <w:r>
+        <w:fldChar w:fldCharType="begin"/>
+      </w:r>
+      <w:r>
+        <w:instrText xml:space="preserve"> REF _Ref532928945 \h </w:instrText>
+      </w:r>
+      <w:r>
+        <w:fldChar w:fldCharType="separate"/>
+      </w:r>
+      <w:r>
+        <w:t xml:space="preserve">Figure </w:t>
+      </w:r>
+      <w:r>
+        <w:rPr>
+          <w:noProof/>
+        </w:rPr>
+        <w:t>2</w:t>
+      </w:r>
+      <w:r>
+        <w:fldChar w:fldCharType="end"/>
+      </w:r>
+      <w:r>
+        <w:t xml:space="preserve"> and</w:t>
+      </w:r>
+      <w:r>
+        <w:t xml:space="preserve"> </w:t>
+      </w:r>
+      <w:r>
+        <w:fldChar w:fldCharType="begin"/>
+      </w:r>
+      <w:r>
+        <w:instrText xml:space="preserve"> REF _Ref532928965 \h </w:instrText>
+      </w:r>
+      <w:r>
+        <w:fldChar w:fldCharType="separate"/>
+      </w:r>
+      <w:r>
+        <w:t xml:space="preserve">Table </w:t>
+      </w:r>
+      <w:r>
+        <w:rPr>
+          <w:noProof/>
+        </w:rPr>
+        <w:t>2</w:t>
+      </w:r>
+      <w:r>
+        <w:fldChar w:fldCharType="end"/>
+      </w:r>
+      <w:r>
+        <w:t xml:space="preserve">. The </w:t>
+      </w:r>
+      <w:r>
+        <w:t>‘Ratings’</w:t>
+      </w:r>
+      <w:r>
+        <w:t xml:space="preserve"> column, which is the target variable had 13.6% of the data missing</w:t>
       </w:r>
       <w:r>
         <w:rPr>
@@ -2557,6 +3547,1107 @@
     </w:p>
     <w:p>
       <w:pPr>
+        <w:keepNext/>
+        <w:jc w:val="left"/>
+      </w:pPr>
+      <w:r>
+        <w:rPr>
+          <w:noProof/>
+        </w:rPr>
+        <w:drawing>
+          <wp:inline distT="0" distB="0" distL="0" distR="0" wp14:anchorId="0142DAB7" wp14:editId="5370A011">
+            <wp:extent cx="3048000" cy="1915795"/>
+            <wp:effectExtent l="0" t="0" r="0" b="8255"/>
+            <wp:docPr id="3" name="Picture 3"/>
+            <wp:cNvGraphicFramePr>
+              <a:graphicFrameLocks xmlns:a="http://schemas.openxmlformats.org/drawingml/2006/main" noChangeAspect="1"/>
+            </wp:cNvGraphicFramePr>
+            <a:graphic xmlns:a="http://schemas.openxmlformats.org/drawingml/2006/main">
+              <a:graphicData uri="http://schemas.openxmlformats.org/drawingml/2006/picture">
+                <pic:pic xmlns:pic="http://schemas.openxmlformats.org/drawingml/2006/picture">
+                  <pic:nvPicPr>
+                    <pic:cNvPr id="3" name="Missing Data Plot.png"/>
+                    <pic:cNvPicPr/>
+                  </pic:nvPicPr>
+                  <pic:blipFill>
+                    <a:blip r:embed="rId14" cstate="print">
+                      <a:extLst>
+                        <a:ext uri="{28A0092B-C50C-407E-A947-70E740481C1C}">
+                          <a14:useLocalDpi xmlns:a14="http://schemas.microsoft.com/office/drawing/2010/main" val="0"/>
+                        </a:ext>
+                      </a:extLst>
+                    </a:blip>
+                    <a:stretch>
+                      <a:fillRect/>
+                    </a:stretch>
+                  </pic:blipFill>
+                  <pic:spPr>
+                    <a:xfrm>
+                      <a:off x="0" y="0"/>
+                      <a:ext cx="3048000" cy="1915795"/>
+                    </a:xfrm>
+                    <a:prstGeom prst="rect">
+                      <a:avLst/>
+                    </a:prstGeom>
+                  </pic:spPr>
+                </pic:pic>
+              </a:graphicData>
+            </a:graphic>
+          </wp:inline>
+        </w:drawing>
+      </w:r>
+    </w:p>
+    <w:p>
+      <w:pPr>
+        <w:pStyle w:val="Caption"/>
+      </w:pPr>
+      <w:bookmarkStart w:id="3" w:name="_Ref532928937"/>
+      <w:bookmarkStart w:id="4" w:name="_Ref532928945"/>
+      <w:r>
+        <w:t xml:space="preserve">Figure </w:t>
+      </w:r>
+      <w:r>
+        <w:fldChar w:fldCharType="begin"/>
+      </w:r>
+      <w:r>
+        <w:instrText xml:space="preserve"> SEQ Figure \* ARABIC </w:instrText>
+      </w:r>
+      <w:r>
+        <w:fldChar w:fldCharType="separate"/>
+      </w:r>
+      <w:r>
+        <w:rPr>
+          <w:noProof/>
+        </w:rPr>
+        <w:t>2</w:t>
+      </w:r>
+      <w:r>
+        <w:fldChar w:fldCharType="end"/>
+      </w:r>
+      <w:bookmarkEnd w:id="4"/>
+      <w:r>
+        <w:t xml:space="preserve"> Missing data - feature wise</w:t>
+      </w:r>
+      <w:bookmarkEnd w:id="3"/>
+    </w:p>
+    <w:p/>
+    <w:p>
+      <w:pPr>
+        <w:pStyle w:val="Caption"/>
+      </w:pPr>
+      <w:bookmarkStart w:id="5" w:name="_Ref532928965"/>
+      <w:r>
+        <w:t xml:space="preserve">Table </w:t>
+      </w:r>
+      <w:r>
+        <w:fldChar w:fldCharType="begin"/>
+      </w:r>
+      <w:r>
+        <w:instrText xml:space="preserve"> SEQ Table \* ARABIC </w:instrText>
+      </w:r>
+      <w:r>
+        <w:fldChar w:fldCharType="separate"/>
+      </w:r>
+      <w:r>
+        <w:rPr>
+          <w:noProof/>
+        </w:rPr>
+        <w:t>2</w:t>
+      </w:r>
+      <w:r>
+        <w:fldChar w:fldCharType="end"/>
+      </w:r>
+      <w:bookmarkEnd w:id="5"/>
+      <w:r>
+        <w:t xml:space="preserve"> Missing data values</w:t>
+      </w:r>
+    </w:p>
+    <w:tbl>
+      <w:tblPr>
+        <w:tblW w:w="3160" w:type="dxa"/>
+        <w:jc w:val="center"/>
+        <w:tblLook w:val="04A0" w:firstRow="1" w:lastRow="0" w:firstColumn="1" w:lastColumn="0" w:noHBand="0" w:noVBand="1"/>
+      </w:tblPr>
+      <w:tblGrid>
+        <w:gridCol w:w="1500"/>
+        <w:gridCol w:w="1660"/>
+      </w:tblGrid>
+      <w:tr>
+        <w:trPr>
+          <w:trHeight w:val="300"/>
+          <w:jc w:val="center"/>
+        </w:trPr>
+        <w:tc>
+          <w:tcPr>
+            <w:tcW w:w="1500" w:type="dxa"/>
+            <w:tcBorders>
+              <w:top w:val="single" w:sz="4" w:space="0" w:color="auto"/>
+              <w:left w:val="single" w:sz="4" w:space="0" w:color="auto"/>
+              <w:bottom w:val="single" w:sz="4" w:space="0" w:color="auto"/>
+              <w:right w:val="single" w:sz="4" w:space="0" w:color="auto"/>
+            </w:tcBorders>
+            <w:shd w:val="clear" w:color="auto" w:fill="auto"/>
+            <w:noWrap/>
+            <w:vAlign w:val="bottom"/>
+            <w:hideMark/>
+          </w:tcPr>
+          <w:p>
+            <w:pPr>
+              <w:spacing w:line="240" w:lineRule="auto"/>
+              <w:ind w:firstLine="0"/>
+              <w:jc w:val="center"/>
+              <w:rPr>
+                <w:b/>
+                <w:bCs/>
+              </w:rPr>
+            </w:pPr>
+            <w:r>
+              <w:rPr>
+                <w:b/>
+                <w:bCs/>
+              </w:rPr>
+              <w:t>Feature</w:t>
+            </w:r>
+          </w:p>
+        </w:tc>
+        <w:tc>
+          <w:tcPr>
+            <w:tcW w:w="1660" w:type="dxa"/>
+            <w:tcBorders>
+              <w:top w:val="single" w:sz="4" w:space="0" w:color="auto"/>
+              <w:left w:val="nil"/>
+              <w:bottom w:val="single" w:sz="4" w:space="0" w:color="auto"/>
+              <w:right w:val="single" w:sz="4" w:space="0" w:color="auto"/>
+            </w:tcBorders>
+            <w:shd w:val="clear" w:color="auto" w:fill="auto"/>
+            <w:noWrap/>
+            <w:vAlign w:val="bottom"/>
+            <w:hideMark/>
+          </w:tcPr>
+          <w:p>
+            <w:pPr>
+              <w:spacing w:line="240" w:lineRule="auto"/>
+              <w:ind w:firstLine="0"/>
+              <w:jc w:val="center"/>
+              <w:rPr>
+                <w:b/>
+                <w:bCs/>
+              </w:rPr>
+            </w:pPr>
+            <w:r>
+              <w:rPr>
+                <w:b/>
+                <w:bCs/>
+              </w:rPr>
+              <w:t>% Missing</w:t>
+            </w:r>
+          </w:p>
+        </w:tc>
+      </w:tr>
+      <w:tr>
+        <w:trPr>
+          <w:trHeight w:val="300"/>
+          <w:jc w:val="center"/>
+        </w:trPr>
+        <w:tc>
+          <w:tcPr>
+            <w:tcW w:w="1500" w:type="dxa"/>
+            <w:tcBorders>
+              <w:top w:val="nil"/>
+              <w:left w:val="single" w:sz="4" w:space="0" w:color="auto"/>
+              <w:bottom w:val="single" w:sz="4" w:space="0" w:color="auto"/>
+              <w:right w:val="single" w:sz="4" w:space="0" w:color="auto"/>
+            </w:tcBorders>
+            <w:shd w:val="clear" w:color="auto" w:fill="auto"/>
+            <w:noWrap/>
+            <w:vAlign w:val="bottom"/>
+            <w:hideMark/>
+          </w:tcPr>
+          <w:p>
+            <w:pPr>
+              <w:spacing w:line="240" w:lineRule="auto"/>
+              <w:ind w:firstLine="0"/>
+              <w:jc w:val="center"/>
+              <w:rPr>
+                <w:bCs/>
+              </w:rPr>
+            </w:pPr>
+            <w:r>
+              <w:rPr>
+                <w:bCs/>
+              </w:rPr>
+              <w:t>App</w:t>
+            </w:r>
+          </w:p>
+        </w:tc>
+        <w:tc>
+          <w:tcPr>
+            <w:tcW w:w="1660" w:type="dxa"/>
+            <w:tcBorders>
+              <w:top w:val="nil"/>
+              <w:left w:val="nil"/>
+              <w:bottom w:val="single" w:sz="4" w:space="0" w:color="auto"/>
+              <w:right w:val="single" w:sz="4" w:space="0" w:color="auto"/>
+            </w:tcBorders>
+            <w:shd w:val="clear" w:color="auto" w:fill="auto"/>
+            <w:noWrap/>
+            <w:vAlign w:val="bottom"/>
+            <w:hideMark/>
+          </w:tcPr>
+          <w:p>
+            <w:pPr>
+              <w:spacing w:line="240" w:lineRule="auto"/>
+              <w:ind w:firstLine="0"/>
+              <w:jc w:val="center"/>
+              <w:rPr>
+                <w:bCs/>
+              </w:rPr>
+            </w:pPr>
+            <w:r>
+              <w:rPr>
+                <w:bCs/>
+              </w:rPr>
+              <w:t>0</w:t>
+            </w:r>
+          </w:p>
+        </w:tc>
+      </w:tr>
+      <w:tr>
+        <w:trPr>
+          <w:trHeight w:val="300"/>
+          <w:jc w:val="center"/>
+        </w:trPr>
+        <w:tc>
+          <w:tcPr>
+            <w:tcW w:w="1500" w:type="dxa"/>
+            <w:tcBorders>
+              <w:top w:val="nil"/>
+              <w:left w:val="single" w:sz="4" w:space="0" w:color="auto"/>
+              <w:bottom w:val="single" w:sz="4" w:space="0" w:color="auto"/>
+              <w:right w:val="single" w:sz="4" w:space="0" w:color="auto"/>
+            </w:tcBorders>
+            <w:shd w:val="clear" w:color="auto" w:fill="auto"/>
+            <w:noWrap/>
+            <w:vAlign w:val="bottom"/>
+            <w:hideMark/>
+          </w:tcPr>
+          <w:p>
+            <w:pPr>
+              <w:spacing w:line="240" w:lineRule="auto"/>
+              <w:ind w:firstLine="0"/>
+              <w:jc w:val="center"/>
+              <w:rPr>
+                <w:bCs/>
+              </w:rPr>
+            </w:pPr>
+            <w:r>
+              <w:rPr>
+                <w:bCs/>
+              </w:rPr>
+              <w:t>Category</w:t>
+            </w:r>
+          </w:p>
+        </w:tc>
+        <w:tc>
+          <w:tcPr>
+            <w:tcW w:w="1660" w:type="dxa"/>
+            <w:tcBorders>
+              <w:top w:val="nil"/>
+              <w:left w:val="nil"/>
+              <w:bottom w:val="single" w:sz="4" w:space="0" w:color="auto"/>
+              <w:right w:val="single" w:sz="4" w:space="0" w:color="auto"/>
+            </w:tcBorders>
+            <w:shd w:val="clear" w:color="auto" w:fill="auto"/>
+            <w:noWrap/>
+            <w:vAlign w:val="bottom"/>
+            <w:hideMark/>
+          </w:tcPr>
+          <w:p>
+            <w:pPr>
+              <w:spacing w:line="240" w:lineRule="auto"/>
+              <w:ind w:firstLine="0"/>
+              <w:jc w:val="center"/>
+              <w:rPr>
+                <w:bCs/>
+              </w:rPr>
+            </w:pPr>
+            <w:r>
+              <w:rPr>
+                <w:bCs/>
+              </w:rPr>
+              <w:t>0.01</w:t>
+            </w:r>
+          </w:p>
+        </w:tc>
+      </w:tr>
+      <w:tr>
+        <w:trPr>
+          <w:trHeight w:val="300"/>
+          <w:jc w:val="center"/>
+        </w:trPr>
+        <w:tc>
+          <w:tcPr>
+            <w:tcW w:w="1500" w:type="dxa"/>
+            <w:tcBorders>
+              <w:top w:val="nil"/>
+              <w:left w:val="single" w:sz="4" w:space="0" w:color="auto"/>
+              <w:bottom w:val="single" w:sz="4" w:space="0" w:color="auto"/>
+              <w:right w:val="single" w:sz="4" w:space="0" w:color="auto"/>
+            </w:tcBorders>
+            <w:shd w:val="clear" w:color="auto" w:fill="auto"/>
+            <w:noWrap/>
+            <w:vAlign w:val="bottom"/>
+            <w:hideMark/>
+          </w:tcPr>
+          <w:p>
+            <w:pPr>
+              <w:spacing w:line="240" w:lineRule="auto"/>
+              <w:ind w:firstLine="0"/>
+              <w:jc w:val="center"/>
+              <w:rPr>
+                <w:bCs/>
+              </w:rPr>
+            </w:pPr>
+            <w:r>
+              <w:rPr>
+                <w:bCs/>
+              </w:rPr>
+              <w:t>Rating</w:t>
+            </w:r>
+          </w:p>
+        </w:tc>
+        <w:tc>
+          <w:tcPr>
+            <w:tcW w:w="1660" w:type="dxa"/>
+            <w:tcBorders>
+              <w:top w:val="nil"/>
+              <w:left w:val="nil"/>
+              <w:bottom w:val="single" w:sz="4" w:space="0" w:color="auto"/>
+              <w:right w:val="single" w:sz="4" w:space="0" w:color="auto"/>
+            </w:tcBorders>
+            <w:shd w:val="clear" w:color="auto" w:fill="auto"/>
+            <w:noWrap/>
+            <w:vAlign w:val="bottom"/>
+            <w:hideMark/>
+          </w:tcPr>
+          <w:p>
+            <w:pPr>
+              <w:spacing w:line="240" w:lineRule="auto"/>
+              <w:ind w:firstLine="0"/>
+              <w:jc w:val="center"/>
+              <w:rPr>
+                <w:bCs/>
+              </w:rPr>
+            </w:pPr>
+            <w:r>
+              <w:rPr>
+                <w:bCs/>
+              </w:rPr>
+              <w:t>13.6</w:t>
+            </w:r>
+          </w:p>
+        </w:tc>
+      </w:tr>
+      <w:tr>
+        <w:trPr>
+          <w:trHeight w:val="300"/>
+          <w:jc w:val="center"/>
+        </w:trPr>
+        <w:tc>
+          <w:tcPr>
+            <w:tcW w:w="1500" w:type="dxa"/>
+            <w:tcBorders>
+              <w:top w:val="nil"/>
+              <w:left w:val="single" w:sz="4" w:space="0" w:color="auto"/>
+              <w:bottom w:val="single" w:sz="4" w:space="0" w:color="auto"/>
+              <w:right w:val="single" w:sz="4" w:space="0" w:color="auto"/>
+            </w:tcBorders>
+            <w:shd w:val="clear" w:color="auto" w:fill="auto"/>
+            <w:noWrap/>
+            <w:vAlign w:val="bottom"/>
+            <w:hideMark/>
+          </w:tcPr>
+          <w:p>
+            <w:pPr>
+              <w:spacing w:line="240" w:lineRule="auto"/>
+              <w:ind w:firstLine="0"/>
+              <w:jc w:val="center"/>
+              <w:rPr>
+                <w:bCs/>
+              </w:rPr>
+            </w:pPr>
+            <w:r>
+              <w:rPr>
+                <w:bCs/>
+              </w:rPr>
+              <w:t>Reviews</w:t>
+            </w:r>
+          </w:p>
+        </w:tc>
+        <w:tc>
+          <w:tcPr>
+            <w:tcW w:w="1660" w:type="dxa"/>
+            <w:tcBorders>
+              <w:top w:val="nil"/>
+              <w:left w:val="nil"/>
+              <w:bottom w:val="single" w:sz="4" w:space="0" w:color="auto"/>
+              <w:right w:val="single" w:sz="4" w:space="0" w:color="auto"/>
+            </w:tcBorders>
+            <w:shd w:val="clear" w:color="auto" w:fill="auto"/>
+            <w:noWrap/>
+            <w:vAlign w:val="bottom"/>
+            <w:hideMark/>
+          </w:tcPr>
+          <w:p>
+            <w:pPr>
+              <w:spacing w:line="240" w:lineRule="auto"/>
+              <w:ind w:firstLine="0"/>
+              <w:jc w:val="center"/>
+              <w:rPr>
+                <w:bCs/>
+              </w:rPr>
+            </w:pPr>
+            <w:r>
+              <w:rPr>
+                <w:bCs/>
+              </w:rPr>
+              <w:t>0</w:t>
+            </w:r>
+          </w:p>
+        </w:tc>
+      </w:tr>
+      <w:tr>
+        <w:trPr>
+          <w:trHeight w:val="300"/>
+          <w:jc w:val="center"/>
+        </w:trPr>
+        <w:tc>
+          <w:tcPr>
+            <w:tcW w:w="1500" w:type="dxa"/>
+            <w:tcBorders>
+              <w:top w:val="nil"/>
+              <w:left w:val="single" w:sz="4" w:space="0" w:color="auto"/>
+              <w:bottom w:val="single" w:sz="4" w:space="0" w:color="auto"/>
+              <w:right w:val="single" w:sz="4" w:space="0" w:color="auto"/>
+            </w:tcBorders>
+            <w:shd w:val="clear" w:color="auto" w:fill="auto"/>
+            <w:noWrap/>
+            <w:vAlign w:val="bottom"/>
+            <w:hideMark/>
+          </w:tcPr>
+          <w:p>
+            <w:pPr>
+              <w:spacing w:line="240" w:lineRule="auto"/>
+              <w:ind w:firstLine="0"/>
+              <w:jc w:val="center"/>
+              <w:rPr>
+                <w:bCs/>
+              </w:rPr>
+            </w:pPr>
+            <w:r>
+              <w:rPr>
+                <w:bCs/>
+              </w:rPr>
+              <w:t>Size</w:t>
+            </w:r>
+          </w:p>
+        </w:tc>
+        <w:tc>
+          <w:tcPr>
+            <w:tcW w:w="1660" w:type="dxa"/>
+            <w:tcBorders>
+              <w:top w:val="nil"/>
+              <w:left w:val="nil"/>
+              <w:bottom w:val="single" w:sz="4" w:space="0" w:color="auto"/>
+              <w:right w:val="single" w:sz="4" w:space="0" w:color="auto"/>
+            </w:tcBorders>
+            <w:shd w:val="clear" w:color="auto" w:fill="auto"/>
+            <w:noWrap/>
+            <w:vAlign w:val="bottom"/>
+            <w:hideMark/>
+          </w:tcPr>
+          <w:p>
+            <w:pPr>
+              <w:spacing w:line="240" w:lineRule="auto"/>
+              <w:ind w:firstLine="0"/>
+              <w:jc w:val="center"/>
+              <w:rPr>
+                <w:bCs/>
+              </w:rPr>
+            </w:pPr>
+            <w:r>
+              <w:rPr>
+                <w:bCs/>
+              </w:rPr>
+              <w:t>0</w:t>
+            </w:r>
+          </w:p>
+        </w:tc>
+      </w:tr>
+      <w:tr>
+        <w:trPr>
+          <w:trHeight w:val="300"/>
+          <w:jc w:val="center"/>
+        </w:trPr>
+        <w:tc>
+          <w:tcPr>
+            <w:tcW w:w="1500" w:type="dxa"/>
+            <w:tcBorders>
+              <w:top w:val="nil"/>
+              <w:left w:val="single" w:sz="4" w:space="0" w:color="auto"/>
+              <w:bottom w:val="single" w:sz="4" w:space="0" w:color="auto"/>
+              <w:right w:val="single" w:sz="4" w:space="0" w:color="auto"/>
+            </w:tcBorders>
+            <w:shd w:val="clear" w:color="auto" w:fill="auto"/>
+            <w:noWrap/>
+            <w:vAlign w:val="bottom"/>
+            <w:hideMark/>
+          </w:tcPr>
+          <w:p>
+            <w:pPr>
+              <w:spacing w:line="240" w:lineRule="auto"/>
+              <w:ind w:firstLine="0"/>
+              <w:jc w:val="center"/>
+              <w:rPr>
+                <w:bCs/>
+              </w:rPr>
+            </w:pPr>
+            <w:r>
+              <w:rPr>
+                <w:bCs/>
+              </w:rPr>
+              <w:t>Installs</w:t>
+            </w:r>
+          </w:p>
+        </w:tc>
+        <w:tc>
+          <w:tcPr>
+            <w:tcW w:w="1660" w:type="dxa"/>
+            <w:tcBorders>
+              <w:top w:val="nil"/>
+              <w:left w:val="nil"/>
+              <w:bottom w:val="single" w:sz="4" w:space="0" w:color="auto"/>
+              <w:right w:val="single" w:sz="4" w:space="0" w:color="auto"/>
+            </w:tcBorders>
+            <w:shd w:val="clear" w:color="auto" w:fill="auto"/>
+            <w:noWrap/>
+            <w:vAlign w:val="bottom"/>
+            <w:hideMark/>
+          </w:tcPr>
+          <w:p>
+            <w:pPr>
+              <w:spacing w:line="240" w:lineRule="auto"/>
+              <w:ind w:firstLine="0"/>
+              <w:jc w:val="center"/>
+              <w:rPr>
+                <w:bCs/>
+              </w:rPr>
+            </w:pPr>
+            <w:r>
+              <w:rPr>
+                <w:bCs/>
+              </w:rPr>
+              <w:t>0</w:t>
+            </w:r>
+          </w:p>
+        </w:tc>
+      </w:tr>
+      <w:tr>
+        <w:trPr>
+          <w:trHeight w:val="300"/>
+          <w:jc w:val="center"/>
+        </w:trPr>
+        <w:tc>
+          <w:tcPr>
+            <w:tcW w:w="1500" w:type="dxa"/>
+            <w:tcBorders>
+              <w:top w:val="nil"/>
+              <w:left w:val="single" w:sz="4" w:space="0" w:color="auto"/>
+              <w:bottom w:val="single" w:sz="4" w:space="0" w:color="auto"/>
+              <w:right w:val="single" w:sz="4" w:space="0" w:color="auto"/>
+            </w:tcBorders>
+            <w:shd w:val="clear" w:color="auto" w:fill="auto"/>
+            <w:noWrap/>
+            <w:vAlign w:val="bottom"/>
+            <w:hideMark/>
+          </w:tcPr>
+          <w:p>
+            <w:pPr>
+              <w:spacing w:line="240" w:lineRule="auto"/>
+              <w:ind w:firstLine="0"/>
+              <w:jc w:val="center"/>
+              <w:rPr>
+                <w:bCs/>
+              </w:rPr>
+            </w:pPr>
+            <w:r>
+              <w:rPr>
+                <w:bCs/>
+              </w:rPr>
+              <w:t>Type</w:t>
+            </w:r>
+          </w:p>
+        </w:tc>
+        <w:tc>
+          <w:tcPr>
+            <w:tcW w:w="1660" w:type="dxa"/>
+            <w:tcBorders>
+              <w:top w:val="nil"/>
+              <w:left w:val="nil"/>
+              <w:bottom w:val="single" w:sz="4" w:space="0" w:color="auto"/>
+              <w:right w:val="single" w:sz="4" w:space="0" w:color="auto"/>
+            </w:tcBorders>
+            <w:shd w:val="clear" w:color="auto" w:fill="auto"/>
+            <w:noWrap/>
+            <w:vAlign w:val="bottom"/>
+            <w:hideMark/>
+          </w:tcPr>
+          <w:p>
+            <w:pPr>
+              <w:spacing w:line="240" w:lineRule="auto"/>
+              <w:ind w:firstLine="0"/>
+              <w:jc w:val="center"/>
+              <w:rPr>
+                <w:bCs/>
+              </w:rPr>
+            </w:pPr>
+            <w:r>
+              <w:rPr>
+                <w:bCs/>
+              </w:rPr>
+              <w:t>0.01</w:t>
+            </w:r>
+          </w:p>
+        </w:tc>
+      </w:tr>
+      <w:tr>
+        <w:trPr>
+          <w:trHeight w:val="300"/>
+          <w:jc w:val="center"/>
+        </w:trPr>
+        <w:tc>
+          <w:tcPr>
+            <w:tcW w:w="1500" w:type="dxa"/>
+            <w:tcBorders>
+              <w:top w:val="nil"/>
+              <w:left w:val="single" w:sz="4" w:space="0" w:color="auto"/>
+              <w:bottom w:val="single" w:sz="4" w:space="0" w:color="auto"/>
+              <w:right w:val="single" w:sz="4" w:space="0" w:color="auto"/>
+            </w:tcBorders>
+            <w:shd w:val="clear" w:color="auto" w:fill="auto"/>
+            <w:noWrap/>
+            <w:vAlign w:val="bottom"/>
+            <w:hideMark/>
+          </w:tcPr>
+          <w:p>
+            <w:pPr>
+              <w:spacing w:line="240" w:lineRule="auto"/>
+              <w:ind w:firstLine="0"/>
+              <w:jc w:val="center"/>
+              <w:rPr>
+                <w:bCs/>
+              </w:rPr>
+            </w:pPr>
+            <w:r>
+              <w:rPr>
+                <w:bCs/>
+              </w:rPr>
+              <w:t>Price</w:t>
+            </w:r>
+          </w:p>
+        </w:tc>
+        <w:tc>
+          <w:tcPr>
+            <w:tcW w:w="1660" w:type="dxa"/>
+            <w:tcBorders>
+              <w:top w:val="nil"/>
+              <w:left w:val="nil"/>
+              <w:bottom w:val="single" w:sz="4" w:space="0" w:color="auto"/>
+              <w:right w:val="single" w:sz="4" w:space="0" w:color="auto"/>
+            </w:tcBorders>
+            <w:shd w:val="clear" w:color="auto" w:fill="auto"/>
+            <w:noWrap/>
+            <w:vAlign w:val="bottom"/>
+            <w:hideMark/>
+          </w:tcPr>
+          <w:p>
+            <w:pPr>
+              <w:spacing w:line="240" w:lineRule="auto"/>
+              <w:ind w:firstLine="0"/>
+              <w:jc w:val="center"/>
+              <w:rPr>
+                <w:bCs/>
+              </w:rPr>
+            </w:pPr>
+            <w:r>
+              <w:rPr>
+                <w:bCs/>
+              </w:rPr>
+              <w:t>0</w:t>
+            </w:r>
+          </w:p>
+        </w:tc>
+      </w:tr>
+      <w:tr>
+        <w:trPr>
+          <w:trHeight w:val="300"/>
+          <w:jc w:val="center"/>
+        </w:trPr>
+        <w:tc>
+          <w:tcPr>
+            <w:tcW w:w="1500" w:type="dxa"/>
+            <w:tcBorders>
+              <w:top w:val="nil"/>
+              <w:left w:val="single" w:sz="4" w:space="0" w:color="auto"/>
+              <w:bottom w:val="single" w:sz="4" w:space="0" w:color="auto"/>
+              <w:right w:val="single" w:sz="4" w:space="0" w:color="auto"/>
+            </w:tcBorders>
+            <w:shd w:val="clear" w:color="auto" w:fill="auto"/>
+            <w:noWrap/>
+            <w:vAlign w:val="bottom"/>
+            <w:hideMark/>
+          </w:tcPr>
+          <w:p>
+            <w:pPr>
+              <w:spacing w:line="240" w:lineRule="auto"/>
+              <w:ind w:firstLine="0"/>
+              <w:jc w:val="center"/>
+              <w:rPr>
+                <w:bCs/>
+              </w:rPr>
+            </w:pPr>
+            <w:r>
+              <w:rPr>
+                <w:bCs/>
+              </w:rPr>
+              <w:t>Content Rating</w:t>
+            </w:r>
+          </w:p>
+        </w:tc>
+        <w:tc>
+          <w:tcPr>
+            <w:tcW w:w="1660" w:type="dxa"/>
+            <w:tcBorders>
+              <w:top w:val="nil"/>
+              <w:left w:val="nil"/>
+              <w:bottom w:val="single" w:sz="4" w:space="0" w:color="auto"/>
+              <w:right w:val="single" w:sz="4" w:space="0" w:color="auto"/>
+            </w:tcBorders>
+            <w:shd w:val="clear" w:color="auto" w:fill="auto"/>
+            <w:noWrap/>
+            <w:vAlign w:val="bottom"/>
+            <w:hideMark/>
+          </w:tcPr>
+          <w:p>
+            <w:pPr>
+              <w:spacing w:line="240" w:lineRule="auto"/>
+              <w:ind w:firstLine="0"/>
+              <w:jc w:val="center"/>
+              <w:rPr>
+                <w:bCs/>
+              </w:rPr>
+            </w:pPr>
+            <w:r>
+              <w:rPr>
+                <w:bCs/>
+              </w:rPr>
+              <w:t>0</w:t>
+            </w:r>
+          </w:p>
+        </w:tc>
+      </w:tr>
+      <w:tr>
+        <w:trPr>
+          <w:trHeight w:val="300"/>
+          <w:jc w:val="center"/>
+        </w:trPr>
+        <w:tc>
+          <w:tcPr>
+            <w:tcW w:w="1500" w:type="dxa"/>
+            <w:tcBorders>
+              <w:top w:val="nil"/>
+              <w:left w:val="single" w:sz="4" w:space="0" w:color="auto"/>
+              <w:bottom w:val="single" w:sz="4" w:space="0" w:color="auto"/>
+              <w:right w:val="single" w:sz="4" w:space="0" w:color="auto"/>
+            </w:tcBorders>
+            <w:shd w:val="clear" w:color="auto" w:fill="auto"/>
+            <w:noWrap/>
+            <w:vAlign w:val="bottom"/>
+            <w:hideMark/>
+          </w:tcPr>
+          <w:p>
+            <w:pPr>
+              <w:spacing w:line="240" w:lineRule="auto"/>
+              <w:ind w:firstLine="0"/>
+              <w:jc w:val="center"/>
+              <w:rPr>
+                <w:bCs/>
+              </w:rPr>
+            </w:pPr>
+            <w:r>
+              <w:rPr>
+                <w:bCs/>
+              </w:rPr>
+              <w:t>Genres</w:t>
+            </w:r>
+          </w:p>
+        </w:tc>
+        <w:tc>
+          <w:tcPr>
+            <w:tcW w:w="1660" w:type="dxa"/>
+            <w:tcBorders>
+              <w:top w:val="nil"/>
+              <w:left w:val="nil"/>
+              <w:bottom w:val="single" w:sz="4" w:space="0" w:color="auto"/>
+              <w:right w:val="single" w:sz="4" w:space="0" w:color="auto"/>
+            </w:tcBorders>
+            <w:shd w:val="clear" w:color="auto" w:fill="auto"/>
+            <w:noWrap/>
+            <w:vAlign w:val="bottom"/>
+            <w:hideMark/>
+          </w:tcPr>
+          <w:p>
+            <w:pPr>
+              <w:spacing w:line="240" w:lineRule="auto"/>
+              <w:ind w:firstLine="0"/>
+              <w:jc w:val="center"/>
+              <w:rPr>
+                <w:bCs/>
+              </w:rPr>
+            </w:pPr>
+            <w:r>
+              <w:rPr>
+                <w:bCs/>
+              </w:rPr>
+              <w:t>0.01</w:t>
+            </w:r>
+          </w:p>
+        </w:tc>
+      </w:tr>
+      <w:tr>
+        <w:trPr>
+          <w:trHeight w:val="300"/>
+          <w:jc w:val="center"/>
+        </w:trPr>
+        <w:tc>
+          <w:tcPr>
+            <w:tcW w:w="1500" w:type="dxa"/>
+            <w:tcBorders>
+              <w:top w:val="nil"/>
+              <w:left w:val="single" w:sz="4" w:space="0" w:color="auto"/>
+              <w:bottom w:val="single" w:sz="4" w:space="0" w:color="auto"/>
+              <w:right w:val="single" w:sz="4" w:space="0" w:color="auto"/>
+            </w:tcBorders>
+            <w:shd w:val="clear" w:color="auto" w:fill="auto"/>
+            <w:noWrap/>
+            <w:vAlign w:val="bottom"/>
+            <w:hideMark/>
+          </w:tcPr>
+          <w:p>
+            <w:pPr>
+              <w:spacing w:line="240" w:lineRule="auto"/>
+              <w:ind w:firstLine="0"/>
+              <w:jc w:val="center"/>
+              <w:rPr>
+                <w:bCs/>
+              </w:rPr>
+            </w:pPr>
+            <w:r>
+              <w:rPr>
+                <w:bCs/>
+              </w:rPr>
+              <w:t>Last</w:t>
+            </w:r>
+          </w:p>
+        </w:tc>
+        <w:tc>
+          <w:tcPr>
+            <w:tcW w:w="1660" w:type="dxa"/>
+            <w:tcBorders>
+              <w:top w:val="nil"/>
+              <w:left w:val="nil"/>
+              <w:bottom w:val="single" w:sz="4" w:space="0" w:color="auto"/>
+              <w:right w:val="single" w:sz="4" w:space="0" w:color="auto"/>
+            </w:tcBorders>
+            <w:shd w:val="clear" w:color="auto" w:fill="auto"/>
+            <w:noWrap/>
+            <w:vAlign w:val="bottom"/>
+            <w:hideMark/>
+          </w:tcPr>
+          <w:p>
+            <w:pPr>
+              <w:spacing w:line="240" w:lineRule="auto"/>
+              <w:ind w:firstLine="0"/>
+              <w:jc w:val="center"/>
+              <w:rPr>
+                <w:bCs/>
+              </w:rPr>
+            </w:pPr>
+            <w:r>
+              <w:rPr>
+                <w:bCs/>
+              </w:rPr>
+              <w:t>0</w:t>
+            </w:r>
+          </w:p>
+        </w:tc>
+      </w:tr>
+      <w:tr>
+        <w:trPr>
+          <w:trHeight w:val="300"/>
+          <w:jc w:val="center"/>
+        </w:trPr>
+        <w:tc>
+          <w:tcPr>
+            <w:tcW w:w="1500" w:type="dxa"/>
+            <w:tcBorders>
+              <w:top w:val="nil"/>
+              <w:left w:val="single" w:sz="4" w:space="0" w:color="auto"/>
+              <w:bottom w:val="single" w:sz="4" w:space="0" w:color="auto"/>
+              <w:right w:val="single" w:sz="4" w:space="0" w:color="auto"/>
+            </w:tcBorders>
+            <w:shd w:val="clear" w:color="auto" w:fill="auto"/>
+            <w:noWrap/>
+            <w:vAlign w:val="bottom"/>
+            <w:hideMark/>
+          </w:tcPr>
+          <w:p>
+            <w:pPr>
+              <w:spacing w:line="240" w:lineRule="auto"/>
+              <w:ind w:firstLine="0"/>
+              <w:jc w:val="center"/>
+              <w:rPr>
+                <w:bCs/>
+              </w:rPr>
+            </w:pPr>
+            <w:r>
+              <w:rPr>
+                <w:bCs/>
+              </w:rPr>
+              <w:t xml:space="preserve">Current </w:t>
+            </w:r>
+            <w:proofErr w:type="spellStart"/>
+            <w:r>
+              <w:rPr>
+                <w:bCs/>
+              </w:rPr>
+              <w:t>Ver</w:t>
+            </w:r>
+            <w:proofErr w:type="spellEnd"/>
+          </w:p>
+        </w:tc>
+        <w:tc>
+          <w:tcPr>
+            <w:tcW w:w="1660" w:type="dxa"/>
+            <w:tcBorders>
+              <w:top w:val="nil"/>
+              <w:left w:val="nil"/>
+              <w:bottom w:val="single" w:sz="4" w:space="0" w:color="auto"/>
+              <w:right w:val="single" w:sz="4" w:space="0" w:color="auto"/>
+            </w:tcBorders>
+            <w:shd w:val="clear" w:color="auto" w:fill="auto"/>
+            <w:noWrap/>
+            <w:vAlign w:val="bottom"/>
+            <w:hideMark/>
+          </w:tcPr>
+          <w:p>
+            <w:pPr>
+              <w:spacing w:line="240" w:lineRule="auto"/>
+              <w:ind w:firstLine="0"/>
+              <w:jc w:val="center"/>
+              <w:rPr>
+                <w:bCs/>
+              </w:rPr>
+            </w:pPr>
+            <w:r>
+              <w:rPr>
+                <w:bCs/>
+              </w:rPr>
+              <w:t>0.07</w:t>
+            </w:r>
+          </w:p>
+        </w:tc>
+      </w:tr>
+      <w:tr>
+        <w:trPr>
+          <w:trHeight w:val="300"/>
+          <w:jc w:val="center"/>
+        </w:trPr>
+        <w:tc>
+          <w:tcPr>
+            <w:tcW w:w="1500" w:type="dxa"/>
+            <w:tcBorders>
+              <w:top w:val="nil"/>
+              <w:left w:val="single" w:sz="4" w:space="0" w:color="auto"/>
+              <w:bottom w:val="single" w:sz="4" w:space="0" w:color="auto"/>
+              <w:right w:val="single" w:sz="4" w:space="0" w:color="auto"/>
+            </w:tcBorders>
+            <w:shd w:val="clear" w:color="auto" w:fill="auto"/>
+            <w:noWrap/>
+            <w:vAlign w:val="bottom"/>
+            <w:hideMark/>
+          </w:tcPr>
+          <w:p>
+            <w:pPr>
+              <w:spacing w:line="240" w:lineRule="auto"/>
+              <w:ind w:firstLine="0"/>
+              <w:jc w:val="center"/>
+              <w:rPr>
+                <w:bCs/>
+              </w:rPr>
+            </w:pPr>
+            <w:r>
+              <w:rPr>
+                <w:bCs/>
+              </w:rPr>
+              <w:t xml:space="preserve">Android </w:t>
+            </w:r>
+            <w:proofErr w:type="spellStart"/>
+            <w:r>
+              <w:rPr>
+                <w:bCs/>
+              </w:rPr>
+              <w:t>Ver</w:t>
+            </w:r>
+            <w:proofErr w:type="spellEnd"/>
+          </w:p>
+        </w:tc>
+        <w:tc>
+          <w:tcPr>
+            <w:tcW w:w="1660" w:type="dxa"/>
+            <w:tcBorders>
+              <w:top w:val="nil"/>
+              <w:left w:val="nil"/>
+              <w:bottom w:val="single" w:sz="4" w:space="0" w:color="auto"/>
+              <w:right w:val="single" w:sz="4" w:space="0" w:color="auto"/>
+            </w:tcBorders>
+            <w:shd w:val="clear" w:color="auto" w:fill="auto"/>
+            <w:noWrap/>
+            <w:vAlign w:val="bottom"/>
+            <w:hideMark/>
+          </w:tcPr>
+          <w:p>
+            <w:pPr>
+              <w:spacing w:line="240" w:lineRule="auto"/>
+              <w:ind w:firstLine="0"/>
+              <w:jc w:val="center"/>
+              <w:rPr>
+                <w:bCs/>
+              </w:rPr>
+            </w:pPr>
+            <w:r>
+              <w:rPr>
+                <w:bCs/>
+              </w:rPr>
+              <w:t>0.02</w:t>
+            </w:r>
+          </w:p>
+        </w:tc>
+      </w:tr>
+    </w:tbl>
+    <w:p/>
+    <w:p>
+      <w:pPr>
         <w:pStyle w:val="Heading3"/>
         <w:rPr>
           <w:sz w:val="20"/>
@@ -2597,15 +4688,245 @@
         <w:t xml:space="preserve">Scatter plot </w:t>
       </w:r>
       <w:r>
-        <w:t xml:space="preserve">shown in &lt;Figure&gt;was used to detect outliers in the dataset with respect to the feature reviews. The outliers </w:t>
+        <w:t>shown in</w:t>
+      </w:r>
+      <w:r>
+        <w:t xml:space="preserve"> </w:t>
+      </w:r>
+      <w:r>
+        <w:fldChar w:fldCharType="begin"/>
+      </w:r>
+      <w:r>
+        <w:instrText xml:space="preserve"> REF _Ref532929051 \h </w:instrText>
+      </w:r>
+      <w:r>
+        <w:fldChar w:fldCharType="separate"/>
+      </w:r>
+      <w:r>
+        <w:t xml:space="preserve">Figure </w:t>
+      </w:r>
+      <w:r>
+        <w:rPr>
+          <w:noProof/>
+        </w:rPr>
+        <w:t>3</w:t>
+      </w:r>
+      <w:r>
+        <w:fldChar w:fldCharType="end"/>
+      </w:r>
+      <w:r>
+        <w:t xml:space="preserve"> was used to detect outliers in the dataset with respect to the feature reviews. The outliers </w:t>
       </w:r>
       <w:r>
         <w:lastRenderedPageBreak/>
-        <w:t>were dealt with by standardizing the features. &lt;Figure&gt; shows the scatter plot created using the standardized feature.</w:t>
+        <w:t xml:space="preserve">were dealt with </w:t>
+      </w:r>
+      <w:r>
+        <w:t xml:space="preserve">by standardizing the features. </w:t>
+      </w:r>
+      <w:r>
+        <w:fldChar w:fldCharType="begin"/>
+      </w:r>
+      <w:r>
+        <w:instrText xml:space="preserve"> REF _Ref532929583 \h </w:instrText>
+      </w:r>
+      <w:r>
+        <w:fldChar w:fldCharType="separate"/>
+      </w:r>
+      <w:r>
+        <w:t xml:space="preserve">Figure </w:t>
+      </w:r>
+      <w:r>
+        <w:rPr>
+          <w:noProof/>
+        </w:rPr>
+        <w:t>4</w:t>
+      </w:r>
+      <w:r>
+        <w:fldChar w:fldCharType="end"/>
+      </w:r>
+      <w:r>
+        <w:t xml:space="preserve"> </w:t>
+      </w:r>
+      <w:r>
+        <w:t>shows the scatter plot created using the standardized feature.</w:t>
       </w:r>
     </w:p>
     <w:p>
       <w:pPr>
+        <w:ind w:firstLine="0"/>
+      </w:pPr>
+    </w:p>
+    <w:p>
+      <w:pPr>
+        <w:keepNext/>
+        <w:ind w:firstLine="0"/>
+      </w:pPr>
+      <w:r>
+        <w:rPr>
+          <w:noProof/>
+        </w:rPr>
+        <w:drawing>
+          <wp:inline distT="0" distB="0" distL="0" distR="0" wp14:anchorId="2514701F" wp14:editId="2537508A">
+            <wp:extent cx="3048000" cy="1181735"/>
+            <wp:effectExtent l="0" t="0" r="0" b="0"/>
+            <wp:docPr id="4" name="Picture 4"/>
+            <wp:cNvGraphicFramePr>
+              <a:graphicFrameLocks xmlns:a="http://schemas.openxmlformats.org/drawingml/2006/main" noChangeAspect="1"/>
+            </wp:cNvGraphicFramePr>
+            <a:graphic xmlns:a="http://schemas.openxmlformats.org/drawingml/2006/main">
+              <a:graphicData uri="http://schemas.openxmlformats.org/drawingml/2006/picture">
+                <pic:pic xmlns:pic="http://schemas.openxmlformats.org/drawingml/2006/picture">
+                  <pic:nvPicPr>
+                    <pic:cNvPr id="4" name="Number of Reviews vs User Ratings.png"/>
+                    <pic:cNvPicPr/>
+                  </pic:nvPicPr>
+                  <pic:blipFill>
+                    <a:blip r:embed="rId15" cstate="print">
+                      <a:extLst>
+                        <a:ext uri="{28A0092B-C50C-407E-A947-70E740481C1C}">
+                          <a14:useLocalDpi xmlns:a14="http://schemas.microsoft.com/office/drawing/2010/main" val="0"/>
+                        </a:ext>
+                      </a:extLst>
+                    </a:blip>
+                    <a:stretch>
+                      <a:fillRect/>
+                    </a:stretch>
+                  </pic:blipFill>
+                  <pic:spPr>
+                    <a:xfrm>
+                      <a:off x="0" y="0"/>
+                      <a:ext cx="3048000" cy="1181735"/>
+                    </a:xfrm>
+                    <a:prstGeom prst="rect">
+                      <a:avLst/>
+                    </a:prstGeom>
+                  </pic:spPr>
+                </pic:pic>
+              </a:graphicData>
+            </a:graphic>
+          </wp:inline>
+        </w:drawing>
+      </w:r>
+    </w:p>
+    <w:p>
+      <w:pPr>
+        <w:pStyle w:val="Caption"/>
+      </w:pPr>
+      <w:bookmarkStart w:id="6" w:name="_Ref532929051"/>
+      <w:r>
+        <w:t xml:space="preserve">Figure </w:t>
+      </w:r>
+      <w:r>
+        <w:fldChar w:fldCharType="begin"/>
+      </w:r>
+      <w:r>
+        <w:instrText xml:space="preserve"> SEQ Figure \* ARABIC </w:instrText>
+      </w:r>
+      <w:r>
+        <w:fldChar w:fldCharType="separate"/>
+      </w:r>
+      <w:r>
+        <w:rPr>
+          <w:noProof/>
+        </w:rPr>
+        <w:t>3</w:t>
+      </w:r>
+      <w:r>
+        <w:fldChar w:fldCharType="end"/>
+      </w:r>
+      <w:bookmarkEnd w:id="6"/>
+      <w:r>
+        <w:t xml:space="preserve"> User Ratings vs Number of Reviews</w:t>
+      </w:r>
+    </w:p>
+    <w:p/>
+    <w:p>
+      <w:pPr>
+        <w:keepNext/>
+        <w:ind w:firstLine="0"/>
+      </w:pPr>
+      <w:r>
+        <w:rPr>
+          <w:noProof/>
+        </w:rPr>
+        <w:drawing>
+          <wp:inline distT="0" distB="0" distL="0" distR="0" wp14:anchorId="562D43FC" wp14:editId="321DD02C">
+            <wp:extent cx="3048000" cy="1158240"/>
+            <wp:effectExtent l="0" t="0" r="0" b="3810"/>
+            <wp:docPr id="6" name="Picture 6"/>
+            <wp:cNvGraphicFramePr>
+              <a:graphicFrameLocks xmlns:a="http://schemas.openxmlformats.org/drawingml/2006/main" noChangeAspect="1"/>
+            </wp:cNvGraphicFramePr>
+            <a:graphic xmlns:a="http://schemas.openxmlformats.org/drawingml/2006/main">
+              <a:graphicData uri="http://schemas.openxmlformats.org/drawingml/2006/picture">
+                <pic:pic xmlns:pic="http://schemas.openxmlformats.org/drawingml/2006/picture">
+                  <pic:nvPicPr>
+                    <pic:cNvPr id="6" name="compressed_scatterplot_reviews_vs_ratings.png"/>
+                    <pic:cNvPicPr/>
+                  </pic:nvPicPr>
+                  <pic:blipFill>
+                    <a:blip r:embed="rId16" cstate="print">
+                      <a:extLst>
+                        <a:ext uri="{28A0092B-C50C-407E-A947-70E740481C1C}">
+                          <a14:useLocalDpi xmlns:a14="http://schemas.microsoft.com/office/drawing/2010/main" val="0"/>
+                        </a:ext>
+                      </a:extLst>
+                    </a:blip>
+                    <a:stretch>
+                      <a:fillRect/>
+                    </a:stretch>
+                  </pic:blipFill>
+                  <pic:spPr>
+                    <a:xfrm>
+                      <a:off x="0" y="0"/>
+                      <a:ext cx="3048000" cy="1158240"/>
+                    </a:xfrm>
+                    <a:prstGeom prst="rect">
+                      <a:avLst/>
+                    </a:prstGeom>
+                  </pic:spPr>
+                </pic:pic>
+              </a:graphicData>
+            </a:graphic>
+          </wp:inline>
+        </w:drawing>
+      </w:r>
+    </w:p>
+    <w:p>
+      <w:pPr>
+        <w:pStyle w:val="Caption"/>
+        <w:jc w:val="both"/>
+      </w:pPr>
+      <w:bookmarkStart w:id="7" w:name="_Ref532929583"/>
+      <w:r>
+        <w:t xml:space="preserve">Figure </w:t>
+      </w:r>
+      <w:r>
+        <w:fldChar w:fldCharType="begin"/>
+      </w:r>
+      <w:r>
+        <w:instrText xml:space="preserve"> SEQ Figure \* ARABIC </w:instrText>
+      </w:r>
+      <w:r>
+        <w:fldChar w:fldCharType="separate"/>
+      </w:r>
+      <w:r>
+        <w:rPr>
+          <w:noProof/>
+        </w:rPr>
+        <w:t>4</w:t>
+      </w:r>
+      <w:r>
+        <w:fldChar w:fldCharType="end"/>
+      </w:r>
+      <w:bookmarkEnd w:id="7"/>
+      <w:r>
+        <w:t xml:space="preserve"> User Ratings vs Standardized Number of Reviews</w:t>
+      </w:r>
+    </w:p>
+    <w:p>
+      <w:pPr>
         <w:pStyle w:val="Heading3"/>
         <w:rPr>
           <w:sz w:val="20"/>
@@ -2628,7 +4949,10 @@
         <w:t xml:space="preserve"> data</w:t>
       </w:r>
       <w:r>
-        <w:t>(!)</w:t>
+        <w:rPr>
+          <w:rStyle w:val="FootnoteReference"/>
+        </w:rPr>
+        <w:footnoteReference w:id="2"/>
       </w:r>
       <w:r>
         <w:t xml:space="preserve"> in the numeric columns were replaced with -1. Duplicate tuples were removed. Categorical features </w:t>
@@ -2841,13 +5165,18 @@
     </w:p>
     <w:p>
       <w:pPr>
-        <w:ind w:firstLine="0"/>
+        <w:ind w:firstLine="446"/>
       </w:pPr>
       <w:r>
         <w:t xml:space="preserve">Last updated date and current version of the app were removed from the dataset since they were irrelevant to the model.  </w:t>
       </w:r>
-      <w:r>
-        <w:t>Heatmap shown in</w:t>
+      <w:proofErr w:type="spellStart"/>
+      <w:r>
+        <w:t>Heatmap</w:t>
+      </w:r>
+      <w:proofErr w:type="spellEnd"/>
+      <w:r>
+        <w:t xml:space="preserve"> shown in</w:t>
       </w:r>
       <w:r>
         <w:t xml:space="preserve"> </w:t>
@@ -2885,7 +5214,7 @@
         <w:rPr>
           <w:color w:val="0000FF"/>
         </w:rPr>
-        <w:t>Figure 2</w:t>
+        <w:t>Figure 5</w:t>
       </w:r>
       <w:r>
         <w:rPr>
@@ -2949,7 +5278,7 @@
                     <pic:cNvPicPr/>
                   </pic:nvPicPr>
                   <pic:blipFill>
-                    <a:blip r:embed="rId13">
+                    <a:blip r:embed="rId17">
                       <a:extLst>
                         <a:ext uri="{28A0092B-C50C-407E-A947-70E740481C1C}">
                           <a14:useLocalDpi xmlns:a14="http://schemas.microsoft.com/office/drawing/2010/main" val="0"/>
@@ -2980,7 +5309,7 @@
       <w:pPr>
         <w:pStyle w:val="Caption"/>
       </w:pPr>
-      <w:bookmarkStart w:id="1" w:name="_Ref528543118"/>
+      <w:bookmarkStart w:id="8" w:name="_Ref528543118"/>
       <w:r>
         <w:t xml:space="preserve">Figure </w:t>
       </w:r>
@@ -2997,12 +5326,12 @@
         <w:rPr>
           <w:noProof/>
         </w:rPr>
-        <w:t>2</w:t>
+        <w:t>5</w:t>
       </w:r>
       <w:r>
         <w:fldChar w:fldCharType="end"/>
       </w:r>
-      <w:bookmarkEnd w:id="1"/>
+      <w:bookmarkEnd w:id="8"/>
       <w:r>
         <w:t>: Correlation between the</w:t>
       </w:r>
@@ -3021,222 +5350,250 @@
         <w:t>Random Forest was used to find the most important features in the dataset. The variable importance plot ca</w:t>
       </w:r>
       <w:r>
-        <w:t>n be seen in &lt;FIGURE REFERENCE&gt;</w:t>
+        <w:t xml:space="preserve">n be seen in </w:t>
+      </w:r>
+      <w:r>
+        <w:fldChar w:fldCharType="begin"/>
+      </w:r>
+      <w:r>
+        <w:instrText xml:space="preserve"> REF _Ref532929318 \h </w:instrText>
+      </w:r>
+      <w:r>
+        <w:fldChar w:fldCharType="separate"/>
+      </w:r>
+      <w:r>
+        <w:t xml:space="preserve">Figure </w:t>
+      </w:r>
+      <w:r>
+        <w:rPr>
+          <w:noProof/>
+        </w:rPr>
+        <w:t>6</w:t>
+      </w:r>
+      <w:r>
+        <w:fldChar w:fldCharType="end"/>
+      </w:r>
+      <w:r>
+        <w:t>. The variables with less than 100 node purity (higher impurity), were not used for training the model.</w:t>
       </w:r>
     </w:p>
     <w:p>
       <w:pPr>
+        <w:keepNext/>
         <w:ind w:firstLine="0"/>
       </w:pPr>
+      <w:r>
+        <w:rPr>
+          <w:noProof/>
+        </w:rPr>
+        <w:drawing>
+          <wp:inline distT="0" distB="0" distL="0" distR="0" wp14:anchorId="08A6C07B" wp14:editId="6E236E5D">
+            <wp:extent cx="3048000" cy="1915795"/>
+            <wp:effectExtent l="0" t="0" r="0" b="8255"/>
+            <wp:docPr id="5" name="Picture 5"/>
+            <wp:cNvGraphicFramePr>
+              <a:graphicFrameLocks xmlns:a="http://schemas.openxmlformats.org/drawingml/2006/main" noChangeAspect="1"/>
+            </wp:cNvGraphicFramePr>
+            <a:graphic xmlns:a="http://schemas.openxmlformats.org/drawingml/2006/main">
+              <a:graphicData uri="http://schemas.openxmlformats.org/drawingml/2006/picture">
+                <pic:pic xmlns:pic="http://schemas.openxmlformats.org/drawingml/2006/picture">
+                  <pic:nvPicPr>
+                    <pic:cNvPr id="5" name="RF Importance.png"/>
+                    <pic:cNvPicPr/>
+                  </pic:nvPicPr>
+                  <pic:blipFill>
+                    <a:blip r:embed="rId18" cstate="print">
+                      <a:extLst>
+                        <a:ext uri="{28A0092B-C50C-407E-A947-70E740481C1C}">
+                          <a14:useLocalDpi xmlns:a14="http://schemas.microsoft.com/office/drawing/2010/main" val="0"/>
+                        </a:ext>
+                      </a:extLst>
+                    </a:blip>
+                    <a:stretch>
+                      <a:fillRect/>
+                    </a:stretch>
+                  </pic:blipFill>
+                  <pic:spPr>
+                    <a:xfrm>
+                      <a:off x="0" y="0"/>
+                      <a:ext cx="3048000" cy="1915795"/>
+                    </a:xfrm>
+                    <a:prstGeom prst="rect">
+                      <a:avLst/>
+                    </a:prstGeom>
+                  </pic:spPr>
+                </pic:pic>
+              </a:graphicData>
+            </a:graphic>
+          </wp:inline>
+        </w:drawing>
+      </w:r>
     </w:p>
     <w:p>
       <w:pPr>
-        <w:pStyle w:val="Heading2"/>
-      </w:pPr>
-      <w:r>
-        <w:t>D</w:t>
-      </w:r>
-      <w:r>
-        <w:t>ata Pruning</w:t>
+        <w:pStyle w:val="Caption"/>
+      </w:pPr>
+      <w:bookmarkStart w:id="9" w:name="_Ref532929318"/>
+      <w:r>
+        <w:t xml:space="preserve">Figure </w:t>
+      </w:r>
+      <w:r>
+        <w:fldChar w:fldCharType="begin"/>
+      </w:r>
+      <w:r>
+        <w:instrText xml:space="preserve"> SEQ Figure \* ARABIC </w:instrText>
+      </w:r>
+      <w:r>
+        <w:fldChar w:fldCharType="separate"/>
+      </w:r>
+      <w:r>
+        <w:rPr>
+          <w:noProof/>
+        </w:rPr>
+        <w:t>6</w:t>
+      </w:r>
+      <w:r>
+        <w:fldChar w:fldCharType="end"/>
+      </w:r>
+      <w:bookmarkEnd w:id="9"/>
+      <w:r>
+        <w:t xml:space="preserve"> Random Forest variable importance plot</w:t>
       </w:r>
     </w:p>
     <w:p>
       <w:pPr>
         <w:ind w:firstLine="0"/>
       </w:pPr>
-      <w:r>
-        <w:t xml:space="preserve">The </w:t>
-      </w:r>
-      <w:r>
-        <w:t>pre-processed</w:t>
-      </w:r>
-      <w:r>
-        <w:t xml:space="preserve"> data</w:t>
-      </w:r>
-      <w:r>
-        <w:t>set</w:t>
-      </w:r>
-      <w:r>
-        <w:t xml:space="preserve"> was </w:t>
-      </w:r>
-      <w:r>
-        <w:t xml:space="preserve">then </w:t>
-      </w:r>
-      <w:r>
-        <w:t xml:space="preserve">pruned </w:t>
-      </w:r>
-      <w:r>
-        <w:t xml:space="preserve">based on </w:t>
-      </w:r>
-      <w:r>
-        <w:t>the number of user reviews for an app</w:t>
-      </w:r>
-      <w:r>
-        <w:t xml:space="preserve">. </w:t>
-      </w:r>
-      <w:r>
-        <w:t xml:space="preserve">The dataset was </w:t>
-      </w:r>
-      <w:proofErr w:type="gramStart"/>
-      <w:r>
-        <w:t xml:space="preserve">iteratively </w:t>
-      </w:r>
-      <w:r>
-        <w:t xml:space="preserve"> pruned</w:t>
-      </w:r>
-      <w:proofErr w:type="gramEnd"/>
-      <w:r>
-        <w:t xml:space="preserve"> where a</w:t>
-      </w:r>
-      <w:r>
-        <w:t>n</w:t>
-      </w:r>
-      <w:r>
-        <w:t xml:space="preserve"> </w:t>
-      </w:r>
-      <w:r>
-        <w:t>app</w:t>
-      </w:r>
-      <w:r>
-        <w:t xml:space="preserve"> had received less than </w:t>
-      </w:r>
-      <w:r>
-        <w:t>[1..20]</w:t>
-      </w:r>
-      <w:r>
-        <w:t xml:space="preserve"> user reviews. This was done as a lower review count would make the rating </w:t>
-      </w:r>
-      <w:r>
-        <w:t xml:space="preserve">of that </w:t>
-      </w:r>
-      <w:r>
-        <w:t>app</w:t>
-      </w:r>
-      <w:r>
-        <w:t xml:space="preserve"> </w:t>
-      </w:r>
-      <w:r>
-        <w:t>biased to a small (&lt;20) number of user opinions</w:t>
-      </w:r>
-      <w:r>
-        <w:t xml:space="preserve"> </w:t>
-      </w:r>
-      <w:r>
-        <w:fldChar w:fldCharType="begin"/>
-      </w:r>
-      <w:r>
-        <w:instrText xml:space="preserve"> ADDIN EN.CITE &lt;EndNote&gt;&lt;Cite&gt;&lt;Author&gt;I.&lt;/Author&gt;&lt;Year&gt;2016&lt;/Year&gt;&lt;IDText&gt;Examining the Rating System Used in Mobile-App Stores&lt;/IDText&gt;&lt;DisplayText&gt;[4]&lt;/DisplayText&gt;&lt;record&gt;&lt;keywords&gt;&lt;keyword&gt;customer satisfaction&lt;/keyword&gt;&lt;keyword&gt;mobile computing&lt;/keyword&gt;&lt;keyword&gt;mobile-app stores&lt;/keyword&gt;&lt;keyword&gt;mobile applications&lt;/keyword&gt;&lt;keyword&gt;Amazon-style rating system&lt;/keyword&gt;&lt;keyword&gt;user satisfaction level&lt;/keyword&gt;&lt;keyword&gt;app versions&lt;/keyword&gt;&lt;keyword&gt;Google Play&lt;/keyword&gt;&lt;keyword&gt;app quality&lt;/keyword&gt;&lt;keyword&gt;Mobile communication&lt;/keyword&gt;&lt;keyword&gt;Google&lt;/keyword&gt;&lt;keyword&gt;Androids&lt;/keyword&gt;&lt;keyword&gt;Humanoid robots&lt;/keyword&gt;&lt;keyword&gt;Computer applications&lt;/keyword&gt;&lt;keyword&gt;Software engineering&lt;/keyword&gt;&lt;keyword&gt;mobile apps&lt;/keyword&gt;&lt;keyword&gt;Android&lt;/keyword&gt;&lt;keyword&gt;review systems&lt;/keyword&gt;&lt;keyword&gt;rating&lt;/keyword&gt;&lt;keyword&gt;software development&lt;/keyword&gt;&lt;keyword&gt;software engineering&lt;/keyword&gt;&lt;/keywords&gt;&lt;isbn&gt;0740-7459&lt;/isbn&gt;&lt;titles&gt;&lt;title&gt;Examining the Rating System Used in Mobile-App Stores&lt;/title&gt;&lt;secondary-title&gt;IEEE Software&lt;/secondary-title&gt;&lt;/titles&gt;&lt;pages&gt;86-92&lt;/pages&gt;&lt;number&gt;6&lt;/number&gt;&lt;contributors&gt;&lt;authors&gt;&lt;author&gt;I. J. Mojica Ruiz&lt;/author&gt;&lt;author&gt;M. Nagappan&lt;/author&gt;&lt;author&gt;B. Adams&lt;/author&gt;&lt;author&gt;T. Berger&lt;/author&gt;&lt;author&gt;S. Dienst&lt;/author&gt;&lt;author&gt;A. E. Hassan&lt;/author&gt;&lt;/authors&gt;&lt;/contributors&gt;&lt;added-date format="utc"&gt;1545150009&lt;/added-date&gt;&lt;ref-type name="Journal Article"&gt;17&lt;/ref-type&gt;&lt;dates&gt;&lt;year&gt;2016&lt;/year&gt;&lt;/dates&gt;&lt;rec-number&gt;34&lt;/rec-number&gt;&lt;last-updated-date format="utc"&gt;1545150009&lt;/last-updated-date&gt;&lt;electronic-resource-num&gt;10.1109/MS.2015.56&lt;/electronic-resource-num&gt;&lt;volume&gt;33&lt;/volume&gt;&lt;/record&gt;&lt;/Cite&gt;&lt;/EndNote&gt;</w:instrText>
-      </w:r>
-      <w:r>
-        <w:fldChar w:fldCharType="separate"/>
-      </w:r>
-      <w:r>
-        <w:rPr>
-          <w:noProof/>
-        </w:rPr>
-        <w:t>[4]</w:t>
-      </w:r>
-      <w:r>
-        <w:fldChar w:fldCharType="end"/>
-      </w:r>
-      <w:r>
-        <w:t>.</w:t>
-      </w:r>
-      <w:r>
-        <w:t xml:space="preserve"> </w:t>
-      </w:r>
-      <w:r>
-        <w:rPr>
-          <w:color w:val="0000FF"/>
-        </w:rPr>
-        <w:fldChar w:fldCharType="begin"/>
-      </w:r>
-      <w:r>
-        <w:rPr>
-          <w:color w:val="0000FF"/>
-        </w:rPr>
-        <w:instrText xml:space="preserve"> REF _Ref528527054 \h </w:instrText>
-      </w:r>
-      <w:r>
-        <w:rPr>
-          <w:color w:val="0000FF"/>
-        </w:rPr>
-        <w:instrText xml:space="preserve"> \* MERGEFORMAT </w:instrText>
-      </w:r>
-      <w:r>
-        <w:rPr>
-          <w:color w:val="0000FF"/>
-        </w:rPr>
-      </w:r>
-      <w:r>
-        <w:rPr>
-          <w:color w:val="0000FF"/>
-        </w:rPr>
-        <w:fldChar w:fldCharType="separate"/>
-      </w:r>
-      <w:r>
-        <w:rPr>
-          <w:color w:val="0000FF"/>
-        </w:rPr>
-        <w:t>Figure 3</w:t>
-      </w:r>
-      <w:r>
-        <w:rPr>
-          <w:color w:val="0000FF"/>
-        </w:rPr>
-        <w:fldChar w:fldCharType="end"/>
-      </w:r>
-      <w:r>
-        <w:t xml:space="preserve"> </w:t>
-      </w:r>
-      <w:r>
-        <w:t xml:space="preserve">shows a scatter plot depicting the number of user reviews v/s </w:t>
-      </w:r>
-      <w:r>
-        <w:t>app</w:t>
-      </w:r>
-      <w:r>
-        <w:t xml:space="preserve"> </w:t>
-      </w:r>
-      <w:r>
-        <w:t>rating</w:t>
-      </w:r>
-      <w:r>
-        <w:t xml:space="preserve">. </w:t>
-      </w:r>
     </w:p>
     <w:p>
       <w:pPr>
-        <w:keepNext/>
-        <w:spacing w:before="240"/>
-        <w:ind w:firstLine="0"/>
-      </w:pPr>
-      <w:r>
-        <w:rPr>
-          <w:noProof/>
-          <w14:ligatures w14:val="standard"/>
-        </w:rPr>
-        <w:t>&lt;FIGURE HERE&gt;</w:t>
+        <w:pStyle w:val="Heading2"/>
+      </w:pPr>
+      <w:r>
+        <w:t>D</w:t>
+      </w:r>
+      <w:r>
+        <w:t>ata Pruning</w:t>
       </w:r>
     </w:p>
     <w:p>
       <w:pPr>
-        <w:pStyle w:val="Caption"/>
-      </w:pPr>
-      <w:bookmarkStart w:id="2" w:name="_Ref528527054"/>
+        <w:ind w:firstLine="0"/>
+      </w:pPr>
+      <w:r>
+        <w:t xml:space="preserve">The </w:t>
+      </w:r>
+      <w:r>
+        <w:t>pre-processed</w:t>
+      </w:r>
+      <w:r>
+        <w:t xml:space="preserve"> data</w:t>
+      </w:r>
+      <w:r>
+        <w:t>set</w:t>
+      </w:r>
+      <w:r>
+        <w:t xml:space="preserve"> was </w:t>
+      </w:r>
+      <w:r>
+        <w:t xml:space="preserve">then </w:t>
+      </w:r>
+      <w:r>
+        <w:t xml:space="preserve">pruned </w:t>
+      </w:r>
+      <w:r>
+        <w:t xml:space="preserve">based on </w:t>
+      </w:r>
+      <w:r>
+        <w:t>the number of user reviews for an app</w:t>
+      </w:r>
+      <w:r>
+        <w:t xml:space="preserve">. </w:t>
+      </w:r>
+      <w:r>
+        <w:t xml:space="preserve">The dataset was </w:t>
+      </w:r>
+      <w:proofErr w:type="gramStart"/>
+      <w:r>
+        <w:t xml:space="preserve">iteratively </w:t>
+      </w:r>
+      <w:r>
+        <w:t xml:space="preserve"> pruned</w:t>
+      </w:r>
+      <w:proofErr w:type="gramEnd"/>
+      <w:r>
+        <w:t xml:space="preserve"> where a</w:t>
+      </w:r>
+      <w:r>
+        <w:t>n</w:t>
+      </w:r>
+      <w:r>
+        <w:t xml:space="preserve"> </w:t>
+      </w:r>
+      <w:r>
+        <w:t>app</w:t>
+      </w:r>
+      <w:r>
+        <w:t xml:space="preserve"> had received less than </w:t>
+      </w:r>
+      <w:r>
+        <w:t>[1..20]</w:t>
+      </w:r>
+      <w:r>
+        <w:t xml:space="preserve"> user reviews. This was done as a lower review count would make the rating </w:t>
+      </w:r>
+      <w:r>
+        <w:t xml:space="preserve">of that </w:t>
+      </w:r>
+      <w:r>
+        <w:t>app</w:t>
+      </w:r>
+      <w:r>
+        <w:t xml:space="preserve"> </w:t>
+      </w:r>
+      <w:r>
+        <w:t>biased to a small (&lt;20) number of user opinions</w:t>
+      </w:r>
+      <w:r>
+        <w:t xml:space="preserve"> </w:t>
+      </w:r>
+      <w:r>
+        <w:fldChar w:fldCharType="begin"/>
+      </w:r>
+      <w:r>
+        <w:instrText xml:space="preserve"> ADDIN EN.CITE &lt;EndNote&gt;&lt;Cite&gt;&lt;Author&gt;I.&lt;/Author&gt;&lt;Year&gt;2016&lt;/Year&gt;&lt;IDText&gt;Examining the Rating System Used in Mobile-App Stores&lt;/IDText&gt;&lt;DisplayText&gt;[4]&lt;/DisplayText&gt;&lt;record&gt;&lt;keywords&gt;&lt;keyword&gt;customer satisfaction&lt;/keyword&gt;&lt;keyword&gt;mobile computing&lt;/keyword&gt;&lt;keyword&gt;mobile-app stores&lt;/keyword&gt;&lt;keyword&gt;mobile applications&lt;/keyword&gt;&lt;keyword&gt;Amazon-style rating system&lt;/keyword&gt;&lt;keyword&gt;user satisfaction level&lt;/keyword&gt;&lt;keyword&gt;app versions&lt;/keyword&gt;&lt;keyword&gt;Google Play&lt;/keyword&gt;&lt;keyword&gt;app quality&lt;/keyword&gt;&lt;keyword&gt;Mobile communication&lt;/keyword&gt;&lt;keyword&gt;Google&lt;/keyword&gt;&lt;keyword&gt;Androids&lt;/keyword&gt;&lt;keyword&gt;Humanoid robots&lt;/keyword&gt;&lt;keyword&gt;Computer applications&lt;/keyword&gt;&lt;keyword&gt;Software engineering&lt;/keyword&gt;&lt;keyword&gt;mobile apps&lt;/keyword&gt;&lt;keyword&gt;Android&lt;/keyword&gt;&lt;keyword&gt;review systems&lt;/keyword&gt;&lt;keyword&gt;rating&lt;/keyword&gt;&lt;keyword&gt;software development&lt;/keyword&gt;&lt;keyword&gt;software engineering&lt;/keyword&gt;&lt;/keywords&gt;&lt;isbn&gt;0740-7459&lt;/isbn&gt;&lt;titles&gt;&lt;title&gt;Examining the Rating System Used in Mobile-App Stores&lt;/title&gt;&lt;secondary-title&gt;IEEE Software&lt;/secondary-title&gt;&lt;/titles&gt;&lt;pages&gt;86-92&lt;/pages&gt;&lt;number&gt;6&lt;/number&gt;&lt;contributors&gt;&lt;authors&gt;&lt;author&gt;I. J. Mojica Ruiz&lt;/author&gt;&lt;author&gt;M. Nagappan&lt;/author&gt;&lt;author&gt;B. Adams&lt;/author&gt;&lt;author&gt;T. Berger&lt;/author&gt;&lt;author&gt;S. Dienst&lt;/author&gt;&lt;author&gt;A. E. Hassan&lt;/author&gt;&lt;/authors&gt;&lt;/contributors&gt;&lt;added-date format="utc"&gt;1545150009&lt;/added-date&gt;&lt;ref-type name="Journal Article"&gt;17&lt;/ref-type&gt;&lt;dates&gt;&lt;year&gt;2016&lt;/year&gt;&lt;/dates&gt;&lt;rec-number&gt;34&lt;/rec-number&gt;&lt;last-updated-date format="utc"&gt;1545150009&lt;/last-updated-date&gt;&lt;electronic-resource-num&gt;10.1109/MS.2015.56&lt;/electronic-resource-num&gt;&lt;volume&gt;33&lt;/volume&gt;&lt;/record&gt;&lt;/Cite&gt;&lt;/EndNote&gt;</w:instrText>
+      </w:r>
+      <w:r>
+        <w:fldChar w:fldCharType="separate"/>
+      </w:r>
+      <w:r>
+        <w:rPr>
+          <w:noProof/>
+        </w:rPr>
+        <w:t>[4]</w:t>
+      </w:r>
+      <w:r>
+        <w:fldChar w:fldCharType="end"/>
+      </w:r>
+      <w:r>
+        <w:t>.</w:t>
+      </w:r>
+      <w:r>
+        <w:t xml:space="preserve"> </w:t>
+      </w:r>
+      <w:r>
+        <w:fldChar w:fldCharType="begin"/>
+      </w:r>
+      <w:r>
+        <w:instrText xml:space="preserve"> REF _Ref532929051 \h </w:instrText>
+      </w:r>
+      <w:r>
+        <w:fldChar w:fldCharType="separate"/>
+      </w:r>
       <w:r>
         <w:t xml:space="preserve">Figure </w:t>
       </w:r>
       <w:r>
-        <w:fldChar w:fldCharType="begin"/>
-      </w:r>
-      <w:r>
-        <w:instrText xml:space="preserve"> SEQ Figure \* ARABIC </w:instrText>
-      </w:r>
-      <w:r>
-        <w:fldChar w:fldCharType="separate"/>
-      </w:r>
-      <w:r>
         <w:rPr>
           <w:noProof/>
         </w:rPr>
@@ -3245,18 +5602,23 @@
       <w:r>
         <w:fldChar w:fldCharType="end"/>
       </w:r>
-      <w:bookmarkEnd w:id="2"/>
-      <w:r>
-        <w:t xml:space="preserve">: </w:t>
-      </w:r>
-      <w:r>
-        <w:t>Plot of IMDB score v/s number of users who reviewed</w:t>
-      </w:r>
       <w:r>
         <w:t xml:space="preserve"> </w:t>
       </w:r>
       <w:r>
-        <w:t>on a raw dataset</w:t>
+        <w:t xml:space="preserve">shows a scatter plot depicting the number of user reviews v/s </w:t>
+      </w:r>
+      <w:r>
+        <w:t>app</w:t>
+      </w:r>
+      <w:r>
+        <w:t xml:space="preserve"> </w:t>
+      </w:r>
+      <w:r>
+        <w:t>rating</w:t>
+      </w:r>
+      <w:r>
+        <w:t xml:space="preserve">. </w:t>
       </w:r>
     </w:p>
     <w:p>
@@ -3478,7 +5840,69 @@
         <w:rPr>
           <w:rFonts w:ascii="Linux Biolinum" w:hAnsi="Linux Biolinum" w:cs="Linux Biolinum"/>
         </w:rPr>
-        <w:t>Ridge regression was tried with different values of the regularization parameter as shown in &lt;FIGURE&gt;, however, the performance in 10-fold cross validation did not change more than 0.05%, hence a simple linear regression was used without any hyperparameters.</w:t>
+        <w:t>Ridge regression was tried with different values of the regularizatio</w:t>
+      </w:r>
+      <w:r>
+        <w:rPr>
+          <w:rFonts w:ascii="Linux Biolinum" w:hAnsi="Linux Biolinum" w:cs="Linux Biolinum"/>
+        </w:rPr>
+        <w:t xml:space="preserve">n parameter as shown in </w:t>
+      </w:r>
+      <w:r>
+        <w:rPr>
+          <w:rFonts w:ascii="Linux Biolinum" w:hAnsi="Linux Biolinum" w:cs="Linux Biolinum"/>
+        </w:rPr>
+        <w:fldChar w:fldCharType="begin"/>
+      </w:r>
+      <w:r>
+        <w:rPr>
+          <w:rFonts w:ascii="Linux Biolinum" w:hAnsi="Linux Biolinum" w:cs="Linux Biolinum"/>
+        </w:rPr>
+        <w:instrText xml:space="preserve"> REF _Ref528535782 \h </w:instrText>
+      </w:r>
+      <w:r>
+        <w:rPr>
+          <w:rFonts w:ascii="Linux Biolinum" w:hAnsi="Linux Biolinum" w:cs="Linux Biolinum"/>
+        </w:rPr>
+      </w:r>
+      <w:r>
+        <w:rPr>
+          <w:rFonts w:ascii="Linux Biolinum" w:hAnsi="Linux Biolinum" w:cs="Linux Biolinum"/>
+        </w:rPr>
+        <w:fldChar w:fldCharType="separate"/>
+      </w:r>
+      <w:r>
+        <w:t xml:space="preserve">Figure </w:t>
+      </w:r>
+      <w:r>
+        <w:rPr>
+          <w:noProof/>
+        </w:rPr>
+        <w:t>7</w:t>
+      </w:r>
+      <w:r>
+        <w:rPr>
+          <w:rFonts w:ascii="Linux Biolinum" w:hAnsi="Linux Biolinum" w:cs="Linux Biolinum"/>
+        </w:rPr>
+        <w:fldChar w:fldCharType="end"/>
+      </w:r>
+      <w:r>
+        <w:rPr>
+          <w:rFonts w:ascii="Linux Biolinum" w:hAnsi="Linux Biolinum" w:cs="Linux Biolinum"/>
+        </w:rPr>
+        <w:t xml:space="preserve">, however, the performance in 10-fold cross validation did not change more than 0.05%, </w:t>
+      </w:r>
+      <w:r>
+        <w:rPr>
+          <w:rFonts w:ascii="Linux Biolinum" w:hAnsi="Linux Biolinum" w:cs="Linux Biolinum"/>
+        </w:rPr>
+        <w:t>and hence</w:t>
+      </w:r>
+      <w:r>
+        <w:rPr>
+          <w:rFonts w:ascii="Linux Biolinum" w:hAnsi="Linux Biolinum" w:cs="Linux Biolinum"/>
+        </w:rPr>
+        <w:t xml:space="preserve"> a simple linear regression was used without any hyperparameters.</w:t>
       </w:r>
       <w:r>
         <w:t xml:space="preserve"> </w:t>
@@ -3498,41 +5922,54 @@
         <w:rPr>
           <w:noProof/>
         </w:rPr>
-        <w:pict w14:anchorId="6860E4B9">
-          <v:shapetype id="_x0000_t75" coordsize="21600,21600" o:spt="75" o:preferrelative="t" path="m@4@5l@4@11@9@11@9@5xe" filled="f" stroked="f">
-            <v:stroke joinstyle="miter"/>
-            <v:formulas>
-              <v:f eqn="if lineDrawn pixelLineWidth 0"/>
-              <v:f eqn="sum @0 1 0"/>
-              <v:f eqn="sum 0 0 @1"/>
-              <v:f eqn="prod @2 1 2"/>
-              <v:f eqn="prod @3 21600 pixelWidth"/>
-              <v:f eqn="prod @3 21600 pixelHeight"/>
-              <v:f eqn="sum @0 0 1"/>
-              <v:f eqn="prod @6 1 2"/>
-              <v:f eqn="prod @7 21600 pixelWidth"/>
-              <v:f eqn="sum @8 21600 0"/>
-              <v:f eqn="prod @7 21600 pixelHeight"/>
-              <v:f eqn="sum @10 21600 0"/>
-            </v:formulas>
-            <v:path o:extrusionok="f" gradientshapeok="t" o:connecttype="rect"/>
-            <o:lock v:ext="edit" aspectratio="t"/>
-          </v:shapetype>
-          <v:shape id="_x0000_i1043" type="#_x0000_t75" style="width:233.55pt;height:138.35pt" o:bordertopcolor="this" o:borderleftcolor="this" o:borderbottomcolor="this" o:borderrightcolor="this">
-            <v:imagedata r:id="rId14" o:title="logistic_accuracy_cval_1" croptop="880f" cropbottom="857f" cropleft="685f" cropright="685f"/>
-            <w10:bordertop type="single" width="2"/>
-            <w10:borderleft type="single" width="2"/>
-            <w10:borderbottom type="single" width="2"/>
-            <w10:borderright type="single" width="2"/>
-          </v:shape>
-        </w:pict>
+        <w:drawing>
+          <wp:inline distT="0" distB="0" distL="0" distR="0" wp14:anchorId="6DAAAAF5" wp14:editId="747AEF6A">
+            <wp:extent cx="3048000" cy="1887220"/>
+            <wp:effectExtent l="0" t="0" r="0" b="0"/>
+            <wp:docPr id="7" name="Picture 7"/>
+            <wp:cNvGraphicFramePr>
+              <a:graphicFrameLocks xmlns:a="http://schemas.openxmlformats.org/drawingml/2006/main" noChangeAspect="1"/>
+            </wp:cNvGraphicFramePr>
+            <a:graphic xmlns:a="http://schemas.openxmlformats.org/drawingml/2006/main">
+              <a:graphicData uri="http://schemas.openxmlformats.org/drawingml/2006/picture">
+                <pic:pic xmlns:pic="http://schemas.openxmlformats.org/drawingml/2006/picture">
+                  <pic:nvPicPr>
+                    <pic:cNvPr id="7" name="ridge_alpha_mse.png"/>
+                    <pic:cNvPicPr/>
+                  </pic:nvPicPr>
+                  <pic:blipFill>
+                    <a:blip r:embed="rId19" cstate="print">
+                      <a:extLst>
+                        <a:ext uri="{28A0092B-C50C-407E-A947-70E740481C1C}">
+                          <a14:useLocalDpi xmlns:a14="http://schemas.microsoft.com/office/drawing/2010/main" val="0"/>
+                        </a:ext>
+                      </a:extLst>
+                    </a:blip>
+                    <a:stretch>
+                      <a:fillRect/>
+                    </a:stretch>
+                  </pic:blipFill>
+                  <pic:spPr>
+                    <a:xfrm>
+                      <a:off x="0" y="0"/>
+                      <a:ext cx="3048000" cy="1887220"/>
+                    </a:xfrm>
+                    <a:prstGeom prst="rect">
+                      <a:avLst/>
+                    </a:prstGeom>
+                  </pic:spPr>
+                </pic:pic>
+              </a:graphicData>
+            </a:graphic>
+          </wp:inline>
+        </w:drawing>
       </w:r>
     </w:p>
     <w:p>
       <w:pPr>
         <w:pStyle w:val="Caption"/>
       </w:pPr>
-      <w:bookmarkStart w:id="3" w:name="_Ref528535782"/>
+      <w:bookmarkStart w:id="10" w:name="_Ref528535782"/>
       <w:r>
         <w:t xml:space="preserve">Figure </w:t>
       </w:r>
@@ -3549,26 +5986,26 @@
         <w:rPr>
           <w:noProof/>
         </w:rPr>
-        <w:t>4</w:t>
+        <w:t>7</w:t>
       </w:r>
       <w:r>
         <w:fldChar w:fldCharType="end"/>
       </w:r>
-      <w:bookmarkEnd w:id="3"/>
+      <w:bookmarkEnd w:id="10"/>
       <w:r>
         <w:t xml:space="preserve">: </w:t>
       </w:r>
       <w:r>
-        <w:t>c-</w:t>
-      </w:r>
-      <w:r>
-        <w:t>value</w:t>
+        <w:t>MSE with respect to alpha for</w:t>
       </w:r>
       <w:r>
         <w:t xml:space="preserve"> </w:t>
       </w:r>
       <w:r>
-        <w:t>accuracy of logistic regression</w:t>
+        <w:t>Ridge R</w:t>
+      </w:r>
+      <w:r>
+        <w:t>egression</w:t>
       </w:r>
     </w:p>
     <w:p>
@@ -3708,7 +6145,7 @@
         <w:rPr>
           <w:color w:val="0000FF"/>
         </w:rPr>
-        <w:t>Figure 5</w:t>
+        <w:t>Figure 8</w:t>
       </w:r>
       <w:r>
         <w:rPr>
@@ -3728,14 +6165,54 @@
         <w:rPr>
           <w:noProof/>
         </w:rPr>
-        <w:t>&lt;FIGURE HERE&gt;</w:t>
+        <w:drawing>
+          <wp:inline distT="0" distB="0" distL="0" distR="0" wp14:anchorId="15C3B5B2" wp14:editId="2401276C">
+            <wp:extent cx="3048000" cy="1887220"/>
+            <wp:effectExtent l="0" t="0" r="0" b="0"/>
+            <wp:docPr id="8" name="Picture 8"/>
+            <wp:cNvGraphicFramePr>
+              <a:graphicFrameLocks xmlns:a="http://schemas.openxmlformats.org/drawingml/2006/main" noChangeAspect="1"/>
+            </wp:cNvGraphicFramePr>
+            <a:graphic xmlns:a="http://schemas.openxmlformats.org/drawingml/2006/main">
+              <a:graphicData uri="http://schemas.openxmlformats.org/drawingml/2006/picture">
+                <pic:pic xmlns:pic="http://schemas.openxmlformats.org/drawingml/2006/picture">
+                  <pic:nvPicPr>
+                    <pic:cNvPr id="8" name="rf_n_mse.png"/>
+                    <pic:cNvPicPr/>
+                  </pic:nvPicPr>
+                  <pic:blipFill>
+                    <a:blip r:embed="rId20">
+                      <a:extLst>
+                        <a:ext uri="{28A0092B-C50C-407E-A947-70E740481C1C}">
+                          <a14:useLocalDpi xmlns:a14="http://schemas.microsoft.com/office/drawing/2010/main" val="0"/>
+                        </a:ext>
+                      </a:extLst>
+                    </a:blip>
+                    <a:stretch>
+                      <a:fillRect/>
+                    </a:stretch>
+                  </pic:blipFill>
+                  <pic:spPr>
+                    <a:xfrm>
+                      <a:off x="0" y="0"/>
+                      <a:ext cx="3048000" cy="1887220"/>
+                    </a:xfrm>
+                    <a:prstGeom prst="rect">
+                      <a:avLst/>
+                    </a:prstGeom>
+                  </pic:spPr>
+                </pic:pic>
+              </a:graphicData>
+            </a:graphic>
+          </wp:inline>
+        </w:drawing>
       </w:r>
     </w:p>
     <w:p>
       <w:pPr>
         <w:pStyle w:val="Caption"/>
       </w:pPr>
-      <w:bookmarkStart w:id="4" w:name="_Ref528535803"/>
+      <w:bookmarkStart w:id="11" w:name="_Ref528535803"/>
       <w:r>
         <w:t xml:space="preserve">Figure </w:t>
       </w:r>
@@ -3752,17 +6229,20 @@
         <w:rPr>
           <w:noProof/>
         </w:rPr>
-        <w:t>5</w:t>
+        <w:t>8</w:t>
       </w:r>
       <w:r>
         <w:fldChar w:fldCharType="end"/>
       </w:r>
-      <w:bookmarkEnd w:id="4"/>
-      <w:r>
-        <w:t xml:space="preserve">: </w:t>
-      </w:r>
-      <w:r>
-        <w:t>n-Estimator accuracy for random forest</w:t>
+      <w:bookmarkEnd w:id="11"/>
+      <w:r>
+        <w:t>:</w:t>
+      </w:r>
+      <w:r>
+        <w:t xml:space="preserve"> </w:t>
+      </w:r>
+      <w:r>
+        <w:t>MSE with respect to n-estimators for Random Forest Regression</w:t>
       </w:r>
     </w:p>
     <w:p>
@@ -3872,7 +6352,7 @@
         <w:t xml:space="preserve">nd to perform best at </w:t>
       </w:r>
       <w:r>
-        <w:t xml:space="preserve"> as shown in </w:t>
+        <w:t xml:space="preserve">as shown in </w:t>
       </w:r>
       <w:r>
         <w:rPr>
@@ -3914,7 +6394,7 @@
           <w:noProof/>
           <w:color w:val="0000FF"/>
         </w:rPr>
-        <w:t>6</w:t>
+        <w:t>9</w:t>
       </w:r>
       <w:r>
         <w:rPr>
@@ -3931,20 +6411,61 @@
     </w:p>
     <w:p>
       <w:pPr>
+        <w:spacing w:after="120"/>
         <w:ind w:firstLine="0"/>
       </w:pPr>
       <w:r>
         <w:rPr>
           <w:noProof/>
         </w:rPr>
-        <w:t>&lt;FIGURE HERE&gt;</w:t>
+        <w:drawing>
+          <wp:inline distT="0" distB="0" distL="0" distR="0" wp14:anchorId="6C1BB240" wp14:editId="071EFE78">
+            <wp:extent cx="3048000" cy="1870075"/>
+            <wp:effectExtent l="0" t="0" r="0" b="0"/>
+            <wp:docPr id="9" name="Picture 9"/>
+            <wp:cNvGraphicFramePr>
+              <a:graphicFrameLocks xmlns:a="http://schemas.openxmlformats.org/drawingml/2006/main" noChangeAspect="1"/>
+            </wp:cNvGraphicFramePr>
+            <a:graphic xmlns:a="http://schemas.openxmlformats.org/drawingml/2006/main">
+              <a:graphicData uri="http://schemas.openxmlformats.org/drawingml/2006/picture">
+                <pic:pic xmlns:pic="http://schemas.openxmlformats.org/drawingml/2006/picture">
+                  <pic:nvPicPr>
+                    <pic:cNvPr id="9" name="svr_cval_mse.png"/>
+                    <pic:cNvPicPr/>
+                  </pic:nvPicPr>
+                  <pic:blipFill>
+                    <a:blip r:embed="rId21" cstate="print">
+                      <a:extLst>
+                        <a:ext uri="{28A0092B-C50C-407E-A947-70E740481C1C}">
+                          <a14:useLocalDpi xmlns:a14="http://schemas.microsoft.com/office/drawing/2010/main" val="0"/>
+                        </a:ext>
+                      </a:extLst>
+                    </a:blip>
+                    <a:stretch>
+                      <a:fillRect/>
+                    </a:stretch>
+                  </pic:blipFill>
+                  <pic:spPr>
+                    <a:xfrm>
+                      <a:off x="0" y="0"/>
+                      <a:ext cx="3048000" cy="1870075"/>
+                    </a:xfrm>
+                    <a:prstGeom prst="rect">
+                      <a:avLst/>
+                    </a:prstGeom>
+                  </pic:spPr>
+                </pic:pic>
+              </a:graphicData>
+            </a:graphic>
+          </wp:inline>
+        </w:drawing>
       </w:r>
     </w:p>
     <w:p>
       <w:pPr>
         <w:pStyle w:val="Caption"/>
       </w:pPr>
-      <w:bookmarkStart w:id="5" w:name="_Ref528535824"/>
+      <w:bookmarkStart w:id="12" w:name="_Ref528535824"/>
       <w:r>
         <w:t xml:space="preserve">Figure </w:t>
       </w:r>
@@ -3961,17 +6482,17 @@
         <w:rPr>
           <w:noProof/>
         </w:rPr>
-        <w:t>6</w:t>
+        <w:t>9</w:t>
       </w:r>
       <w:r>
         <w:fldChar w:fldCharType="end"/>
       </w:r>
-      <w:bookmarkEnd w:id="5"/>
+      <w:bookmarkEnd w:id="12"/>
       <w:r>
         <w:t xml:space="preserve">: </w:t>
       </w:r>
       <w:r>
-        <w:t>c-value accuracy of SVM</w:t>
+        <w:t xml:space="preserve">MSE with respect to c-value for SVR </w:t>
       </w:r>
     </w:p>
     <w:p>
@@ -3979,7 +6500,6 @@
         <w:pStyle w:val="Heading2"/>
       </w:pPr>
       <w:r>
-        <w:lastRenderedPageBreak/>
         <w:t>Evaluation</w:t>
       </w:r>
     </w:p>
@@ -4030,7 +6550,7 @@
       <w:pPr>
         <w:pStyle w:val="Caption"/>
       </w:pPr>
-      <w:bookmarkStart w:id="6" w:name="_Ref528535743"/>
+      <w:bookmarkStart w:id="13" w:name="_Ref528535743"/>
       <w:r>
         <w:t xml:space="preserve">Figure </w:t>
       </w:r>
@@ -4047,12 +6567,12 @@
         <w:rPr>
           <w:noProof/>
         </w:rPr>
-        <w:t>7</w:t>
+        <w:t>10</w:t>
       </w:r>
       <w:r>
         <w:fldChar w:fldCharType="end"/>
       </w:r>
-      <w:bookmarkEnd w:id="6"/>
+      <w:bookmarkEnd w:id="13"/>
       <w:r>
         <w:t xml:space="preserve">: </w:t>
       </w:r>
@@ -4223,7 +6743,7 @@
       <w:pPr>
         <w:pStyle w:val="Heading2"/>
       </w:pPr>
-      <w:bookmarkStart w:id="7" w:name="tb2"/>
+      <w:bookmarkStart w:id="14" w:name="tb2"/>
       <w:r>
         <w:t>Results</w:t>
       </w:r>
@@ -4324,7 +6844,7 @@
           <w:noProof/>
           <w:color w:val="0000FF"/>
         </w:rPr>
-        <w:t>1</w:t>
+        <w:t>3</w:t>
       </w:r>
       <w:r>
         <w:rPr>
@@ -4354,7 +6874,7 @@
       <w:pPr>
         <w:pStyle w:val="Caption"/>
       </w:pPr>
-      <w:bookmarkStart w:id="8" w:name="_Ref528537928"/>
+      <w:bookmarkStart w:id="15" w:name="_Ref528537928"/>
       <w:r>
         <w:t xml:space="preserve">Table </w:t>
       </w:r>
@@ -4371,12 +6891,12 @@
         <w:rPr>
           <w:noProof/>
         </w:rPr>
-        <w:t>1</w:t>
+        <w:t>3</w:t>
       </w:r>
       <w:r>
         <w:fldChar w:fldCharType="end"/>
       </w:r>
-      <w:bookmarkEnd w:id="8"/>
+      <w:bookmarkEnd w:id="15"/>
       <w:r>
         <w:t>:</w:t>
       </w:r>
@@ -4811,7 +7331,33 @@
           <w:rFonts w:ascii="Linux Libertine" w:hAnsi="Linux Libertine"/>
           <w:b w:val="0"/>
         </w:rPr>
-        <w:t xml:space="preserve">Result for each iteration: </w:t>
+        <w:t>Result for each iteration</w:t>
+      </w:r>
+      <w:proofErr w:type="gramStart"/>
+      <w:r>
+        <w:rPr>
+          <w:rStyle w:val="Label"/>
+          <w:rFonts w:ascii="Linux Libertine" w:hAnsi="Linux Libertine"/>
+          <w:b w:val="0"/>
+        </w:rPr>
+        <w:t xml:space="preserve">: </w:t>
+      </w:r>
+      <w:r>
+        <w:rPr>
+          <w:rStyle w:val="Label"/>
+          <w:rFonts w:ascii="Linux Libertine" w:hAnsi="Linux Libertine"/>
+          <w:b w:val="0"/>
+        </w:rPr>
+        <w:t>,</w:t>
+      </w:r>
+      <w:proofErr w:type="gramEnd"/>
+      <w:r>
+        <w:rPr>
+          <w:rStyle w:val="Label"/>
+          <w:rFonts w:ascii="Linux Libertine" w:hAnsi="Linux Libertine"/>
+          <w:b w:val="0"/>
+        </w:rPr>
+        <w:t xml:space="preserve"> </w:t>
       </w:r>
       <w:r>
         <w:rPr>
@@ -4829,7 +7375,7 @@
           <w:b w:val="0"/>
           <w:color w:val="0000FF"/>
         </w:rPr>
-        <w:instrText xml:space="preserve"> REF _Ref528536762 \h  \* MERGEFORMAT </w:instrText>
+        <w:instrText xml:space="preserve"> REF _Ref528537388 \h  \* MERGEFORMAT </w:instrText>
       </w:r>
       <w:r>
         <w:rPr>
@@ -4849,13 +7395,13 @@
         <w:fldChar w:fldCharType="separate"/>
       </w:r>
       <w:r>
-        <w:t xml:space="preserve">Table </w:t>
+        <w:t xml:space="preserve">Figure </w:t>
       </w:r>
       <w:r>
         <w:rPr>
           <w:noProof/>
         </w:rPr>
-        <w:t>3</w:t>
+        <w:t>11</w:t>
       </w:r>
       <w:r>
         <w:rPr>
@@ -4866,86 +7412,25 @@
         </w:rPr>
         <w:fldChar w:fldCharType="end"/>
       </w:r>
+    </w:p>
+    <w:p>
+      <w:pPr>
+        <w:pStyle w:val="TableCaption"/>
+      </w:pPr>
       <w:r>
         <w:rPr>
           <w:rStyle w:val="Label"/>
           <w:rFonts w:ascii="Linux Libertine" w:hAnsi="Linux Libertine"/>
           <w:b w:val="0"/>
         </w:rPr>
-        <w:t xml:space="preserve">, </w:t>
-      </w:r>
+        <w:t xml:space="preserve">The mean and standard deviation of F1 scores for the three algorithms have been mentioned </w:t>
+      </w:r>
+      <w:bookmarkStart w:id="16" w:name="_Ref528537914"/>
       <w:r>
         <w:rPr>
           <w:rStyle w:val="Label"/>
           <w:rFonts w:ascii="Linux Libertine" w:hAnsi="Linux Libertine"/>
           <w:b w:val="0"/>
-          <w:color w:val="0000FF"/>
-        </w:rPr>
-        <w:fldChar w:fldCharType="begin"/>
-      </w:r>
-      <w:r>
-        <w:rPr>
-          <w:rStyle w:val="Label"/>
-          <w:rFonts w:ascii="Linux Libertine" w:hAnsi="Linux Libertine"/>
-          <w:b w:val="0"/>
-          <w:color w:val="0000FF"/>
-        </w:rPr>
-        <w:instrText xml:space="preserve"> REF _Ref528537388 \h  \* MERGEFORMAT </w:instrText>
-      </w:r>
-      <w:r>
-        <w:rPr>
-          <w:rStyle w:val="Label"/>
-          <w:rFonts w:ascii="Linux Libertine" w:hAnsi="Linux Libertine"/>
-          <w:b w:val="0"/>
-          <w:color w:val="0000FF"/>
-        </w:rPr>
-      </w:r>
-      <w:r>
-        <w:rPr>
-          <w:rStyle w:val="Label"/>
-          <w:rFonts w:ascii="Linux Libertine" w:hAnsi="Linux Libertine"/>
-          <w:b w:val="0"/>
-          <w:color w:val="0000FF"/>
-        </w:rPr>
-        <w:fldChar w:fldCharType="separate"/>
-      </w:r>
-      <w:r>
-        <w:t xml:space="preserve">Figure </w:t>
-      </w:r>
-      <w:r>
-        <w:rPr>
-          <w:noProof/>
-        </w:rPr>
-        <w:t>8</w:t>
-      </w:r>
-      <w:r>
-        <w:rPr>
-          <w:rStyle w:val="Label"/>
-          <w:rFonts w:ascii="Linux Libertine" w:hAnsi="Linux Libertine"/>
-          <w:b w:val="0"/>
-          <w:color w:val="0000FF"/>
-        </w:rPr>
-        <w:fldChar w:fldCharType="end"/>
-      </w:r>
-    </w:p>
-    <w:p>
-      <w:pPr>
-        <w:pStyle w:val="TableCaption"/>
-      </w:pPr>
-      <w:r>
-        <w:rPr>
-          <w:rStyle w:val="Label"/>
-          <w:rFonts w:ascii="Linux Libertine" w:hAnsi="Linux Libertine"/>
-          <w:b w:val="0"/>
-        </w:rPr>
-        <w:t xml:space="preserve">The mean and standard deviation of F1 scores for the three algorithms have been mentioned </w:t>
-      </w:r>
-      <w:bookmarkStart w:id="9" w:name="_Ref528537914"/>
-      <w:r>
-        <w:rPr>
-          <w:rStyle w:val="Label"/>
-          <w:rFonts w:ascii="Linux Libertine" w:hAnsi="Linux Libertine"/>
-          <w:b w:val="0"/>
         </w:rPr>
         <w:t xml:space="preserve">in </w:t>
       </w:r>
@@ -4991,7 +7476,7 @@
           <w:noProof/>
           <w:color w:val="0000FF"/>
         </w:rPr>
-        <w:t>2</w:t>
+        <w:t>4</w:t>
       </w:r>
       <w:r>
         <w:rPr>
@@ -5007,7 +7492,7 @@
       <w:pPr>
         <w:pStyle w:val="TableCaption"/>
       </w:pPr>
-      <w:bookmarkStart w:id="10" w:name="_Ref528552186"/>
+      <w:bookmarkStart w:id="17" w:name="_Ref528552186"/>
       <w:r>
         <w:rPr>
           <w:b/>
@@ -5037,7 +7522,7 @@
           <w:b/>
           <w:noProof/>
         </w:rPr>
-        <w:t>2</w:t>
+        <w:t>4</w:t>
       </w:r>
       <w:r>
         <w:rPr>
@@ -5045,8 +7530,8 @@
         </w:rPr>
         <w:fldChar w:fldCharType="end"/>
       </w:r>
-      <w:bookmarkEnd w:id="9"/>
-      <w:bookmarkEnd w:id="10"/>
+      <w:bookmarkEnd w:id="16"/>
+      <w:bookmarkEnd w:id="17"/>
       <w:r>
         <w:rPr>
           <w:rStyle w:val="Label"/>
@@ -5401,15 +7886,16 @@
           <w:rFonts w:ascii="Linux Libertine" w:hAnsi="Linux Libertine"/>
           <w:b w:val="0"/>
         </w:rPr>
-        <w:t>Result for each iteration:</w:t>
-      </w:r>
+        <w:t>Result for each iteration</w:t>
+      </w:r>
+      <w:proofErr w:type="gramStart"/>
       <w:r>
         <w:rPr>
           <w:rStyle w:val="Label"/>
           <w:rFonts w:ascii="Linux Libertine" w:hAnsi="Linux Libertine"/>
           <w:b w:val="0"/>
         </w:rPr>
-        <w:t xml:space="preserve"> </w:t>
+        <w:t>:</w:t>
       </w:r>
       <w:r>
         <w:rPr>
@@ -5417,55 +7903,7 @@
           <w:rFonts w:ascii="Linux Libertine" w:hAnsi="Linux Libertine"/>
           <w:color w:val="0000FF"/>
         </w:rPr>
-        <w:fldChar w:fldCharType="begin"/>
-      </w:r>
-      <w:r>
-        <w:rPr>
-          <w:rStyle w:val="Label"/>
-          <w:rFonts w:ascii="Linux Libertine" w:hAnsi="Linux Libertine"/>
-          <w:color w:val="0000FF"/>
-        </w:rPr>
-        <w:instrText xml:space="preserve"> REF _Ref528552241 \h </w:instrText>
-      </w:r>
-      <w:r>
-        <w:rPr>
-          <w:rStyle w:val="Label"/>
-          <w:rFonts w:ascii="Linux Libertine" w:hAnsi="Linux Libertine"/>
-          <w:color w:val="0000FF"/>
-        </w:rPr>
-        <w:instrText xml:space="preserve"> \* MERGEFORMAT </w:instrText>
-      </w:r>
-      <w:r>
-        <w:rPr>
-          <w:rStyle w:val="Label"/>
-          <w:rFonts w:ascii="Linux Libertine" w:hAnsi="Linux Libertine"/>
-          <w:color w:val="0000FF"/>
-        </w:rPr>
-      </w:r>
-      <w:r>
-        <w:rPr>
-          <w:rStyle w:val="Label"/>
-          <w:rFonts w:ascii="Linux Libertine" w:hAnsi="Linux Libertine"/>
-          <w:color w:val="0000FF"/>
-        </w:rPr>
-        <w:fldChar w:fldCharType="separate"/>
-      </w:r>
-      <w:r>
-        <w:t xml:space="preserve">Table </w:t>
-      </w:r>
-      <w:r>
-        <w:rPr>
-          <w:noProof/>
-        </w:rPr>
-        <w:t>4</w:t>
-      </w:r>
-      <w:r>
-        <w:rPr>
-          <w:rStyle w:val="Label"/>
-          <w:rFonts w:ascii="Linux Libertine" w:hAnsi="Linux Libertine"/>
-          <w:color w:val="0000FF"/>
-        </w:rPr>
-        <w:fldChar w:fldCharType="end"/>
+        <w:t xml:space="preserve"> </w:t>
       </w:r>
       <w:r>
         <w:rPr>
@@ -5476,6 +7914,7 @@
         </w:rPr>
         <w:t>,</w:t>
       </w:r>
+      <w:proofErr w:type="gramEnd"/>
       <w:r>
         <w:rPr>
           <w:rStyle w:val="Label"/>
@@ -5531,7 +7970,7 @@
         <w:rPr>
           <w:noProof/>
         </w:rPr>
-        <w:t>9</w:t>
+        <w:t>12</w:t>
       </w:r>
       <w:r>
         <w:rPr>
@@ -5649,7 +8088,7 @@
         <w:rPr>
           <w:color w:val="0000FF"/>
         </w:rPr>
-        <w:t>Figure 8</w:t>
+        <w:t>Figure 11</w:t>
       </w:r>
       <w:r>
         <w:rPr>
@@ -5693,7 +8132,7 @@
         <w:rPr>
           <w:color w:val="0000FF"/>
         </w:rPr>
-        <w:t>Figure 9</w:t>
+        <w:t>Figure 12</w:t>
       </w:r>
       <w:r>
         <w:rPr>
@@ -5740,7 +8179,7 @@
         <w:rPr>
           <w:color w:val="0000FF"/>
         </w:rPr>
-        <w:t>Table 1</w:t>
+        <w:t>Table 3</w:t>
       </w:r>
       <w:r>
         <w:rPr>
@@ -5784,7 +8223,7 @@
         <w:rPr>
           <w:color w:val="0000FF"/>
         </w:rPr>
-        <w:t>Table 2</w:t>
+        <w:t>Table 4</w:t>
       </w:r>
       <w:r>
         <w:rPr>
@@ -5809,8 +8248,27 @@
       </w:pPr>
       <w:r>
         <w:pict w14:anchorId="50BE2E2C">
-          <v:shape id="_x0000_i1026" type="#_x0000_t75" style="width:239.8pt;height:150.25pt" o:bordertopcolor="this" o:borderleftcolor="this" o:borderbottomcolor="this" o:borderrightcolor="this">
-            <v:imagedata r:id="rId15" o:title="ML_models_accuracy_comparo"/>
+          <v:shapetype id="_x0000_t75" coordsize="21600,21600" o:spt="75" o:preferrelative="t" path="m@4@5l@4@11@9@11@9@5xe" filled="f" stroked="f">
+            <v:stroke joinstyle="miter"/>
+            <v:formulas>
+              <v:f eqn="if lineDrawn pixelLineWidth 0"/>
+              <v:f eqn="sum @0 1 0"/>
+              <v:f eqn="sum 0 0 @1"/>
+              <v:f eqn="prod @2 1 2"/>
+              <v:f eqn="prod @3 21600 pixelWidth"/>
+              <v:f eqn="prod @3 21600 pixelHeight"/>
+              <v:f eqn="sum @0 0 1"/>
+              <v:f eqn="prod @6 1 2"/>
+              <v:f eqn="prod @7 21600 pixelWidth"/>
+              <v:f eqn="sum @8 21600 0"/>
+              <v:f eqn="prod @7 21600 pixelHeight"/>
+              <v:f eqn="sum @10 21600 0"/>
+            </v:formulas>
+            <v:path o:extrusionok="f" gradientshapeok="t" o:connecttype="rect"/>
+            <o:lock v:ext="edit" aspectratio="t"/>
+          </v:shapetype>
+          <v:shape id="_x0000_i1026" type="#_x0000_t75" style="width:239.6pt;height:150.35pt" o:bordertopcolor="this" o:borderleftcolor="this" o:borderbottomcolor="this" o:borderrightcolor="this">
+            <v:imagedata r:id="rId22" o:title="ML_models_accuracy_comparo"/>
             <w10:bordertop type="single" width="2"/>
             <w10:borderleft type="single" width="2"/>
             <w10:borderbottom type="single" width="2"/>
@@ -5823,7 +8281,7 @@
       <w:pPr>
         <w:pStyle w:val="Caption"/>
       </w:pPr>
-      <w:bookmarkStart w:id="11" w:name="_Ref528537388"/>
+      <w:bookmarkStart w:id="18" w:name="_Ref528537388"/>
       <w:r>
         <w:t xml:space="preserve">Figure </w:t>
       </w:r>
@@ -5840,12 +8298,12 @@
         <w:rPr>
           <w:noProof/>
         </w:rPr>
-        <w:t>8</w:t>
+        <w:t>11</w:t>
       </w:r>
       <w:r>
         <w:fldChar w:fldCharType="end"/>
       </w:r>
-      <w:bookmarkEnd w:id="11"/>
+      <w:bookmarkEnd w:id="18"/>
       <w:r>
         <w:t>: Accuracy score of each algorithm per iteration</w:t>
       </w:r>
@@ -5857,8 +8315,8 @@
       </w:pPr>
       <w:r>
         <w:pict w14:anchorId="4EB0FC02">
-          <v:shape id="_x0000_i1027" type="#_x0000_t75" style="width:239.15pt;height:132.75pt" o:bordertopcolor="this" o:borderleftcolor="this" o:borderbottomcolor="this" o:borderrightcolor="this">
-            <v:imagedata r:id="rId16" o:title="ML_models_f1_comparo"/>
+          <v:shape id="_x0000_i1027" type="#_x0000_t75" style="width:239.6pt;height:132.5pt" o:bordertopcolor="this" o:borderleftcolor="this" o:borderbottomcolor="this" o:borderrightcolor="this">
+            <v:imagedata r:id="rId23" o:title="ML_models_f1_comparo"/>
             <w10:bordertop type="single" width="2"/>
             <w10:borderleft type="single" width="2"/>
             <w10:borderbottom type="single" width="2"/>
@@ -5871,8 +8329,8 @@
       <w:pPr>
         <w:pStyle w:val="Caption"/>
       </w:pPr>
-      <w:bookmarkStart w:id="12" w:name="_Ref528537967"/>
-      <w:bookmarkStart w:id="13" w:name="_Ref528537961"/>
+      <w:bookmarkStart w:id="19" w:name="_Ref528537967"/>
+      <w:bookmarkStart w:id="20" w:name="_Ref528537961"/>
       <w:r>
         <w:t xml:space="preserve">Figure </w:t>
       </w:r>
@@ -5889,16 +8347,16 @@
         <w:rPr>
           <w:noProof/>
         </w:rPr>
-        <w:t>9</w:t>
+        <w:t>12</w:t>
       </w:r>
       <w:r>
         <w:fldChar w:fldCharType="end"/>
       </w:r>
-      <w:bookmarkEnd w:id="12"/>
+      <w:bookmarkEnd w:id="19"/>
       <w:r>
         <w:t>: F1 score of each algorithm per iteration</w:t>
       </w:r>
-      <w:bookmarkEnd w:id="13"/>
+      <w:bookmarkEnd w:id="20"/>
     </w:p>
     <w:p>
       <w:pPr>
@@ -6072,7 +8530,7 @@
           <w:szCs w:val="18"/>
           <w14:ligatures w14:val="standard"/>
         </w:rPr>
-        <w:t>Figure 8</w:t>
+        <w:t>Figure 11</w:t>
       </w:r>
       <w:r>
         <w:rPr>
@@ -6137,7 +8595,7 @@
           <w:szCs w:val="18"/>
           <w14:ligatures w14:val="standard"/>
         </w:rPr>
-        <w:t>Figure 9</w:t>
+        <w:t>Figure 12</w:t>
       </w:r>
       <w:r>
         <w:rPr>
@@ -6219,19 +8677,14 @@
         <w:rPr>
           <w:rFonts w:eastAsiaTheme="minorHAnsi"/>
         </w:rPr>
-        <w:t xml:space="preserve">Removal of these values meant that the related useful information on the independent variable was lost. Low number </w:t>
-      </w:r>
-      <w:r>
-        <w:rPr>
-          <w:rFonts w:eastAsiaTheme="minorHAnsi"/>
-        </w:rPr>
-        <w:lastRenderedPageBreak/>
-        <w:t>of important features chosen explained less variability in the predicted values.</w:t>
+        <w:t>Removal of these values meant that the related useful information on the independent variable was lost. Low number of important features chosen explained less variability in the predicted values.</w:t>
       </w:r>
       <w:r>
         <w:t xml:space="preserve"> Future work could include </w:t>
       </w:r>
-      <w:bookmarkEnd w:id="7"/>
+      <w:bookmarkStart w:id="21" w:name="_GoBack"/>
+      <w:bookmarkEnd w:id="14"/>
+      <w:bookmarkEnd w:id="21"/>
     </w:p>
     <w:p>
       <w:pPr>
@@ -6333,11 +8786,11 @@
       <w:pPr>
         <w:pStyle w:val="Heading1"/>
       </w:pPr>
-      <w:bookmarkStart w:id="14" w:name="_Ref528537070"/>
+      <w:bookmarkStart w:id="22" w:name="_Ref528537070"/>
       <w:r>
         <w:t>References</w:t>
       </w:r>
-      <w:bookmarkEnd w:id="14"/>
+      <w:bookmarkEnd w:id="22"/>
     </w:p>
     <w:p>
       <w:pPr>
@@ -6376,14 +8829,6 @@
           <w:szCs w:val="16"/>
         </w:rPr>
         <w:tab/>
-      </w:r>
-      <w:bookmarkStart w:id="15" w:name="_GoBack"/>
-      <w:bookmarkEnd w:id="15"/>
-      <w:r>
-        <w:rPr>
-          <w:sz w:val="16"/>
-          <w:szCs w:val="16"/>
-        </w:rPr>
         <w:t xml:space="preserve">(2018). </w:t>
       </w:r>
       <w:r>
@@ -6418,7 +8863,7 @@
         </w:rPr>
         <w:t xml:space="preserve">[Online]. Available: </w:t>
       </w:r>
-      <w:hyperlink r:id="rId17" w:history="1">
+      <w:hyperlink r:id="rId24" w:history="1">
         <w:r>
           <w:rPr>
             <w:rStyle w:val="Hyperlink"/>
@@ -6476,7 +8921,7 @@
         </w:rPr>
         <w:t xml:space="preserve">[Online]. Available: </w:t>
       </w:r>
-      <w:hyperlink r:id="rId18" w:history="1">
+      <w:hyperlink r:id="rId25" w:history="1">
         <w:r>
           <w:rPr>
             <w:rStyle w:val="Hyperlink"/>
@@ -6712,7 +9157,7 @@
         </w:rPr>
         <w:t xml:space="preserve">[Online]. Available: </w:t>
       </w:r>
-      <w:hyperlink r:id="rId19" w:history="1">
+      <w:hyperlink r:id="rId26" w:history="1">
         <w:r>
           <w:rPr>
             <w:rStyle w:val="Hyperlink"/>
@@ -6770,7 +9215,7 @@
         </w:rPr>
         <w:t xml:space="preserve">[Online]. Available: </w:t>
       </w:r>
-      <w:hyperlink r:id="rId20" w:history="1">
+      <w:hyperlink r:id="rId27" w:history="1">
         <w:r>
           <w:rPr>
             <w:rStyle w:val="Hyperlink"/>
@@ -6845,7 +9290,7 @@
         </w:rPr>
         <w:t xml:space="preserve">[Online]. Available: </w:t>
       </w:r>
-      <w:hyperlink r:id="rId21" w:history="1">
+      <w:hyperlink r:id="rId28" w:history="1">
         <w:r>
           <w:rPr>
             <w:rStyle w:val="Hyperlink"/>
@@ -6903,7 +9348,7 @@
         </w:rPr>
         <w:t xml:space="preserve">[Online]. Available: </w:t>
       </w:r>
-      <w:hyperlink r:id="rId22" w:history="1">
+      <w:hyperlink r:id="rId29" w:history="1">
         <w:r>
           <w:rPr>
             <w:rStyle w:val="Hyperlink"/>
@@ -6961,7 +9406,7 @@
         </w:rPr>
         <w:t xml:space="preserve">[Online]. Available: </w:t>
       </w:r>
-      <w:hyperlink r:id="rId23" w:history="1">
+      <w:hyperlink r:id="rId30" w:history="1">
         <w:r>
           <w:rPr>
             <w:rStyle w:val="Hyperlink"/>
@@ -7019,7 +9464,7 @@
         </w:rPr>
         <w:t xml:space="preserve">[Online]. Available: </w:t>
       </w:r>
-      <w:hyperlink r:id="rId24" w:history="1">
+      <w:hyperlink r:id="rId31" w:history="1">
         <w:r>
           <w:rPr>
             <w:rStyle w:val="Hyperlink"/>
@@ -7077,7 +9522,7 @@
         </w:rPr>
         <w:t xml:space="preserve">[Online]. Available: </w:t>
       </w:r>
-      <w:hyperlink r:id="rId25" w:history="1">
+      <w:hyperlink r:id="rId32" w:history="1">
         <w:r>
           <w:rPr>
             <w:rStyle w:val="Hyperlink"/>
@@ -7152,7 +9597,7 @@
         </w:rPr>
         <w:t xml:space="preserve">[Online]. Available: </w:t>
       </w:r>
-      <w:hyperlink r:id="rId26" w:history="1">
+      <w:hyperlink r:id="rId33" w:anchor="regression-metrics" w:history="1">
         <w:r>
           <w:rPr>
             <w:rStyle w:val="Hyperlink"/>
@@ -7210,7 +9655,7 @@
 </file>
 
 <file path=word/endnotes.xml><?xml version="1.0" encoding="utf-8"?>
-<w:endnotes xmlns:wpc="http://schemas.microsoft.com/office/word/2010/wordprocessingCanvas" xmlns:cx="http://schemas.microsoft.com/office/drawing/2014/chartex" xmlns:cx1="http://schemas.microsoft.com/office/drawing/2015/9/8/chartex" xmlns:cx2="http://schemas.microsoft.com/office/drawing/2015/10/21/chartex" xmlns:cx3="http://schemas.microsoft.com/office/drawing/2016/5/9/chartex" xmlns:cx4="http://schemas.microsoft.com/office/drawing/2016/5/10/chartex" xmlns:cx5="http://schemas.microsoft.com/office/drawing/2016/5/11/chartex" xmlns:cx6="http://schemas.microsoft.com/office/drawing/2016/5/12/chartex" xmlns:cx7="http://schemas.microsoft.com/office/drawing/2016/5/13/chartex" xmlns:cx8="http://schemas.microsoft.com/office/drawing/2016/5/14/chartex" xmlns:mc="http://schemas.openxmlformats.org/markup-compatibility/2006" xmlns:aink="http://schemas.microsoft.com/office/drawing/2016/ink" xmlns:am3d="http://schemas.microsoft.com/office/drawing/2017/model3d" xmlns:o="urn:schemas-microsoft-com:office:office" xmlns:r="http://schemas.openxmlformats.org/officeDocument/2006/relationships" xmlns:m="http://schemas.openxmlformats.org/officeDocument/2006/math" xmlns:v="urn:schemas-microsoft-com:vml" xmlns:wp14="http://schemas.microsoft.com/office/word/2010/wordprocessingDrawing" xmlns:wp="http://schemas.openxmlformats.org/drawingml/2006/wordprocessingDrawing" xmlns:w10="urn:schemas-microsoft-com:office:word" xmlns:w="http://schemas.openxmlformats.org/wordprocessingml/2006/main" xmlns:w14="http://schemas.microsoft.com/office/word/2010/wordml" xmlns:w15="http://schemas.microsoft.com/office/word/2012/wordml" xmlns:w16cid="http://schemas.microsoft.com/office/word/2016/wordml/cid" xmlns:w16se="http://schemas.microsoft.com/office/word/2015/wordml/symex" xmlns:wpg="http://schemas.microsoft.com/office/word/2010/wordprocessingGroup" xmlns:wpi="http://schemas.microsoft.com/office/word/2010/wordprocessingInk" xmlns:wne="http://schemas.microsoft.com/office/word/2006/wordml" xmlns:wps="http://schemas.microsoft.com/office/word/2010/wordprocessingShape" mc:Ignorable="w14 w15 w16se w16cid wp14">
+<w:endnotes xmlns:wpc="http://schemas.microsoft.com/office/word/2010/wordprocessingCanvas" xmlns:cx="http://schemas.microsoft.com/office/drawing/2014/chartex" xmlns:cx1="http://schemas.microsoft.com/office/drawing/2015/9/8/chartex" xmlns:mc="http://schemas.openxmlformats.org/markup-compatibility/2006" xmlns:o="urn:schemas-microsoft-com:office:office" xmlns:r="http://schemas.openxmlformats.org/officeDocument/2006/relationships" xmlns:m="http://schemas.openxmlformats.org/officeDocument/2006/math" xmlns:v="urn:schemas-microsoft-com:vml" xmlns:wp14="http://schemas.microsoft.com/office/word/2010/wordprocessingDrawing" xmlns:wp="http://schemas.openxmlformats.org/drawingml/2006/wordprocessingDrawing" xmlns:w10="urn:schemas-microsoft-com:office:word" xmlns:w="http://schemas.openxmlformats.org/wordprocessingml/2006/main" xmlns:w14="http://schemas.microsoft.com/office/word/2010/wordml" xmlns:w15="http://schemas.microsoft.com/office/word/2012/wordml" xmlns:w16se="http://schemas.microsoft.com/office/word/2015/wordml/symex" xmlns:wpg="http://schemas.microsoft.com/office/word/2010/wordprocessingGroup" xmlns:wpi="http://schemas.microsoft.com/office/word/2010/wordprocessingInk" xmlns:wne="http://schemas.microsoft.com/office/word/2006/wordml" xmlns:wps="http://schemas.microsoft.com/office/word/2010/wordprocessingShape" mc:Ignorable="w14 w15 w16se wp14">
   <w:endnote w:type="separator" w:id="-1">
     <w:p>
       <w:r>
@@ -7232,7 +9677,7 @@
 </file>
 
 <file path=word/footer1.xml><?xml version="1.0" encoding="utf-8"?>
-<w:ftr xmlns:wpc="http://schemas.microsoft.com/office/word/2010/wordprocessingCanvas" xmlns:cx="http://schemas.microsoft.com/office/drawing/2014/chartex" xmlns:cx1="http://schemas.microsoft.com/office/drawing/2015/9/8/chartex" xmlns:cx2="http://schemas.microsoft.com/office/drawing/2015/10/21/chartex" xmlns:cx3="http://schemas.microsoft.com/office/drawing/2016/5/9/chartex" xmlns:cx4="http://schemas.microsoft.com/office/drawing/2016/5/10/chartex" xmlns:cx5="http://schemas.microsoft.com/office/drawing/2016/5/11/chartex" xmlns:cx6="http://schemas.microsoft.com/office/drawing/2016/5/12/chartex" xmlns:cx7="http://schemas.microsoft.com/office/drawing/2016/5/13/chartex" xmlns:cx8="http://schemas.microsoft.com/office/drawing/2016/5/14/chartex" xmlns:mc="http://schemas.openxmlformats.org/markup-compatibility/2006" xmlns:aink="http://schemas.microsoft.com/office/drawing/2016/ink" xmlns:am3d="http://schemas.microsoft.com/office/drawing/2017/model3d" xmlns:o="urn:schemas-microsoft-com:office:office" xmlns:r="http://schemas.openxmlformats.org/officeDocument/2006/relationships" xmlns:m="http://schemas.openxmlformats.org/officeDocument/2006/math" xmlns:v="urn:schemas-microsoft-com:vml" xmlns:wp14="http://schemas.microsoft.com/office/word/2010/wordprocessingDrawing" xmlns:wp="http://schemas.openxmlformats.org/drawingml/2006/wordprocessingDrawing" xmlns:w10="urn:schemas-microsoft-com:office:word" xmlns:w="http://schemas.openxmlformats.org/wordprocessingml/2006/main" xmlns:w14="http://schemas.microsoft.com/office/word/2010/wordml" xmlns:w15="http://schemas.microsoft.com/office/word/2012/wordml" xmlns:w16cid="http://schemas.microsoft.com/office/word/2016/wordml/cid" xmlns:w16se="http://schemas.microsoft.com/office/word/2015/wordml/symex" xmlns:wpg="http://schemas.microsoft.com/office/word/2010/wordprocessingGroup" xmlns:wpi="http://schemas.microsoft.com/office/word/2010/wordprocessingInk" xmlns:wne="http://schemas.microsoft.com/office/word/2006/wordml" xmlns:wps="http://schemas.microsoft.com/office/word/2010/wordprocessingShape" mc:Ignorable="w14 w15 w16se w16cid wp14">
+<w:ftr xmlns:wpc="http://schemas.microsoft.com/office/word/2010/wordprocessingCanvas" xmlns:cx="http://schemas.microsoft.com/office/drawing/2014/chartex" xmlns:cx1="http://schemas.microsoft.com/office/drawing/2015/9/8/chartex" xmlns:mc="http://schemas.openxmlformats.org/markup-compatibility/2006" xmlns:o="urn:schemas-microsoft-com:office:office" xmlns:r="http://schemas.openxmlformats.org/officeDocument/2006/relationships" xmlns:m="http://schemas.openxmlformats.org/officeDocument/2006/math" xmlns:v="urn:schemas-microsoft-com:vml" xmlns:wp14="http://schemas.microsoft.com/office/word/2010/wordprocessingDrawing" xmlns:wp="http://schemas.openxmlformats.org/drawingml/2006/wordprocessingDrawing" xmlns:w10="urn:schemas-microsoft-com:office:word" xmlns:w="http://schemas.openxmlformats.org/wordprocessingml/2006/main" xmlns:w14="http://schemas.microsoft.com/office/word/2010/wordml" xmlns:w15="http://schemas.microsoft.com/office/word/2012/wordml" xmlns:w16se="http://schemas.microsoft.com/office/word/2015/wordml/symex" xmlns:wpg="http://schemas.microsoft.com/office/word/2010/wordprocessingGroup" xmlns:wpi="http://schemas.microsoft.com/office/word/2010/wordprocessingInk" xmlns:wne="http://schemas.microsoft.com/office/word/2006/wordml" xmlns:wps="http://schemas.microsoft.com/office/word/2010/wordprocessingShape" mc:Ignorable="w14 w15 w16se wp14">
   <w:sdt>
     <w:sdtPr>
       <w:id w:val="-1602640918"/>
@@ -7265,7 +9710,7 @@
           <w:rPr>
             <w:noProof/>
           </w:rPr>
-          <w:t>4</w:t>
+          <w:t>6</w:t>
         </w:r>
         <w:r>
           <w:rPr>
@@ -7289,7 +9734,7 @@
 </file>
 
 <file path=word/footer2.xml><?xml version="1.0" encoding="utf-8"?>
-<w:ftr xmlns:wpc="http://schemas.microsoft.com/office/word/2010/wordprocessingCanvas" xmlns:cx="http://schemas.microsoft.com/office/drawing/2014/chartex" xmlns:cx1="http://schemas.microsoft.com/office/drawing/2015/9/8/chartex" xmlns:cx2="http://schemas.microsoft.com/office/drawing/2015/10/21/chartex" xmlns:cx3="http://schemas.microsoft.com/office/drawing/2016/5/9/chartex" xmlns:cx4="http://schemas.microsoft.com/office/drawing/2016/5/10/chartex" xmlns:cx5="http://schemas.microsoft.com/office/drawing/2016/5/11/chartex" xmlns:cx6="http://schemas.microsoft.com/office/drawing/2016/5/12/chartex" xmlns:cx7="http://schemas.microsoft.com/office/drawing/2016/5/13/chartex" xmlns:cx8="http://schemas.microsoft.com/office/drawing/2016/5/14/chartex" xmlns:mc="http://schemas.openxmlformats.org/markup-compatibility/2006" xmlns:aink="http://schemas.microsoft.com/office/drawing/2016/ink" xmlns:am3d="http://schemas.microsoft.com/office/drawing/2017/model3d" xmlns:o="urn:schemas-microsoft-com:office:office" xmlns:r="http://schemas.openxmlformats.org/officeDocument/2006/relationships" xmlns:m="http://schemas.openxmlformats.org/officeDocument/2006/math" xmlns:v="urn:schemas-microsoft-com:vml" xmlns:wp14="http://schemas.microsoft.com/office/word/2010/wordprocessingDrawing" xmlns:wp="http://schemas.openxmlformats.org/drawingml/2006/wordprocessingDrawing" xmlns:w10="urn:schemas-microsoft-com:office:word" xmlns:w="http://schemas.openxmlformats.org/wordprocessingml/2006/main" xmlns:w14="http://schemas.microsoft.com/office/word/2010/wordml" xmlns:w15="http://schemas.microsoft.com/office/word/2012/wordml" xmlns:w16cid="http://schemas.microsoft.com/office/word/2016/wordml/cid" xmlns:w16se="http://schemas.microsoft.com/office/word/2015/wordml/symex" xmlns:wpg="http://schemas.microsoft.com/office/word/2010/wordprocessingGroup" xmlns:wpi="http://schemas.microsoft.com/office/word/2010/wordprocessingInk" xmlns:wne="http://schemas.microsoft.com/office/word/2006/wordml" xmlns:wps="http://schemas.microsoft.com/office/word/2010/wordprocessingShape" mc:Ignorable="w14 w15 w16se w16cid wp14">
+<w:ftr xmlns:wpc="http://schemas.microsoft.com/office/word/2010/wordprocessingCanvas" xmlns:cx="http://schemas.microsoft.com/office/drawing/2014/chartex" xmlns:cx1="http://schemas.microsoft.com/office/drawing/2015/9/8/chartex" xmlns:mc="http://schemas.openxmlformats.org/markup-compatibility/2006" xmlns:o="urn:schemas-microsoft-com:office:office" xmlns:r="http://schemas.openxmlformats.org/officeDocument/2006/relationships" xmlns:m="http://schemas.openxmlformats.org/officeDocument/2006/math" xmlns:v="urn:schemas-microsoft-com:vml" xmlns:wp14="http://schemas.microsoft.com/office/word/2010/wordprocessingDrawing" xmlns:wp="http://schemas.openxmlformats.org/drawingml/2006/wordprocessingDrawing" xmlns:w10="urn:schemas-microsoft-com:office:word" xmlns:w="http://schemas.openxmlformats.org/wordprocessingml/2006/main" xmlns:w14="http://schemas.microsoft.com/office/word/2010/wordml" xmlns:w15="http://schemas.microsoft.com/office/word/2012/wordml" xmlns:w16se="http://schemas.microsoft.com/office/word/2015/wordml/symex" xmlns:wpg="http://schemas.microsoft.com/office/word/2010/wordprocessingGroup" xmlns:wpi="http://schemas.microsoft.com/office/word/2010/wordprocessingInk" xmlns:wne="http://schemas.microsoft.com/office/word/2006/wordml" xmlns:wps="http://schemas.microsoft.com/office/word/2010/wordprocessingShape" mc:Ignorable="w14 w15 w16se wp14">
   <w:p>
     <w:pPr>
       <w:pStyle w:val="Footer"/>
@@ -7349,7 +9794,7 @@
 </file>
 
 <file path=word/footnotes.xml><?xml version="1.0" encoding="utf-8"?>
-<w:footnotes xmlns:wpc="http://schemas.microsoft.com/office/word/2010/wordprocessingCanvas" xmlns:cx="http://schemas.microsoft.com/office/drawing/2014/chartex" xmlns:cx1="http://schemas.microsoft.com/office/drawing/2015/9/8/chartex" xmlns:cx2="http://schemas.microsoft.com/office/drawing/2015/10/21/chartex" xmlns:cx3="http://schemas.microsoft.com/office/drawing/2016/5/9/chartex" xmlns:cx4="http://schemas.microsoft.com/office/drawing/2016/5/10/chartex" xmlns:cx5="http://schemas.microsoft.com/office/drawing/2016/5/11/chartex" xmlns:cx6="http://schemas.microsoft.com/office/drawing/2016/5/12/chartex" xmlns:cx7="http://schemas.microsoft.com/office/drawing/2016/5/13/chartex" xmlns:cx8="http://schemas.microsoft.com/office/drawing/2016/5/14/chartex" xmlns:mc="http://schemas.openxmlformats.org/markup-compatibility/2006" xmlns:aink="http://schemas.microsoft.com/office/drawing/2016/ink" xmlns:am3d="http://schemas.microsoft.com/office/drawing/2017/model3d" xmlns:o="urn:schemas-microsoft-com:office:office" xmlns:r="http://schemas.openxmlformats.org/officeDocument/2006/relationships" xmlns:m="http://schemas.openxmlformats.org/officeDocument/2006/math" xmlns:v="urn:schemas-microsoft-com:vml" xmlns:wp14="http://schemas.microsoft.com/office/word/2010/wordprocessingDrawing" xmlns:wp="http://schemas.openxmlformats.org/drawingml/2006/wordprocessingDrawing" xmlns:w10="urn:schemas-microsoft-com:office:word" xmlns:w="http://schemas.openxmlformats.org/wordprocessingml/2006/main" xmlns:w14="http://schemas.microsoft.com/office/word/2010/wordml" xmlns:w15="http://schemas.microsoft.com/office/word/2012/wordml" xmlns:w16cid="http://schemas.microsoft.com/office/word/2016/wordml/cid" xmlns:w16se="http://schemas.microsoft.com/office/word/2015/wordml/symex" xmlns:wpg="http://schemas.microsoft.com/office/word/2010/wordprocessingGroup" xmlns:wpi="http://schemas.microsoft.com/office/word/2010/wordprocessingInk" xmlns:wne="http://schemas.microsoft.com/office/word/2006/wordml" xmlns:wps="http://schemas.microsoft.com/office/word/2010/wordprocessingShape" mc:Ignorable="w14 w15 w16se w16cid wp14">
+<w:footnotes xmlns:wpc="http://schemas.microsoft.com/office/word/2010/wordprocessingCanvas" xmlns:cx="http://schemas.microsoft.com/office/drawing/2014/chartex" xmlns:cx1="http://schemas.microsoft.com/office/drawing/2015/9/8/chartex" xmlns:mc="http://schemas.openxmlformats.org/markup-compatibility/2006" xmlns:o="urn:schemas-microsoft-com:office:office" xmlns:r="http://schemas.openxmlformats.org/officeDocument/2006/relationships" xmlns:m="http://schemas.openxmlformats.org/officeDocument/2006/math" xmlns:v="urn:schemas-microsoft-com:vml" xmlns:wp14="http://schemas.microsoft.com/office/word/2010/wordprocessingDrawing" xmlns:wp="http://schemas.openxmlformats.org/drawingml/2006/wordprocessingDrawing" xmlns:w10="urn:schemas-microsoft-com:office:word" xmlns:w="http://schemas.openxmlformats.org/wordprocessingml/2006/main" xmlns:w14="http://schemas.microsoft.com/office/word/2010/wordml" xmlns:w15="http://schemas.microsoft.com/office/word/2012/wordml" xmlns:w16se="http://schemas.microsoft.com/office/word/2015/wordml/symex" xmlns:wpg="http://schemas.microsoft.com/office/word/2010/wordprocessingGroup" xmlns:wpi="http://schemas.microsoft.com/office/word/2010/wordprocessingInk" xmlns:wne="http://schemas.microsoft.com/office/word/2006/wordml" xmlns:wps="http://schemas.microsoft.com/office/word/2010/wordprocessingShape" mc:Ignorable="w14 w15 w16se wp14">
   <w:footnote w:type="separator" w:id="-1">
     <w:p>
       <w:r>
@@ -7367,11 +9812,36 @@
   <w:footnote w:type="continuationNotice" w:id="1">
     <w:p/>
   </w:footnote>
+  <w:footnote w:id="2">
+    <w:p>
+      <w:pPr>
+        <w:pStyle w:val="FootnoteText"/>
+        <w:rPr>
+          <w:lang w:val="en-IE"/>
+        </w:rPr>
+      </w:pPr>
+      <w:r>
+        <w:rPr>
+          <w:rStyle w:val="FootnoteReference"/>
+        </w:rPr>
+        <w:footnoteRef/>
+      </w:r>
+      <w:r>
+        <w:t xml:space="preserve"> </w:t>
+      </w:r>
+      <w:r>
+        <w:rPr>
+          <w:lang w:val="en-IE"/>
+        </w:rPr>
+        <w:t>In some of the features the numeric data had values “Varies with device”</w:t>
+      </w:r>
+    </w:p>
+  </w:footnote>
 </w:footnotes>
 </file>
 
 <file path=word/numbering.xml><?xml version="1.0" encoding="utf-8"?>
-<w:numbering xmlns:wpc="http://schemas.microsoft.com/office/word/2010/wordprocessingCanvas" xmlns:cx="http://schemas.microsoft.com/office/drawing/2014/chartex" xmlns:cx1="http://schemas.microsoft.com/office/drawing/2015/9/8/chartex" xmlns:cx2="http://schemas.microsoft.com/office/drawing/2015/10/21/chartex" xmlns:cx3="http://schemas.microsoft.com/office/drawing/2016/5/9/chartex" xmlns:cx4="http://schemas.microsoft.com/office/drawing/2016/5/10/chartex" xmlns:cx5="http://schemas.microsoft.com/office/drawing/2016/5/11/chartex" xmlns:cx6="http://schemas.microsoft.com/office/drawing/2016/5/12/chartex" xmlns:cx7="http://schemas.microsoft.com/office/drawing/2016/5/13/chartex" xmlns:cx8="http://schemas.microsoft.com/office/drawing/2016/5/14/chartex" xmlns:mc="http://schemas.openxmlformats.org/markup-compatibility/2006" xmlns:aink="http://schemas.microsoft.com/office/drawing/2016/ink" xmlns:am3d="http://schemas.microsoft.com/office/drawing/2017/model3d" xmlns:o="urn:schemas-microsoft-com:office:office" xmlns:r="http://schemas.openxmlformats.org/officeDocument/2006/relationships" xmlns:m="http://schemas.openxmlformats.org/officeDocument/2006/math" xmlns:v="urn:schemas-microsoft-com:vml" xmlns:wp14="http://schemas.microsoft.com/office/word/2010/wordprocessingDrawing" xmlns:wp="http://schemas.openxmlformats.org/drawingml/2006/wordprocessingDrawing" xmlns:w10="urn:schemas-microsoft-com:office:word" xmlns:w="http://schemas.openxmlformats.org/wordprocessingml/2006/main" xmlns:w14="http://schemas.microsoft.com/office/word/2010/wordml" xmlns:w15="http://schemas.microsoft.com/office/word/2012/wordml" xmlns:w16cid="http://schemas.microsoft.com/office/word/2016/wordml/cid" xmlns:w16se="http://schemas.microsoft.com/office/word/2015/wordml/symex" xmlns:wpg="http://schemas.microsoft.com/office/word/2010/wordprocessingGroup" xmlns:wpi="http://schemas.microsoft.com/office/word/2010/wordprocessingInk" xmlns:wne="http://schemas.microsoft.com/office/word/2006/wordml" xmlns:wps="http://schemas.microsoft.com/office/word/2010/wordprocessingShape" mc:Ignorable="w14 w15 w16se w16cid wp14">
+<w:numbering xmlns:wpc="http://schemas.microsoft.com/office/word/2010/wordprocessingCanvas" xmlns:cx="http://schemas.microsoft.com/office/drawing/2014/chartex" xmlns:cx1="http://schemas.microsoft.com/office/drawing/2015/9/8/chartex" xmlns:mc="http://schemas.openxmlformats.org/markup-compatibility/2006" xmlns:o="urn:schemas-microsoft-com:office:office" xmlns:r="http://schemas.openxmlformats.org/officeDocument/2006/relationships" xmlns:m="http://schemas.openxmlformats.org/officeDocument/2006/math" xmlns:v="urn:schemas-microsoft-com:vml" xmlns:wp14="http://schemas.microsoft.com/office/word/2010/wordprocessingDrawing" xmlns:wp="http://schemas.openxmlformats.org/drawingml/2006/wordprocessingDrawing" xmlns:w10="urn:schemas-microsoft-com:office:word" xmlns:w="http://schemas.openxmlformats.org/wordprocessingml/2006/main" xmlns:w14="http://schemas.microsoft.com/office/word/2010/wordml" xmlns:w15="http://schemas.microsoft.com/office/word/2012/wordml" xmlns:w16se="http://schemas.microsoft.com/office/word/2015/wordml/symex" xmlns:wpg="http://schemas.microsoft.com/office/word/2010/wordprocessingGroup" xmlns:wpi="http://schemas.microsoft.com/office/word/2010/wordprocessingInk" xmlns:wne="http://schemas.microsoft.com/office/word/2006/wordml" xmlns:wps="http://schemas.microsoft.com/office/word/2010/wordprocessingShape" mc:Ignorable="w14 w15 w16se wp14">
   <w:abstractNum w:abstractNumId="0" w15:restartNumberingAfterBreak="0">
     <w:nsid w:val="02162227"/>
     <w:multiLevelType w:val="hybridMultilevel"/>
@@ -9233,22 +11703,13 @@
   </w:num>
   <w:num w:numId="17">
     <w:abstractNumId w:val="9"/>
-    <w:lvlOverride w:ilvl="0"/>
-    <w:lvlOverride w:ilvl="1"/>
-    <w:lvlOverride w:ilvl="2"/>
-    <w:lvlOverride w:ilvl="3"/>
-    <w:lvlOverride w:ilvl="4"/>
-    <w:lvlOverride w:ilvl="5"/>
-    <w:lvlOverride w:ilvl="6"/>
-    <w:lvlOverride w:ilvl="7"/>
-    <w:lvlOverride w:ilvl="8"/>
   </w:num>
   <w:numIdMacAtCleanup w:val="11"/>
 </w:numbering>
 </file>
 
 <file path=word/styles.xml><?xml version="1.0" encoding="utf-8"?>
-<w:styles xmlns:mc="http://schemas.openxmlformats.org/markup-compatibility/2006" xmlns:r="http://schemas.openxmlformats.org/officeDocument/2006/relationships" xmlns:w="http://schemas.openxmlformats.org/wordprocessingml/2006/main" xmlns:w14="http://schemas.microsoft.com/office/word/2010/wordml" xmlns:w15="http://schemas.microsoft.com/office/word/2012/wordml" xmlns:w16cid="http://schemas.microsoft.com/office/word/2016/wordml/cid" xmlns:w16se="http://schemas.microsoft.com/office/word/2015/wordml/symex" mc:Ignorable="w14 w15 w16se w16cid">
+<w:styles xmlns:mc="http://schemas.openxmlformats.org/markup-compatibility/2006" xmlns:r="http://schemas.openxmlformats.org/officeDocument/2006/relationships" xmlns:w="http://schemas.openxmlformats.org/wordprocessingml/2006/main" xmlns:w14="http://schemas.microsoft.com/office/word/2010/wordml" xmlns:w15="http://schemas.microsoft.com/office/word/2012/wordml" xmlns:w16se="http://schemas.microsoft.com/office/word/2015/wordml/symex" mc:Ignorable="w14 w15 w16se">
   <w:docDefaults>
     <w:rPrDefault>
       <w:rPr>
@@ -9258,7 +11719,7 @@
     </w:rPrDefault>
     <w:pPrDefault/>
   </w:docDefaults>
-  <w:latentStyles w:defLockedState="0" w:defUIPriority="0" w:defSemiHidden="0" w:defUnhideWhenUsed="0" w:defQFormat="0" w:count="375">
+  <w:latentStyles w:defLockedState="0" w:defUIPriority="0" w:defSemiHidden="0" w:defUnhideWhenUsed="0" w:defQFormat="0" w:count="371">
     <w:lsdException w:name="Normal" w:locked="1" w:qFormat="1"/>
     <w:lsdException w:name="heading 1" w:locked="1" w:uiPriority="9" w:qFormat="1"/>
     <w:lsdException w:name="heading 2" w:locked="1" w:semiHidden="1" w:uiPriority="9" w:unhideWhenUsed="1" w:qFormat="1"/>
@@ -9408,7 +11869,7 @@
     <w:lsdException w:name="Table Web 2" w:semiHidden="1" w:unhideWhenUsed="1"/>
     <w:lsdException w:name="Table Web 3" w:semiHidden="1" w:unhideWhenUsed="1"/>
     <w:lsdException w:name="Balloon Text" w:semiHidden="1" w:unhideWhenUsed="1"/>
-    <w:lsdException w:name="Table Grid" w:locked="1"/>
+    <w:lsdException w:name="Table Grid" w:locked="1" w:uiPriority="39"/>
     <w:lsdException w:name="Table Theme" w:semiHidden="1" w:unhideWhenUsed="1"/>
     <w:lsdException w:name="Placeholder Text" w:semiHidden="1" w:uiPriority="99"/>
     <w:lsdException w:name="No Spacing" w:uiPriority="1" w:qFormat="1"/>
@@ -9625,10 +12086,6 @@
     <w:lsdException w:name="List Table 5 Dark Accent 6" w:uiPriority="50"/>
     <w:lsdException w:name="List Table 6 Colorful Accent 6" w:uiPriority="51"/>
     <w:lsdException w:name="List Table 7 Colorful Accent 6" w:uiPriority="52"/>
-    <w:lsdException w:name="Mention" w:semiHidden="1" w:uiPriority="99" w:unhideWhenUsed="1"/>
-    <w:lsdException w:name="Smart Hyperlink" w:semiHidden="1" w:uiPriority="99" w:unhideWhenUsed="1"/>
-    <w:lsdException w:name="Hashtag" w:semiHidden="1" w:uiPriority="99" w:unhideWhenUsed="1"/>
-    <w:lsdException w:name="Unresolved Mention" w:semiHidden="1" w:uiPriority="99" w:unhideWhenUsed="1"/>
   </w:latentStyles>
   <w:style w:type="paragraph" w:default="1" w:styleId="Normal">
     <w:name w:val="Normal"/>
@@ -9894,6 +12351,7 @@
   <w:style w:type="character" w:default="1" w:styleId="DefaultParagraphFont">
     <w:name w:val="Default Paragraph Font"/>
     <w:uiPriority w:val="1"/>
+    <w:semiHidden/>
     <w:unhideWhenUsed/>
   </w:style>
   <w:style w:type="table" w:default="1" w:styleId="TableNormal">
@@ -10034,6 +12492,7 @@
   <w:style w:type="table" w:styleId="TableGrid">
     <w:name w:val="Table Grid"/>
     <w:basedOn w:val="TableNormal"/>
+    <w:uiPriority w:val="39"/>
     <w:locked/>
     <w:rsid w:val="00DA041E"/>
     <w:rPr>
@@ -11881,7 +14340,7 @@
     <w:unhideWhenUsed/>
     <w:qFormat/>
     <w:locked/>
-    <w:rsid w:val="00164A4B"/>
+    <w:rsid w:val="00E0638F"/>
     <w:pPr>
       <w:spacing w:after="120" w:line="240" w:lineRule="auto"/>
       <w:ind w:firstLine="0"/>
@@ -14206,7 +16665,7 @@
       <w:lang w:val="en-US" w:eastAsia="en-US"/>
     </w:rPr>
   </w:style>
-  <w:style w:type="character" w:styleId="UnresolvedMention">
+  <w:style w:type="character" w:customStyle="1" w:styleId="UnresolvedMention">
     <w:name w:val="Unresolved Mention"/>
     <w:basedOn w:val="DefaultParagraphFont"/>
     <w:uiPriority w:val="99"/>
@@ -14893,7 +17352,7 @@
 </file>
 
 <file path=customXml/itemProps2.xml><?xml version="1.0" encoding="utf-8"?>
-<ds:datastoreItem xmlns:ds="http://schemas.openxmlformats.org/officeDocument/2006/customXml" ds:itemID="{F5386040-EC03-4C33-8057-31B0509050AC}">
+<ds:datastoreItem xmlns:ds="http://schemas.openxmlformats.org/officeDocument/2006/customXml" ds:itemID="{49D23A66-C2AB-4A06-88A8-389AFB6B0C62}">
   <ds:schemaRefs>
     <ds:schemaRef ds:uri="http://schemas.openxmlformats.org/officeDocument/2006/bibliography"/>
   </ds:schemaRefs>

</xml_diff>

<commit_message>
report almost ready 1
</commit_message>
<xml_diff>
--- a/Assignment2/ML1819--task-102--team-19 - Final.docx
+++ b/Assignment2/ML1819--task-102--team-19 - Final.docx
@@ -6580,30 +6580,120 @@
         <w:t xml:space="preserve"> mean validation metrics using 10-fold cross validation</w:t>
       </w:r>
       <w:r>
-        <w:t xml:space="preserve">. The MSE, RMSE and R2 metrics for cross validation vs percentage of data pruned for each algorithm can be seen </w:t>
-      </w:r>
-      <w:proofErr w:type="gramStart"/>
-      <w:r>
-        <w:t xml:space="preserve">in </w:t>
-      </w:r>
-      <w:r>
-        <w:rPr>
-          <w:color w:val="0000FF"/>
-        </w:rPr>
+        <w:t>. The</w:t>
+      </w:r>
+      <w:r>
+        <w:t xml:space="preserve"> RMSE and R2 metrics for cross validation vs percentage of data pruned for each algorithm can be seen in</w:t>
+      </w:r>
+      <w:r>
+        <w:t xml:space="preserve"> </w:t>
+      </w:r>
+      <w:r>
+        <w:fldChar w:fldCharType="begin"/>
+      </w:r>
+      <w:r>
+        <w:instrText xml:space="preserve"> REF _Ref532937911 \h </w:instrText>
+      </w:r>
+      <w:r>
+        <w:fldChar w:fldCharType="separate"/>
+      </w:r>
+      <w:r>
+        <w:t xml:space="preserve">Figure </w:t>
+      </w:r>
+      <w:r>
+        <w:rPr>
+          <w:noProof/>
+        </w:rPr>
+        <w:t>10</w:t>
+      </w:r>
+      <w:r>
+        <w:fldChar w:fldCharType="end"/>
+      </w:r>
+      <w:r>
+        <w:t xml:space="preserve"> and </w:t>
+      </w:r>
+      <w:r>
+        <w:fldChar w:fldCharType="begin"/>
+      </w:r>
+      <w:r>
+        <w:instrText xml:space="preserve"> REF _Ref532937888 \h </w:instrText>
+      </w:r>
+      <w:r>
+        <w:fldChar w:fldCharType="separate"/>
+      </w:r>
+      <w:r>
+        <w:t xml:space="preserve">Figure </w:t>
+      </w:r>
+      <w:r>
+        <w:rPr>
+          <w:noProof/>
+        </w:rPr>
+        <w:t>11</w:t>
+      </w:r>
+      <w:r>
+        <w:fldChar w:fldCharType="end"/>
+      </w:r>
+      <w:r>
         <w:t>.</w:t>
       </w:r>
-      <w:proofErr w:type="gramEnd"/>
     </w:p>
     <w:p>
       <w:pPr>
         <w:pStyle w:val="Caption"/>
       </w:pPr>
       <w:bookmarkStart w:id="13" w:name="_Ref528535743"/>
+      <w:r>
+        <w:rPr>
+          <w:noProof/>
+        </w:rPr>
+        <w:drawing>
+          <wp:inline distT="0" distB="0" distL="0" distR="0" wp14:anchorId="09E58BBC" wp14:editId="60791398">
+            <wp:extent cx="3048000" cy="1678675"/>
+            <wp:effectExtent l="0" t="0" r="0" b="0"/>
+            <wp:docPr id="15" name="Picture 15"/>
+            <wp:cNvGraphicFramePr>
+              <a:graphicFrameLocks xmlns:a="http://schemas.openxmlformats.org/drawingml/2006/main" noChangeAspect="1"/>
+            </wp:cNvGraphicFramePr>
+            <a:graphic xmlns:a="http://schemas.openxmlformats.org/drawingml/2006/main">
+              <a:graphicData uri="http://schemas.openxmlformats.org/drawingml/2006/picture">
+                <pic:pic xmlns:pic="http://schemas.openxmlformats.org/drawingml/2006/picture">
+                  <pic:nvPicPr>
+                    <pic:cNvPr id="15" name="rmse_validation.png"/>
+                    <pic:cNvPicPr/>
+                  </pic:nvPicPr>
+                  <pic:blipFill>
+                    <a:blip r:embed="rId23">
+                      <a:extLst>
+                        <a:ext uri="{28A0092B-C50C-407E-A947-70E740481C1C}">
+                          <a14:useLocalDpi xmlns:a14="http://schemas.microsoft.com/office/drawing/2010/main" val="0"/>
+                        </a:ext>
+                      </a:extLst>
+                    </a:blip>
+                    <a:stretch>
+                      <a:fillRect/>
+                    </a:stretch>
+                  </pic:blipFill>
+                  <pic:spPr>
+                    <a:xfrm>
+                      <a:off x="0" y="0"/>
+                      <a:ext cx="3049911" cy="1679727"/>
+                    </a:xfrm>
+                    <a:prstGeom prst="rect">
+                      <a:avLst/>
+                    </a:prstGeom>
+                  </pic:spPr>
+                </pic:pic>
+              </a:graphicData>
+            </a:graphic>
+          </wp:inline>
+        </w:drawing>
+      </w:r>
     </w:p>
     <w:p>
       <w:pPr>
         <w:pStyle w:val="Caption"/>
       </w:pPr>
+      <w:bookmarkStart w:id="14" w:name="_Ref532937911"/>
       <w:r>
         <w:t xml:space="preserve">Figure </w:t>
       </w:r>
@@ -6626,11 +6716,102 @@
         <w:fldChar w:fldCharType="end"/>
       </w:r>
       <w:bookmarkEnd w:id="13"/>
+      <w:bookmarkEnd w:id="14"/>
       <w:r>
         <w:t xml:space="preserve">: </w:t>
       </w:r>
       <w:r>
-        <w:t>Accuracy of train-test dataset split for various algorithms</w:t>
+        <w:t>RMSE vs percentage of data pruned for each algorithm using 10-fold cross validation</w:t>
+      </w:r>
+    </w:p>
+    <w:p>
+      <w:pPr>
+        <w:keepNext/>
+        <w:ind w:firstLine="0"/>
+        <w:jc w:val="center"/>
+      </w:pPr>
+      <w:r>
+        <w:rPr>
+          <w:noProof/>
+        </w:rPr>
+        <w:drawing>
+          <wp:inline distT="0" distB="0" distL="0" distR="0" wp14:anchorId="602AE7F7" wp14:editId="7B028084">
+            <wp:extent cx="3047383" cy="1535373"/>
+            <wp:effectExtent l="0" t="0" r="635" b="8255"/>
+            <wp:docPr id="16" name="Picture 16"/>
+            <wp:cNvGraphicFramePr>
+              <a:graphicFrameLocks xmlns:a="http://schemas.openxmlformats.org/drawingml/2006/main" noChangeAspect="1"/>
+            </wp:cNvGraphicFramePr>
+            <a:graphic xmlns:a="http://schemas.openxmlformats.org/drawingml/2006/main">
+              <a:graphicData uri="http://schemas.openxmlformats.org/drawingml/2006/picture">
+                <pic:pic xmlns:pic="http://schemas.openxmlformats.org/drawingml/2006/picture">
+                  <pic:nvPicPr>
+                    <pic:cNvPr id="16" name="r2_validation.png"/>
+                    <pic:cNvPicPr/>
+                  </pic:nvPicPr>
+                  <pic:blipFill>
+                    <a:blip r:embed="rId24">
+                      <a:extLst>
+                        <a:ext uri="{28A0092B-C50C-407E-A947-70E740481C1C}">
+                          <a14:useLocalDpi xmlns:a14="http://schemas.microsoft.com/office/drawing/2010/main" val="0"/>
+                        </a:ext>
+                      </a:extLst>
+                    </a:blip>
+                    <a:stretch>
+                      <a:fillRect/>
+                    </a:stretch>
+                  </pic:blipFill>
+                  <pic:spPr>
+                    <a:xfrm>
+                      <a:off x="0" y="0"/>
+                      <a:ext cx="3052875" cy="1538140"/>
+                    </a:xfrm>
+                    <a:prstGeom prst="rect">
+                      <a:avLst/>
+                    </a:prstGeom>
+                  </pic:spPr>
+                </pic:pic>
+              </a:graphicData>
+            </a:graphic>
+          </wp:inline>
+        </w:drawing>
+      </w:r>
+    </w:p>
+    <w:p>
+      <w:pPr>
+        <w:pStyle w:val="Caption"/>
+      </w:pPr>
+      <w:bookmarkStart w:id="15" w:name="_Ref532937888"/>
+      <w:r>
+        <w:t xml:space="preserve">Figure </w:t>
+      </w:r>
+      <w:r>
+        <w:fldChar w:fldCharType="begin"/>
+      </w:r>
+      <w:r>
+        <w:instrText xml:space="preserve"> SEQ Figure \* ARABIC </w:instrText>
+      </w:r>
+      <w:r>
+        <w:fldChar w:fldCharType="separate"/>
+      </w:r>
+      <w:r>
+        <w:rPr>
+          <w:noProof/>
+        </w:rPr>
+        <w:t>11</w:t>
+      </w:r>
+      <w:r>
+        <w:fldChar w:fldCharType="end"/>
+      </w:r>
+      <w:bookmarkEnd w:id="15"/>
+      <w:r>
+        <w:t>: R2</w:t>
+      </w:r>
+      <w:r>
+        <w:t xml:space="preserve"> vs percentage of data pruned for each algorithm</w:t>
+      </w:r>
+      <w:r>
+        <w:t xml:space="preserve"> using 10-fold cross validation</w:t>
       </w:r>
     </w:p>
     <w:p>
@@ -6781,7 +6962,7 @@
           <w:sz w:val="22"/>
         </w:rPr>
       </w:pPr>
-      <w:bookmarkStart w:id="14" w:name="tb2"/>
+      <w:bookmarkStart w:id="16" w:name="tb2"/>
       <w:r>
         <w:t>Regression Metrics</w:t>
       </w:r>
@@ -6897,19 +7078,7 @@
         <w:rPr>
           <w:color w:val="0000FF"/>
         </w:rPr>
-        <w:t>Tabl</w:t>
-      </w:r>
-      <w:r>
-        <w:rPr>
-          <w:color w:val="0000FF"/>
-        </w:rPr>
-        <w:t>e</w:t>
-      </w:r>
-      <w:r>
-        <w:rPr>
-          <w:color w:val="0000FF"/>
-        </w:rPr>
-        <w:t xml:space="preserve"> </w:t>
+        <w:t xml:space="preserve">Table </w:t>
       </w:r>
       <w:r>
         <w:rPr>
@@ -6946,7 +7115,7 @@
       <w:pPr>
         <w:pStyle w:val="Caption"/>
       </w:pPr>
-      <w:bookmarkStart w:id="15" w:name="_Ref528537928"/>
+      <w:bookmarkStart w:id="17" w:name="_Ref528537928"/>
       <w:r>
         <w:t xml:space="preserve">Table </w:t>
       </w:r>
@@ -6968,7 +7137,7 @@
       <w:r>
         <w:fldChar w:fldCharType="end"/>
       </w:r>
-      <w:bookmarkEnd w:id="15"/>
+      <w:bookmarkEnd w:id="17"/>
       <w:r>
         <w:t>:</w:t>
       </w:r>
@@ -7422,7 +7591,6 @@
         </w:rPr>
         <w:t>Result for each iteration</w:t>
       </w:r>
-      <w:proofErr w:type="gramStart"/>
       <w:r>
         <w:rPr>
           <w:rStyle w:val="Label"/>
@@ -7453,76 +7621,71 @@
           <w:rFonts w:ascii="Linux Libertine" w:hAnsi="Linux Libertine"/>
           <w:b w:val="0"/>
         </w:rPr>
-        <w:t>,</w:t>
-      </w:r>
-      <w:proofErr w:type="gramEnd"/>
+        <w:fldChar w:fldCharType="begin"/>
+      </w:r>
       <w:r>
         <w:rPr>
           <w:rStyle w:val="Label"/>
           <w:rFonts w:ascii="Linux Libertine" w:hAnsi="Linux Libertine"/>
           <w:b w:val="0"/>
         </w:rPr>
-        <w:t xml:space="preserve"> </w:t>
+        <w:instrText xml:space="preserve"> REF _Ref532936710 \h </w:instrText>
       </w:r>
       <w:r>
         <w:rPr>
           <w:rStyle w:val="Label"/>
           <w:rFonts w:ascii="Linux Libertine" w:hAnsi="Linux Libertine"/>
           <w:b w:val="0"/>
-          <w:color w:val="0000FF"/>
-        </w:rPr>
-        <w:fldChar w:fldCharType="begin"/>
+        </w:rPr>
       </w:r>
       <w:r>
         <w:rPr>
           <w:rStyle w:val="Label"/>
           <w:rFonts w:ascii="Linux Libertine" w:hAnsi="Linux Libertine"/>
           <w:b w:val="0"/>
-          <w:color w:val="0000FF"/>
-        </w:rPr>
-        <w:instrText xml:space="preserve"> REF _Ref528537388 \h  \* MERGEFORMAT </w:instrText>
+        </w:rPr>
+        <w:fldChar w:fldCharType="separate"/>
+      </w:r>
+      <w:r>
+        <w:t xml:space="preserve">Figure </w:t>
+      </w:r>
+      <w:r>
+        <w:rPr>
+          <w:noProof/>
+        </w:rPr>
+        <w:t>12</w:t>
       </w:r>
       <w:r>
         <w:rPr>
           <w:rStyle w:val="Label"/>
           <w:rFonts w:ascii="Linux Libertine" w:hAnsi="Linux Libertine"/>
           <w:b w:val="0"/>
-          <w:color w:val="0000FF"/>
-        </w:rPr>
+        </w:rPr>
+        <w:fldChar w:fldCharType="end"/>
       </w:r>
       <w:r>
         <w:rPr>
           <w:rStyle w:val="Label"/>
           <w:rFonts w:ascii="Linux Libertine" w:hAnsi="Linux Libertine"/>
           <w:b w:val="0"/>
-          <w:color w:val="0000FF"/>
-        </w:rPr>
-        <w:fldChar w:fldCharType="separate"/>
-      </w:r>
-      <w:r>
-        <w:t xml:space="preserve">Figure </w:t>
+        </w:rPr>
+        <w:t xml:space="preserve">, </w:t>
       </w:r>
       <w:r>
         <w:rPr>
           <w:rStyle w:val="Label"/>
           <w:rFonts w:ascii="Linux Libertine" w:hAnsi="Linux Libertine"/>
           <w:b w:val="0"/>
-          <w:color w:val="0000FF"/>
-        </w:rPr>
-        <w:fldChar w:fldCharType="end"/>
-      </w:r>
-    </w:p>
-    <w:p>
-      <w:pPr>
-        <w:pStyle w:val="TableCaption"/>
-      </w:pPr>
+        </w:rPr>
+        <w:fldChar w:fldCharType="begin"/>
+      </w:r>
       <w:r>
         <w:rPr>
           <w:rStyle w:val="Label"/>
           <w:rFonts w:ascii="Linux Libertine" w:hAnsi="Linux Libertine"/>
           <w:b w:val="0"/>
         </w:rPr>
-        <w:t xml:space="preserve">The mean and standard deviation of </w:t>
+        <w:instrText xml:space="preserve"> REF _Ref532938697 \h </w:instrText>
       </w:r>
       <w:r>
         <w:rPr>
@@ -7530,7 +7693,6 @@
           <w:rFonts w:ascii="Linux Libertine" w:hAnsi="Linux Libertine"/>
           <w:b w:val="0"/>
         </w:rPr>
-        <w:t>R2</w:t>
       </w:r>
       <w:r>
         <w:rPr>
@@ -7538,7 +7700,16 @@
           <w:rFonts w:ascii="Linux Libertine" w:hAnsi="Linux Libertine"/>
           <w:b w:val="0"/>
         </w:rPr>
-        <w:t xml:space="preserve"> scores for the three algorithms </w:t>
+        <w:fldChar w:fldCharType="separate"/>
+      </w:r>
+      <w:r>
+        <w:t xml:space="preserve">Table </w:t>
+      </w:r>
+      <w:r>
+        <w:rPr>
+          <w:noProof/>
+        </w:rPr>
+        <w:t>5</w:t>
       </w:r>
       <w:r>
         <w:rPr>
@@ -7546,23 +7717,60 @@
           <w:rFonts w:ascii="Linux Libertine" w:hAnsi="Linux Libertine"/>
           <w:b w:val="0"/>
         </w:rPr>
-        <w:t xml:space="preserve">for out-of-sample data </w:t>
-      </w:r>
+        <w:fldChar w:fldCharType="end"/>
+      </w:r>
+    </w:p>
+    <w:p>
+      <w:pPr>
+        <w:pStyle w:val="TableCaption"/>
+      </w:pPr>
       <w:r>
         <w:rPr>
           <w:rStyle w:val="Label"/>
           <w:rFonts w:ascii="Linux Libertine" w:hAnsi="Linux Libertine"/>
           <w:b w:val="0"/>
         </w:rPr>
-        <w:t xml:space="preserve">have been mentioned </w:t>
-      </w:r>
-      <w:bookmarkStart w:id="16" w:name="_Ref528537914"/>
+        <w:t xml:space="preserve">The mean and standard deviation of </w:t>
+      </w:r>
       <w:r>
         <w:rPr>
           <w:rStyle w:val="Label"/>
           <w:rFonts w:ascii="Linux Libertine" w:hAnsi="Linux Libertine"/>
           <w:b w:val="0"/>
         </w:rPr>
+        <w:t>R2</w:t>
+      </w:r>
+      <w:r>
+        <w:rPr>
+          <w:rStyle w:val="Label"/>
+          <w:rFonts w:ascii="Linux Libertine" w:hAnsi="Linux Libertine"/>
+          <w:b w:val="0"/>
+        </w:rPr>
+        <w:t xml:space="preserve"> scores for the three algorithms </w:t>
+      </w:r>
+      <w:r>
+        <w:rPr>
+          <w:rStyle w:val="Label"/>
+          <w:rFonts w:ascii="Linux Libertine" w:hAnsi="Linux Libertine"/>
+          <w:b w:val="0"/>
+        </w:rPr>
+        <w:t xml:space="preserve">for out-of-sample data </w:t>
+      </w:r>
+      <w:r>
+        <w:rPr>
+          <w:rStyle w:val="Label"/>
+          <w:rFonts w:ascii="Linux Libertine" w:hAnsi="Linux Libertine"/>
+          <w:b w:val="0"/>
+        </w:rPr>
+        <w:t xml:space="preserve">have been mentioned </w:t>
+      </w:r>
+      <w:bookmarkStart w:id="18" w:name="_Ref528537914"/>
+      <w:r>
+        <w:rPr>
+          <w:rStyle w:val="Label"/>
+          <w:rFonts w:ascii="Linux Libertine" w:hAnsi="Linux Libertine"/>
+          <w:b w:val="0"/>
+        </w:rPr>
         <w:t xml:space="preserve">in </w:t>
       </w:r>
       <w:r>
@@ -7622,8 +7830,9 @@
     <w:p>
       <w:pPr>
         <w:pStyle w:val="TableCaption"/>
-      </w:pPr>
-      <w:bookmarkStart w:id="17" w:name="_Ref528552186"/>
+        <w:jc w:val="center"/>
+      </w:pPr>
+      <w:bookmarkStart w:id="19" w:name="_Ref528552186"/>
       <w:r>
         <w:rPr>
           <w:b/>
@@ -7661,8 +7870,8 @@
         </w:rPr>
         <w:fldChar w:fldCharType="end"/>
       </w:r>
-      <w:bookmarkEnd w:id="16"/>
-      <w:bookmarkEnd w:id="17"/>
+      <w:bookmarkEnd w:id="18"/>
+      <w:bookmarkEnd w:id="19"/>
       <w:r>
         <w:rPr>
           <w:rStyle w:val="Label"/>
@@ -8043,6 +8252,10 @@
     <w:p>
       <w:pPr>
         <w:pStyle w:val="TableCaption"/>
+        <w:rPr>
+          <w:b/>
+          <w:color w:val="0000FF"/>
+        </w:rPr>
       </w:pPr>
       <w:r>
         <w:rPr>
@@ -8050,16 +8263,7 @@
           <w:rFonts w:ascii="Linux Libertine" w:hAnsi="Linux Libertine"/>
           <w:b w:val="0"/>
         </w:rPr>
-        <w:t>Result for each iteration</w:t>
-      </w:r>
-      <w:proofErr w:type="gramStart"/>
-      <w:r>
-        <w:rPr>
-          <w:rStyle w:val="Label"/>
-          <w:rFonts w:ascii="Linux Libertine" w:hAnsi="Linux Libertine"/>
-          <w:b w:val="0"/>
-        </w:rPr>
-        <w:t>:</w:t>
+        <w:t>Result for each iteration:</w:t>
       </w:r>
       <w:r>
         <w:rPr>
@@ -8073,20 +8277,9 @@
         <w:rPr>
           <w:rStyle w:val="Label"/>
           <w:rFonts w:ascii="Linux Libertine" w:hAnsi="Linux Libertine"/>
-          <w:b w:val="0"/>
-          <w:color w:val="000000" w:themeColor="text1"/>
-        </w:rPr>
-        <w:t>,</w:t>
-      </w:r>
-      <w:proofErr w:type="gramEnd"/>
-      <w:r>
-        <w:rPr>
-          <w:rStyle w:val="Label"/>
-          <w:rFonts w:ascii="Linux Libertine" w:hAnsi="Linux Libertine"/>
-          <w:b w:val="0"/>
           <w:color w:val="0000FF"/>
         </w:rPr>
-        <w:t xml:space="preserve"> </w:t>
+        <w:fldChar w:fldCharType="begin"/>
       </w:r>
       <w:r>
         <w:rPr>
@@ -8094,7 +8287,7 @@
           <w:rFonts w:ascii="Linux Libertine" w:hAnsi="Linux Libertine"/>
           <w:color w:val="0000FF"/>
         </w:rPr>
-        <w:fldChar w:fldCharType="begin"/>
+        <w:instrText xml:space="preserve"> REF _Ref532936720 \h </w:instrText>
       </w:r>
       <w:r>
         <w:rPr>
@@ -8102,7 +8295,6 @@
           <w:rFonts w:ascii="Linux Libertine" w:hAnsi="Linux Libertine"/>
           <w:color w:val="0000FF"/>
         </w:rPr>
-        <w:instrText xml:space="preserve"> REF _Ref528537967 \h </w:instrText>
       </w:r>
       <w:r>
         <w:rPr>
@@ -8110,7 +8302,16 @@
           <w:rFonts w:ascii="Linux Libertine" w:hAnsi="Linux Libertine"/>
           <w:color w:val="0000FF"/>
         </w:rPr>
-        <w:instrText xml:space="preserve"> \* MERGEFORMAT </w:instrText>
+        <w:fldChar w:fldCharType="separate"/>
+      </w:r>
+      <w:r>
+        <w:t xml:space="preserve">Figure </w:t>
+      </w:r>
+      <w:r>
+        <w:rPr>
+          <w:noProof/>
+        </w:rPr>
+        <w:t>13</w:t>
       </w:r>
       <w:r>
         <w:rPr>
@@ -8118,6 +8319,7 @@
           <w:rFonts w:ascii="Linux Libertine" w:hAnsi="Linux Libertine"/>
           <w:color w:val="0000FF"/>
         </w:rPr>
+        <w:fldChar w:fldCharType="end"/>
       </w:r>
       <w:r>
         <w:rPr>
@@ -8125,10 +8327,7 @@
           <w:rFonts w:ascii="Linux Libertine" w:hAnsi="Linux Libertine"/>
           <w:color w:val="0000FF"/>
         </w:rPr>
-        <w:fldChar w:fldCharType="separate"/>
-      </w:r>
-      <w:r>
-        <w:t xml:space="preserve">Figure </w:t>
+        <w:t xml:space="preserve">, </w:t>
       </w:r>
       <w:r>
         <w:rPr>
@@ -8136,6 +8335,46 @@
           <w:rFonts w:ascii="Linux Libertine" w:hAnsi="Linux Libertine"/>
           <w:color w:val="0000FF"/>
         </w:rPr>
+        <w:fldChar w:fldCharType="begin"/>
+      </w:r>
+      <w:r>
+        <w:rPr>
+          <w:rStyle w:val="Label"/>
+          <w:rFonts w:ascii="Linux Libertine" w:hAnsi="Linux Libertine"/>
+          <w:color w:val="0000FF"/>
+        </w:rPr>
+        <w:instrText xml:space="preserve"> REF _Ref532938691 \h </w:instrText>
+      </w:r>
+      <w:r>
+        <w:rPr>
+          <w:rStyle w:val="Label"/>
+          <w:rFonts w:ascii="Linux Libertine" w:hAnsi="Linux Libertine"/>
+          <w:color w:val="0000FF"/>
+        </w:rPr>
+      </w:r>
+      <w:r>
+        <w:rPr>
+          <w:rStyle w:val="Label"/>
+          <w:rFonts w:ascii="Linux Libertine" w:hAnsi="Linux Libertine"/>
+          <w:color w:val="0000FF"/>
+        </w:rPr>
+        <w:fldChar w:fldCharType="separate"/>
+      </w:r>
+      <w:r>
+        <w:t xml:space="preserve">Table </w:t>
+      </w:r>
+      <w:r>
+        <w:rPr>
+          <w:noProof/>
+        </w:rPr>
+        <w:t>6</w:t>
+      </w:r>
+      <w:r>
+        <w:rPr>
+          <w:rStyle w:val="Label"/>
+          <w:rFonts w:ascii="Linux Libertine" w:hAnsi="Linux Libertine"/>
+          <w:color w:val="0000FF"/>
+        </w:rPr>
         <w:fldChar w:fldCharType="end"/>
       </w:r>
     </w:p>
@@ -8148,6 +8387,8 @@
       <w:r>
         <w:t>Discussion</w:t>
       </w:r>
+      <w:bookmarkStart w:id="20" w:name="_GoBack"/>
+      <w:bookmarkEnd w:id="20"/>
     </w:p>
     <w:p>
       <w:pPr>
@@ -8238,7 +8479,7 @@
         <w:fldChar w:fldCharType="separate"/>
       </w:r>
       <w:r>
-        <w:t>Figure 11</w:t>
+        <w:t>Figure 12</w:t>
       </w:r>
       <w:r>
         <w:fldChar w:fldCharType="end"/>
@@ -8265,7 +8506,7 @@
         <w:fldChar w:fldCharType="separate"/>
       </w:r>
       <w:r>
-        <w:t>Figure 12</w:t>
+        <w:t>Figure 13</w:t>
       </w:r>
       <w:r>
         <w:fldChar w:fldCharType="end"/>
@@ -8308,6 +8549,33 @@
       </w:r>
       <w:r>
         <w:t xml:space="preserve"> </w:t>
+      </w:r>
+      <w:r>
+        <w:t>The low values of the R2 metrics can be attributed to small number of features of the dataset being used to create the model as per the variable importance plot (</w:t>
+      </w:r>
+      <w:r>
+        <w:fldChar w:fldCharType="begin"/>
+      </w:r>
+      <w:r>
+        <w:instrText xml:space="preserve"> REF _Ref532929318 \h </w:instrText>
+      </w:r>
+      <w:r>
+        <w:fldChar w:fldCharType="separate"/>
+      </w:r>
+      <w:r>
+        <w:t xml:space="preserve">Figure </w:t>
+      </w:r>
+      <w:r>
+        <w:rPr>
+          <w:noProof/>
+        </w:rPr>
+        <w:t>6</w:t>
+      </w:r>
+      <w:r>
+        <w:fldChar w:fldCharType="end"/>
+      </w:r>
+      <w:r>
+        <w:t>)</w:t>
       </w:r>
     </w:p>
     <w:p>
@@ -8320,10 +8588,10 @@
           <w:noProof/>
         </w:rPr>
         <w:drawing>
-          <wp:inline distT="0" distB="0" distL="0" distR="0" wp14:anchorId="68118A57" wp14:editId="34A21389">
-            <wp:extent cx="3026410" cy="2051436"/>
-            <wp:effectExtent l="0" t="0" r="2540" b="6350"/>
-            <wp:docPr id="10" name="Picture 10"/>
+          <wp:inline distT="0" distB="0" distL="0" distR="0" wp14:anchorId="36F052A7" wp14:editId="653FF583">
+            <wp:extent cx="3048000" cy="1780540"/>
+            <wp:effectExtent l="0" t="0" r="0" b="0"/>
+            <wp:docPr id="13" name="Picture 13"/>
             <wp:cNvGraphicFramePr>
               <a:graphicFrameLocks xmlns:a="http://schemas.openxmlformats.org/drawingml/2006/main" noChangeAspect="1"/>
             </wp:cNvGraphicFramePr>
@@ -8331,11 +8599,11 @@
               <a:graphicData uri="http://schemas.openxmlformats.org/drawingml/2006/picture">
                 <pic:pic xmlns:pic="http://schemas.openxmlformats.org/drawingml/2006/picture">
                   <pic:nvPicPr>
-                    <pic:cNvPr id="10" name="rmse_score.png"/>
+                    <pic:cNvPr id="13" name="RMSE_final_.png"/>
                     <pic:cNvPicPr/>
                   </pic:nvPicPr>
                   <pic:blipFill>
-                    <a:blip r:embed="rId23" cstate="print">
+                    <a:blip r:embed="rId25" cstate="print">
                       <a:extLst>
                         <a:ext uri="{28A0092B-C50C-407E-A947-70E740481C1C}">
                           <a14:useLocalDpi xmlns:a14="http://schemas.microsoft.com/office/drawing/2010/main" val="0"/>
@@ -8349,7 +8617,7 @@
                   <pic:spPr>
                     <a:xfrm>
                       <a:off x="0" y="0"/>
-                      <a:ext cx="3035831" cy="2057822"/>
+                      <a:ext cx="3048000" cy="1780540"/>
                     </a:xfrm>
                     <a:prstGeom prst="rect">
                       <a:avLst/>
@@ -8366,7 +8634,7 @@
       <w:pPr>
         <w:pStyle w:val="Caption"/>
       </w:pPr>
-      <w:bookmarkStart w:id="18" w:name="_Ref532936710"/>
+      <w:bookmarkStart w:id="21" w:name="_Ref532936710"/>
       <w:r>
         <w:t xml:space="preserve">Figure </w:t>
       </w:r>
@@ -8383,12 +8651,12 @@
         <w:rPr>
           <w:noProof/>
         </w:rPr>
-        <w:t>11</w:t>
+        <w:t>12</w:t>
       </w:r>
       <w:r>
         <w:fldChar w:fldCharType="end"/>
       </w:r>
-      <w:bookmarkEnd w:id="18"/>
+      <w:bookmarkEnd w:id="21"/>
       <w:r>
         <w:t>: RMSE score of each algorithm per iteration</w:t>
       </w:r>
@@ -8397,21 +8665,15 @@
       <w:pPr>
         <w:pStyle w:val="Caption"/>
       </w:pPr>
-    </w:p>
-    <w:p>
-      <w:pPr>
-        <w:keepNext/>
-        <w:ind w:firstLine="0"/>
-      </w:pPr>
       <w:r>
         <w:rPr>
           <w:noProof/>
         </w:rPr>
         <w:drawing>
-          <wp:inline distT="0" distB="0" distL="0" distR="0" wp14:anchorId="763CEB88" wp14:editId="786BB5E1">
-            <wp:extent cx="3047337" cy="2115046"/>
-            <wp:effectExtent l="0" t="0" r="1270" b="0"/>
-            <wp:docPr id="11" name="Picture 11"/>
+          <wp:inline distT="0" distB="0" distL="0" distR="0" wp14:anchorId="350CC98A" wp14:editId="34F429B5">
+            <wp:extent cx="3048000" cy="1768475"/>
+            <wp:effectExtent l="0" t="0" r="0" b="3175"/>
+            <wp:docPr id="14" name="Picture 14"/>
             <wp:cNvGraphicFramePr>
               <a:graphicFrameLocks xmlns:a="http://schemas.openxmlformats.org/drawingml/2006/main" noChangeAspect="1"/>
             </wp:cNvGraphicFramePr>
@@ -8419,11 +8681,11 @@
               <a:graphicData uri="http://schemas.openxmlformats.org/drawingml/2006/picture">
                 <pic:pic xmlns:pic="http://schemas.openxmlformats.org/drawingml/2006/picture">
                   <pic:nvPicPr>
-                    <pic:cNvPr id="11" name="r2_score.png"/>
+                    <pic:cNvPr id="14" name="R2_final_.png"/>
                     <pic:cNvPicPr/>
                   </pic:nvPicPr>
                   <pic:blipFill>
-                    <a:blip r:embed="rId24" cstate="print">
+                    <a:blip r:embed="rId26">
                       <a:extLst>
                         <a:ext uri="{28A0092B-C50C-407E-A947-70E740481C1C}">
                           <a14:useLocalDpi xmlns:a14="http://schemas.microsoft.com/office/drawing/2010/main" val="0"/>
@@ -8437,7 +8699,7 @@
                   <pic:spPr>
                     <a:xfrm>
                       <a:off x="0" y="0"/>
-                      <a:ext cx="3056981" cy="2121740"/>
+                      <a:ext cx="3048000" cy="1768475"/>
                     </a:xfrm>
                     <a:prstGeom prst="rect">
                       <a:avLst/>
@@ -8452,10 +8714,16 @@
     </w:p>
     <w:p>
       <w:pPr>
+        <w:keepNext/>
+        <w:ind w:firstLine="0"/>
+      </w:pPr>
+    </w:p>
+    <w:p>
+      <w:pPr>
         <w:pStyle w:val="Caption"/>
         <w:jc w:val="both"/>
       </w:pPr>
-      <w:bookmarkStart w:id="19" w:name="_Ref532936720"/>
+      <w:bookmarkStart w:id="22" w:name="_Ref532936720"/>
       <w:r>
         <w:t xml:space="preserve">Figure </w:t>
       </w:r>
@@ -8472,12 +8740,12 @@
         <w:rPr>
           <w:noProof/>
         </w:rPr>
-        <w:t>12</w:t>
+        <w:t>13</w:t>
       </w:r>
       <w:r>
         <w:fldChar w:fldCharType="end"/>
       </w:r>
-      <w:bookmarkEnd w:id="19"/>
+      <w:bookmarkEnd w:id="22"/>
       <w:r>
         <w:t>: R2 score of each algorithm per iteration</w:t>
       </w:r>
@@ -8537,7 +8805,37 @@
         <w:t xml:space="preserve"> the dataset was pruned as</w:t>
       </w:r>
       <w:r>
-        <w:t xml:space="preserve"> shown in </w:t>
+        <w:t xml:space="preserve"> shown in</w:t>
+      </w:r>
+      <w:r>
+        <w:t xml:space="preserve"> </w:t>
+      </w:r>
+      <w:r>
+        <w:fldChar w:fldCharType="begin"/>
+      </w:r>
+      <w:r>
+        <w:instrText xml:space="preserve"> REF _Ref532936710 \h </w:instrText>
+      </w:r>
+      <w:r>
+        <w:fldChar w:fldCharType="separate"/>
+      </w:r>
+      <w:r>
+        <w:t xml:space="preserve">Figure </w:t>
+      </w:r>
+      <w:r>
+        <w:rPr>
+          <w:noProof/>
+        </w:rPr>
+        <w:t>12</w:t>
+      </w:r>
+      <w:r>
+        <w:fldChar w:fldCharType="end"/>
+      </w:r>
+      <w:r>
+        <w:t xml:space="preserve"> </w:t>
+      </w:r>
+      <w:r>
+        <w:t>and</w:t>
       </w:r>
       <w:r>
         <w:rPr>
@@ -8546,7 +8844,7 @@
           <w:szCs w:val="18"/>
           <w14:ligatures w14:val="standard"/>
         </w:rPr>
-        <w:fldChar w:fldCharType="begin"/>
+        <w:t xml:space="preserve"> </w:t>
       </w:r>
       <w:r>
         <w:rPr>
@@ -8555,7 +8853,7 @@
           <w:szCs w:val="18"/>
           <w14:ligatures w14:val="standard"/>
         </w:rPr>
-        <w:instrText xml:space="preserve"> REF _Ref528537388 \h </w:instrText>
+        <w:fldChar w:fldCharType="begin"/>
       </w:r>
       <w:r>
         <w:rPr>
@@ -8564,7 +8862,7 @@
           <w:szCs w:val="18"/>
           <w14:ligatures w14:val="standard"/>
         </w:rPr>
-        <w:instrText xml:space="preserve"> \* MERGEFORMAT </w:instrText>
+        <w:instrText xml:space="preserve"> REF _Ref532936720 \h </w:instrText>
       </w:r>
       <w:r>
         <w:rPr>
@@ -8584,92 +8882,34 @@
         <w:fldChar w:fldCharType="separate"/>
       </w:r>
       <w:r>
+        <w:t xml:space="preserve">Figure </w:t>
+      </w:r>
+      <w:r>
+        <w:rPr>
+          <w:noProof/>
+        </w:rPr>
+        <w:t>13</w:t>
+      </w:r>
+      <w:r>
         <w:rPr>
           <w:rFonts w:eastAsiaTheme="minorEastAsia" w:cs="Linux Biolinum"/>
           <w:color w:val="0000FF"/>
           <w:szCs w:val="18"/>
           <w14:ligatures w14:val="standard"/>
         </w:rPr>
-        <w:t xml:space="preserve">Figure </w:t>
-      </w:r>
-      <w:r>
-        <w:rPr>
-          <w:rFonts w:eastAsiaTheme="minorEastAsia" w:cs="Linux Biolinum"/>
-          <w:color w:val="0000FF"/>
-          <w:szCs w:val="18"/>
-          <w14:ligatures w14:val="standard"/>
-        </w:rPr>
         <w:fldChar w:fldCharType="end"/>
       </w:r>
       <w:r>
-        <w:t xml:space="preserve"> and </w:t>
-      </w:r>
-      <w:r>
-        <w:rPr>
-          <w:rFonts w:eastAsiaTheme="minorEastAsia" w:cs="Linux Biolinum"/>
-          <w:color w:val="0000FF"/>
-          <w:szCs w:val="18"/>
-          <w14:ligatures w14:val="standard"/>
-        </w:rPr>
-        <w:fldChar w:fldCharType="begin"/>
-      </w:r>
-      <w:r>
-        <w:rPr>
-          <w:rFonts w:eastAsiaTheme="minorEastAsia" w:cs="Linux Biolinum"/>
-          <w:color w:val="0000FF"/>
-          <w:szCs w:val="18"/>
-          <w14:ligatures w14:val="standard"/>
-        </w:rPr>
-        <w:instrText xml:space="preserve"> REF _Ref528537967 \h </w:instrText>
-      </w:r>
-      <w:r>
-        <w:rPr>
-          <w:rFonts w:eastAsiaTheme="minorEastAsia" w:cs="Linux Biolinum"/>
-          <w:color w:val="0000FF"/>
-          <w:szCs w:val="18"/>
-          <w14:ligatures w14:val="standard"/>
-        </w:rPr>
-        <w:instrText xml:space="preserve"> \* MERGEFORMAT </w:instrText>
-      </w:r>
-      <w:r>
-        <w:rPr>
-          <w:rFonts w:eastAsiaTheme="minorEastAsia" w:cs="Linux Biolinum"/>
-          <w:color w:val="0000FF"/>
-          <w:szCs w:val="18"/>
-          <w14:ligatures w14:val="standard"/>
-        </w:rPr>
-      </w:r>
-      <w:r>
-        <w:rPr>
-          <w:rFonts w:eastAsiaTheme="minorEastAsia" w:cs="Linux Biolinum"/>
-          <w:color w:val="0000FF"/>
-          <w:szCs w:val="18"/>
-          <w14:ligatures w14:val="standard"/>
-        </w:rPr>
-        <w:fldChar w:fldCharType="separate"/>
-      </w:r>
-      <w:proofErr w:type="gramStart"/>
-      <w:r>
-        <w:rPr>
-          <w:rFonts w:eastAsiaTheme="minorEastAsia" w:cs="Linux Biolinum"/>
-          <w:color w:val="0000FF"/>
-          <w:szCs w:val="18"/>
-          <w14:ligatures w14:val="standard"/>
-        </w:rPr>
-        <w:t xml:space="preserve">Figure </w:t>
-      </w:r>
-      <w:proofErr w:type="gramEnd"/>
-      <w:r>
-        <w:rPr>
-          <w:rFonts w:eastAsiaTheme="minorEastAsia" w:cs="Linux Biolinum"/>
-          <w:color w:val="0000FF"/>
-          <w:szCs w:val="18"/>
-          <w14:ligatures w14:val="standard"/>
-        </w:rPr>
-        <w:fldChar w:fldCharType="end"/>
-      </w:r>
-      <w:r>
-        <w:t xml:space="preserve">. Their rankings remain unchanged on unpruned and pruned datasets across </w:t>
+        <w:t xml:space="preserve">. </w:t>
+      </w:r>
+      <w:r>
+        <w:t>For 10% pruning of the dataset, RMSE improved by 7% for Random Forest, 8% for Linear Regression and 8% for SVR. R2 scores improved by 5% for Random Forest, 3% for Linear Regression and 5% for SVR.</w:t>
+      </w:r>
+      <w:r>
+        <w:t xml:space="preserve"> </w:t>
+      </w:r>
+      <w:r>
+        <w:t xml:space="preserve">Their rankings remain unchanged on unpruned and pruned datasets across </w:t>
       </w:r>
       <w:r>
         <w:t xml:space="preserve">the </w:t>
@@ -8678,19 +8918,20 @@
         <w:t>two metric</w:t>
       </w:r>
       <w:r>
-        <w:t>s used</w:t>
-      </w:r>
-      <w:r>
-        <w:t>. However, several iterations showed some fluctuati</w:t>
+        <w:t xml:space="preserve">s used, though </w:t>
+      </w:r>
+      <w:r>
+        <w:t>several iterations showed some fluctuati</w:t>
       </w:r>
       <w:r>
         <w:t>ons in their performance</w:t>
       </w:r>
       <w:r>
-        <w:t xml:space="preserve">. </w:t>
-      </w:r>
-      <w:bookmarkStart w:id="20" w:name="_GoBack"/>
-      <w:bookmarkEnd w:id="20"/>
+        <w:t>.</w:t>
+      </w:r>
+      <w:r>
+        <w:t xml:space="preserve"> </w:t>
+      </w:r>
       <w:r>
         <w:t xml:space="preserve">To conclude, pruning of datasets didn’t affect </w:t>
       </w:r>
@@ -8749,7 +8990,7 @@
       <w:r>
         <w:t xml:space="preserve"> Future work could include </w:t>
       </w:r>
-      <w:bookmarkEnd w:id="14"/>
+      <w:bookmarkEnd w:id="16"/>
     </w:p>
     <w:p>
       <w:pPr>
@@ -8807,11 +9048,11 @@
       <w:pPr>
         <w:pStyle w:val="Heading1"/>
       </w:pPr>
-      <w:bookmarkStart w:id="21" w:name="_Ref528537070"/>
+      <w:bookmarkStart w:id="23" w:name="_Ref528537070"/>
       <w:r>
         <w:t>References</w:t>
       </w:r>
-      <w:bookmarkEnd w:id="21"/>
+      <w:bookmarkEnd w:id="23"/>
     </w:p>
     <w:p>
       <w:pPr>
@@ -8900,7 +9141,7 @@
         </w:rPr>
         <w:t xml:space="preserve">[Online]. Available: </w:t>
       </w:r>
-      <w:hyperlink r:id="rId25" w:history="1">
+      <w:hyperlink r:id="rId27" w:history="1">
         <w:r>
           <w:rPr>
             <w:rStyle w:val="Hyperlink"/>
@@ -8958,7 +9199,7 @@
         </w:rPr>
         <w:t xml:space="preserve">[Online]. Available: </w:t>
       </w:r>
-      <w:hyperlink r:id="rId26" w:history="1">
+      <w:hyperlink r:id="rId28" w:history="1">
         <w:r>
           <w:rPr>
             <w:rStyle w:val="Hyperlink"/>
@@ -9194,7 +9435,7 @@
         </w:rPr>
         <w:t xml:space="preserve">[Online]. Available: </w:t>
       </w:r>
-      <w:hyperlink r:id="rId27" w:history="1">
+      <w:hyperlink r:id="rId29" w:history="1">
         <w:r>
           <w:rPr>
             <w:rStyle w:val="Hyperlink"/>
@@ -9252,7 +9493,7 @@
         </w:rPr>
         <w:t xml:space="preserve">[Online]. Available: </w:t>
       </w:r>
-      <w:hyperlink r:id="rId28" w:history="1">
+      <w:hyperlink r:id="rId30" w:history="1">
         <w:r>
           <w:rPr>
             <w:rStyle w:val="Hyperlink"/>
@@ -9327,7 +9568,7 @@
         </w:rPr>
         <w:t xml:space="preserve">[Online]. Available: </w:t>
       </w:r>
-      <w:hyperlink r:id="rId29" w:history="1">
+      <w:hyperlink r:id="rId31" w:history="1">
         <w:r>
           <w:rPr>
             <w:rStyle w:val="Hyperlink"/>
@@ -9385,7 +9626,7 @@
         </w:rPr>
         <w:t xml:space="preserve">[Online]. Available: </w:t>
       </w:r>
-      <w:hyperlink r:id="rId30" w:history="1">
+      <w:hyperlink r:id="rId32" w:history="1">
         <w:r>
           <w:rPr>
             <w:rStyle w:val="Hyperlink"/>
@@ -9443,7 +9684,7 @@
         </w:rPr>
         <w:t xml:space="preserve">[Online]. Available: </w:t>
       </w:r>
-      <w:hyperlink r:id="rId31" w:history="1">
+      <w:hyperlink r:id="rId33" w:history="1">
         <w:r>
           <w:rPr>
             <w:rStyle w:val="Hyperlink"/>
@@ -9501,7 +9742,7 @@
         </w:rPr>
         <w:t xml:space="preserve">[Online]. Available: </w:t>
       </w:r>
-      <w:hyperlink r:id="rId32" w:history="1">
+      <w:hyperlink r:id="rId34" w:history="1">
         <w:r>
           <w:rPr>
             <w:rStyle w:val="Hyperlink"/>
@@ -9559,7 +9800,7 @@
         </w:rPr>
         <w:t xml:space="preserve">[Online]. Available: </w:t>
       </w:r>
-      <w:hyperlink r:id="rId33" w:history="1">
+      <w:hyperlink r:id="rId35" w:history="1">
         <w:r>
           <w:rPr>
             <w:rStyle w:val="Hyperlink"/>
@@ -9634,7 +9875,7 @@
         </w:rPr>
         <w:t xml:space="preserve">[Online]. Available: </w:t>
       </w:r>
-      <w:hyperlink r:id="rId34" w:anchor="regression-metrics" w:history="1">
+      <w:hyperlink r:id="rId36" w:anchor="regression-metrics" w:history="1">
         <w:r>
           <w:rPr>
             <w:rStyle w:val="Hyperlink"/>
@@ -9699,6 +9940,3570 @@
       </w:r>
     </w:p>
     <w:p/>
+    <w:p/>
+    <w:p/>
+    <w:p/>
+    <w:p/>
+    <w:p/>
+    <w:p/>
+    <w:p/>
+    <w:p/>
+    <w:p/>
+    <w:p/>
+    <w:p/>
+    <w:p/>
+    <w:p/>
+    <w:p/>
+    <w:p/>
+    <w:p/>
+    <w:p/>
+    <w:p/>
+    <w:p/>
+    <w:p/>
+    <w:p/>
+    <w:p/>
+    <w:p/>
+    <w:p/>
+    <w:p/>
+    <w:p/>
+    <w:p/>
+    <w:p/>
+    <w:p/>
+    <w:p/>
+    <w:p/>
+    <w:p/>
+    <w:p/>
+    <w:p/>
+    <w:p/>
+    <w:p/>
+    <w:p/>
+    <w:p/>
+    <w:p/>
+    <w:p/>
+    <w:p/>
+    <w:p/>
+    <w:p/>
+    <w:p/>
+    <w:p/>
+    <w:p/>
+    <w:p/>
+    <w:p/>
+    <w:p/>
+    <w:p/>
+    <w:p/>
+    <w:p/>
+    <w:p/>
+    <w:p/>
+    <w:p/>
+    <w:p>
+      <w:pPr>
+        <w:jc w:val="center"/>
+        <w:rPr>
+          <w:b/>
+          <w:sz w:val="22"/>
+        </w:rPr>
+      </w:pPr>
+      <w:r>
+        <w:rPr>
+          <w:b/>
+          <w:sz w:val="22"/>
+        </w:rPr>
+        <w:t>Appendix</w:t>
+      </w:r>
+    </w:p>
+    <w:p>
+      <w:pPr>
+        <w:ind w:firstLine="0"/>
+        <w:rPr>
+          <w:b/>
+          <w:sz w:val="22"/>
+        </w:rPr>
+      </w:pPr>
+    </w:p>
+    <w:p>
+      <w:pPr>
+        <w:ind w:firstLine="0"/>
+        <w:rPr>
+          <w:b/>
+          <w:sz w:val="22"/>
+        </w:rPr>
+      </w:pPr>
+    </w:p>
+    <w:p>
+      <w:pPr>
+        <w:pStyle w:val="Caption"/>
+        <w:keepNext/>
+      </w:pPr>
+      <w:bookmarkStart w:id="24" w:name="_Ref532938697"/>
+      <w:r>
+        <w:t xml:space="preserve">Table </w:t>
+      </w:r>
+      <w:r>
+        <w:fldChar w:fldCharType="begin"/>
+      </w:r>
+      <w:r>
+        <w:instrText xml:space="preserve"> SEQ Table \* ARABIC </w:instrText>
+      </w:r>
+      <w:r>
+        <w:fldChar w:fldCharType="separate"/>
+      </w:r>
+      <w:r>
+        <w:rPr>
+          <w:noProof/>
+        </w:rPr>
+        <w:t>5</w:t>
+      </w:r>
+      <w:r>
+        <w:fldChar w:fldCharType="end"/>
+      </w:r>
+      <w:bookmarkEnd w:id="24"/>
+      <w:r>
+        <w:t xml:space="preserve"> RMSE per iteration for each algorithm</w:t>
+      </w:r>
+    </w:p>
+    <w:tbl>
+      <w:tblPr>
+        <w:tblW w:w="0" w:type="auto"/>
+        <w:jc w:val="center"/>
+        <w:tblBorders>
+          <w:top w:val="single" w:sz="4" w:space="0" w:color="auto"/>
+          <w:left w:val="single" w:sz="4" w:space="0" w:color="auto"/>
+          <w:bottom w:val="single" w:sz="4" w:space="0" w:color="auto"/>
+          <w:right w:val="single" w:sz="4" w:space="0" w:color="auto"/>
+          <w:insideH w:val="single" w:sz="4" w:space="0" w:color="auto"/>
+          <w:insideV w:val="single" w:sz="4" w:space="0" w:color="auto"/>
+        </w:tblBorders>
+        <w:shd w:val="clear" w:color="000000" w:fill="auto"/>
+        <w:tblLayout w:type="fixed"/>
+        <w:tblLook w:val="0000" w:firstRow="0" w:lastRow="0" w:firstColumn="0" w:lastColumn="0" w:noHBand="0" w:noVBand="0"/>
+      </w:tblPr>
+      <w:tblGrid>
+        <w:gridCol w:w="1080"/>
+        <w:gridCol w:w="1080"/>
+        <w:gridCol w:w="1165"/>
+        <w:gridCol w:w="995"/>
+      </w:tblGrid>
+      <w:tr>
+        <w:trPr>
+          <w:jc w:val="center"/>
+        </w:trPr>
+        <w:tc>
+          <w:tcPr>
+            <w:tcW w:w="1080" w:type="dxa"/>
+            <w:shd w:val="clear" w:color="000000" w:fill="auto"/>
+          </w:tcPr>
+          <w:p>
+            <w:pPr>
+              <w:spacing w:line="240" w:lineRule="auto"/>
+              <w:ind w:firstLine="0"/>
+              <w:jc w:val="center"/>
+              <w:rPr>
+                <w:rFonts w:cs="Linux Libertine"/>
+                <w:b/>
+                <w:szCs w:val="18"/>
+                <w14:ligatures w14:val="standard"/>
+              </w:rPr>
+            </w:pPr>
+            <w:r>
+              <w:rPr>
+                <w:rFonts w:cs="Linux Libertine"/>
+                <w:b/>
+                <w:szCs w:val="18"/>
+                <w14:ligatures w14:val="standard"/>
+              </w:rPr>
+              <w:t>Pruned (%)</w:t>
+            </w:r>
+          </w:p>
+        </w:tc>
+        <w:tc>
+          <w:tcPr>
+            <w:tcW w:w="1080" w:type="dxa"/>
+            <w:shd w:val="clear" w:color="000000" w:fill="auto"/>
+            <w:vAlign w:val="center"/>
+          </w:tcPr>
+          <w:p>
+            <w:pPr>
+              <w:spacing w:line="240" w:lineRule="auto"/>
+              <w:ind w:firstLine="0"/>
+              <w:jc w:val="center"/>
+              <w:rPr>
+                <w:rFonts w:cs="Linux Libertine"/>
+                <w:b/>
+                <w:szCs w:val="18"/>
+                <w14:ligatures w14:val="standard"/>
+              </w:rPr>
+            </w:pPr>
+            <w:r>
+              <w:rPr>
+                <w:rFonts w:cs="Linux Libertine"/>
+                <w:b/>
+                <w:szCs w:val="18"/>
+                <w14:ligatures w14:val="standard"/>
+              </w:rPr>
+              <w:t>Random  Forest</w:t>
+            </w:r>
+          </w:p>
+        </w:tc>
+        <w:tc>
+          <w:tcPr>
+            <w:tcW w:w="1165" w:type="dxa"/>
+            <w:shd w:val="clear" w:color="000000" w:fill="auto"/>
+            <w:vAlign w:val="center"/>
+          </w:tcPr>
+          <w:p>
+            <w:pPr>
+              <w:spacing w:line="240" w:lineRule="auto"/>
+              <w:ind w:firstLine="0"/>
+              <w:jc w:val="center"/>
+              <w:rPr>
+                <w:rFonts w:cs="Linux Libertine"/>
+                <w:b/>
+                <w:szCs w:val="18"/>
+                <w14:ligatures w14:val="standard"/>
+              </w:rPr>
+            </w:pPr>
+            <w:r>
+              <w:rPr>
+                <w:rFonts w:cs="Linux Libertine"/>
+                <w:b/>
+                <w:szCs w:val="18"/>
+                <w14:ligatures w14:val="standard"/>
+              </w:rPr>
+              <w:t>Linear Regression</w:t>
+            </w:r>
+          </w:p>
+        </w:tc>
+        <w:tc>
+          <w:tcPr>
+            <w:tcW w:w="995" w:type="dxa"/>
+            <w:shd w:val="clear" w:color="000000" w:fill="auto"/>
+            <w:vAlign w:val="center"/>
+          </w:tcPr>
+          <w:p>
+            <w:pPr>
+              <w:spacing w:line="240" w:lineRule="auto"/>
+              <w:rPr>
+                <w:rFonts w:cs="Linux Libertine"/>
+                <w:b/>
+                <w:szCs w:val="18"/>
+                <w14:ligatures w14:val="standard"/>
+              </w:rPr>
+            </w:pPr>
+            <w:r>
+              <w:rPr>
+                <w:rFonts w:cs="Linux Libertine"/>
+                <w:b/>
+                <w:szCs w:val="18"/>
+                <w14:ligatures w14:val="standard"/>
+              </w:rPr>
+              <w:t>SVR</w:t>
+            </w:r>
+          </w:p>
+        </w:tc>
+      </w:tr>
+      <w:tr>
+        <w:trPr>
+          <w:jc w:val="center"/>
+        </w:trPr>
+        <w:tc>
+          <w:tcPr>
+            <w:tcW w:w="1080" w:type="dxa"/>
+            <w:shd w:val="clear" w:color="000000" w:fill="auto"/>
+          </w:tcPr>
+          <w:p>
+            <w:pPr>
+              <w:spacing w:line="240" w:lineRule="auto"/>
+              <w:rPr>
+                <w:rFonts w:cs="Linux Libertine"/>
+                <w:szCs w:val="18"/>
+                <w14:ligatures w14:val="standard"/>
+              </w:rPr>
+            </w:pPr>
+            <w:r>
+              <w:rPr>
+                <w:rFonts w:cs="Linux Libertine"/>
+                <w:szCs w:val="18"/>
+                <w14:ligatures w14:val="standard"/>
+              </w:rPr>
+              <w:t>0</w:t>
+            </w:r>
+          </w:p>
+          <w:p>
+            <w:pPr>
+              <w:spacing w:line="240" w:lineRule="auto"/>
+              <w:rPr>
+                <w:rFonts w:cs="Linux Libertine"/>
+                <w:szCs w:val="18"/>
+                <w14:ligatures w14:val="standard"/>
+              </w:rPr>
+            </w:pPr>
+            <w:r>
+              <w:rPr>
+                <w:rFonts w:cs="Linux Libertine"/>
+                <w:szCs w:val="18"/>
+                <w14:ligatures w14:val="standard"/>
+              </w:rPr>
+              <w:t>0.72</w:t>
+            </w:r>
+          </w:p>
+          <w:p>
+            <w:pPr>
+              <w:spacing w:line="240" w:lineRule="auto"/>
+              <w:rPr>
+                <w:rFonts w:cs="Linux Libertine"/>
+                <w:szCs w:val="18"/>
+                <w14:ligatures w14:val="standard"/>
+              </w:rPr>
+            </w:pPr>
+            <w:r>
+              <w:rPr>
+                <w:rFonts w:cs="Linux Libertine"/>
+                <w:szCs w:val="18"/>
+                <w14:ligatures w14:val="standard"/>
+              </w:rPr>
+              <w:t>1.6</w:t>
+            </w:r>
+          </w:p>
+          <w:p>
+            <w:pPr>
+              <w:spacing w:line="240" w:lineRule="auto"/>
+              <w:rPr>
+                <w:rFonts w:cs="Linux Libertine"/>
+                <w:szCs w:val="18"/>
+                <w14:ligatures w14:val="standard"/>
+              </w:rPr>
+            </w:pPr>
+            <w:r>
+              <w:rPr>
+                <w:rFonts w:cs="Linux Libertine"/>
+                <w:szCs w:val="18"/>
+                <w14:ligatures w14:val="standard"/>
+              </w:rPr>
+              <w:t>2.43</w:t>
+            </w:r>
+          </w:p>
+          <w:p>
+            <w:pPr>
+              <w:spacing w:line="240" w:lineRule="auto"/>
+              <w:rPr>
+                <w:rFonts w:cs="Linux Libertine"/>
+                <w:szCs w:val="18"/>
+                <w14:ligatures w14:val="standard"/>
+              </w:rPr>
+            </w:pPr>
+            <w:r>
+              <w:rPr>
+                <w:rFonts w:cs="Linux Libertine"/>
+                <w:szCs w:val="18"/>
+                <w14:ligatures w14:val="standard"/>
+              </w:rPr>
+              <w:t>3.23</w:t>
+            </w:r>
+          </w:p>
+          <w:p>
+            <w:pPr>
+              <w:spacing w:line="240" w:lineRule="auto"/>
+              <w:rPr>
+                <w:rFonts w:cs="Linux Libertine"/>
+                <w:szCs w:val="18"/>
+                <w14:ligatures w14:val="standard"/>
+              </w:rPr>
+            </w:pPr>
+            <w:r>
+              <w:rPr>
+                <w:rFonts w:cs="Linux Libertine"/>
+                <w:szCs w:val="18"/>
+                <w14:ligatures w14:val="standard"/>
+              </w:rPr>
+              <w:t>4.02</w:t>
+            </w:r>
+          </w:p>
+          <w:p>
+            <w:pPr>
+              <w:spacing w:line="240" w:lineRule="auto"/>
+              <w:rPr>
+                <w:rFonts w:cs="Linux Libertine"/>
+                <w:szCs w:val="18"/>
+                <w14:ligatures w14:val="standard"/>
+              </w:rPr>
+            </w:pPr>
+            <w:r>
+              <w:rPr>
+                <w:rFonts w:cs="Linux Libertine"/>
+                <w:szCs w:val="18"/>
+                <w14:ligatures w14:val="standard"/>
+              </w:rPr>
+              <w:t>4.68</w:t>
+            </w:r>
+          </w:p>
+          <w:p>
+            <w:pPr>
+              <w:spacing w:line="240" w:lineRule="auto"/>
+              <w:rPr>
+                <w:rFonts w:cs="Linux Libertine"/>
+                <w:szCs w:val="18"/>
+                <w14:ligatures w14:val="standard"/>
+              </w:rPr>
+            </w:pPr>
+            <w:r>
+              <w:rPr>
+                <w:rFonts w:cs="Linux Libertine"/>
+                <w:szCs w:val="18"/>
+                <w14:ligatures w14:val="standard"/>
+              </w:rPr>
+              <w:t>5.34</w:t>
+            </w:r>
+          </w:p>
+          <w:p>
+            <w:pPr>
+              <w:spacing w:line="240" w:lineRule="auto"/>
+              <w:rPr>
+                <w:rFonts w:cs="Linux Libertine"/>
+                <w:szCs w:val="18"/>
+                <w14:ligatures w14:val="standard"/>
+              </w:rPr>
+            </w:pPr>
+            <w:r>
+              <w:rPr>
+                <w:rFonts w:cs="Linux Libertine"/>
+                <w:szCs w:val="18"/>
+                <w14:ligatures w14:val="standard"/>
+              </w:rPr>
+              <w:t>5.95</w:t>
+            </w:r>
+          </w:p>
+          <w:p>
+            <w:pPr>
+              <w:spacing w:line="240" w:lineRule="auto"/>
+              <w:rPr>
+                <w:rFonts w:cs="Linux Libertine"/>
+                <w:szCs w:val="18"/>
+                <w14:ligatures w14:val="standard"/>
+              </w:rPr>
+            </w:pPr>
+            <w:r>
+              <w:rPr>
+                <w:rFonts w:cs="Linux Libertine"/>
+                <w:szCs w:val="18"/>
+                <w14:ligatures w14:val="standard"/>
+              </w:rPr>
+              <w:t>6.36</w:t>
+            </w:r>
+          </w:p>
+          <w:p>
+            <w:pPr>
+              <w:spacing w:line="240" w:lineRule="auto"/>
+              <w:rPr>
+                <w:rFonts w:cs="Linux Libertine"/>
+                <w:szCs w:val="18"/>
+                <w14:ligatures w14:val="standard"/>
+              </w:rPr>
+            </w:pPr>
+            <w:r>
+              <w:rPr>
+                <w:rFonts w:cs="Linux Libertine"/>
+                <w:szCs w:val="18"/>
+                <w14:ligatures w14:val="standard"/>
+              </w:rPr>
+              <w:t>6.86</w:t>
+            </w:r>
+          </w:p>
+          <w:p>
+            <w:pPr>
+              <w:spacing w:line="240" w:lineRule="auto"/>
+              <w:rPr>
+                <w:rFonts w:cs="Linux Libertine"/>
+                <w:szCs w:val="18"/>
+                <w14:ligatures w14:val="standard"/>
+              </w:rPr>
+            </w:pPr>
+            <w:r>
+              <w:rPr>
+                <w:rFonts w:cs="Linux Libertine"/>
+                <w:szCs w:val="18"/>
+                <w14:ligatures w14:val="standard"/>
+              </w:rPr>
+              <w:t>7.27</w:t>
+            </w:r>
+          </w:p>
+          <w:p>
+            <w:pPr>
+              <w:spacing w:line="240" w:lineRule="auto"/>
+              <w:rPr>
+                <w:rFonts w:cs="Linux Libertine"/>
+                <w:szCs w:val="18"/>
+                <w14:ligatures w14:val="standard"/>
+              </w:rPr>
+            </w:pPr>
+            <w:r>
+              <w:rPr>
+                <w:rFonts w:cs="Linux Libertine"/>
+                <w:szCs w:val="18"/>
+                <w14:ligatures w14:val="standard"/>
+              </w:rPr>
+              <w:t>7.84</w:t>
+            </w:r>
+          </w:p>
+          <w:p>
+            <w:pPr>
+              <w:spacing w:line="240" w:lineRule="auto"/>
+              <w:rPr>
+                <w:rFonts w:cs="Linux Libertine"/>
+                <w:szCs w:val="18"/>
+                <w14:ligatures w14:val="standard"/>
+              </w:rPr>
+            </w:pPr>
+            <w:r>
+              <w:rPr>
+                <w:rFonts w:cs="Linux Libertine"/>
+                <w:szCs w:val="18"/>
+                <w14:ligatures w14:val="standard"/>
+              </w:rPr>
+              <w:t>8.23</w:t>
+            </w:r>
+          </w:p>
+          <w:p>
+            <w:pPr>
+              <w:spacing w:line="240" w:lineRule="auto"/>
+              <w:rPr>
+                <w:rFonts w:cs="Linux Libertine"/>
+                <w:szCs w:val="18"/>
+                <w14:ligatures w14:val="standard"/>
+              </w:rPr>
+            </w:pPr>
+            <w:r>
+              <w:rPr>
+                <w:rFonts w:cs="Linux Libertine"/>
+                <w:szCs w:val="18"/>
+                <w14:ligatures w14:val="standard"/>
+              </w:rPr>
+              <w:t>8.55</w:t>
+            </w:r>
+          </w:p>
+          <w:p>
+            <w:pPr>
+              <w:spacing w:line="240" w:lineRule="auto"/>
+              <w:rPr>
+                <w:rFonts w:cs="Linux Libertine"/>
+                <w:szCs w:val="18"/>
+                <w14:ligatures w14:val="standard"/>
+              </w:rPr>
+            </w:pPr>
+            <w:r>
+              <w:rPr>
+                <w:rFonts w:cs="Linux Libertine"/>
+                <w:szCs w:val="18"/>
+                <w14:ligatures w14:val="standard"/>
+              </w:rPr>
+              <w:t>8.83</w:t>
+            </w:r>
+          </w:p>
+          <w:p>
+            <w:pPr>
+              <w:spacing w:line="240" w:lineRule="auto"/>
+              <w:rPr>
+                <w:rFonts w:cs="Linux Libertine"/>
+                <w:szCs w:val="18"/>
+                <w14:ligatures w14:val="standard"/>
+              </w:rPr>
+            </w:pPr>
+            <w:r>
+              <w:rPr>
+                <w:rFonts w:cs="Linux Libertine"/>
+                <w:szCs w:val="18"/>
+                <w14:ligatures w14:val="standard"/>
+              </w:rPr>
+              <w:t>9.16</w:t>
+            </w:r>
+          </w:p>
+          <w:p>
+            <w:pPr>
+              <w:spacing w:line="240" w:lineRule="auto"/>
+              <w:rPr>
+                <w:rFonts w:cs="Linux Libertine"/>
+                <w:szCs w:val="18"/>
+                <w14:ligatures w14:val="standard"/>
+              </w:rPr>
+            </w:pPr>
+            <w:r>
+              <w:rPr>
+                <w:rFonts w:cs="Linux Libertine"/>
+                <w:szCs w:val="18"/>
+                <w14:ligatures w14:val="standard"/>
+              </w:rPr>
+              <w:t>9.55</w:t>
+            </w:r>
+          </w:p>
+          <w:p>
+            <w:pPr>
+              <w:spacing w:line="240" w:lineRule="auto"/>
+              <w:rPr>
+                <w:rFonts w:cs="Linux Libertine"/>
+                <w:szCs w:val="18"/>
+                <w14:ligatures w14:val="standard"/>
+              </w:rPr>
+            </w:pPr>
+            <w:r>
+              <w:rPr>
+                <w:rFonts w:cs="Linux Libertine"/>
+                <w:szCs w:val="18"/>
+                <w14:ligatures w14:val="standard"/>
+              </w:rPr>
+              <w:t>9.81</w:t>
+            </w:r>
+          </w:p>
+          <w:p>
+            <w:pPr>
+              <w:spacing w:line="240" w:lineRule="auto"/>
+              <w:rPr>
+                <w:rFonts w:cs="Linux Libertine"/>
+                <w:szCs w:val="18"/>
+                <w14:ligatures w14:val="standard"/>
+              </w:rPr>
+            </w:pPr>
+            <w:r>
+              <w:rPr>
+                <w:rFonts w:cs="Linux Libertine"/>
+                <w:szCs w:val="18"/>
+                <w14:ligatures w14:val="standard"/>
+              </w:rPr>
+              <w:t>10.17</w:t>
+            </w:r>
+          </w:p>
+          <w:p>
+            <w:pPr>
+              <w:spacing w:line="240" w:lineRule="auto"/>
+              <w:rPr>
+                <w:rFonts w:cs="Linux Libertine"/>
+                <w:szCs w:val="18"/>
+                <w14:ligatures w14:val="standard"/>
+              </w:rPr>
+            </w:pPr>
+            <w:r>
+              <w:rPr>
+                <w:rFonts w:cs="Linux Libertine"/>
+                <w:szCs w:val="18"/>
+                <w14:ligatures w14:val="standard"/>
+              </w:rPr>
+              <w:t>10.47</w:t>
+            </w:r>
+          </w:p>
+        </w:tc>
+        <w:tc>
+          <w:tcPr>
+            <w:tcW w:w="1080" w:type="dxa"/>
+            <w:shd w:val="clear" w:color="000000" w:fill="auto"/>
+            <w:vAlign w:val="center"/>
+          </w:tcPr>
+          <w:p>
+            <w:pPr>
+              <w:spacing w:line="240" w:lineRule="auto"/>
+              <w:ind w:firstLine="0"/>
+              <w:rPr>
+                <w:rFonts w:cs="Linux Libertine"/>
+                <w:szCs w:val="18"/>
+                <w14:ligatures w14:val="standard"/>
+              </w:rPr>
+            </w:pPr>
+            <w:r>
+              <w:rPr>
+                <w:rFonts w:cs="Linux Libertine"/>
+                <w:szCs w:val="18"/>
+                <w14:ligatures w14:val="standard"/>
+              </w:rPr>
+              <w:t>0.48</w:t>
+            </w:r>
+          </w:p>
+          <w:p>
+            <w:pPr>
+              <w:spacing w:line="240" w:lineRule="auto"/>
+              <w:ind w:firstLine="0"/>
+              <w:rPr>
+                <w:rFonts w:cs="Linux Libertine"/>
+                <w:szCs w:val="18"/>
+                <w14:ligatures w14:val="standard"/>
+              </w:rPr>
+            </w:pPr>
+            <w:r>
+              <w:rPr>
+                <w:rFonts w:cs="Linux Libertine"/>
+                <w:szCs w:val="18"/>
+                <w14:ligatures w14:val="standard"/>
+              </w:rPr>
+              <w:t>0.47</w:t>
+            </w:r>
+          </w:p>
+          <w:p>
+            <w:pPr>
+              <w:spacing w:line="240" w:lineRule="auto"/>
+              <w:ind w:firstLine="0"/>
+              <w:rPr>
+                <w:rFonts w:cs="Linux Libertine"/>
+                <w:szCs w:val="18"/>
+                <w14:ligatures w14:val="standard"/>
+              </w:rPr>
+            </w:pPr>
+            <w:r>
+              <w:rPr>
+                <w:rFonts w:cs="Linux Libertine"/>
+                <w:szCs w:val="18"/>
+                <w14:ligatures w14:val="standard"/>
+              </w:rPr>
+              <w:t>0.45</w:t>
+            </w:r>
+          </w:p>
+          <w:p>
+            <w:pPr>
+              <w:spacing w:line="240" w:lineRule="auto"/>
+              <w:ind w:firstLine="0"/>
+              <w:rPr>
+                <w:rFonts w:cs="Linux Libertine"/>
+                <w:szCs w:val="18"/>
+                <w14:ligatures w14:val="standard"/>
+              </w:rPr>
+            </w:pPr>
+            <w:r>
+              <w:rPr>
+                <w:rFonts w:cs="Linux Libertine"/>
+                <w:szCs w:val="18"/>
+                <w14:ligatures w14:val="standard"/>
+              </w:rPr>
+              <w:t>0.45</w:t>
+            </w:r>
+          </w:p>
+          <w:p>
+            <w:pPr>
+              <w:spacing w:line="240" w:lineRule="auto"/>
+              <w:ind w:firstLine="0"/>
+              <w:rPr>
+                <w:rFonts w:cs="Linux Libertine"/>
+                <w:szCs w:val="18"/>
+                <w14:ligatures w14:val="standard"/>
+              </w:rPr>
+            </w:pPr>
+            <w:r>
+              <w:rPr>
+                <w:rFonts w:cs="Linux Libertine"/>
+                <w:szCs w:val="18"/>
+                <w14:ligatures w14:val="standard"/>
+              </w:rPr>
+              <w:t>0.46</w:t>
+            </w:r>
+          </w:p>
+          <w:p>
+            <w:pPr>
+              <w:spacing w:line="240" w:lineRule="auto"/>
+              <w:ind w:firstLine="0"/>
+              <w:rPr>
+                <w:rFonts w:cs="Linux Libertine"/>
+                <w:szCs w:val="18"/>
+                <w14:ligatures w14:val="standard"/>
+              </w:rPr>
+            </w:pPr>
+            <w:r>
+              <w:rPr>
+                <w:rFonts w:cs="Linux Libertine"/>
+                <w:szCs w:val="18"/>
+                <w14:ligatures w14:val="standard"/>
+              </w:rPr>
+              <w:t>0.42</w:t>
+            </w:r>
+          </w:p>
+          <w:p>
+            <w:pPr>
+              <w:spacing w:line="240" w:lineRule="auto"/>
+              <w:ind w:firstLine="0"/>
+              <w:rPr>
+                <w:rFonts w:cs="Linux Libertine"/>
+                <w:szCs w:val="18"/>
+                <w14:ligatures w14:val="standard"/>
+              </w:rPr>
+            </w:pPr>
+            <w:r>
+              <w:rPr>
+                <w:rFonts w:cs="Linux Libertine"/>
+                <w:szCs w:val="18"/>
+                <w14:ligatures w14:val="standard"/>
+              </w:rPr>
+              <w:t>0.45</w:t>
+            </w:r>
+          </w:p>
+          <w:p>
+            <w:pPr>
+              <w:spacing w:line="240" w:lineRule="auto"/>
+              <w:ind w:firstLine="0"/>
+              <w:rPr>
+                <w:rFonts w:cs="Linux Libertine"/>
+                <w:szCs w:val="18"/>
+                <w14:ligatures w14:val="standard"/>
+              </w:rPr>
+            </w:pPr>
+            <w:r>
+              <w:rPr>
+                <w:rFonts w:cs="Linux Libertine"/>
+                <w:szCs w:val="18"/>
+                <w14:ligatures w14:val="standard"/>
+              </w:rPr>
+              <w:t>0.44</w:t>
+            </w:r>
+          </w:p>
+          <w:p>
+            <w:pPr>
+              <w:spacing w:line="240" w:lineRule="auto"/>
+              <w:ind w:firstLine="0"/>
+              <w:rPr>
+                <w:rFonts w:cs="Linux Libertine"/>
+                <w:szCs w:val="18"/>
+                <w14:ligatures w14:val="standard"/>
+              </w:rPr>
+            </w:pPr>
+            <w:r>
+              <w:rPr>
+                <w:rFonts w:cs="Linux Libertine"/>
+                <w:szCs w:val="18"/>
+                <w14:ligatures w14:val="standard"/>
+              </w:rPr>
+              <w:t>0.42</w:t>
+            </w:r>
+          </w:p>
+          <w:p>
+            <w:pPr>
+              <w:spacing w:line="240" w:lineRule="auto"/>
+              <w:ind w:firstLine="0"/>
+              <w:rPr>
+                <w:rFonts w:cs="Linux Libertine"/>
+                <w:szCs w:val="18"/>
+                <w14:ligatures w14:val="standard"/>
+              </w:rPr>
+            </w:pPr>
+            <w:r>
+              <w:rPr>
+                <w:rFonts w:cs="Linux Libertine"/>
+                <w:szCs w:val="18"/>
+                <w14:ligatures w14:val="standard"/>
+              </w:rPr>
+              <w:t>0.40</w:t>
+            </w:r>
+          </w:p>
+          <w:p>
+            <w:pPr>
+              <w:spacing w:line="240" w:lineRule="auto"/>
+              <w:ind w:firstLine="0"/>
+              <w:rPr>
+                <w:rFonts w:cs="Linux Libertine"/>
+                <w:szCs w:val="18"/>
+                <w14:ligatures w14:val="standard"/>
+              </w:rPr>
+            </w:pPr>
+            <w:r>
+              <w:rPr>
+                <w:rFonts w:cs="Linux Libertine"/>
+                <w:szCs w:val="18"/>
+                <w14:ligatures w14:val="standard"/>
+              </w:rPr>
+              <w:t>0.42</w:t>
+            </w:r>
+          </w:p>
+          <w:p>
+            <w:pPr>
+              <w:spacing w:line="240" w:lineRule="auto"/>
+              <w:ind w:firstLine="0"/>
+              <w:rPr>
+                <w:rFonts w:cs="Linux Libertine"/>
+                <w:szCs w:val="18"/>
+                <w14:ligatures w14:val="standard"/>
+              </w:rPr>
+            </w:pPr>
+            <w:r>
+              <w:rPr>
+                <w:rFonts w:cs="Linux Libertine"/>
+                <w:szCs w:val="18"/>
+                <w14:ligatures w14:val="standard"/>
+              </w:rPr>
+              <w:t>0.41</w:t>
+            </w:r>
+          </w:p>
+          <w:p>
+            <w:pPr>
+              <w:spacing w:line="240" w:lineRule="auto"/>
+              <w:ind w:firstLine="0"/>
+              <w:rPr>
+                <w:rFonts w:cs="Linux Libertine"/>
+                <w:szCs w:val="18"/>
+                <w14:ligatures w14:val="standard"/>
+              </w:rPr>
+            </w:pPr>
+            <w:r>
+              <w:rPr>
+                <w:rFonts w:cs="Linux Libertine"/>
+                <w:szCs w:val="18"/>
+                <w14:ligatures w14:val="standard"/>
+              </w:rPr>
+              <w:t>0.42</w:t>
+            </w:r>
+          </w:p>
+          <w:p>
+            <w:pPr>
+              <w:spacing w:line="240" w:lineRule="auto"/>
+              <w:ind w:firstLine="0"/>
+              <w:rPr>
+                <w:rFonts w:cs="Linux Libertine"/>
+                <w:szCs w:val="18"/>
+                <w14:ligatures w14:val="standard"/>
+              </w:rPr>
+            </w:pPr>
+            <w:r>
+              <w:rPr>
+                <w:rFonts w:cs="Linux Libertine"/>
+                <w:szCs w:val="18"/>
+                <w14:ligatures w14:val="standard"/>
+              </w:rPr>
+              <w:t>0.41</w:t>
+            </w:r>
+          </w:p>
+          <w:p>
+            <w:pPr>
+              <w:spacing w:line="240" w:lineRule="auto"/>
+              <w:ind w:firstLine="0"/>
+              <w:rPr>
+                <w:rFonts w:cs="Linux Libertine"/>
+                <w:szCs w:val="18"/>
+                <w14:ligatures w14:val="standard"/>
+              </w:rPr>
+            </w:pPr>
+            <w:r>
+              <w:rPr>
+                <w:rFonts w:cs="Linux Libertine"/>
+                <w:szCs w:val="18"/>
+                <w14:ligatures w14:val="standard"/>
+              </w:rPr>
+              <w:t>0.41</w:t>
+            </w:r>
+          </w:p>
+          <w:p>
+            <w:pPr>
+              <w:spacing w:line="240" w:lineRule="auto"/>
+              <w:ind w:firstLine="0"/>
+              <w:rPr>
+                <w:rFonts w:cs="Linux Libertine"/>
+                <w:szCs w:val="18"/>
+                <w14:ligatures w14:val="standard"/>
+              </w:rPr>
+            </w:pPr>
+            <w:r>
+              <w:rPr>
+                <w:rFonts w:cs="Linux Libertine"/>
+                <w:szCs w:val="18"/>
+                <w14:ligatures w14:val="standard"/>
+              </w:rPr>
+              <w:t>0.43</w:t>
+            </w:r>
+          </w:p>
+          <w:p>
+            <w:pPr>
+              <w:spacing w:line="240" w:lineRule="auto"/>
+              <w:ind w:firstLine="0"/>
+              <w:rPr>
+                <w:rFonts w:cs="Linux Libertine"/>
+                <w:szCs w:val="18"/>
+                <w14:ligatures w14:val="standard"/>
+              </w:rPr>
+            </w:pPr>
+            <w:r>
+              <w:rPr>
+                <w:rFonts w:cs="Linux Libertine"/>
+                <w:szCs w:val="18"/>
+                <w14:ligatures w14:val="standard"/>
+              </w:rPr>
+              <w:t>0.41</w:t>
+            </w:r>
+          </w:p>
+          <w:p>
+            <w:pPr>
+              <w:spacing w:line="240" w:lineRule="auto"/>
+              <w:ind w:firstLine="0"/>
+              <w:rPr>
+                <w:rFonts w:cs="Linux Libertine"/>
+                <w:szCs w:val="18"/>
+                <w14:ligatures w14:val="standard"/>
+              </w:rPr>
+            </w:pPr>
+            <w:r>
+              <w:rPr>
+                <w:rFonts w:cs="Linux Libertine"/>
+                <w:szCs w:val="18"/>
+                <w14:ligatures w14:val="standard"/>
+              </w:rPr>
+              <w:t>0.42</w:t>
+            </w:r>
+          </w:p>
+          <w:p>
+            <w:pPr>
+              <w:spacing w:line="240" w:lineRule="auto"/>
+              <w:ind w:firstLine="0"/>
+              <w:rPr>
+                <w:rFonts w:cs="Linux Libertine"/>
+                <w:szCs w:val="18"/>
+                <w14:ligatures w14:val="standard"/>
+              </w:rPr>
+            </w:pPr>
+            <w:r>
+              <w:rPr>
+                <w:rFonts w:cs="Linux Libertine"/>
+                <w:szCs w:val="18"/>
+                <w14:ligatures w14:val="standard"/>
+              </w:rPr>
+              <w:t>0.44</w:t>
+            </w:r>
+          </w:p>
+          <w:p>
+            <w:pPr>
+              <w:spacing w:line="240" w:lineRule="auto"/>
+              <w:ind w:firstLine="0"/>
+              <w:rPr>
+                <w:rFonts w:cs="Linux Libertine"/>
+                <w:szCs w:val="18"/>
+                <w14:ligatures w14:val="standard"/>
+              </w:rPr>
+            </w:pPr>
+            <w:r>
+              <w:rPr>
+                <w:rFonts w:cs="Linux Libertine"/>
+                <w:szCs w:val="18"/>
+                <w14:ligatures w14:val="standard"/>
+              </w:rPr>
+              <w:t>0.40</w:t>
+            </w:r>
+          </w:p>
+          <w:p>
+            <w:pPr>
+              <w:spacing w:line="240" w:lineRule="auto"/>
+              <w:ind w:firstLine="0"/>
+              <w:rPr>
+                <w:rFonts w:cs="Linux Libertine"/>
+                <w:szCs w:val="18"/>
+                <w14:ligatures w14:val="standard"/>
+              </w:rPr>
+            </w:pPr>
+            <w:r>
+              <w:rPr>
+                <w:rFonts w:cs="Linux Libertine"/>
+                <w:szCs w:val="18"/>
+                <w14:ligatures w14:val="standard"/>
+              </w:rPr>
+              <w:t>0.39</w:t>
+            </w:r>
+          </w:p>
+        </w:tc>
+        <w:tc>
+          <w:tcPr>
+            <w:tcW w:w="1165" w:type="dxa"/>
+            <w:shd w:val="clear" w:color="000000" w:fill="auto"/>
+            <w:vAlign w:val="center"/>
+          </w:tcPr>
+          <w:p>
+            <w:pPr>
+              <w:spacing w:line="240" w:lineRule="auto"/>
+              <w:jc w:val="center"/>
+              <w:rPr>
+                <w:rFonts w:cs="Linux Libertine"/>
+                <w:szCs w:val="18"/>
+                <w14:ligatures w14:val="standard"/>
+              </w:rPr>
+            </w:pPr>
+            <w:r>
+              <w:rPr>
+                <w:rFonts w:cs="Linux Libertine"/>
+                <w:szCs w:val="18"/>
+                <w14:ligatures w14:val="standard"/>
+              </w:rPr>
+              <w:t>0.50</w:t>
+            </w:r>
+          </w:p>
+          <w:p>
+            <w:pPr>
+              <w:spacing w:line="240" w:lineRule="auto"/>
+              <w:jc w:val="center"/>
+              <w:rPr>
+                <w:rFonts w:cs="Linux Libertine"/>
+                <w:szCs w:val="18"/>
+                <w14:ligatures w14:val="standard"/>
+              </w:rPr>
+            </w:pPr>
+            <w:r>
+              <w:rPr>
+                <w:rFonts w:cs="Linux Libertine"/>
+                <w:szCs w:val="18"/>
+                <w14:ligatures w14:val="standard"/>
+              </w:rPr>
+              <w:t>0.49</w:t>
+            </w:r>
+          </w:p>
+          <w:p>
+            <w:pPr>
+              <w:spacing w:line="240" w:lineRule="auto"/>
+              <w:jc w:val="center"/>
+              <w:rPr>
+                <w:rFonts w:cs="Linux Libertine"/>
+                <w:szCs w:val="18"/>
+                <w14:ligatures w14:val="standard"/>
+              </w:rPr>
+            </w:pPr>
+            <w:r>
+              <w:rPr>
+                <w:rFonts w:cs="Linux Libertine"/>
+                <w:szCs w:val="18"/>
+                <w14:ligatures w14:val="standard"/>
+              </w:rPr>
+              <w:t>0.47</w:t>
+            </w:r>
+          </w:p>
+          <w:p>
+            <w:pPr>
+              <w:spacing w:line="240" w:lineRule="auto"/>
+              <w:jc w:val="center"/>
+              <w:rPr>
+                <w:rFonts w:cs="Linux Libertine"/>
+                <w:szCs w:val="18"/>
+                <w14:ligatures w14:val="standard"/>
+              </w:rPr>
+            </w:pPr>
+            <w:r>
+              <w:rPr>
+                <w:rFonts w:cs="Linux Libertine"/>
+                <w:szCs w:val="18"/>
+                <w14:ligatures w14:val="standard"/>
+              </w:rPr>
+              <w:t>0.46</w:t>
+            </w:r>
+          </w:p>
+          <w:p>
+            <w:pPr>
+              <w:spacing w:line="240" w:lineRule="auto"/>
+              <w:jc w:val="center"/>
+              <w:rPr>
+                <w:rFonts w:cs="Linux Libertine"/>
+                <w:szCs w:val="18"/>
+                <w14:ligatures w14:val="standard"/>
+              </w:rPr>
+            </w:pPr>
+            <w:r>
+              <w:rPr>
+                <w:rFonts w:cs="Linux Libertine"/>
+                <w:szCs w:val="18"/>
+                <w14:ligatures w14:val="standard"/>
+              </w:rPr>
+              <w:t>0.48</w:t>
+            </w:r>
+          </w:p>
+          <w:p>
+            <w:pPr>
+              <w:spacing w:line="240" w:lineRule="auto"/>
+              <w:jc w:val="center"/>
+              <w:rPr>
+                <w:rFonts w:cs="Linux Libertine"/>
+                <w:szCs w:val="18"/>
+                <w14:ligatures w14:val="standard"/>
+              </w:rPr>
+            </w:pPr>
+            <w:r>
+              <w:rPr>
+                <w:rFonts w:cs="Linux Libertine"/>
+                <w:szCs w:val="18"/>
+                <w14:ligatures w14:val="standard"/>
+              </w:rPr>
+              <w:t>0.45</w:t>
+            </w:r>
+          </w:p>
+          <w:p>
+            <w:pPr>
+              <w:spacing w:line="240" w:lineRule="auto"/>
+              <w:jc w:val="center"/>
+              <w:rPr>
+                <w:rFonts w:cs="Linux Libertine"/>
+                <w:szCs w:val="18"/>
+                <w14:ligatures w14:val="standard"/>
+              </w:rPr>
+            </w:pPr>
+            <w:r>
+              <w:rPr>
+                <w:rFonts w:cs="Linux Libertine"/>
+                <w:szCs w:val="18"/>
+                <w14:ligatures w14:val="standard"/>
+              </w:rPr>
+              <w:t>0.47</w:t>
+            </w:r>
+          </w:p>
+          <w:p>
+            <w:pPr>
+              <w:spacing w:line="240" w:lineRule="auto"/>
+              <w:jc w:val="center"/>
+              <w:rPr>
+                <w:rFonts w:cs="Linux Libertine"/>
+                <w:szCs w:val="18"/>
+                <w14:ligatures w14:val="standard"/>
+              </w:rPr>
+            </w:pPr>
+            <w:r>
+              <w:rPr>
+                <w:rFonts w:cs="Linux Libertine"/>
+                <w:szCs w:val="18"/>
+                <w14:ligatures w14:val="standard"/>
+              </w:rPr>
+              <w:t>0.46</w:t>
+            </w:r>
+          </w:p>
+          <w:p>
+            <w:pPr>
+              <w:spacing w:line="240" w:lineRule="auto"/>
+              <w:jc w:val="center"/>
+              <w:rPr>
+                <w:rFonts w:cs="Linux Libertine"/>
+                <w:szCs w:val="18"/>
+                <w14:ligatures w14:val="standard"/>
+              </w:rPr>
+            </w:pPr>
+            <w:r>
+              <w:rPr>
+                <w:rFonts w:cs="Linux Libertine"/>
+                <w:szCs w:val="18"/>
+                <w14:ligatures w14:val="standard"/>
+              </w:rPr>
+              <w:t>0.45</w:t>
+            </w:r>
+          </w:p>
+          <w:p>
+            <w:pPr>
+              <w:spacing w:line="240" w:lineRule="auto"/>
+              <w:jc w:val="center"/>
+              <w:rPr>
+                <w:rFonts w:cs="Linux Libertine"/>
+                <w:szCs w:val="18"/>
+                <w14:ligatures w14:val="standard"/>
+              </w:rPr>
+            </w:pPr>
+            <w:r>
+              <w:rPr>
+                <w:rFonts w:cs="Linux Libertine"/>
+                <w:szCs w:val="18"/>
+                <w14:ligatures w14:val="standard"/>
+              </w:rPr>
+              <w:t>0.43</w:t>
+            </w:r>
+          </w:p>
+          <w:p>
+            <w:pPr>
+              <w:spacing w:line="240" w:lineRule="auto"/>
+              <w:jc w:val="center"/>
+              <w:rPr>
+                <w:rFonts w:cs="Linux Libertine"/>
+                <w:szCs w:val="18"/>
+                <w14:ligatures w14:val="standard"/>
+              </w:rPr>
+            </w:pPr>
+            <w:r>
+              <w:rPr>
+                <w:rFonts w:cs="Linux Libertine"/>
+                <w:szCs w:val="18"/>
+                <w14:ligatures w14:val="standard"/>
+              </w:rPr>
+              <w:t>0.43</w:t>
+            </w:r>
+          </w:p>
+          <w:p>
+            <w:pPr>
+              <w:spacing w:line="240" w:lineRule="auto"/>
+              <w:jc w:val="center"/>
+              <w:rPr>
+                <w:rFonts w:cs="Linux Libertine"/>
+                <w:szCs w:val="18"/>
+                <w14:ligatures w14:val="standard"/>
+              </w:rPr>
+            </w:pPr>
+            <w:r>
+              <w:rPr>
+                <w:rFonts w:cs="Linux Libertine"/>
+                <w:szCs w:val="18"/>
+                <w14:ligatures w14:val="standard"/>
+              </w:rPr>
+              <w:t>0.43</w:t>
+            </w:r>
+          </w:p>
+          <w:p>
+            <w:pPr>
+              <w:spacing w:line="240" w:lineRule="auto"/>
+              <w:jc w:val="center"/>
+              <w:rPr>
+                <w:rFonts w:cs="Linux Libertine"/>
+                <w:szCs w:val="18"/>
+                <w14:ligatures w14:val="standard"/>
+              </w:rPr>
+            </w:pPr>
+            <w:r>
+              <w:rPr>
+                <w:rFonts w:cs="Linux Libertine"/>
+                <w:szCs w:val="18"/>
+                <w14:ligatures w14:val="standard"/>
+              </w:rPr>
+              <w:t>0.44</w:t>
+            </w:r>
+          </w:p>
+          <w:p>
+            <w:pPr>
+              <w:spacing w:line="240" w:lineRule="auto"/>
+              <w:jc w:val="center"/>
+              <w:rPr>
+                <w:rFonts w:cs="Linux Libertine"/>
+                <w:szCs w:val="18"/>
+                <w14:ligatures w14:val="standard"/>
+              </w:rPr>
+            </w:pPr>
+            <w:r>
+              <w:rPr>
+                <w:rFonts w:cs="Linux Libertine"/>
+                <w:szCs w:val="18"/>
+                <w14:ligatures w14:val="standard"/>
+              </w:rPr>
+              <w:t>0.44</w:t>
+            </w:r>
+          </w:p>
+          <w:p>
+            <w:pPr>
+              <w:spacing w:line="240" w:lineRule="auto"/>
+              <w:jc w:val="center"/>
+              <w:rPr>
+                <w:rFonts w:cs="Linux Libertine"/>
+                <w:szCs w:val="18"/>
+                <w14:ligatures w14:val="standard"/>
+              </w:rPr>
+            </w:pPr>
+            <w:r>
+              <w:rPr>
+                <w:rFonts w:cs="Linux Libertine"/>
+                <w:szCs w:val="18"/>
+                <w14:ligatures w14:val="standard"/>
+              </w:rPr>
+              <w:t>0.43</w:t>
+            </w:r>
+          </w:p>
+          <w:p>
+            <w:pPr>
+              <w:spacing w:line="240" w:lineRule="auto"/>
+              <w:jc w:val="center"/>
+              <w:rPr>
+                <w:rFonts w:cs="Linux Libertine"/>
+                <w:szCs w:val="18"/>
+                <w14:ligatures w14:val="standard"/>
+              </w:rPr>
+            </w:pPr>
+            <w:r>
+              <w:rPr>
+                <w:rFonts w:cs="Linux Libertine"/>
+                <w:szCs w:val="18"/>
+                <w14:ligatures w14:val="standard"/>
+              </w:rPr>
+              <w:t>0.44</w:t>
+            </w:r>
+          </w:p>
+          <w:p>
+            <w:pPr>
+              <w:spacing w:line="240" w:lineRule="auto"/>
+              <w:jc w:val="center"/>
+              <w:rPr>
+                <w:rFonts w:cs="Linux Libertine"/>
+                <w:szCs w:val="18"/>
+                <w14:ligatures w14:val="standard"/>
+              </w:rPr>
+            </w:pPr>
+            <w:r>
+              <w:rPr>
+                <w:rFonts w:cs="Linux Libertine"/>
+                <w:szCs w:val="18"/>
+                <w14:ligatures w14:val="standard"/>
+              </w:rPr>
+              <w:t>0.44</w:t>
+            </w:r>
+          </w:p>
+          <w:p>
+            <w:pPr>
+              <w:spacing w:line="240" w:lineRule="auto"/>
+              <w:jc w:val="center"/>
+              <w:rPr>
+                <w:rFonts w:cs="Linux Libertine"/>
+                <w:szCs w:val="18"/>
+                <w14:ligatures w14:val="standard"/>
+              </w:rPr>
+            </w:pPr>
+            <w:r>
+              <w:rPr>
+                <w:rFonts w:cs="Linux Libertine"/>
+                <w:szCs w:val="18"/>
+                <w14:ligatures w14:val="standard"/>
+              </w:rPr>
+              <w:t>0.45</w:t>
+            </w:r>
+          </w:p>
+          <w:p>
+            <w:pPr>
+              <w:spacing w:line="240" w:lineRule="auto"/>
+              <w:jc w:val="center"/>
+              <w:rPr>
+                <w:rFonts w:cs="Linux Libertine"/>
+                <w:szCs w:val="18"/>
+                <w14:ligatures w14:val="standard"/>
+              </w:rPr>
+            </w:pPr>
+            <w:r>
+              <w:rPr>
+                <w:rFonts w:cs="Linux Libertine"/>
+                <w:szCs w:val="18"/>
+                <w14:ligatures w14:val="standard"/>
+              </w:rPr>
+              <w:t>0.46</w:t>
+            </w:r>
+          </w:p>
+          <w:p>
+            <w:pPr>
+              <w:spacing w:line="240" w:lineRule="auto"/>
+              <w:jc w:val="center"/>
+              <w:rPr>
+                <w:rFonts w:cs="Linux Libertine"/>
+                <w:szCs w:val="18"/>
+                <w14:ligatures w14:val="standard"/>
+              </w:rPr>
+            </w:pPr>
+            <w:r>
+              <w:rPr>
+                <w:rFonts w:cs="Linux Libertine"/>
+                <w:szCs w:val="18"/>
+                <w14:ligatures w14:val="standard"/>
+              </w:rPr>
+              <w:t>0.43</w:t>
+            </w:r>
+          </w:p>
+          <w:p>
+            <w:pPr>
+              <w:spacing w:line="240" w:lineRule="auto"/>
+              <w:jc w:val="center"/>
+              <w:rPr>
+                <w:rFonts w:cs="Linux Libertine"/>
+                <w:szCs w:val="18"/>
+                <w14:ligatures w14:val="standard"/>
+              </w:rPr>
+            </w:pPr>
+            <w:r>
+              <w:rPr>
+                <w:rFonts w:cs="Linux Libertine"/>
+                <w:szCs w:val="18"/>
+                <w14:ligatures w14:val="standard"/>
+              </w:rPr>
+              <w:t>0.42</w:t>
+            </w:r>
+          </w:p>
+        </w:tc>
+        <w:tc>
+          <w:tcPr>
+            <w:tcW w:w="995" w:type="dxa"/>
+            <w:shd w:val="clear" w:color="000000" w:fill="auto"/>
+            <w:vAlign w:val="center"/>
+          </w:tcPr>
+          <w:p>
+            <w:pPr>
+              <w:spacing w:line="240" w:lineRule="auto"/>
+              <w:jc w:val="center"/>
+              <w:rPr>
+                <w:rFonts w:cs="Linux Libertine"/>
+                <w:szCs w:val="18"/>
+                <w14:ligatures w14:val="standard"/>
+              </w:rPr>
+            </w:pPr>
+            <w:r>
+              <w:rPr>
+                <w:rFonts w:cs="Linux Libertine"/>
+                <w:szCs w:val="18"/>
+                <w14:ligatures w14:val="standard"/>
+              </w:rPr>
+              <w:t>0.50</w:t>
+            </w:r>
+          </w:p>
+          <w:p>
+            <w:pPr>
+              <w:spacing w:line="240" w:lineRule="auto"/>
+              <w:jc w:val="center"/>
+              <w:rPr>
+                <w:rFonts w:cs="Linux Libertine"/>
+                <w:szCs w:val="18"/>
+                <w14:ligatures w14:val="standard"/>
+              </w:rPr>
+            </w:pPr>
+            <w:r>
+              <w:rPr>
+                <w:rFonts w:cs="Linux Libertine"/>
+                <w:szCs w:val="18"/>
+                <w14:ligatures w14:val="standard"/>
+              </w:rPr>
+              <w:t>0.50</w:t>
+            </w:r>
+          </w:p>
+          <w:p>
+            <w:pPr>
+              <w:spacing w:line="240" w:lineRule="auto"/>
+              <w:jc w:val="center"/>
+              <w:rPr>
+                <w:rFonts w:cs="Linux Libertine"/>
+                <w:szCs w:val="18"/>
+                <w14:ligatures w14:val="standard"/>
+              </w:rPr>
+            </w:pPr>
+            <w:r>
+              <w:rPr>
+                <w:rFonts w:cs="Linux Libertine"/>
+                <w:szCs w:val="18"/>
+                <w14:ligatures w14:val="standard"/>
+              </w:rPr>
+              <w:t>0.47</w:t>
+            </w:r>
+          </w:p>
+          <w:p>
+            <w:pPr>
+              <w:spacing w:line="240" w:lineRule="auto"/>
+              <w:jc w:val="center"/>
+              <w:rPr>
+                <w:rFonts w:cs="Linux Libertine"/>
+                <w:szCs w:val="18"/>
+                <w14:ligatures w14:val="standard"/>
+              </w:rPr>
+            </w:pPr>
+            <w:r>
+              <w:rPr>
+                <w:rFonts w:cs="Linux Libertine"/>
+                <w:szCs w:val="18"/>
+                <w14:ligatures w14:val="standard"/>
+              </w:rPr>
+              <w:t>0.47</w:t>
+            </w:r>
+          </w:p>
+          <w:p>
+            <w:pPr>
+              <w:spacing w:line="240" w:lineRule="auto"/>
+              <w:jc w:val="center"/>
+              <w:rPr>
+                <w:rFonts w:cs="Linux Libertine"/>
+                <w:szCs w:val="18"/>
+                <w14:ligatures w14:val="standard"/>
+              </w:rPr>
+            </w:pPr>
+            <w:r>
+              <w:rPr>
+                <w:rFonts w:cs="Linux Libertine"/>
+                <w:szCs w:val="18"/>
+                <w14:ligatures w14:val="standard"/>
+              </w:rPr>
+              <w:t>0.48</w:t>
+            </w:r>
+          </w:p>
+          <w:p>
+            <w:pPr>
+              <w:spacing w:line="240" w:lineRule="auto"/>
+              <w:jc w:val="center"/>
+              <w:rPr>
+                <w:rFonts w:cs="Linux Libertine"/>
+                <w:szCs w:val="18"/>
+                <w14:ligatures w14:val="standard"/>
+              </w:rPr>
+            </w:pPr>
+            <w:r>
+              <w:rPr>
+                <w:rFonts w:cs="Linux Libertine"/>
+                <w:szCs w:val="18"/>
+                <w14:ligatures w14:val="standard"/>
+              </w:rPr>
+              <w:t>0.46</w:t>
+            </w:r>
+          </w:p>
+          <w:p>
+            <w:pPr>
+              <w:spacing w:line="240" w:lineRule="auto"/>
+              <w:jc w:val="center"/>
+              <w:rPr>
+                <w:rFonts w:cs="Linux Libertine"/>
+                <w:szCs w:val="18"/>
+                <w14:ligatures w14:val="standard"/>
+              </w:rPr>
+            </w:pPr>
+            <w:r>
+              <w:rPr>
+                <w:rFonts w:cs="Linux Libertine"/>
+                <w:szCs w:val="18"/>
+                <w14:ligatures w14:val="standard"/>
+              </w:rPr>
+              <w:t>0.47</w:t>
+            </w:r>
+          </w:p>
+          <w:p>
+            <w:pPr>
+              <w:spacing w:line="240" w:lineRule="auto"/>
+              <w:jc w:val="center"/>
+              <w:rPr>
+                <w:rFonts w:cs="Linux Libertine"/>
+                <w:szCs w:val="18"/>
+                <w14:ligatures w14:val="standard"/>
+              </w:rPr>
+            </w:pPr>
+            <w:r>
+              <w:rPr>
+                <w:rFonts w:cs="Linux Libertine"/>
+                <w:szCs w:val="18"/>
+                <w14:ligatures w14:val="standard"/>
+              </w:rPr>
+              <w:t>0.47</w:t>
+            </w:r>
+          </w:p>
+          <w:p>
+            <w:pPr>
+              <w:spacing w:line="240" w:lineRule="auto"/>
+              <w:jc w:val="center"/>
+              <w:rPr>
+                <w:rFonts w:cs="Linux Libertine"/>
+                <w:szCs w:val="18"/>
+                <w14:ligatures w14:val="standard"/>
+              </w:rPr>
+            </w:pPr>
+            <w:r>
+              <w:rPr>
+                <w:rFonts w:cs="Linux Libertine"/>
+                <w:szCs w:val="18"/>
+                <w14:ligatures w14:val="standard"/>
+              </w:rPr>
+              <w:t>0.45</w:t>
+            </w:r>
+          </w:p>
+          <w:p>
+            <w:pPr>
+              <w:spacing w:line="240" w:lineRule="auto"/>
+              <w:jc w:val="center"/>
+              <w:rPr>
+                <w:rFonts w:cs="Linux Libertine"/>
+                <w:szCs w:val="18"/>
+                <w14:ligatures w14:val="standard"/>
+              </w:rPr>
+            </w:pPr>
+            <w:r>
+              <w:rPr>
+                <w:rFonts w:cs="Linux Libertine"/>
+                <w:szCs w:val="18"/>
+                <w14:ligatures w14:val="standard"/>
+              </w:rPr>
+              <w:t>0.44</w:t>
+            </w:r>
+          </w:p>
+          <w:p>
+            <w:pPr>
+              <w:spacing w:line="240" w:lineRule="auto"/>
+              <w:jc w:val="center"/>
+              <w:rPr>
+                <w:rFonts w:cs="Linux Libertine"/>
+                <w:szCs w:val="18"/>
+                <w14:ligatures w14:val="standard"/>
+              </w:rPr>
+            </w:pPr>
+            <w:r>
+              <w:rPr>
+                <w:rFonts w:cs="Linux Libertine"/>
+                <w:szCs w:val="18"/>
+                <w14:ligatures w14:val="standard"/>
+              </w:rPr>
+              <w:t>0.44</w:t>
+            </w:r>
+          </w:p>
+          <w:p>
+            <w:pPr>
+              <w:spacing w:line="240" w:lineRule="auto"/>
+              <w:jc w:val="center"/>
+              <w:rPr>
+                <w:rFonts w:cs="Linux Libertine"/>
+                <w:szCs w:val="18"/>
+                <w14:ligatures w14:val="standard"/>
+              </w:rPr>
+            </w:pPr>
+            <w:r>
+              <w:rPr>
+                <w:rFonts w:cs="Linux Libertine"/>
+                <w:szCs w:val="18"/>
+                <w14:ligatures w14:val="standard"/>
+              </w:rPr>
+              <w:t>0.43</w:t>
+            </w:r>
+          </w:p>
+          <w:p>
+            <w:pPr>
+              <w:spacing w:line="240" w:lineRule="auto"/>
+              <w:jc w:val="center"/>
+              <w:rPr>
+                <w:rFonts w:cs="Linux Libertine"/>
+                <w:szCs w:val="18"/>
+                <w14:ligatures w14:val="standard"/>
+              </w:rPr>
+            </w:pPr>
+            <w:r>
+              <w:rPr>
+                <w:rFonts w:cs="Linux Libertine"/>
+                <w:szCs w:val="18"/>
+                <w14:ligatures w14:val="standard"/>
+              </w:rPr>
+              <w:t>0.45</w:t>
+            </w:r>
+          </w:p>
+          <w:p>
+            <w:pPr>
+              <w:spacing w:line="240" w:lineRule="auto"/>
+              <w:jc w:val="center"/>
+              <w:rPr>
+                <w:rFonts w:cs="Linux Libertine"/>
+                <w:szCs w:val="18"/>
+                <w14:ligatures w14:val="standard"/>
+              </w:rPr>
+            </w:pPr>
+            <w:r>
+              <w:rPr>
+                <w:rFonts w:cs="Linux Libertine"/>
+                <w:szCs w:val="18"/>
+                <w14:ligatures w14:val="standard"/>
+              </w:rPr>
+              <w:t>0.44</w:t>
+            </w:r>
+          </w:p>
+          <w:p>
+            <w:pPr>
+              <w:spacing w:line="240" w:lineRule="auto"/>
+              <w:jc w:val="center"/>
+              <w:rPr>
+                <w:rFonts w:cs="Linux Libertine"/>
+                <w:szCs w:val="18"/>
+                <w14:ligatures w14:val="standard"/>
+              </w:rPr>
+            </w:pPr>
+            <w:r>
+              <w:rPr>
+                <w:rFonts w:cs="Linux Libertine"/>
+                <w:szCs w:val="18"/>
+                <w14:ligatures w14:val="standard"/>
+              </w:rPr>
+              <w:t>0.43</w:t>
+            </w:r>
+          </w:p>
+          <w:p>
+            <w:pPr>
+              <w:spacing w:line="240" w:lineRule="auto"/>
+              <w:jc w:val="center"/>
+              <w:rPr>
+                <w:rFonts w:cs="Linux Libertine"/>
+                <w:szCs w:val="18"/>
+                <w14:ligatures w14:val="standard"/>
+              </w:rPr>
+            </w:pPr>
+            <w:r>
+              <w:rPr>
+                <w:rFonts w:cs="Linux Libertine"/>
+                <w:szCs w:val="18"/>
+                <w14:ligatures w14:val="standard"/>
+              </w:rPr>
+              <w:t>0.45</w:t>
+            </w:r>
+          </w:p>
+          <w:p>
+            <w:pPr>
+              <w:spacing w:line="240" w:lineRule="auto"/>
+              <w:jc w:val="center"/>
+              <w:rPr>
+                <w:rFonts w:cs="Linux Libertine"/>
+                <w:szCs w:val="18"/>
+                <w14:ligatures w14:val="standard"/>
+              </w:rPr>
+            </w:pPr>
+            <w:r>
+              <w:rPr>
+                <w:rFonts w:cs="Linux Libertine"/>
+                <w:szCs w:val="18"/>
+                <w14:ligatures w14:val="standard"/>
+              </w:rPr>
+              <w:t>0.44</w:t>
+            </w:r>
+          </w:p>
+          <w:p>
+            <w:pPr>
+              <w:spacing w:line="240" w:lineRule="auto"/>
+              <w:jc w:val="center"/>
+              <w:rPr>
+                <w:rFonts w:cs="Linux Libertine"/>
+                <w:szCs w:val="18"/>
+                <w14:ligatures w14:val="standard"/>
+              </w:rPr>
+            </w:pPr>
+            <w:r>
+              <w:rPr>
+                <w:rFonts w:cs="Linux Libertine"/>
+                <w:szCs w:val="18"/>
+                <w14:ligatures w14:val="standard"/>
+              </w:rPr>
+              <w:t>0.46</w:t>
+            </w:r>
+          </w:p>
+          <w:p>
+            <w:pPr>
+              <w:spacing w:line="240" w:lineRule="auto"/>
+              <w:jc w:val="center"/>
+              <w:rPr>
+                <w:rFonts w:cs="Linux Libertine"/>
+                <w:szCs w:val="18"/>
+                <w14:ligatures w14:val="standard"/>
+              </w:rPr>
+            </w:pPr>
+            <w:r>
+              <w:rPr>
+                <w:rFonts w:cs="Linux Libertine"/>
+                <w:szCs w:val="18"/>
+                <w14:ligatures w14:val="standard"/>
+              </w:rPr>
+              <w:t>0.46</w:t>
+            </w:r>
+          </w:p>
+          <w:p>
+            <w:pPr>
+              <w:spacing w:line="240" w:lineRule="auto"/>
+              <w:jc w:val="center"/>
+              <w:rPr>
+                <w:rFonts w:cs="Linux Libertine"/>
+                <w:szCs w:val="18"/>
+                <w14:ligatures w14:val="standard"/>
+              </w:rPr>
+            </w:pPr>
+            <w:r>
+              <w:rPr>
+                <w:rFonts w:cs="Linux Libertine"/>
+                <w:szCs w:val="18"/>
+                <w14:ligatures w14:val="standard"/>
+              </w:rPr>
+              <w:t>0.42</w:t>
+            </w:r>
+          </w:p>
+          <w:p>
+            <w:pPr>
+              <w:spacing w:line="240" w:lineRule="auto"/>
+              <w:jc w:val="center"/>
+              <w:rPr>
+                <w:rFonts w:cs="Linux Libertine"/>
+                <w:szCs w:val="18"/>
+                <w14:ligatures w14:val="standard"/>
+              </w:rPr>
+            </w:pPr>
+            <w:r>
+              <w:rPr>
+                <w:rFonts w:cs="Linux Libertine"/>
+                <w:szCs w:val="18"/>
+                <w14:ligatures w14:val="standard"/>
+              </w:rPr>
+              <w:t>0.42</w:t>
+            </w:r>
+          </w:p>
+        </w:tc>
+      </w:tr>
+    </w:tbl>
+    <w:p>
+      <w:pPr>
+        <w:ind w:firstLine="0"/>
+      </w:pPr>
+    </w:p>
+    <w:p>
+      <w:pPr>
+        <w:pStyle w:val="Caption"/>
+        <w:keepNext/>
+      </w:pPr>
+      <w:bookmarkStart w:id="25" w:name="_Ref532938683"/>
+      <w:bookmarkStart w:id="26" w:name="_Ref532938691"/>
+      <w:r>
+        <w:t xml:space="preserve">Table </w:t>
+      </w:r>
+      <w:r>
+        <w:fldChar w:fldCharType="begin"/>
+      </w:r>
+      <w:r>
+        <w:instrText xml:space="preserve"> SEQ Table \* ARABIC </w:instrText>
+      </w:r>
+      <w:r>
+        <w:fldChar w:fldCharType="separate"/>
+      </w:r>
+      <w:r>
+        <w:rPr>
+          <w:noProof/>
+        </w:rPr>
+        <w:t>6</w:t>
+      </w:r>
+      <w:r>
+        <w:fldChar w:fldCharType="end"/>
+      </w:r>
+      <w:bookmarkEnd w:id="26"/>
+      <w:r>
+        <w:t xml:space="preserve"> R2 score per iteration for each algorithm</w:t>
+      </w:r>
+      <w:bookmarkEnd w:id="25"/>
+    </w:p>
+    <w:tbl>
+      <w:tblPr>
+        <w:tblW w:w="0" w:type="auto"/>
+        <w:jc w:val="center"/>
+        <w:tblBorders>
+          <w:top w:val="single" w:sz="4" w:space="0" w:color="auto"/>
+          <w:left w:val="single" w:sz="4" w:space="0" w:color="auto"/>
+          <w:bottom w:val="single" w:sz="4" w:space="0" w:color="auto"/>
+          <w:right w:val="single" w:sz="4" w:space="0" w:color="auto"/>
+          <w:insideH w:val="single" w:sz="4" w:space="0" w:color="auto"/>
+          <w:insideV w:val="single" w:sz="4" w:space="0" w:color="auto"/>
+        </w:tblBorders>
+        <w:shd w:val="clear" w:color="000000" w:fill="auto"/>
+        <w:tblLayout w:type="fixed"/>
+        <w:tblLook w:val="0000" w:firstRow="0" w:lastRow="0" w:firstColumn="0" w:lastColumn="0" w:noHBand="0" w:noVBand="0"/>
+      </w:tblPr>
+      <w:tblGrid>
+        <w:gridCol w:w="1075"/>
+        <w:gridCol w:w="1075"/>
+        <w:gridCol w:w="1175"/>
+        <w:gridCol w:w="985"/>
+      </w:tblGrid>
+      <w:tr>
+        <w:trPr>
+          <w:jc w:val="center"/>
+        </w:trPr>
+        <w:tc>
+          <w:tcPr>
+            <w:tcW w:w="1075" w:type="dxa"/>
+            <w:shd w:val="clear" w:color="000000" w:fill="auto"/>
+          </w:tcPr>
+          <w:p>
+            <w:pPr>
+              <w:spacing w:line="240" w:lineRule="auto"/>
+              <w:ind w:firstLine="0"/>
+              <w:jc w:val="center"/>
+              <w:rPr>
+                <w:rFonts w:cs="Linux Libertine"/>
+                <w:b/>
+                <w14:ligatures w14:val="standard"/>
+              </w:rPr>
+            </w:pPr>
+            <w:r>
+              <w:rPr>
+                <w:rFonts w:cs="Linux Libertine"/>
+                <w:b/>
+                <w14:ligatures w14:val="standard"/>
+              </w:rPr>
+              <w:t>Pruned (%)</w:t>
+            </w:r>
+          </w:p>
+        </w:tc>
+        <w:tc>
+          <w:tcPr>
+            <w:tcW w:w="1075" w:type="dxa"/>
+            <w:shd w:val="clear" w:color="000000" w:fill="auto"/>
+            <w:vAlign w:val="center"/>
+          </w:tcPr>
+          <w:p>
+            <w:pPr>
+              <w:spacing w:line="240" w:lineRule="auto"/>
+              <w:ind w:firstLine="0"/>
+              <w:jc w:val="center"/>
+              <w:rPr>
+                <w:rFonts w:cs="Linux Libertine"/>
+                <w:b/>
+                <w14:ligatures w14:val="standard"/>
+              </w:rPr>
+            </w:pPr>
+            <w:r>
+              <w:rPr>
+                <w:rFonts w:cs="Linux Libertine"/>
+                <w:b/>
+                <w14:ligatures w14:val="standard"/>
+              </w:rPr>
+              <w:t>Random  Forest</w:t>
+            </w:r>
+          </w:p>
+        </w:tc>
+        <w:tc>
+          <w:tcPr>
+            <w:tcW w:w="1175" w:type="dxa"/>
+            <w:shd w:val="clear" w:color="000000" w:fill="auto"/>
+            <w:vAlign w:val="center"/>
+          </w:tcPr>
+          <w:p>
+            <w:pPr>
+              <w:spacing w:line="240" w:lineRule="auto"/>
+              <w:ind w:firstLine="0"/>
+              <w:jc w:val="center"/>
+              <w:rPr>
+                <w:rFonts w:cs="Linux Libertine"/>
+                <w:b/>
+                <w14:ligatures w14:val="standard"/>
+              </w:rPr>
+            </w:pPr>
+            <w:r>
+              <w:rPr>
+                <w:rFonts w:cs="Linux Libertine"/>
+                <w:b/>
+                <w14:ligatures w14:val="standard"/>
+              </w:rPr>
+              <w:t>Linear Regression</w:t>
+            </w:r>
+          </w:p>
+        </w:tc>
+        <w:tc>
+          <w:tcPr>
+            <w:tcW w:w="985" w:type="dxa"/>
+            <w:shd w:val="clear" w:color="000000" w:fill="auto"/>
+            <w:vAlign w:val="center"/>
+          </w:tcPr>
+          <w:p>
+            <w:pPr>
+              <w:spacing w:line="240" w:lineRule="auto"/>
+              <w:ind w:firstLine="0"/>
+              <w:jc w:val="center"/>
+              <w:rPr>
+                <w:rFonts w:cs="Linux Libertine"/>
+                <w:b/>
+                <w14:ligatures w14:val="standard"/>
+              </w:rPr>
+            </w:pPr>
+            <w:r>
+              <w:rPr>
+                <w:rFonts w:cs="Linux Libertine"/>
+                <w:b/>
+                <w14:ligatures w14:val="standard"/>
+              </w:rPr>
+              <w:t>SVR</w:t>
+            </w:r>
+          </w:p>
+        </w:tc>
+      </w:tr>
+      <w:tr>
+        <w:trPr>
+          <w:jc w:val="center"/>
+        </w:trPr>
+        <w:tc>
+          <w:tcPr>
+            <w:tcW w:w="1075" w:type="dxa"/>
+            <w:shd w:val="clear" w:color="000000" w:fill="auto"/>
+          </w:tcPr>
+          <w:p>
+            <w:pPr>
+              <w:spacing w:line="240" w:lineRule="auto"/>
+              <w:rPr>
+                <w:rFonts w:cs="Linux Libertine"/>
+                <w14:ligatures w14:val="standard"/>
+              </w:rPr>
+            </w:pPr>
+            <w:r>
+              <w:rPr>
+                <w:rFonts w:cs="Linux Libertine"/>
+                <w14:ligatures w14:val="standard"/>
+              </w:rPr>
+              <w:t>0</w:t>
+            </w:r>
+          </w:p>
+          <w:p>
+            <w:pPr>
+              <w:spacing w:line="240" w:lineRule="auto"/>
+              <w:rPr>
+                <w:rFonts w:cs="Linux Libertine"/>
+                <w14:ligatures w14:val="standard"/>
+              </w:rPr>
+            </w:pPr>
+            <w:r>
+              <w:rPr>
+                <w:rFonts w:cs="Linux Libertine"/>
+                <w14:ligatures w14:val="standard"/>
+              </w:rPr>
+              <w:t>0.72</w:t>
+            </w:r>
+          </w:p>
+          <w:p>
+            <w:pPr>
+              <w:spacing w:line="240" w:lineRule="auto"/>
+              <w:rPr>
+                <w:rFonts w:cs="Linux Libertine"/>
+                <w14:ligatures w14:val="standard"/>
+              </w:rPr>
+            </w:pPr>
+            <w:r>
+              <w:rPr>
+                <w:rFonts w:cs="Linux Libertine"/>
+                <w14:ligatures w14:val="standard"/>
+              </w:rPr>
+              <w:t>1.6</w:t>
+            </w:r>
+          </w:p>
+          <w:p>
+            <w:pPr>
+              <w:spacing w:line="240" w:lineRule="auto"/>
+              <w:rPr>
+                <w:rFonts w:cs="Linux Libertine"/>
+                <w14:ligatures w14:val="standard"/>
+              </w:rPr>
+            </w:pPr>
+            <w:r>
+              <w:rPr>
+                <w:rFonts w:cs="Linux Libertine"/>
+                <w14:ligatures w14:val="standard"/>
+              </w:rPr>
+              <w:t>2.43</w:t>
+            </w:r>
+          </w:p>
+          <w:p>
+            <w:pPr>
+              <w:spacing w:line="240" w:lineRule="auto"/>
+              <w:rPr>
+                <w:rFonts w:cs="Linux Libertine"/>
+                <w14:ligatures w14:val="standard"/>
+              </w:rPr>
+            </w:pPr>
+            <w:r>
+              <w:rPr>
+                <w:rFonts w:cs="Linux Libertine"/>
+                <w14:ligatures w14:val="standard"/>
+              </w:rPr>
+              <w:t>3.23</w:t>
+            </w:r>
+          </w:p>
+          <w:p>
+            <w:pPr>
+              <w:spacing w:line="240" w:lineRule="auto"/>
+              <w:rPr>
+                <w:rFonts w:cs="Linux Libertine"/>
+                <w14:ligatures w14:val="standard"/>
+              </w:rPr>
+            </w:pPr>
+            <w:r>
+              <w:rPr>
+                <w:rFonts w:cs="Linux Libertine"/>
+                <w14:ligatures w14:val="standard"/>
+              </w:rPr>
+              <w:t>4.02</w:t>
+            </w:r>
+          </w:p>
+          <w:p>
+            <w:pPr>
+              <w:spacing w:line="240" w:lineRule="auto"/>
+              <w:rPr>
+                <w:rFonts w:cs="Linux Libertine"/>
+                <w14:ligatures w14:val="standard"/>
+              </w:rPr>
+            </w:pPr>
+            <w:r>
+              <w:rPr>
+                <w:rFonts w:cs="Linux Libertine"/>
+                <w14:ligatures w14:val="standard"/>
+              </w:rPr>
+              <w:t>4.68</w:t>
+            </w:r>
+          </w:p>
+          <w:p>
+            <w:pPr>
+              <w:spacing w:line="240" w:lineRule="auto"/>
+              <w:rPr>
+                <w:rFonts w:cs="Linux Libertine"/>
+                <w14:ligatures w14:val="standard"/>
+              </w:rPr>
+            </w:pPr>
+            <w:r>
+              <w:rPr>
+                <w:rFonts w:cs="Linux Libertine"/>
+                <w14:ligatures w14:val="standard"/>
+              </w:rPr>
+              <w:t>5.34</w:t>
+            </w:r>
+          </w:p>
+          <w:p>
+            <w:pPr>
+              <w:spacing w:line="240" w:lineRule="auto"/>
+              <w:rPr>
+                <w:rFonts w:cs="Linux Libertine"/>
+                <w14:ligatures w14:val="standard"/>
+              </w:rPr>
+            </w:pPr>
+            <w:r>
+              <w:rPr>
+                <w:rFonts w:cs="Linux Libertine"/>
+                <w14:ligatures w14:val="standard"/>
+              </w:rPr>
+              <w:t>5.95</w:t>
+            </w:r>
+          </w:p>
+          <w:p>
+            <w:pPr>
+              <w:spacing w:line="240" w:lineRule="auto"/>
+              <w:rPr>
+                <w:rFonts w:cs="Linux Libertine"/>
+                <w14:ligatures w14:val="standard"/>
+              </w:rPr>
+            </w:pPr>
+            <w:r>
+              <w:rPr>
+                <w:rFonts w:cs="Linux Libertine"/>
+                <w14:ligatures w14:val="standard"/>
+              </w:rPr>
+              <w:t>6.36</w:t>
+            </w:r>
+          </w:p>
+          <w:p>
+            <w:pPr>
+              <w:spacing w:line="240" w:lineRule="auto"/>
+              <w:rPr>
+                <w:rFonts w:cs="Linux Libertine"/>
+                <w14:ligatures w14:val="standard"/>
+              </w:rPr>
+            </w:pPr>
+            <w:r>
+              <w:rPr>
+                <w:rFonts w:cs="Linux Libertine"/>
+                <w14:ligatures w14:val="standard"/>
+              </w:rPr>
+              <w:t>6.86</w:t>
+            </w:r>
+          </w:p>
+          <w:p>
+            <w:pPr>
+              <w:spacing w:line="240" w:lineRule="auto"/>
+              <w:rPr>
+                <w:rFonts w:cs="Linux Libertine"/>
+                <w14:ligatures w14:val="standard"/>
+              </w:rPr>
+            </w:pPr>
+            <w:r>
+              <w:rPr>
+                <w:rFonts w:cs="Linux Libertine"/>
+                <w14:ligatures w14:val="standard"/>
+              </w:rPr>
+              <w:t>7.27</w:t>
+            </w:r>
+          </w:p>
+          <w:p>
+            <w:pPr>
+              <w:spacing w:line="240" w:lineRule="auto"/>
+              <w:rPr>
+                <w:rFonts w:cs="Linux Libertine"/>
+                <w14:ligatures w14:val="standard"/>
+              </w:rPr>
+            </w:pPr>
+            <w:r>
+              <w:rPr>
+                <w:rFonts w:cs="Linux Libertine"/>
+                <w14:ligatures w14:val="standard"/>
+              </w:rPr>
+              <w:t>7.84</w:t>
+            </w:r>
+          </w:p>
+          <w:p>
+            <w:pPr>
+              <w:spacing w:line="240" w:lineRule="auto"/>
+              <w:rPr>
+                <w:rFonts w:cs="Linux Libertine"/>
+                <w14:ligatures w14:val="standard"/>
+              </w:rPr>
+            </w:pPr>
+            <w:r>
+              <w:rPr>
+                <w:rFonts w:cs="Linux Libertine"/>
+                <w14:ligatures w14:val="standard"/>
+              </w:rPr>
+              <w:t>8.23</w:t>
+            </w:r>
+          </w:p>
+          <w:p>
+            <w:pPr>
+              <w:spacing w:line="240" w:lineRule="auto"/>
+              <w:rPr>
+                <w:rFonts w:cs="Linux Libertine"/>
+                <w14:ligatures w14:val="standard"/>
+              </w:rPr>
+            </w:pPr>
+            <w:r>
+              <w:rPr>
+                <w:rFonts w:cs="Linux Libertine"/>
+                <w14:ligatures w14:val="standard"/>
+              </w:rPr>
+              <w:t>8.55</w:t>
+            </w:r>
+          </w:p>
+          <w:p>
+            <w:pPr>
+              <w:spacing w:line="240" w:lineRule="auto"/>
+              <w:rPr>
+                <w:rFonts w:cs="Linux Libertine"/>
+                <w14:ligatures w14:val="standard"/>
+              </w:rPr>
+            </w:pPr>
+            <w:r>
+              <w:rPr>
+                <w:rFonts w:cs="Linux Libertine"/>
+                <w14:ligatures w14:val="standard"/>
+              </w:rPr>
+              <w:t>8.83</w:t>
+            </w:r>
+          </w:p>
+          <w:p>
+            <w:pPr>
+              <w:spacing w:line="240" w:lineRule="auto"/>
+              <w:rPr>
+                <w:rFonts w:cs="Linux Libertine"/>
+                <w14:ligatures w14:val="standard"/>
+              </w:rPr>
+            </w:pPr>
+            <w:r>
+              <w:rPr>
+                <w:rFonts w:cs="Linux Libertine"/>
+                <w14:ligatures w14:val="standard"/>
+              </w:rPr>
+              <w:t>9.16</w:t>
+            </w:r>
+          </w:p>
+          <w:p>
+            <w:pPr>
+              <w:spacing w:line="240" w:lineRule="auto"/>
+              <w:rPr>
+                <w:rFonts w:cs="Linux Libertine"/>
+                <w14:ligatures w14:val="standard"/>
+              </w:rPr>
+            </w:pPr>
+            <w:r>
+              <w:rPr>
+                <w:rFonts w:cs="Linux Libertine"/>
+                <w14:ligatures w14:val="standard"/>
+              </w:rPr>
+              <w:t>9.55</w:t>
+            </w:r>
+          </w:p>
+          <w:p>
+            <w:pPr>
+              <w:spacing w:line="240" w:lineRule="auto"/>
+              <w:rPr>
+                <w:rFonts w:cs="Linux Libertine"/>
+                <w14:ligatures w14:val="standard"/>
+              </w:rPr>
+            </w:pPr>
+            <w:r>
+              <w:rPr>
+                <w:rFonts w:cs="Linux Libertine"/>
+                <w14:ligatures w14:val="standard"/>
+              </w:rPr>
+              <w:t>9.81</w:t>
+            </w:r>
+          </w:p>
+          <w:p>
+            <w:pPr>
+              <w:spacing w:line="240" w:lineRule="auto"/>
+              <w:rPr>
+                <w:rFonts w:cs="Linux Libertine"/>
+                <w14:ligatures w14:val="standard"/>
+              </w:rPr>
+            </w:pPr>
+            <w:r>
+              <w:rPr>
+                <w:rFonts w:cs="Linux Libertine"/>
+                <w14:ligatures w14:val="standard"/>
+              </w:rPr>
+              <w:t>10.17</w:t>
+            </w:r>
+          </w:p>
+          <w:p>
+            <w:pPr>
+              <w:spacing w:line="240" w:lineRule="auto"/>
+              <w:rPr>
+                <w:rFonts w:cs="Linux Libertine"/>
+                <w14:ligatures w14:val="standard"/>
+              </w:rPr>
+            </w:pPr>
+            <w:r>
+              <w:rPr>
+                <w:rFonts w:cs="Linux Libertine"/>
+                <w14:ligatures w14:val="standard"/>
+              </w:rPr>
+              <w:t>10.47</w:t>
+            </w:r>
+          </w:p>
+        </w:tc>
+        <w:tc>
+          <w:tcPr>
+            <w:tcW w:w="1075" w:type="dxa"/>
+            <w:shd w:val="clear" w:color="000000" w:fill="auto"/>
+            <w:vAlign w:val="center"/>
+          </w:tcPr>
+          <w:p>
+            <w:pPr>
+              <w:spacing w:line="240" w:lineRule="auto"/>
+              <w:jc w:val="center"/>
+              <w:rPr>
+                <w:rFonts w:cs="Linux Libertine"/>
+                <w14:ligatures w14:val="standard"/>
+              </w:rPr>
+            </w:pPr>
+            <w:r>
+              <w:rPr>
+                <w:rFonts w:cs="Linux Libertine"/>
+                <w14:ligatures w14:val="standard"/>
+              </w:rPr>
+              <w:t>0.16</w:t>
+            </w:r>
+          </w:p>
+          <w:p>
+            <w:pPr>
+              <w:spacing w:line="240" w:lineRule="auto"/>
+              <w:jc w:val="center"/>
+              <w:rPr>
+                <w:rFonts w:cs="Linux Libertine"/>
+                <w14:ligatures w14:val="standard"/>
+              </w:rPr>
+            </w:pPr>
+            <w:r>
+              <w:rPr>
+                <w:rFonts w:cs="Linux Libertine"/>
+                <w14:ligatures w14:val="standard"/>
+              </w:rPr>
+              <w:t>0.17</w:t>
+            </w:r>
+          </w:p>
+          <w:p>
+            <w:pPr>
+              <w:spacing w:line="240" w:lineRule="auto"/>
+              <w:jc w:val="center"/>
+              <w:rPr>
+                <w:rFonts w:cs="Linux Libertine"/>
+                <w14:ligatures w14:val="standard"/>
+              </w:rPr>
+            </w:pPr>
+            <w:r>
+              <w:rPr>
+                <w:rFonts w:cs="Linux Libertine"/>
+                <w14:ligatures w14:val="standard"/>
+              </w:rPr>
+              <w:t>0.17</w:t>
+            </w:r>
+          </w:p>
+          <w:p>
+            <w:pPr>
+              <w:spacing w:line="240" w:lineRule="auto"/>
+              <w:jc w:val="center"/>
+              <w:rPr>
+                <w:rFonts w:cs="Linux Libertine"/>
+                <w14:ligatures w14:val="standard"/>
+              </w:rPr>
+            </w:pPr>
+            <w:r>
+              <w:rPr>
+                <w:rFonts w:cs="Linux Libertine"/>
+                <w14:ligatures w14:val="standard"/>
+              </w:rPr>
+              <w:t>0.12</w:t>
+            </w:r>
+          </w:p>
+          <w:p>
+            <w:pPr>
+              <w:spacing w:line="240" w:lineRule="auto"/>
+              <w:jc w:val="center"/>
+              <w:rPr>
+                <w:rFonts w:cs="Linux Libertine"/>
+                <w14:ligatures w14:val="standard"/>
+              </w:rPr>
+            </w:pPr>
+            <w:r>
+              <w:rPr>
+                <w:rFonts w:cs="Linux Libertine"/>
+                <w14:ligatures w14:val="standard"/>
+              </w:rPr>
+              <w:t>0.15</w:t>
+            </w:r>
+          </w:p>
+          <w:p>
+            <w:pPr>
+              <w:spacing w:line="240" w:lineRule="auto"/>
+              <w:jc w:val="center"/>
+              <w:rPr>
+                <w:rFonts w:cs="Linux Libertine"/>
+                <w14:ligatures w14:val="standard"/>
+              </w:rPr>
+            </w:pPr>
+            <w:r>
+              <w:rPr>
+                <w:rFonts w:cs="Linux Libertine"/>
+                <w14:ligatures w14:val="standard"/>
+              </w:rPr>
+              <w:t>0.21</w:t>
+            </w:r>
+          </w:p>
+          <w:p>
+            <w:pPr>
+              <w:spacing w:line="240" w:lineRule="auto"/>
+              <w:jc w:val="center"/>
+              <w:rPr>
+                <w:rFonts w:cs="Linux Libertine"/>
+                <w14:ligatures w14:val="standard"/>
+              </w:rPr>
+            </w:pPr>
+            <w:r>
+              <w:rPr>
+                <w:rFonts w:cs="Linux Libertine"/>
+                <w14:ligatures w14:val="standard"/>
+              </w:rPr>
+              <w:t>0.15</w:t>
+            </w:r>
+          </w:p>
+          <w:p>
+            <w:pPr>
+              <w:spacing w:line="240" w:lineRule="auto"/>
+              <w:jc w:val="center"/>
+              <w:rPr>
+                <w:rFonts w:cs="Linux Libertine"/>
+                <w14:ligatures w14:val="standard"/>
+              </w:rPr>
+            </w:pPr>
+            <w:r>
+              <w:rPr>
+                <w:rFonts w:cs="Linux Libertine"/>
+                <w14:ligatures w14:val="standard"/>
+              </w:rPr>
+              <w:t>0.18</w:t>
+            </w:r>
+          </w:p>
+          <w:p>
+            <w:pPr>
+              <w:spacing w:line="240" w:lineRule="auto"/>
+              <w:jc w:val="center"/>
+              <w:rPr>
+                <w:rFonts w:cs="Linux Libertine"/>
+                <w14:ligatures w14:val="standard"/>
+              </w:rPr>
+            </w:pPr>
+            <w:r>
+              <w:rPr>
+                <w:rFonts w:cs="Linux Libertine"/>
+                <w14:ligatures w14:val="standard"/>
+              </w:rPr>
+              <w:t>0.23</w:t>
+            </w:r>
+          </w:p>
+          <w:p>
+            <w:pPr>
+              <w:spacing w:line="240" w:lineRule="auto"/>
+              <w:jc w:val="center"/>
+              <w:rPr>
+                <w:rFonts w:cs="Linux Libertine"/>
+                <w14:ligatures w14:val="standard"/>
+              </w:rPr>
+            </w:pPr>
+            <w:r>
+              <w:rPr>
+                <w:rFonts w:cs="Linux Libertine"/>
+                <w14:ligatures w14:val="standard"/>
+              </w:rPr>
+              <w:t>0.22</w:t>
+            </w:r>
+          </w:p>
+          <w:p>
+            <w:pPr>
+              <w:spacing w:line="240" w:lineRule="auto"/>
+              <w:jc w:val="center"/>
+              <w:rPr>
+                <w:rFonts w:cs="Linux Libertine"/>
+                <w14:ligatures w14:val="standard"/>
+              </w:rPr>
+            </w:pPr>
+            <w:r>
+              <w:rPr>
+                <w:rFonts w:cs="Linux Libertine"/>
+                <w14:ligatures w14:val="standard"/>
+              </w:rPr>
+              <w:t>0.2</w:t>
+            </w:r>
+            <w:r>
+              <w:rPr>
+                <w:rFonts w:cs="Linux Libertine"/>
+                <w14:ligatures w14:val="standard"/>
+              </w:rPr>
+              <w:t>0</w:t>
+            </w:r>
+          </w:p>
+          <w:p>
+            <w:pPr>
+              <w:spacing w:line="240" w:lineRule="auto"/>
+              <w:jc w:val="center"/>
+              <w:rPr>
+                <w:rFonts w:cs="Linux Libertine"/>
+                <w14:ligatures w14:val="standard"/>
+              </w:rPr>
+            </w:pPr>
+            <w:r>
+              <w:rPr>
+                <w:rFonts w:cs="Linux Libertine"/>
+                <w14:ligatures w14:val="standard"/>
+              </w:rPr>
+              <w:t>0.2</w:t>
+            </w:r>
+            <w:r>
+              <w:rPr>
+                <w:rFonts w:cs="Linux Libertine"/>
+                <w14:ligatures w14:val="standard"/>
+              </w:rPr>
+              <w:t>0</w:t>
+            </w:r>
+          </w:p>
+          <w:p>
+            <w:pPr>
+              <w:spacing w:line="240" w:lineRule="auto"/>
+              <w:jc w:val="center"/>
+              <w:rPr>
+                <w:rFonts w:cs="Linux Libertine"/>
+                <w14:ligatures w14:val="standard"/>
+              </w:rPr>
+            </w:pPr>
+            <w:r>
+              <w:rPr>
+                <w:rFonts w:cs="Linux Libertine"/>
+                <w14:ligatures w14:val="standard"/>
+              </w:rPr>
+              <w:t>0.2</w:t>
+            </w:r>
+            <w:r>
+              <w:rPr>
+                <w:rFonts w:cs="Linux Libertine"/>
+                <w14:ligatures w14:val="standard"/>
+              </w:rPr>
+              <w:t>0</w:t>
+            </w:r>
+          </w:p>
+          <w:p>
+            <w:pPr>
+              <w:spacing w:line="240" w:lineRule="auto"/>
+              <w:jc w:val="center"/>
+              <w:rPr>
+                <w:rFonts w:cs="Linux Libertine"/>
+                <w14:ligatures w14:val="standard"/>
+              </w:rPr>
+            </w:pPr>
+            <w:r>
+              <w:rPr>
+                <w:rFonts w:cs="Linux Libertine"/>
+                <w14:ligatures w14:val="standard"/>
+              </w:rPr>
+              <w:t>0.23</w:t>
+            </w:r>
+          </w:p>
+          <w:p>
+            <w:pPr>
+              <w:spacing w:line="240" w:lineRule="auto"/>
+              <w:jc w:val="center"/>
+              <w:rPr>
+                <w:rFonts w:cs="Linux Libertine"/>
+                <w14:ligatures w14:val="standard"/>
+              </w:rPr>
+            </w:pPr>
+            <w:r>
+              <w:rPr>
+                <w:rFonts w:cs="Linux Libertine"/>
+                <w14:ligatures w14:val="standard"/>
+              </w:rPr>
+              <w:t>0.23</w:t>
+            </w:r>
+          </w:p>
+          <w:p>
+            <w:pPr>
+              <w:spacing w:line="240" w:lineRule="auto"/>
+              <w:jc w:val="center"/>
+              <w:rPr>
+                <w:rFonts w:cs="Linux Libertine"/>
+                <w14:ligatures w14:val="standard"/>
+              </w:rPr>
+            </w:pPr>
+            <w:r>
+              <w:rPr>
+                <w:rFonts w:cs="Linux Libertine"/>
+                <w14:ligatures w14:val="standard"/>
+              </w:rPr>
+              <w:t>0.2</w:t>
+            </w:r>
+            <w:r>
+              <w:rPr>
+                <w:rFonts w:cs="Linux Libertine"/>
+                <w14:ligatures w14:val="standard"/>
+              </w:rPr>
+              <w:t>0</w:t>
+            </w:r>
+          </w:p>
+          <w:p>
+            <w:pPr>
+              <w:spacing w:line="240" w:lineRule="auto"/>
+              <w:jc w:val="center"/>
+              <w:rPr>
+                <w:rFonts w:cs="Linux Libertine"/>
+                <w14:ligatures w14:val="standard"/>
+              </w:rPr>
+            </w:pPr>
+            <w:r>
+              <w:rPr>
+                <w:rFonts w:cs="Linux Libertine"/>
+                <w14:ligatures w14:val="standard"/>
+              </w:rPr>
+              <w:t>0.23</w:t>
+            </w:r>
+          </w:p>
+          <w:p>
+            <w:pPr>
+              <w:spacing w:line="240" w:lineRule="auto"/>
+              <w:jc w:val="center"/>
+              <w:rPr>
+                <w:rFonts w:cs="Linux Libertine"/>
+                <w14:ligatures w14:val="standard"/>
+              </w:rPr>
+            </w:pPr>
+            <w:r>
+              <w:rPr>
+                <w:rFonts w:cs="Linux Libertine"/>
+                <w14:ligatures w14:val="standard"/>
+              </w:rPr>
+              <w:t>0.23</w:t>
+            </w:r>
+          </w:p>
+          <w:p>
+            <w:pPr>
+              <w:spacing w:line="240" w:lineRule="auto"/>
+              <w:jc w:val="center"/>
+              <w:rPr>
+                <w:rFonts w:cs="Linux Libertine"/>
+                <w14:ligatures w14:val="standard"/>
+              </w:rPr>
+            </w:pPr>
+            <w:r>
+              <w:rPr>
+                <w:rFonts w:cs="Linux Libertine"/>
+                <w14:ligatures w14:val="standard"/>
+              </w:rPr>
+              <w:t>0.18</w:t>
+            </w:r>
+          </w:p>
+          <w:p>
+            <w:pPr>
+              <w:spacing w:line="240" w:lineRule="auto"/>
+              <w:jc w:val="center"/>
+              <w:rPr>
+                <w:rFonts w:cs="Linux Libertine"/>
+                <w14:ligatures w14:val="standard"/>
+              </w:rPr>
+            </w:pPr>
+            <w:r>
+              <w:rPr>
+                <w:rFonts w:cs="Linux Libertine"/>
+                <w14:ligatures w14:val="standard"/>
+              </w:rPr>
+              <w:t>0.2</w:t>
+            </w:r>
+            <w:r>
+              <w:rPr>
+                <w:rFonts w:cs="Linux Libertine"/>
+                <w14:ligatures w14:val="standard"/>
+              </w:rPr>
+              <w:t>0</w:t>
+            </w:r>
+          </w:p>
+          <w:p>
+            <w:pPr>
+              <w:spacing w:line="240" w:lineRule="auto"/>
+              <w:jc w:val="center"/>
+              <w:rPr>
+                <w:rFonts w:cs="Linux Libertine"/>
+                <w14:ligatures w14:val="standard"/>
+              </w:rPr>
+            </w:pPr>
+            <w:r>
+              <w:rPr>
+                <w:rFonts w:cs="Linux Libertine"/>
+                <w14:ligatures w14:val="standard"/>
+              </w:rPr>
+              <w:t>0.21</w:t>
+            </w:r>
+          </w:p>
+        </w:tc>
+        <w:tc>
+          <w:tcPr>
+            <w:tcW w:w="1175" w:type="dxa"/>
+            <w:shd w:val="clear" w:color="000000" w:fill="auto"/>
+            <w:vAlign w:val="center"/>
+          </w:tcPr>
+          <w:p>
+            <w:pPr>
+              <w:spacing w:line="240" w:lineRule="auto"/>
+              <w:jc w:val="center"/>
+              <w:rPr>
+                <w:rFonts w:cs="Linux Libertine"/>
+                <w14:ligatures w14:val="standard"/>
+              </w:rPr>
+            </w:pPr>
+            <w:r>
+              <w:rPr>
+                <w:rFonts w:cs="Linux Libertine"/>
+                <w14:ligatures w14:val="standard"/>
+              </w:rPr>
+              <w:t>0.09</w:t>
+            </w:r>
+          </w:p>
+          <w:p>
+            <w:pPr>
+              <w:spacing w:line="240" w:lineRule="auto"/>
+              <w:jc w:val="center"/>
+              <w:rPr>
+                <w:rFonts w:cs="Linux Libertine"/>
+                <w14:ligatures w14:val="standard"/>
+              </w:rPr>
+            </w:pPr>
+            <w:r>
+              <w:rPr>
+                <w:rFonts w:cs="Linux Libertine"/>
+                <w14:ligatures w14:val="standard"/>
+              </w:rPr>
+              <w:t>0.1</w:t>
+            </w:r>
+            <w:r>
+              <w:rPr>
+                <w:rFonts w:cs="Linux Libertine"/>
+                <w14:ligatures w14:val="standard"/>
+              </w:rPr>
+              <w:t>0</w:t>
+            </w:r>
+          </w:p>
+          <w:p>
+            <w:pPr>
+              <w:spacing w:line="240" w:lineRule="auto"/>
+              <w:jc w:val="center"/>
+              <w:rPr>
+                <w:rFonts w:cs="Linux Libertine"/>
+                <w14:ligatures w14:val="standard"/>
+              </w:rPr>
+            </w:pPr>
+            <w:r>
+              <w:rPr>
+                <w:rFonts w:cs="Linux Libertine"/>
+                <w14:ligatures w14:val="standard"/>
+              </w:rPr>
+              <w:t>0.1</w:t>
+            </w:r>
+            <w:r>
+              <w:rPr>
+                <w:rFonts w:cs="Linux Libertine"/>
+                <w14:ligatures w14:val="standard"/>
+              </w:rPr>
+              <w:t>0</w:t>
+            </w:r>
+          </w:p>
+          <w:p>
+            <w:pPr>
+              <w:spacing w:line="240" w:lineRule="auto"/>
+              <w:jc w:val="center"/>
+              <w:rPr>
+                <w:rFonts w:cs="Linux Libertine"/>
+                <w14:ligatures w14:val="standard"/>
+              </w:rPr>
+            </w:pPr>
+            <w:r>
+              <w:rPr>
+                <w:rFonts w:cs="Linux Libertine"/>
+                <w14:ligatures w14:val="standard"/>
+              </w:rPr>
+              <w:t>0.09</w:t>
+            </w:r>
+          </w:p>
+          <w:p>
+            <w:pPr>
+              <w:spacing w:line="240" w:lineRule="auto"/>
+              <w:jc w:val="center"/>
+              <w:rPr>
+                <w:rFonts w:cs="Linux Libertine"/>
+                <w14:ligatures w14:val="standard"/>
+              </w:rPr>
+            </w:pPr>
+            <w:r>
+              <w:rPr>
+                <w:rFonts w:cs="Linux Libertine"/>
+                <w14:ligatures w14:val="standard"/>
+              </w:rPr>
+              <w:t>0.1</w:t>
+            </w:r>
+            <w:r>
+              <w:rPr>
+                <w:rFonts w:cs="Linux Libertine"/>
+                <w14:ligatures w14:val="standard"/>
+              </w:rPr>
+              <w:t>0</w:t>
+            </w:r>
+          </w:p>
+          <w:p>
+            <w:pPr>
+              <w:spacing w:line="240" w:lineRule="auto"/>
+              <w:jc w:val="center"/>
+              <w:rPr>
+                <w:rFonts w:cs="Linux Libertine"/>
+                <w14:ligatures w14:val="standard"/>
+              </w:rPr>
+            </w:pPr>
+            <w:r>
+              <w:rPr>
+                <w:rFonts w:cs="Linux Libertine"/>
+                <w14:ligatures w14:val="standard"/>
+              </w:rPr>
+              <w:t>0.11</w:t>
+            </w:r>
+          </w:p>
+          <w:p>
+            <w:pPr>
+              <w:spacing w:line="240" w:lineRule="auto"/>
+              <w:jc w:val="center"/>
+              <w:rPr>
+                <w:rFonts w:cs="Linux Libertine"/>
+                <w14:ligatures w14:val="standard"/>
+              </w:rPr>
+            </w:pPr>
+            <w:r>
+              <w:rPr>
+                <w:rFonts w:cs="Linux Libertine"/>
+                <w14:ligatures w14:val="standard"/>
+              </w:rPr>
+              <w:t>0.11</w:t>
+            </w:r>
+          </w:p>
+          <w:p>
+            <w:pPr>
+              <w:spacing w:line="240" w:lineRule="auto"/>
+              <w:jc w:val="center"/>
+              <w:rPr>
+                <w:rFonts w:cs="Linux Libertine"/>
+                <w14:ligatures w14:val="standard"/>
+              </w:rPr>
+            </w:pPr>
+            <w:r>
+              <w:rPr>
+                <w:rFonts w:cs="Linux Libertine"/>
+                <w14:ligatures w14:val="standard"/>
+              </w:rPr>
+              <w:t>0.12</w:t>
+            </w:r>
+          </w:p>
+          <w:p>
+            <w:pPr>
+              <w:spacing w:line="240" w:lineRule="auto"/>
+              <w:jc w:val="center"/>
+              <w:rPr>
+                <w:rFonts w:cs="Linux Libertine"/>
+                <w14:ligatures w14:val="standard"/>
+              </w:rPr>
+            </w:pPr>
+            <w:r>
+              <w:rPr>
+                <w:rFonts w:cs="Linux Libertine"/>
+                <w14:ligatures w14:val="standard"/>
+              </w:rPr>
+              <w:t>0.11</w:t>
+            </w:r>
+          </w:p>
+          <w:p>
+            <w:pPr>
+              <w:spacing w:line="240" w:lineRule="auto"/>
+              <w:jc w:val="center"/>
+              <w:rPr>
+                <w:rFonts w:cs="Linux Libertine"/>
+                <w14:ligatures w14:val="standard"/>
+              </w:rPr>
+            </w:pPr>
+            <w:r>
+              <w:rPr>
+                <w:rFonts w:cs="Linux Libertine"/>
+                <w14:ligatures w14:val="standard"/>
+              </w:rPr>
+              <w:t>0.09</w:t>
+            </w:r>
+          </w:p>
+          <w:p>
+            <w:pPr>
+              <w:spacing w:line="240" w:lineRule="auto"/>
+              <w:jc w:val="center"/>
+              <w:rPr>
+                <w:rFonts w:cs="Linux Libertine"/>
+                <w14:ligatures w14:val="standard"/>
+              </w:rPr>
+            </w:pPr>
+            <w:r>
+              <w:rPr>
+                <w:rFonts w:cs="Linux Libertine"/>
+                <w14:ligatures w14:val="standard"/>
+              </w:rPr>
+              <w:t>0.13</w:t>
+            </w:r>
+          </w:p>
+          <w:p>
+            <w:pPr>
+              <w:spacing w:line="240" w:lineRule="auto"/>
+              <w:jc w:val="center"/>
+              <w:rPr>
+                <w:rFonts w:cs="Linux Libertine"/>
+                <w14:ligatures w14:val="standard"/>
+              </w:rPr>
+            </w:pPr>
+            <w:r>
+              <w:rPr>
+                <w:rFonts w:cs="Linux Libertine"/>
+                <w14:ligatures w14:val="standard"/>
+              </w:rPr>
+              <w:t>0.12</w:t>
+            </w:r>
+          </w:p>
+          <w:p>
+            <w:pPr>
+              <w:spacing w:line="240" w:lineRule="auto"/>
+              <w:jc w:val="center"/>
+              <w:rPr>
+                <w:rFonts w:cs="Linux Libertine"/>
+                <w14:ligatures w14:val="standard"/>
+              </w:rPr>
+            </w:pPr>
+            <w:r>
+              <w:rPr>
+                <w:rFonts w:cs="Linux Libertine"/>
+                <w14:ligatures w14:val="standard"/>
+              </w:rPr>
+              <w:t>0.12</w:t>
+            </w:r>
+          </w:p>
+          <w:p>
+            <w:pPr>
+              <w:spacing w:line="240" w:lineRule="auto"/>
+              <w:jc w:val="center"/>
+              <w:rPr>
+                <w:rFonts w:cs="Linux Libertine"/>
+                <w14:ligatures w14:val="standard"/>
+              </w:rPr>
+            </w:pPr>
+            <w:r>
+              <w:rPr>
+                <w:rFonts w:cs="Linux Libertine"/>
+                <w14:ligatures w14:val="standard"/>
+              </w:rPr>
+              <w:t>0.12</w:t>
+            </w:r>
+          </w:p>
+          <w:p>
+            <w:pPr>
+              <w:spacing w:line="240" w:lineRule="auto"/>
+              <w:jc w:val="center"/>
+              <w:rPr>
+                <w:rFonts w:cs="Linux Libertine"/>
+                <w14:ligatures w14:val="standard"/>
+              </w:rPr>
+            </w:pPr>
+            <w:r>
+              <w:rPr>
+                <w:rFonts w:cs="Linux Libertine"/>
+                <w14:ligatures w14:val="standard"/>
+              </w:rPr>
+              <w:t>0.14</w:t>
+            </w:r>
+          </w:p>
+          <w:p>
+            <w:pPr>
+              <w:spacing w:line="240" w:lineRule="auto"/>
+              <w:jc w:val="center"/>
+              <w:rPr>
+                <w:rFonts w:cs="Linux Libertine"/>
+                <w14:ligatures w14:val="standard"/>
+              </w:rPr>
+            </w:pPr>
+            <w:r>
+              <w:rPr>
+                <w:rFonts w:cs="Linux Libertine"/>
+                <w14:ligatures w14:val="standard"/>
+              </w:rPr>
+              <w:t>0.14</w:t>
+            </w:r>
+          </w:p>
+          <w:p>
+            <w:pPr>
+              <w:spacing w:line="240" w:lineRule="auto"/>
+              <w:jc w:val="center"/>
+              <w:rPr>
+                <w:rFonts w:cs="Linux Libertine"/>
+                <w14:ligatures w14:val="standard"/>
+              </w:rPr>
+            </w:pPr>
+            <w:r>
+              <w:rPr>
+                <w:rFonts w:cs="Linux Libertine"/>
+                <w14:ligatures w14:val="standard"/>
+              </w:rPr>
+              <w:t>0.12</w:t>
+            </w:r>
+          </w:p>
+          <w:p>
+            <w:pPr>
+              <w:spacing w:line="240" w:lineRule="auto"/>
+              <w:jc w:val="center"/>
+              <w:rPr>
+                <w:rFonts w:cs="Linux Libertine"/>
+                <w14:ligatures w14:val="standard"/>
+              </w:rPr>
+            </w:pPr>
+            <w:r>
+              <w:rPr>
+                <w:rFonts w:cs="Linux Libertine"/>
+                <w14:ligatures w14:val="standard"/>
+              </w:rPr>
+              <w:t>0.12</w:t>
+            </w:r>
+          </w:p>
+          <w:p>
+            <w:pPr>
+              <w:spacing w:line="240" w:lineRule="auto"/>
+              <w:jc w:val="center"/>
+              <w:rPr>
+                <w:rFonts w:cs="Linux Libertine"/>
+                <w14:ligatures w14:val="standard"/>
+              </w:rPr>
+            </w:pPr>
+            <w:r>
+              <w:rPr>
+                <w:rFonts w:cs="Linux Libertine"/>
+                <w14:ligatures w14:val="standard"/>
+              </w:rPr>
+              <w:t>0.12</w:t>
+            </w:r>
+          </w:p>
+          <w:p>
+            <w:pPr>
+              <w:spacing w:line="240" w:lineRule="auto"/>
+              <w:jc w:val="center"/>
+              <w:rPr>
+                <w:rFonts w:cs="Linux Libertine"/>
+                <w14:ligatures w14:val="standard"/>
+              </w:rPr>
+            </w:pPr>
+            <w:r>
+              <w:rPr>
+                <w:rFonts w:cs="Linux Libertine"/>
+                <w14:ligatures w14:val="standard"/>
+              </w:rPr>
+              <w:t>0.1</w:t>
+            </w:r>
+            <w:r>
+              <w:rPr>
+                <w:rFonts w:cs="Linux Libertine"/>
+                <w14:ligatures w14:val="standard"/>
+              </w:rPr>
+              <w:t>0</w:t>
+            </w:r>
+          </w:p>
+          <w:p>
+            <w:pPr>
+              <w:spacing w:line="240" w:lineRule="auto"/>
+              <w:jc w:val="center"/>
+              <w:rPr>
+                <w:rFonts w:cs="Linux Libertine"/>
+                <w14:ligatures w14:val="standard"/>
+              </w:rPr>
+            </w:pPr>
+            <w:r>
+              <w:rPr>
+                <w:rFonts w:cs="Linux Libertine"/>
+                <w14:ligatures w14:val="standard"/>
+              </w:rPr>
+              <w:t>0.12</w:t>
+            </w:r>
+          </w:p>
+        </w:tc>
+        <w:tc>
+          <w:tcPr>
+            <w:tcW w:w="985" w:type="dxa"/>
+            <w:shd w:val="clear" w:color="000000" w:fill="auto"/>
+            <w:vAlign w:val="center"/>
+          </w:tcPr>
+          <w:p>
+            <w:pPr>
+              <w:spacing w:line="240" w:lineRule="auto"/>
+              <w:jc w:val="center"/>
+              <w:rPr>
+                <w:rFonts w:cs="Linux Libertine"/>
+                <w14:ligatures w14:val="standard"/>
+              </w:rPr>
+            </w:pPr>
+            <w:r>
+              <w:rPr>
+                <w:rFonts w:cs="Linux Libertine"/>
+                <w14:ligatures w14:val="standard"/>
+              </w:rPr>
+              <w:t>0.06</w:t>
+            </w:r>
+          </w:p>
+          <w:p>
+            <w:pPr>
+              <w:spacing w:line="240" w:lineRule="auto"/>
+              <w:jc w:val="center"/>
+              <w:rPr>
+                <w:rFonts w:cs="Linux Libertine"/>
+                <w14:ligatures w14:val="standard"/>
+              </w:rPr>
+            </w:pPr>
+            <w:r>
+              <w:rPr>
+                <w:rFonts w:cs="Linux Libertine"/>
+                <w14:ligatures w14:val="standard"/>
+              </w:rPr>
+              <w:t>0.06</w:t>
+            </w:r>
+          </w:p>
+          <w:p>
+            <w:pPr>
+              <w:spacing w:line="240" w:lineRule="auto"/>
+              <w:jc w:val="center"/>
+              <w:rPr>
+                <w:rFonts w:cs="Linux Libertine"/>
+                <w14:ligatures w14:val="standard"/>
+              </w:rPr>
+            </w:pPr>
+            <w:r>
+              <w:rPr>
+                <w:rFonts w:cs="Linux Libertine"/>
+                <w14:ligatures w14:val="standard"/>
+              </w:rPr>
+              <w:t>0.08</w:t>
+            </w:r>
+          </w:p>
+          <w:p>
+            <w:pPr>
+              <w:spacing w:line="240" w:lineRule="auto"/>
+              <w:jc w:val="center"/>
+              <w:rPr>
+                <w:rFonts w:cs="Linux Libertine"/>
+                <w14:ligatures w14:val="standard"/>
+              </w:rPr>
+            </w:pPr>
+            <w:r>
+              <w:rPr>
+                <w:rFonts w:cs="Linux Libertine"/>
+                <w14:ligatures w14:val="standard"/>
+              </w:rPr>
+              <w:t>0.07</w:t>
+            </w:r>
+          </w:p>
+          <w:p>
+            <w:pPr>
+              <w:spacing w:line="240" w:lineRule="auto"/>
+              <w:jc w:val="center"/>
+              <w:rPr>
+                <w:rFonts w:cs="Linux Libertine"/>
+                <w14:ligatures w14:val="standard"/>
+              </w:rPr>
+            </w:pPr>
+            <w:r>
+              <w:rPr>
+                <w:rFonts w:cs="Linux Libertine"/>
+                <w14:ligatures w14:val="standard"/>
+              </w:rPr>
+              <w:t>0.08</w:t>
+            </w:r>
+          </w:p>
+          <w:p>
+            <w:pPr>
+              <w:spacing w:line="240" w:lineRule="auto"/>
+              <w:jc w:val="center"/>
+              <w:rPr>
+                <w:rFonts w:cs="Linux Libertine"/>
+                <w14:ligatures w14:val="standard"/>
+              </w:rPr>
+            </w:pPr>
+            <w:r>
+              <w:rPr>
+                <w:rFonts w:cs="Linux Libertine"/>
+                <w14:ligatures w14:val="standard"/>
+              </w:rPr>
+              <w:t>0.08</w:t>
+            </w:r>
+          </w:p>
+          <w:p>
+            <w:pPr>
+              <w:spacing w:line="240" w:lineRule="auto"/>
+              <w:jc w:val="center"/>
+              <w:rPr>
+                <w:rFonts w:cs="Linux Libertine"/>
+                <w14:ligatures w14:val="standard"/>
+              </w:rPr>
+            </w:pPr>
+            <w:r>
+              <w:rPr>
+                <w:rFonts w:cs="Linux Libertine"/>
+                <w14:ligatures w14:val="standard"/>
+              </w:rPr>
+              <w:t>0.08</w:t>
+            </w:r>
+          </w:p>
+          <w:p>
+            <w:pPr>
+              <w:spacing w:line="240" w:lineRule="auto"/>
+              <w:jc w:val="center"/>
+              <w:rPr>
+                <w:rFonts w:cs="Linux Libertine"/>
+                <w14:ligatures w14:val="standard"/>
+              </w:rPr>
+            </w:pPr>
+            <w:r>
+              <w:rPr>
+                <w:rFonts w:cs="Linux Libertine"/>
+                <w14:ligatures w14:val="standard"/>
+              </w:rPr>
+              <w:t>0.08</w:t>
+            </w:r>
+          </w:p>
+          <w:p>
+            <w:pPr>
+              <w:spacing w:line="240" w:lineRule="auto"/>
+              <w:jc w:val="center"/>
+              <w:rPr>
+                <w:rFonts w:cs="Linux Libertine"/>
+                <w14:ligatures w14:val="standard"/>
+              </w:rPr>
+            </w:pPr>
+            <w:r>
+              <w:rPr>
+                <w:rFonts w:cs="Linux Libertine"/>
+                <w14:ligatures w14:val="standard"/>
+              </w:rPr>
+              <w:t>0.09</w:t>
+            </w:r>
+          </w:p>
+          <w:p>
+            <w:pPr>
+              <w:spacing w:line="240" w:lineRule="auto"/>
+              <w:jc w:val="center"/>
+              <w:rPr>
+                <w:rFonts w:cs="Linux Libertine"/>
+                <w14:ligatures w14:val="standard"/>
+              </w:rPr>
+            </w:pPr>
+            <w:r>
+              <w:rPr>
+                <w:rFonts w:cs="Linux Libertine"/>
+                <w14:ligatures w14:val="standard"/>
+              </w:rPr>
+              <w:t>0.08</w:t>
+            </w:r>
+          </w:p>
+          <w:p>
+            <w:pPr>
+              <w:spacing w:line="240" w:lineRule="auto"/>
+              <w:jc w:val="center"/>
+              <w:rPr>
+                <w:rFonts w:cs="Linux Libertine"/>
+                <w14:ligatures w14:val="standard"/>
+              </w:rPr>
+            </w:pPr>
+            <w:r>
+              <w:rPr>
+                <w:rFonts w:cs="Linux Libertine"/>
+                <w14:ligatures w14:val="standard"/>
+              </w:rPr>
+              <w:t>0.11</w:t>
+            </w:r>
+          </w:p>
+          <w:p>
+            <w:pPr>
+              <w:spacing w:line="240" w:lineRule="auto"/>
+              <w:jc w:val="center"/>
+              <w:rPr>
+                <w:rFonts w:cs="Linux Libertine"/>
+                <w14:ligatures w14:val="standard"/>
+              </w:rPr>
+            </w:pPr>
+            <w:r>
+              <w:rPr>
+                <w:rFonts w:cs="Linux Libertine"/>
+                <w14:ligatures w14:val="standard"/>
+              </w:rPr>
+              <w:t>0.1</w:t>
+            </w:r>
+            <w:r>
+              <w:rPr>
+                <w:rFonts w:cs="Linux Libertine"/>
+                <w14:ligatures w14:val="standard"/>
+              </w:rPr>
+              <w:t>0</w:t>
+            </w:r>
+          </w:p>
+          <w:p>
+            <w:pPr>
+              <w:spacing w:line="240" w:lineRule="auto"/>
+              <w:jc w:val="center"/>
+              <w:rPr>
+                <w:rFonts w:cs="Linux Libertine"/>
+                <w14:ligatures w14:val="standard"/>
+              </w:rPr>
+            </w:pPr>
+            <w:r>
+              <w:rPr>
+                <w:rFonts w:cs="Linux Libertine"/>
+                <w14:ligatures w14:val="standard"/>
+              </w:rPr>
+              <w:t>0.1</w:t>
+            </w:r>
+            <w:r>
+              <w:rPr>
+                <w:rFonts w:cs="Linux Libertine"/>
+                <w14:ligatures w14:val="standard"/>
+              </w:rPr>
+              <w:t>0</w:t>
+            </w:r>
+          </w:p>
+          <w:p>
+            <w:pPr>
+              <w:spacing w:line="240" w:lineRule="auto"/>
+              <w:jc w:val="center"/>
+              <w:rPr>
+                <w:rFonts w:cs="Linux Libertine"/>
+                <w14:ligatures w14:val="standard"/>
+              </w:rPr>
+            </w:pPr>
+            <w:r>
+              <w:rPr>
+                <w:rFonts w:cs="Linux Libertine"/>
+                <w14:ligatures w14:val="standard"/>
+              </w:rPr>
+              <w:t>0.11</w:t>
+            </w:r>
+          </w:p>
+          <w:p>
+            <w:pPr>
+              <w:spacing w:line="240" w:lineRule="auto"/>
+              <w:jc w:val="center"/>
+              <w:rPr>
+                <w:rFonts w:cs="Linux Libertine"/>
+                <w14:ligatures w14:val="standard"/>
+              </w:rPr>
+            </w:pPr>
+            <w:r>
+              <w:rPr>
+                <w:rFonts w:cs="Linux Libertine"/>
+                <w14:ligatures w14:val="standard"/>
+              </w:rPr>
+              <w:t>0.11</w:t>
+            </w:r>
+          </w:p>
+          <w:p>
+            <w:pPr>
+              <w:spacing w:line="240" w:lineRule="auto"/>
+              <w:jc w:val="center"/>
+              <w:rPr>
+                <w:rFonts w:cs="Linux Libertine"/>
+                <w14:ligatures w14:val="standard"/>
+              </w:rPr>
+            </w:pPr>
+            <w:r>
+              <w:rPr>
+                <w:rFonts w:cs="Linux Libertine"/>
+                <w14:ligatures w14:val="standard"/>
+              </w:rPr>
+              <w:t>0.11</w:t>
+            </w:r>
+          </w:p>
+          <w:p>
+            <w:pPr>
+              <w:spacing w:line="240" w:lineRule="auto"/>
+              <w:jc w:val="center"/>
+              <w:rPr>
+                <w:rFonts w:cs="Linux Libertine"/>
+                <w14:ligatures w14:val="standard"/>
+              </w:rPr>
+            </w:pPr>
+            <w:r>
+              <w:rPr>
+                <w:rFonts w:cs="Linux Libertine"/>
+                <w14:ligatures w14:val="standard"/>
+              </w:rPr>
+              <w:t>0.11</w:t>
+            </w:r>
+          </w:p>
+          <w:p>
+            <w:pPr>
+              <w:spacing w:line="240" w:lineRule="auto"/>
+              <w:jc w:val="center"/>
+              <w:rPr>
+                <w:rFonts w:cs="Linux Libertine"/>
+                <w14:ligatures w14:val="standard"/>
+              </w:rPr>
+            </w:pPr>
+            <w:r>
+              <w:rPr>
+                <w:rFonts w:cs="Linux Libertine"/>
+                <w14:ligatures w14:val="standard"/>
+              </w:rPr>
+              <w:t>0.08</w:t>
+            </w:r>
+          </w:p>
+          <w:p>
+            <w:pPr>
+              <w:spacing w:line="240" w:lineRule="auto"/>
+              <w:jc w:val="center"/>
+              <w:rPr>
+                <w:rFonts w:cs="Linux Libertine"/>
+                <w14:ligatures w14:val="standard"/>
+              </w:rPr>
+            </w:pPr>
+            <w:r>
+              <w:rPr>
+                <w:rFonts w:cs="Linux Libertine"/>
+                <w14:ligatures w14:val="standard"/>
+              </w:rPr>
+              <w:t>0.09</w:t>
+            </w:r>
+          </w:p>
+          <w:p>
+            <w:pPr>
+              <w:spacing w:line="240" w:lineRule="auto"/>
+              <w:jc w:val="center"/>
+              <w:rPr>
+                <w:rFonts w:cs="Linux Libertine"/>
+                <w14:ligatures w14:val="standard"/>
+              </w:rPr>
+            </w:pPr>
+            <w:r>
+              <w:rPr>
+                <w:rFonts w:cs="Linux Libertine"/>
+                <w14:ligatures w14:val="standard"/>
+              </w:rPr>
+              <w:t>0.11</w:t>
+            </w:r>
+          </w:p>
+          <w:p>
+            <w:pPr>
+              <w:spacing w:line="240" w:lineRule="auto"/>
+              <w:jc w:val="center"/>
+              <w:rPr>
+                <w:rFonts w:cs="Linux Libertine"/>
+                <w14:ligatures w14:val="standard"/>
+              </w:rPr>
+            </w:pPr>
+            <w:r>
+              <w:rPr>
+                <w:rFonts w:cs="Linux Libertine"/>
+                <w14:ligatures w14:val="standard"/>
+              </w:rPr>
+              <w:t>0.11</w:t>
+            </w:r>
+          </w:p>
+        </w:tc>
+      </w:tr>
+    </w:tbl>
+    <w:p>
+      <w:pPr>
+        <w:ind w:firstLine="0"/>
+      </w:pPr>
+    </w:p>
     <w:sectPr>
       <w:endnotePr>
         <w:numFmt w:val="decimal"/>
@@ -9832,7 +13637,7 @@
         <w:rFonts w:ascii="Linux Biolinum" w:hAnsi="Linux Biolinum" w:cs="Linux Biolinum"/>
         <w:noProof/>
       </w:rPr>
-      <w:t>5</w:t>
+      <w:t>7</w:t>
     </w:r>
     <w:r>
       <w:rPr>
@@ -17413,7 +21218,7 @@
 </file>
 
 <file path=customXml/itemProps2.xml><?xml version="1.0" encoding="utf-8"?>
-<ds:datastoreItem xmlns:ds="http://schemas.openxmlformats.org/officeDocument/2006/customXml" ds:itemID="{3AEA5929-482A-4EBA-999D-0129D5BF1F36}">
+<ds:datastoreItem xmlns:ds="http://schemas.openxmlformats.org/officeDocument/2006/customXml" ds:itemID="{32BD8638-D9DB-45B5-89CC-B88BD9D5B5EA}">
   <ds:schemaRefs>
     <ds:schemaRef ds:uri="http://schemas.openxmlformats.org/officeDocument/2006/bibliography"/>
   </ds:schemaRefs>

</xml_diff>

<commit_message>
final docs and code
</commit_message>
<xml_diff>
--- a/Assignment2/ML1819--task-102--team-19 - Final.docx
+++ b/Assignment2/ML1819--task-102--team-19 - Final.docx
@@ -942,6 +942,12 @@
           <w:rFonts w:asciiTheme="minorHAnsi" w:hAnsiTheme="minorHAnsi" w:cstheme="minorHAnsi"/>
         </w:rPr>
         <w:t xml:space="preserve"> </w:t>
+      </w:r>
+      <w:r>
+        <w:rPr>
+          <w:rFonts w:asciiTheme="minorHAnsi" w:hAnsiTheme="minorHAnsi" w:cstheme="minorHAnsi"/>
+        </w:rPr>
+        <w:t>1414</w:t>
       </w:r>
     </w:p>
     <w:p>
@@ -1862,7 +1868,13 @@
         <w:t xml:space="preserve"> </w:t>
       </w:r>
       <w:r>
-        <w:t xml:space="preserve">rating prediction, google play apps, </w:t>
+        <w:t xml:space="preserve">rating prediction, google play </w:t>
+      </w:r>
+      <w:r>
+        <w:t xml:space="preserve">store </w:t>
+      </w:r>
+      <w:r>
+        <w:t xml:space="preserve">apps, </w:t>
       </w:r>
       <w:r>
         <w:t>data pruning</w:t>
@@ -2154,7 +2166,13 @@
         <w:t xml:space="preserve">, and it consists of data regarding </w:t>
       </w:r>
       <w:r>
-        <w:t xml:space="preserve">application (app) </w:t>
+        <w:t>application</w:t>
+      </w:r>
+      <w:r>
+        <w:t>s</w:t>
+      </w:r>
+      <w:r>
+        <w:t xml:space="preserve"> (app) </w:t>
       </w:r>
       <w:r>
         <w:t xml:space="preserve">available on one of the largest app </w:t>
@@ -2354,7 +2372,60 @@
         <w:t xml:space="preserve"> </w:t>
       </w:r>
       <w:r>
-        <w:t xml:space="preserve">The ratings are a cumulative average of individual user ratings of the app over all the versions. The year wherein the app was last updated is shown in &lt;&gt;. </w:t>
+        <w:t>The ratings are a cumulative average of individual user ratings of the app over all the versions</w:t>
+      </w:r>
+      <w:r>
+        <w:t xml:space="preserve"> [4]</w:t>
+      </w:r>
+      <w:r>
+        <w:t>. The year wherein the app</w:t>
+      </w:r>
+      <w:r>
+        <w:t xml:space="preserve"> was last updated is shown in </w:t>
+      </w:r>
+      <w:r>
+        <w:rPr>
+          <w:color w:val="0000FF"/>
+        </w:rPr>
+        <w:fldChar w:fldCharType="begin"/>
+      </w:r>
+      <w:r>
+        <w:rPr>
+          <w:color w:val="0000FF"/>
+        </w:rPr>
+        <w:instrText xml:space="preserve"> REF _Ref532939188 \h </w:instrText>
+      </w:r>
+      <w:r>
+        <w:rPr>
+          <w:color w:val="0000FF"/>
+        </w:rPr>
+      </w:r>
+      <w:r>
+        <w:rPr>
+          <w:color w:val="0000FF"/>
+        </w:rPr>
+        <w:instrText xml:space="preserve"> \* MERGEFORMAT </w:instrText>
+      </w:r>
+      <w:r>
+        <w:rPr>
+          <w:color w:val="0000FF"/>
+        </w:rPr>
+        <w:fldChar w:fldCharType="separate"/>
+      </w:r>
+      <w:r>
+        <w:rPr>
+          <w:color w:val="0000FF"/>
+        </w:rPr>
+        <w:t>Figure 14</w:t>
+      </w:r>
+      <w:r>
+        <w:rPr>
+          <w:color w:val="0000FF"/>
+        </w:rPr>
+        <w:fldChar w:fldCharType="end"/>
+      </w:r>
+      <w:r>
+        <w:t xml:space="preserve">. </w:t>
       </w:r>
       <w:r>
         <w:t xml:space="preserve">The </w:t>
@@ -2459,7 +2530,10 @@
         <w:t>the highest.</w:t>
       </w:r>
       <w:r>
-        <w:t xml:space="preserve"> The different features in the dataset along with their datatype are shown in </w:t>
+        <w:t xml:space="preserve"> The different features in the dataset along with their datatype are shown </w:t>
+      </w:r>
+      <w:r>
+        <w:t xml:space="preserve">in </w:t>
       </w:r>
       <w:r>
         <w:rPr>
@@ -2471,13 +2545,7 @@
         <w:rPr>
           <w:color w:val="0000FF"/>
         </w:rPr>
-        <w:instrText xml:space="preserve"> REF _Ref532928579 \h </w:instrText>
-      </w:r>
-      <w:r>
-        <w:rPr>
-          <w:color w:val="0000FF"/>
-        </w:rPr>
-        <w:instrText xml:space="preserve"> \* MERGEFORMAT </w:instrText>
+        <w:instrText xml:space="preserve"> REF _Ref532928579 \h  \* MERGEFORMAT </w:instrText>
       </w:r>
       <w:r>
         <w:rPr>
@@ -2622,10 +2690,11 @@
     <w:p/>
     <w:p/>
     <w:p/>
-    <w:p/>
-    <w:p/>
-    <w:p/>
-    <w:p/>
+    <w:p>
+      <w:pPr>
+        <w:ind w:firstLine="0"/>
+      </w:pPr>
+    </w:p>
     <w:p>
       <w:pPr>
         <w:pStyle w:val="Caption"/>
@@ -2655,6 +2724,9 @@
         <w:fldChar w:fldCharType="end"/>
       </w:r>
       <w:bookmarkEnd w:id="1"/>
+      <w:r>
+        <w:t>:</w:t>
+      </w:r>
       <w:r>
         <w:t xml:space="preserve"> Description of features in the dataset</w:t>
       </w:r>
@@ -3496,24 +3568,44 @@
         <w:t xml:space="preserve">taset can be seen in </w:t>
       </w:r>
       <w:r>
+        <w:rPr>
+          <w:color w:val="0000FF"/>
+        </w:rPr>
         <w:fldChar w:fldCharType="begin"/>
       </w:r>
       <w:r>
+        <w:rPr>
+          <w:color w:val="0000FF"/>
+        </w:rPr>
         <w:instrText xml:space="preserve"> REF _Ref532928945 \h </w:instrText>
       </w:r>
       <w:r>
+        <w:rPr>
+          <w:color w:val="0000FF"/>
+        </w:rPr>
+      </w:r>
+      <w:r>
+        <w:rPr>
+          <w:color w:val="0000FF"/>
+        </w:rPr>
+        <w:instrText xml:space="preserve"> \* MERGEFORMAT </w:instrText>
+      </w:r>
+      <w:r>
+        <w:rPr>
+          <w:color w:val="0000FF"/>
+        </w:rPr>
         <w:fldChar w:fldCharType="separate"/>
       </w:r>
       <w:r>
-        <w:t xml:space="preserve">Figure </w:t>
-      </w:r>
-      <w:r>
-        <w:rPr>
-          <w:noProof/>
-        </w:rPr>
-        <w:t>2</w:t>
-      </w:r>
-      <w:r>
+        <w:rPr>
+          <w:color w:val="0000FF"/>
+        </w:rPr>
+        <w:t>Figure 2</w:t>
+      </w:r>
+      <w:r>
+        <w:rPr>
+          <w:color w:val="0000FF"/>
+        </w:rPr>
         <w:fldChar w:fldCharType="end"/>
       </w:r>
       <w:r>
@@ -3523,24 +3615,44 @@
         <w:t xml:space="preserve"> </w:t>
       </w:r>
       <w:r>
+        <w:rPr>
+          <w:color w:val="0000FF"/>
+        </w:rPr>
         <w:fldChar w:fldCharType="begin"/>
       </w:r>
       <w:r>
+        <w:rPr>
+          <w:color w:val="0000FF"/>
+        </w:rPr>
         <w:instrText xml:space="preserve"> REF _Ref532928965 \h </w:instrText>
       </w:r>
       <w:r>
+        <w:rPr>
+          <w:color w:val="0000FF"/>
+        </w:rPr>
+      </w:r>
+      <w:r>
+        <w:rPr>
+          <w:color w:val="0000FF"/>
+        </w:rPr>
+        <w:instrText xml:space="preserve"> \* MERGEFORMAT </w:instrText>
+      </w:r>
+      <w:r>
+        <w:rPr>
+          <w:color w:val="0000FF"/>
+        </w:rPr>
         <w:fldChar w:fldCharType="separate"/>
       </w:r>
       <w:r>
-        <w:t xml:space="preserve">Table </w:t>
-      </w:r>
-      <w:r>
-        <w:rPr>
-          <w:noProof/>
-        </w:rPr>
-        <w:t>2</w:t>
-      </w:r>
-      <w:r>
+        <w:rPr>
+          <w:color w:val="0000FF"/>
+        </w:rPr>
+        <w:t>Table 2</w:t>
+      </w:r>
+      <w:r>
+        <w:rPr>
+          <w:color w:val="0000FF"/>
+        </w:rPr>
         <w:fldChar w:fldCharType="end"/>
       </w:r>
       <w:r>
@@ -3661,6 +3773,9 @@
       </w:r>
       <w:bookmarkEnd w:id="3"/>
       <w:r>
+        <w:t>:</w:t>
+      </w:r>
+      <w:r>
         <w:t xml:space="preserve"> Missing data - feature wise</w:t>
       </w:r>
       <w:bookmarkEnd w:id="4"/>
@@ -3693,6 +3808,9 @@
         <w:fldChar w:fldCharType="end"/>
       </w:r>
       <w:bookmarkEnd w:id="5"/>
+      <w:r>
+        <w:t>:</w:t>
+      </w:r>
       <w:r>
         <w:t xml:space="preserve"> Missing data values</w:t>
       </w:r>
@@ -4699,7 +4817,13 @@
     </w:p>
     <w:p>
       <w:r>
-        <w:t xml:space="preserve">The feature size had data in </w:t>
+        <w:t>The feature size had data in</w:t>
+      </w:r>
+      <w:r>
+        <w:t xml:space="preserve"> 2 measures:</w:t>
+      </w:r>
+      <w:r>
+        <w:t xml:space="preserve"> </w:t>
       </w:r>
       <w:proofErr w:type="gramStart"/>
       <w:r>
@@ -4737,24 +4861,44 @@
         <w:t xml:space="preserve"> </w:t>
       </w:r>
       <w:r>
+        <w:rPr>
+          <w:color w:val="0000FF"/>
+        </w:rPr>
         <w:fldChar w:fldCharType="begin"/>
       </w:r>
       <w:r>
+        <w:rPr>
+          <w:color w:val="0000FF"/>
+        </w:rPr>
         <w:instrText xml:space="preserve"> REF _Ref532929051 \h </w:instrText>
       </w:r>
       <w:r>
+        <w:rPr>
+          <w:color w:val="0000FF"/>
+        </w:rPr>
+      </w:r>
+      <w:r>
+        <w:rPr>
+          <w:color w:val="0000FF"/>
+        </w:rPr>
+        <w:instrText xml:space="preserve"> \* MERGEFORMAT </w:instrText>
+      </w:r>
+      <w:r>
+        <w:rPr>
+          <w:color w:val="0000FF"/>
+        </w:rPr>
         <w:fldChar w:fldCharType="separate"/>
       </w:r>
       <w:r>
-        <w:t xml:space="preserve">Figure </w:t>
-      </w:r>
-      <w:r>
-        <w:rPr>
-          <w:noProof/>
-        </w:rPr>
-        <w:t>3</w:t>
-      </w:r>
-      <w:r>
+        <w:rPr>
+          <w:color w:val="0000FF"/>
+        </w:rPr>
+        <w:t>Figure 3</w:t>
+      </w:r>
+      <w:r>
+        <w:rPr>
+          <w:color w:val="0000FF"/>
+        </w:rPr>
         <w:fldChar w:fldCharType="end"/>
       </w:r>
       <w:r>
@@ -4764,31 +4908,54 @@
         <w:t xml:space="preserve">by standardizing the features. </w:t>
       </w:r>
       <w:r>
+        <w:rPr>
+          <w:color w:val="0000FF"/>
+        </w:rPr>
         <w:fldChar w:fldCharType="begin"/>
       </w:r>
       <w:r>
+        <w:rPr>
+          <w:color w:val="0000FF"/>
+        </w:rPr>
         <w:instrText xml:space="preserve"> REF _Ref532929583 \h </w:instrText>
       </w:r>
       <w:r>
+        <w:rPr>
+          <w:color w:val="0000FF"/>
+        </w:rPr>
+      </w:r>
+      <w:r>
+        <w:rPr>
+          <w:color w:val="0000FF"/>
+        </w:rPr>
+        <w:instrText xml:space="preserve"> \* MERGEFORMAT </w:instrText>
+      </w:r>
+      <w:r>
+        <w:rPr>
+          <w:color w:val="0000FF"/>
+        </w:rPr>
         <w:fldChar w:fldCharType="separate"/>
       </w:r>
       <w:r>
-        <w:t xml:space="preserve">Figure </w:t>
-      </w:r>
-      <w:r>
-        <w:rPr>
-          <w:noProof/>
-        </w:rPr>
-        <w:t>4</w:t>
-      </w:r>
-      <w:r>
+        <w:rPr>
+          <w:color w:val="0000FF"/>
+        </w:rPr>
+        <w:t>Figure 4</w:t>
+      </w:r>
+      <w:r>
+        <w:rPr>
+          <w:color w:val="0000FF"/>
+        </w:rPr>
         <w:fldChar w:fldCharType="end"/>
       </w:r>
       <w:r>
         <w:t xml:space="preserve"> </w:t>
       </w:r>
       <w:r>
-        <w:t>shows the scatter plot created using the standardized feature.</w:t>
+        <w:t xml:space="preserve">shows </w:t>
+      </w:r>
+      <w:r>
+        <w:t>the scatter plot created using the standardized feature.</w:t>
       </w:r>
     </w:p>
     <w:p>
@@ -4877,6 +5044,9 @@
       </w:r>
       <w:bookmarkEnd w:id="6"/>
       <w:r>
+        <w:t>:</w:t>
+      </w:r>
+      <w:r>
         <w:t xml:space="preserve"> User Ratings vs Number of Reviews</w:t>
       </w:r>
     </w:p>
@@ -4961,6 +5131,9 @@
       </w:r>
       <w:bookmarkEnd w:id="7"/>
       <w:r>
+        <w:t>:</w:t>
+      </w:r>
+      <w:r>
         <w:t xml:space="preserve"> User Ratings vs Standardized Number of Reviews</w:t>
       </w:r>
     </w:p>
@@ -5392,24 +5565,44 @@
         <w:t xml:space="preserve">n be seen in </w:t>
       </w:r>
       <w:r>
+        <w:rPr>
+          <w:color w:val="0000FF"/>
+        </w:rPr>
         <w:fldChar w:fldCharType="begin"/>
       </w:r>
       <w:r>
+        <w:rPr>
+          <w:color w:val="0000FF"/>
+        </w:rPr>
         <w:instrText xml:space="preserve"> REF _Ref532929318 \h </w:instrText>
       </w:r>
       <w:r>
+        <w:rPr>
+          <w:color w:val="0000FF"/>
+        </w:rPr>
+      </w:r>
+      <w:r>
+        <w:rPr>
+          <w:color w:val="0000FF"/>
+        </w:rPr>
+        <w:instrText xml:space="preserve"> \* MERGEFORMAT </w:instrText>
+      </w:r>
+      <w:r>
+        <w:rPr>
+          <w:color w:val="0000FF"/>
+        </w:rPr>
         <w:fldChar w:fldCharType="separate"/>
       </w:r>
       <w:r>
-        <w:t xml:space="preserve">Figure </w:t>
-      </w:r>
-      <w:r>
-        <w:rPr>
-          <w:noProof/>
-        </w:rPr>
-        <w:t>6</w:t>
-      </w:r>
-      <w:r>
+        <w:rPr>
+          <w:color w:val="0000FF"/>
+        </w:rPr>
+        <w:t>Figure 6</w:t>
+      </w:r>
+      <w:r>
+        <w:rPr>
+          <w:color w:val="0000FF"/>
+        </w:rPr>
         <w:fldChar w:fldCharType="end"/>
       </w:r>
       <w:r>
@@ -5496,6 +5689,9 @@
       </w:r>
       <w:bookmarkEnd w:id="9"/>
       <w:r>
+        <w:t>:</w:t>
+      </w:r>
+      <w:r>
         <w:t xml:space="preserve"> Random Forest variable importance plot</w:t>
       </w:r>
     </w:p>
@@ -5550,95 +5746,115 @@
         <w:t xml:space="preserve">. </w:t>
       </w:r>
       <w:r>
-        <w:t xml:space="preserve">The dataset was </w:t>
+        <w:t xml:space="preserve">The dataset was iteratively </w:t>
+      </w:r>
+      <w:r>
+        <w:t>pruned where a</w:t>
+      </w:r>
+      <w:r>
+        <w:t>n</w:t>
+      </w:r>
+      <w:r>
+        <w:t xml:space="preserve"> </w:t>
+      </w:r>
+      <w:r>
+        <w:t>app</w:t>
+      </w:r>
+      <w:r>
+        <w:t xml:space="preserve"> had received less than </w:t>
+      </w:r>
+      <w:r>
+        <w:t>[1</w:t>
       </w:r>
       <w:proofErr w:type="gramStart"/>
       <w:r>
-        <w:t xml:space="preserve">iteratively </w:t>
-      </w:r>
-      <w:r>
-        <w:t xml:space="preserve"> pruned</w:t>
+        <w:t>..20</w:t>
       </w:r>
       <w:proofErr w:type="gramEnd"/>
       <w:r>
-        <w:t xml:space="preserve"> where a</w:t>
-      </w:r>
-      <w:r>
-        <w:t>n</w:t>
+        <w:t>]</w:t>
+      </w:r>
+      <w:r>
+        <w:t xml:space="preserve"> user reviews. This was done as a lower review count would make the rating </w:t>
+      </w:r>
+      <w:r>
+        <w:t xml:space="preserve">of that </w:t>
+      </w:r>
+      <w:r>
+        <w:t>app</w:t>
       </w:r>
       <w:r>
         <w:t xml:space="preserve"> </w:t>
       </w:r>
       <w:r>
-        <w:t>app</w:t>
-      </w:r>
-      <w:r>
-        <w:t xml:space="preserve"> had received less than </w:t>
-      </w:r>
-      <w:r>
-        <w:t>[1..20]</w:t>
-      </w:r>
-      <w:r>
-        <w:t xml:space="preserve"> user reviews. This was done as a lower review count would make the rating </w:t>
-      </w:r>
-      <w:r>
-        <w:t xml:space="preserve">of that </w:t>
-      </w:r>
-      <w:r>
-        <w:t>app</w:t>
+        <w:t>biased to a small (&lt;20) number of user opinions</w:t>
       </w:r>
       <w:r>
         <w:t xml:space="preserve"> </w:t>
       </w:r>
       <w:r>
-        <w:t>biased to a small (&lt;20) number of user opinions</w:t>
+        <w:fldChar w:fldCharType="begin"/>
+      </w:r>
+      <w:r>
+        <w:instrText xml:space="preserve"> ADDIN EN.CITE &lt;EndNote&gt;&lt;Cite&gt;&lt;Author&gt;I.&lt;/Author&gt;&lt;Year&gt;2016&lt;/Year&gt;&lt;IDText&gt;Examining the Rating System Used in Mobile-App Stores&lt;/IDText&gt;&lt;DisplayText&gt;[4]&lt;/DisplayText&gt;&lt;record&gt;&lt;keywords&gt;&lt;keyword&gt;customer satisfaction&lt;/keyword&gt;&lt;keyword&gt;mobile computing&lt;/keyword&gt;&lt;keyword&gt;mobile-app stores&lt;/keyword&gt;&lt;keyword&gt;mobile applications&lt;/keyword&gt;&lt;keyword&gt;Amazon-style rating system&lt;/keyword&gt;&lt;keyword&gt;user satisfaction level&lt;/keyword&gt;&lt;keyword&gt;app versions&lt;/keyword&gt;&lt;keyword&gt;Google Play&lt;/keyword&gt;&lt;keyword&gt;app quality&lt;/keyword&gt;&lt;keyword&gt;Mobile communication&lt;/keyword&gt;&lt;keyword&gt;Google&lt;/keyword&gt;&lt;keyword&gt;Androids&lt;/keyword&gt;&lt;keyword&gt;Humanoid robots&lt;/keyword&gt;&lt;keyword&gt;Computer applications&lt;/keyword&gt;&lt;keyword&gt;Software engineering&lt;/keyword&gt;&lt;keyword&gt;mobile apps&lt;/keyword&gt;&lt;keyword&gt;Android&lt;/keyword&gt;&lt;keyword&gt;review systems&lt;/keyword&gt;&lt;keyword&gt;rating&lt;/keyword&gt;&lt;keyword&gt;software development&lt;/keyword&gt;&lt;keyword&gt;software engineering&lt;/keyword&gt;&lt;/keywords&gt;&lt;isbn&gt;0740-7459&lt;/isbn&gt;&lt;titles&gt;&lt;title&gt;Examining the Rating System Used in Mobile-App Stores&lt;/title&gt;&lt;secondary-title&gt;IEEE Software&lt;/secondary-title&gt;&lt;/titles&gt;&lt;pages&gt;86-92&lt;/pages&gt;&lt;number&gt;6&lt;/number&gt;&lt;contributors&gt;&lt;authors&gt;&lt;author&gt;I. J. Mojica Ruiz&lt;/author&gt;&lt;author&gt;M. Nagappan&lt;/author&gt;&lt;author&gt;B. Adams&lt;/author&gt;&lt;author&gt;T. Berger&lt;/author&gt;&lt;author&gt;S. Dienst&lt;/author&gt;&lt;author&gt;A. E. Hassan&lt;/author&gt;&lt;/authors&gt;&lt;/contributors&gt;&lt;added-date format="utc"&gt;1545150009&lt;/added-date&gt;&lt;ref-type name="Journal Article"&gt;17&lt;/ref-type&gt;&lt;dates&gt;&lt;year&gt;2016&lt;/year&gt;&lt;/dates&gt;&lt;rec-number&gt;34&lt;/rec-number&gt;&lt;last-updated-date format="utc"&gt;1545150009&lt;/last-updated-date&gt;&lt;electronic-resource-num&gt;10.1109/MS.2015.56&lt;/electronic-resource-num&gt;&lt;volume&gt;33&lt;/volume&gt;&lt;/record&gt;&lt;/Cite&gt;&lt;/EndNote&gt;</w:instrText>
+      </w:r>
+      <w:r>
+        <w:fldChar w:fldCharType="separate"/>
+      </w:r>
+      <w:r>
+        <w:rPr>
+          <w:noProof/>
+        </w:rPr>
+        <w:t>[4]</w:t>
+      </w:r>
+      <w:r>
+        <w:fldChar w:fldCharType="end"/>
+      </w:r>
+      <w:r>
+        <w:t>.</w:t>
       </w:r>
       <w:r>
         <w:t xml:space="preserve"> </w:t>
       </w:r>
       <w:r>
+        <w:rPr>
+          <w:color w:val="0000FF"/>
+        </w:rPr>
         <w:fldChar w:fldCharType="begin"/>
       </w:r>
       <w:r>
-        <w:instrText xml:space="preserve"> ADDIN EN.CITE &lt;EndNote&gt;&lt;Cite&gt;&lt;Author&gt;I.&lt;/Author&gt;&lt;Year&gt;2016&lt;/Year&gt;&lt;IDText&gt;Examining the Rating System Used in Mobile-App Stores&lt;/IDText&gt;&lt;DisplayText&gt;[4]&lt;/DisplayText&gt;&lt;record&gt;&lt;keywords&gt;&lt;keyword&gt;customer satisfaction&lt;/keyword&gt;&lt;keyword&gt;mobile computing&lt;/keyword&gt;&lt;keyword&gt;mobile-app stores&lt;/keyword&gt;&lt;keyword&gt;mobile applications&lt;/keyword&gt;&lt;keyword&gt;Amazon-style rating system&lt;/keyword&gt;&lt;keyword&gt;user satisfaction level&lt;/keyword&gt;&lt;keyword&gt;app versions&lt;/keyword&gt;&lt;keyword&gt;Google Play&lt;/keyword&gt;&lt;keyword&gt;app quality&lt;/keyword&gt;&lt;keyword&gt;Mobile communication&lt;/keyword&gt;&lt;keyword&gt;Google&lt;/keyword&gt;&lt;keyword&gt;Androids&lt;/keyword&gt;&lt;keyword&gt;Humanoid robots&lt;/keyword&gt;&lt;keyword&gt;Computer applications&lt;/keyword&gt;&lt;keyword&gt;Software engineering&lt;/keyword&gt;&lt;keyword&gt;mobile apps&lt;/keyword&gt;&lt;keyword&gt;Android&lt;/keyword&gt;&lt;keyword&gt;review systems&lt;/keyword&gt;&lt;keyword&gt;rating&lt;/keyword&gt;&lt;keyword&gt;software development&lt;/keyword&gt;&lt;keyword&gt;software engineering&lt;/keyword&gt;&lt;/keywords&gt;&lt;isbn&gt;0740-7459&lt;/isbn&gt;&lt;titles&gt;&lt;title&gt;Examining the Rating System Used in Mobile-App Stores&lt;/title&gt;&lt;secondary-title&gt;IEEE Software&lt;/secondary-title&gt;&lt;/titles&gt;&lt;pages&gt;86-92&lt;/pages&gt;&lt;number&gt;6&lt;/number&gt;&lt;contributors&gt;&lt;authors&gt;&lt;author&gt;I. J. Mojica Ruiz&lt;/author&gt;&lt;author&gt;M. Nagappan&lt;/author&gt;&lt;author&gt;B. Adams&lt;/author&gt;&lt;author&gt;T. Berger&lt;/author&gt;&lt;author&gt;S. Dienst&lt;/author&gt;&lt;author&gt;A. E. Hassan&lt;/author&gt;&lt;/authors&gt;&lt;/contributors&gt;&lt;added-date format="utc"&gt;1545150009&lt;/added-date&gt;&lt;ref-type name="Journal Article"&gt;17&lt;/ref-type&gt;&lt;dates&gt;&lt;year&gt;2016&lt;/year&gt;&lt;/dates&gt;&lt;rec-number&gt;34&lt;/rec-number&gt;&lt;last-updated-date format="utc"&gt;1545150009&lt;/last-updated-date&gt;&lt;electronic-resource-num&gt;10.1109/MS.2015.56&lt;/electronic-resource-num&gt;&lt;volume&gt;33&lt;/volume&gt;&lt;/record&gt;&lt;/Cite&gt;&lt;/EndNote&gt;</w:instrText>
-      </w:r>
-      <w:r>
+        <w:rPr>
+          <w:color w:val="0000FF"/>
+        </w:rPr>
+        <w:instrText xml:space="preserve"> REF _Ref532929051 \h </w:instrText>
+      </w:r>
+      <w:r>
+        <w:rPr>
+          <w:color w:val="0000FF"/>
+        </w:rPr>
+      </w:r>
+      <w:r>
+        <w:rPr>
+          <w:color w:val="0000FF"/>
+        </w:rPr>
+        <w:instrText xml:space="preserve"> \* MERGEFORMAT </w:instrText>
+      </w:r>
+      <w:r>
+        <w:rPr>
+          <w:color w:val="0000FF"/>
+        </w:rPr>
         <w:fldChar w:fldCharType="separate"/>
       </w:r>
       <w:r>
         <w:rPr>
-          <w:noProof/>
-        </w:rPr>
-        <w:t>[4]</w:t>
-      </w:r>
-      <w:r>
-        <w:fldChar w:fldCharType="end"/>
-      </w:r>
-      <w:r>
-        <w:t>.</w:t>
-      </w:r>
-      <w:r>
-        <w:t xml:space="preserve"> </w:t>
-      </w:r>
-      <w:r>
-        <w:fldChar w:fldCharType="begin"/>
-      </w:r>
-      <w:r>
-        <w:instrText xml:space="preserve"> REF _Ref532929051 \h </w:instrText>
-      </w:r>
-      <w:r>
-        <w:fldChar w:fldCharType="separate"/>
-      </w:r>
-      <w:r>
-        <w:t xml:space="preserve">Figure </w:t>
-      </w:r>
-      <w:r>
-        <w:rPr>
-          <w:noProof/>
-        </w:rPr>
-        <w:t>3</w:t>
-      </w:r>
-      <w:r>
+          <w:color w:val="0000FF"/>
+        </w:rPr>
+        <w:t>Figure 3</w:t>
+      </w:r>
+      <w:r>
+        <w:rPr>
+          <w:color w:val="0000FF"/>
+        </w:rPr>
         <w:fldChar w:fldCharType="end"/>
       </w:r>
       <w:r>
@@ -5880,85 +6096,83 @@
         <w:ind w:firstLine="708"/>
       </w:pPr>
       <w:r>
-        <w:rPr>
-          <w:rFonts w:ascii="Linux Biolinum" w:hAnsi="Linux Biolinum" w:cs="Linux Biolinum"/>
-        </w:rPr>
-        <w:t>Ridge regression was tried with different values of the regularizatio</w:t>
-      </w:r>
-      <w:r>
-        <w:rPr>
-          <w:rFonts w:ascii="Linux Biolinum" w:hAnsi="Linux Biolinum" w:cs="Linux Biolinum"/>
-        </w:rPr>
+        <w:t xml:space="preserve">Ridge regression was </w:t>
+      </w:r>
+      <w:r>
+        <w:t>used</w:t>
+      </w:r>
+      <w:r>
+        <w:t xml:space="preserve"> with different values of the regularizatio</w:t>
+      </w:r>
+      <w:r>
         <w:t xml:space="preserve">n parameter as shown in </w:t>
       </w:r>
       <w:r>
         <w:rPr>
-          <w:rFonts w:ascii="Linux Biolinum" w:hAnsi="Linux Biolinum" w:cs="Linux Biolinum"/>
+          <w:color w:val="0000FF"/>
         </w:rPr>
         <w:fldChar w:fldCharType="begin"/>
       </w:r>
       <w:r>
         <w:rPr>
-          <w:rFonts w:ascii="Linux Biolinum" w:hAnsi="Linux Biolinum" w:cs="Linux Biolinum"/>
+          <w:color w:val="0000FF"/>
         </w:rPr>
         <w:instrText xml:space="preserve"> REF _Ref528535782 \h </w:instrText>
       </w:r>
       <w:r>
         <w:rPr>
-          <w:rFonts w:ascii="Linux Biolinum" w:hAnsi="Linux Biolinum" w:cs="Linux Biolinum"/>
-        </w:rPr>
-      </w:r>
-      <w:r>
-        <w:rPr>
-          <w:rFonts w:ascii="Linux Biolinum" w:hAnsi="Linux Biolinum" w:cs="Linux Biolinum"/>
+          <w:color w:val="0000FF"/>
+        </w:rPr>
+      </w:r>
+      <w:r>
+        <w:rPr>
+          <w:color w:val="0000FF"/>
+        </w:rPr>
+        <w:instrText xml:space="preserve"> \* MERGEFORMAT </w:instrText>
+      </w:r>
+      <w:r>
+        <w:rPr>
+          <w:color w:val="0000FF"/>
         </w:rPr>
         <w:fldChar w:fldCharType="separate"/>
       </w:r>
       <w:r>
-        <w:t xml:space="preserve">Figure </w:t>
-      </w:r>
-      <w:r>
-        <w:rPr>
-          <w:noProof/>
-        </w:rPr>
-        <w:t>7</w:t>
-      </w:r>
-      <w:r>
-        <w:rPr>
-          <w:rFonts w:ascii="Linux Biolinum" w:hAnsi="Linux Biolinum" w:cs="Linux Biolinum"/>
+        <w:rPr>
+          <w:color w:val="0000FF"/>
+        </w:rPr>
+        <w:t>Figure 7</w:t>
+      </w:r>
+      <w:r>
+        <w:rPr>
+          <w:color w:val="0000FF"/>
         </w:rPr>
         <w:fldChar w:fldCharType="end"/>
       </w:r>
       <w:r>
-        <w:rPr>
-          <w:rFonts w:ascii="Linux Biolinum" w:hAnsi="Linux Biolinum" w:cs="Linux Biolinum"/>
-        </w:rPr>
-        <w:t xml:space="preserve">, however, the performance in 10-fold cross validation did not change more than 0.05%, </w:t>
-      </w:r>
-      <w:r>
-        <w:rPr>
-          <w:rFonts w:ascii="Linux Biolinum" w:hAnsi="Linux Biolinum" w:cs="Linux Biolinum"/>
-        </w:rPr>
+        <w:t xml:space="preserve">, however, the performance </w:t>
+      </w:r>
+      <w:r>
+        <w:t>across</w:t>
+      </w:r>
+      <w:r>
+        <w:t xml:space="preserve"> 10-fold cross validation </w:t>
+      </w:r>
+      <w:r>
+        <w:t>remained the same</w:t>
+      </w:r>
+      <w:r>
+        <w:t xml:space="preserve">, </w:t>
+      </w:r>
+      <w:r>
         <w:t>and hence</w:t>
       </w:r>
       <w:r>
-        <w:rPr>
-          <w:rFonts w:ascii="Linux Biolinum" w:hAnsi="Linux Biolinum" w:cs="Linux Biolinum"/>
-        </w:rPr>
         <w:t xml:space="preserve"> a simple linear regression was used without any </w:t>
       </w:r>
-      <w:proofErr w:type="spellStart"/>
-      <w:r>
-        <w:rPr>
-          <w:rFonts w:ascii="Linux Biolinum" w:hAnsi="Linux Biolinum" w:cs="Linux Biolinum"/>
-        </w:rPr>
-        <w:t>hyperparameters</w:t>
-      </w:r>
-      <w:proofErr w:type="spellEnd"/>
-      <w:r>
-        <w:rPr>
-          <w:rFonts w:ascii="Linux Biolinum" w:hAnsi="Linux Biolinum" w:cs="Linux Biolinum"/>
-        </w:rPr>
+      <w:r>
+        <w:t>hyper parameter tuning</w:t>
+      </w:r>
+      <w:r>
         <w:t>.</w:t>
       </w:r>
       <w:r>
@@ -6067,7 +6281,6 @@
     </w:p>
     <w:p>
       <w:pPr>
-        <w:spacing w:after="120"/>
         <w:ind w:firstLine="0"/>
       </w:pPr>
       <w:r>
@@ -6113,7 +6326,16 @@
         <w:t>:</w:t>
       </w:r>
       <w:r>
-        <w:t xml:space="preserve"> The n-estimator</w:t>
+        <w:t xml:space="preserve"> </w:t>
+      </w:r>
+    </w:p>
+    <w:p>
+      <w:pPr>
+        <w:spacing w:after="120"/>
+        <w:ind w:firstLine="708"/>
+      </w:pPr>
+      <w:r>
+        <w:t>The n-estimator</w:t>
       </w:r>
       <w:r>
         <w:t xml:space="preserve"> (number of decision tree classifiers)</w:t>
@@ -6125,7 +6347,13 @@
         <w:t xml:space="preserve">was </w:t>
       </w:r>
       <w:r>
-        <w:t xml:space="preserve">chose from </w:t>
+        <w:t>chose</w:t>
+      </w:r>
+      <w:r>
+        <w:t>n</w:t>
+      </w:r>
+      <w:r>
+        <w:t xml:space="preserve"> from </w:t>
       </w:r>
       <w:r>
         <w:t>the range</w:t>
@@ -6149,16 +6377,16 @@
         <w:t xml:space="preserve">to be </w:t>
       </w:r>
       <w:r>
-        <w:t xml:space="preserve">best </w:t>
-      </w:r>
-      <w:r>
-        <w:t>at</w:t>
+        <w:t>consistent</w:t>
       </w:r>
       <w:r>
         <w:t xml:space="preserve"> </w:t>
       </w:r>
       <w:r>
-        <w:t>&lt;VALUE&gt;</w:t>
+        <w:t>30</w:t>
+      </w:r>
+      <w:r>
+        <w:t xml:space="preserve"> onwards</w:t>
       </w:r>
       <w:r>
         <w:t xml:space="preserve"> </w:t>
@@ -6306,42 +6534,71 @@
       <w:pPr>
         <w:spacing w:after="120"/>
         <w:ind w:firstLine="0"/>
-      </w:pPr>
-      <w:r>
         <w:rPr>
           <w:rFonts w:ascii="Linux Biolinum" w:hAnsi="Linux Biolinum" w:cs="Linux Biolinum"/>
           <w:i/>
         </w:rPr>
-        <w:t>3.4</w:t>
-      </w:r>
-      <w:r>
+      </w:pPr>
+    </w:p>
+    <w:p>
+      <w:pPr>
+        <w:spacing w:after="120"/>
+        <w:ind w:firstLine="0"/>
         <w:rPr>
           <w:rFonts w:ascii="Linux Biolinum" w:hAnsi="Linux Biolinum" w:cs="Linux Biolinum"/>
           <w:i/>
         </w:rPr>
-        <w:t>.3</w:t>
-      </w:r>
-      <w:r>
+      </w:pPr>
+    </w:p>
+    <w:p>
+      <w:pPr>
+        <w:ind w:firstLine="0"/>
         <w:rPr>
           <w:rFonts w:ascii="Linux Biolinum" w:hAnsi="Linux Biolinum" w:cs="Linux Biolinum"/>
           <w:i/>
         </w:rPr>
-        <w:t> </w:t>
-      </w:r>
+      </w:pPr>
       <w:r>
         <w:rPr>
           <w:rFonts w:ascii="Linux Biolinum" w:hAnsi="Linux Biolinum" w:cs="Linux Biolinum"/>
           <w:i/>
         </w:rPr>
-        <w:t>Support Vector Machine</w:t>
+        <w:t>3.4</w:t>
       </w:r>
       <w:r>
         <w:rPr>
           <w:rFonts w:ascii="Linux Biolinum" w:hAnsi="Linux Biolinum" w:cs="Linux Biolinum"/>
           <w:i/>
         </w:rPr>
+        <w:t>.3</w:t>
+      </w:r>
+      <w:r>
+        <w:rPr>
+          <w:rFonts w:ascii="Linux Biolinum" w:hAnsi="Linux Biolinum" w:cs="Linux Biolinum"/>
+          <w:i/>
+        </w:rPr>
+        <w:t> </w:t>
+      </w:r>
+      <w:r>
+        <w:rPr>
+          <w:rFonts w:ascii="Linux Biolinum" w:hAnsi="Linux Biolinum" w:cs="Linux Biolinum"/>
+          <w:i/>
+        </w:rPr>
+        <w:t>Support Vector Machine</w:t>
+      </w:r>
+      <w:r>
+        <w:rPr>
+          <w:rFonts w:ascii="Linux Biolinum" w:hAnsi="Linux Biolinum" w:cs="Linux Biolinum"/>
+          <w:i/>
+        </w:rPr>
         <w:t xml:space="preserve"> (SVM): </w:t>
       </w:r>
+    </w:p>
+    <w:p>
+      <w:pPr>
+        <w:spacing w:after="120"/>
+        <w:ind w:firstLine="708"/>
+      </w:pPr>
       <w:r>
         <w:t>SVM weights</w:t>
       </w:r>
@@ -6397,7 +6654,10 @@
         <w:t xml:space="preserve"> </w:t>
       </w:r>
       <w:r>
-        <w:t>1000]</w:t>
+        <w:t>10</w:t>
+      </w:r>
+      <w:r>
+        <w:t>0]</w:t>
       </w:r>
       <w:r>
         <w:t xml:space="preserve"> </w:t>
@@ -6409,7 +6669,10 @@
         <w:t>, SVM was fou</w:t>
       </w:r>
       <w:r>
-        <w:t xml:space="preserve">nd to perform best at </w:t>
+        <w:t>nd to perform best at</w:t>
+      </w:r>
+      <w:r>
+        <w:t xml:space="preserve"> 1 </w:t>
       </w:r>
       <w:r>
         <w:t xml:space="preserve">as shown in </w:t>
@@ -6583,54 +6846,100 @@
         <w:t>. The</w:t>
       </w:r>
       <w:r>
-        <w:t xml:space="preserve"> RMSE and R2 metrics for cross validation vs percentage of data pruned for each algorithm can be seen in</w:t>
-      </w:r>
-      <w:r>
+        <w:t xml:space="preserve"> RMSE and R2 metrics for cross validation vs percentage of data pruned for each algorithm can be seen </w:t>
+      </w:r>
+      <w:r>
+        <w:t>in</w:t>
+      </w:r>
+      <w:r>
+        <w:rPr>
+          <w:color w:val="0000FF"/>
+        </w:rPr>
         <w:t xml:space="preserve"> </w:t>
       </w:r>
       <w:r>
+        <w:rPr>
+          <w:color w:val="0000FF"/>
+        </w:rPr>
         <w:fldChar w:fldCharType="begin"/>
       </w:r>
       <w:r>
+        <w:rPr>
+          <w:color w:val="0000FF"/>
+        </w:rPr>
         <w:instrText xml:space="preserve"> REF _Ref532937911 \h </w:instrText>
       </w:r>
       <w:r>
+        <w:rPr>
+          <w:color w:val="0000FF"/>
+        </w:rPr>
+      </w:r>
+      <w:r>
+        <w:rPr>
+          <w:color w:val="0000FF"/>
+        </w:rPr>
+        <w:instrText xml:space="preserve"> \* MERGEFORMAT </w:instrText>
+      </w:r>
+      <w:r>
+        <w:rPr>
+          <w:color w:val="0000FF"/>
+        </w:rPr>
         <w:fldChar w:fldCharType="separate"/>
       </w:r>
       <w:r>
-        <w:t xml:space="preserve">Figure </w:t>
-      </w:r>
-      <w:r>
-        <w:rPr>
-          <w:noProof/>
-        </w:rPr>
-        <w:t>10</w:t>
-      </w:r>
-      <w:r>
+        <w:rPr>
+          <w:color w:val="0000FF"/>
+        </w:rPr>
+        <w:t>Figure 10</w:t>
+      </w:r>
+      <w:r>
+        <w:rPr>
+          <w:color w:val="0000FF"/>
+        </w:rPr>
         <w:fldChar w:fldCharType="end"/>
       </w:r>
       <w:r>
         <w:t xml:space="preserve"> and </w:t>
       </w:r>
       <w:r>
+        <w:rPr>
+          <w:color w:val="0000FF"/>
+        </w:rPr>
         <w:fldChar w:fldCharType="begin"/>
       </w:r>
       <w:r>
+        <w:rPr>
+          <w:color w:val="0000FF"/>
+        </w:rPr>
         <w:instrText xml:space="preserve"> REF _Ref532937888 \h </w:instrText>
       </w:r>
       <w:r>
+        <w:rPr>
+          <w:color w:val="0000FF"/>
+        </w:rPr>
+      </w:r>
+      <w:r>
+        <w:rPr>
+          <w:color w:val="0000FF"/>
+        </w:rPr>
+        <w:instrText xml:space="preserve"> \* MERGEFORMAT </w:instrText>
+      </w:r>
+      <w:r>
+        <w:rPr>
+          <w:color w:val="0000FF"/>
+        </w:rPr>
         <w:fldChar w:fldCharType="separate"/>
       </w:r>
       <w:r>
-        <w:t xml:space="preserve">Figure </w:t>
-      </w:r>
-      <w:r>
-        <w:rPr>
-          <w:noProof/>
-        </w:rPr>
-        <w:t>11</w:t>
-      </w:r>
-      <w:r>
+        <w:rPr>
+          <w:color w:val="0000FF"/>
+        </w:rPr>
+        <w:t>Figure 11</w:t>
+      </w:r>
+      <w:r>
+        <w:rPr>
+          <w:color w:val="0000FF"/>
+        </w:rPr>
         <w:fldChar w:fldCharType="end"/>
       </w:r>
       <w:r>
@@ -6647,10 +6956,10 @@
           <w:noProof/>
         </w:rPr>
         <w:drawing>
-          <wp:inline distT="0" distB="0" distL="0" distR="0" wp14:anchorId="09E58BBC" wp14:editId="60791398">
-            <wp:extent cx="3048000" cy="1678675"/>
-            <wp:effectExtent l="0" t="0" r="0" b="0"/>
-            <wp:docPr id="15" name="Picture 15"/>
+          <wp:inline distT="0" distB="0" distL="0" distR="0" wp14:anchorId="4927A05E" wp14:editId="70805D04">
+            <wp:extent cx="3047096" cy="1665027"/>
+            <wp:effectExtent l="0" t="0" r="1270" b="0"/>
+            <wp:docPr id="17" name="Picture 17"/>
             <wp:cNvGraphicFramePr>
               <a:graphicFrameLocks xmlns:a="http://schemas.openxmlformats.org/drawingml/2006/main" noChangeAspect="1"/>
             </wp:cNvGraphicFramePr>
@@ -6658,7 +6967,7 @@
               <a:graphicData uri="http://schemas.openxmlformats.org/drawingml/2006/picture">
                 <pic:pic xmlns:pic="http://schemas.openxmlformats.org/drawingml/2006/picture">
                   <pic:nvPicPr>
-                    <pic:cNvPr id="15" name="rmse_validation.png"/>
+                    <pic:cNvPr id="17" name="rmse_validation_final.png"/>
                     <pic:cNvPicPr/>
                   </pic:nvPicPr>
                   <pic:blipFill>
@@ -6676,7 +6985,7 @@
                   <pic:spPr>
                     <a:xfrm>
                       <a:off x="0" y="0"/>
-                      <a:ext cx="3049911" cy="1679727"/>
+                      <a:ext cx="3055204" cy="1669457"/>
                     </a:xfrm>
                     <a:prstGeom prst="rect">
                       <a:avLst/>
@@ -6735,10 +7044,10 @@
           <w:noProof/>
         </w:rPr>
         <w:drawing>
-          <wp:inline distT="0" distB="0" distL="0" distR="0" wp14:anchorId="602AE7F7" wp14:editId="7B028084">
-            <wp:extent cx="3047383" cy="1535373"/>
-            <wp:effectExtent l="0" t="0" r="635" b="8255"/>
-            <wp:docPr id="16" name="Picture 16"/>
+          <wp:inline distT="0" distB="0" distL="0" distR="0" wp14:anchorId="136578CC" wp14:editId="27FFCD5C">
+            <wp:extent cx="3047328" cy="1760561"/>
+            <wp:effectExtent l="0" t="0" r="1270" b="0"/>
+            <wp:docPr id="18" name="Picture 18"/>
             <wp:cNvGraphicFramePr>
               <a:graphicFrameLocks xmlns:a="http://schemas.openxmlformats.org/drawingml/2006/main" noChangeAspect="1"/>
             </wp:cNvGraphicFramePr>
@@ -6746,7 +7055,7 @@
               <a:graphicData uri="http://schemas.openxmlformats.org/drawingml/2006/picture">
                 <pic:pic xmlns:pic="http://schemas.openxmlformats.org/drawingml/2006/picture">
                   <pic:nvPicPr>
-                    <pic:cNvPr id="16" name="r2_validation.png"/>
+                    <pic:cNvPr id="18" name="r2_validation_final.png"/>
                     <pic:cNvPicPr/>
                   </pic:nvPicPr>
                   <pic:blipFill>
@@ -6764,7 +7073,7 @@
                   <pic:spPr>
                     <a:xfrm>
                       <a:off x="0" y="0"/>
-                      <a:ext cx="3052875" cy="1538140"/>
+                      <a:ext cx="3059775" cy="1767752"/>
                     </a:xfrm>
                     <a:prstGeom prst="rect">
                       <a:avLst/>
@@ -6941,7 +7250,13 @@
         </w:numPr>
       </w:pPr>
       <w:r>
-        <w:t>R2 score: Explains the variability in the target variable ‘Rating’ with respect to significant variable in the model.</w:t>
+        <w:t>R2 score: Explains the variability in the target variable ‘Rating’ with respect to significant variable</w:t>
+      </w:r>
+      <w:r>
+        <w:t>s</w:t>
+      </w:r>
+      <w:r>
+        <w:t xml:space="preserve"> in the model.</w:t>
       </w:r>
     </w:p>
     <w:p>
@@ -7597,15 +7912,111 @@
           <w:rFonts w:ascii="Linux Libertine" w:hAnsi="Linux Libertine"/>
           <w:b w:val="0"/>
         </w:rPr>
-        <w:t>:</w:t>
-      </w:r>
+        <w:t xml:space="preserve">: </w:t>
+      </w:r>
+      <w:r>
+        <w:rPr>
+          <w:rFonts w:eastAsiaTheme="minorHAnsi"/>
+        </w:rPr>
+        <w:fldChar w:fldCharType="begin"/>
+      </w:r>
+      <w:r>
+        <w:rPr>
+          <w:rFonts w:eastAsiaTheme="minorHAnsi"/>
+        </w:rPr>
+        <w:instrText xml:space="preserve"> REF _Ref532936710 \h </w:instrText>
+      </w:r>
+      <w:r>
+        <w:rPr>
+          <w:rFonts w:eastAsiaTheme="minorHAnsi"/>
+        </w:rPr>
+      </w:r>
+      <w:r>
+        <w:rPr>
+          <w:rFonts w:eastAsiaTheme="minorHAnsi"/>
+        </w:rPr>
+        <w:instrText xml:space="preserve"> \* MERGEFORMAT </w:instrText>
+      </w:r>
+      <w:r>
+        <w:rPr>
+          <w:rFonts w:eastAsiaTheme="minorHAnsi"/>
+        </w:rPr>
+        <w:fldChar w:fldCharType="separate"/>
+      </w:r>
+      <w:r>
+        <w:rPr>
+          <w:rFonts w:eastAsiaTheme="minorHAnsi"/>
+          <w:color w:val="0000FF"/>
+        </w:rPr>
+        <w:t>Figure 12</w:t>
+      </w:r>
+      <w:r>
+        <w:rPr>
+          <w:rFonts w:eastAsiaTheme="minorHAnsi"/>
+        </w:rPr>
+        <w:fldChar w:fldCharType="end"/>
+      </w:r>
+      <w:r>
+        <w:rPr>
+          <w:rFonts w:eastAsiaTheme="minorHAnsi"/>
+          <w:color w:val="0000FF"/>
+        </w:rPr>
+        <w:t xml:space="preserve">, </w:t>
+      </w:r>
+      <w:r>
+        <w:rPr>
+          <w:rFonts w:eastAsiaTheme="minorHAnsi"/>
+        </w:rPr>
+        <w:fldChar w:fldCharType="begin"/>
+      </w:r>
+      <w:r>
+        <w:rPr>
+          <w:rFonts w:eastAsiaTheme="minorHAnsi"/>
+        </w:rPr>
+        <w:instrText xml:space="preserve"> REF _Ref532938697 \h </w:instrText>
+      </w:r>
+      <w:r>
+        <w:rPr>
+          <w:rFonts w:eastAsiaTheme="minorHAnsi"/>
+        </w:rPr>
+      </w:r>
+      <w:r>
+        <w:rPr>
+          <w:rFonts w:eastAsiaTheme="minorHAnsi"/>
+        </w:rPr>
+        <w:instrText xml:space="preserve"> \* MERGEFORMAT </w:instrText>
+      </w:r>
+      <w:r>
+        <w:rPr>
+          <w:rFonts w:eastAsiaTheme="minorHAnsi"/>
+        </w:rPr>
+        <w:fldChar w:fldCharType="separate"/>
+      </w:r>
+      <w:r>
+        <w:rPr>
+          <w:rFonts w:eastAsiaTheme="minorHAnsi"/>
+          <w:color w:val="0000FF"/>
+        </w:rPr>
+        <w:t>Table 5</w:t>
+      </w:r>
+      <w:r>
+        <w:rPr>
+          <w:rFonts w:eastAsiaTheme="minorHAnsi"/>
+        </w:rPr>
+        <w:fldChar w:fldCharType="end"/>
+      </w:r>
+    </w:p>
+    <w:p>
+      <w:pPr>
+        <w:pStyle w:val="TableCaption"/>
+      </w:pPr>
       <w:r>
         <w:rPr>
           <w:rStyle w:val="Label"/>
           <w:rFonts w:ascii="Linux Libertine" w:hAnsi="Linux Libertine"/>
           <w:b w:val="0"/>
         </w:rPr>
-        <w:t xml:space="preserve"> </w:t>
+        <w:t xml:space="preserve">The mean and standard deviation of </w:t>
       </w:r>
       <w:r>
         <w:rPr>
@@ -7613,7 +8024,7 @@
           <w:rFonts w:ascii="Linux Libertine" w:hAnsi="Linux Libertine"/>
           <w:b w:val="0"/>
         </w:rPr>
-        <w:t xml:space="preserve"> </w:t>
+        <w:t>R2</w:t>
       </w:r>
       <w:r>
         <w:rPr>
@@ -7621,7 +8032,7 @@
           <w:rFonts w:ascii="Linux Libertine" w:hAnsi="Linux Libertine"/>
           <w:b w:val="0"/>
         </w:rPr>
-        <w:fldChar w:fldCharType="begin"/>
+        <w:t xml:space="preserve"> scores for the three algorithms </w:t>
       </w:r>
       <w:r>
         <w:rPr>
@@ -7629,7 +8040,7 @@
           <w:rFonts w:ascii="Linux Libertine" w:hAnsi="Linux Libertine"/>
           <w:b w:val="0"/>
         </w:rPr>
-        <w:instrText xml:space="preserve"> REF _Ref532936710 \h </w:instrText>
+        <w:t xml:space="preserve">for out-of-sample data </w:t>
       </w:r>
       <w:r>
         <w:rPr>
@@ -7637,268 +8048,117 @@
           <w:rFonts w:ascii="Linux Libertine" w:hAnsi="Linux Libertine"/>
           <w:b w:val="0"/>
         </w:rPr>
-      </w:r>
+        <w:t xml:space="preserve">have been mentioned </w:t>
+      </w:r>
+      <w:bookmarkStart w:id="18" w:name="_Ref528537914"/>
       <w:r>
         <w:rPr>
           <w:rStyle w:val="Label"/>
           <w:rFonts w:ascii="Linux Libertine" w:hAnsi="Linux Libertine"/>
           <w:b w:val="0"/>
         </w:rPr>
+        <w:t xml:space="preserve">in </w:t>
+      </w:r>
+      <w:r>
+        <w:rPr>
+          <w:color w:val="0000FF"/>
+        </w:rPr>
+        <w:fldChar w:fldCharType="begin"/>
+      </w:r>
+      <w:r>
+        <w:rPr>
+          <w:rStyle w:val="Label"/>
+          <w:rFonts w:ascii="Linux Libertine" w:hAnsi="Linux Libertine"/>
+          <w:color w:val="0000FF"/>
+        </w:rPr>
+        <w:instrText xml:space="preserve"> REF _Ref528552186 \h </w:instrText>
+      </w:r>
+      <w:r>
+        <w:rPr>
+          <w:color w:val="0000FF"/>
+        </w:rPr>
+        <w:instrText xml:space="preserve"> \* MERGEFORMAT </w:instrText>
+      </w:r>
+      <w:r>
+        <w:rPr>
+          <w:color w:val="0000FF"/>
+        </w:rPr>
+      </w:r>
+      <w:r>
+        <w:rPr>
+          <w:color w:val="0000FF"/>
+        </w:rPr>
         <w:fldChar w:fldCharType="separate"/>
       </w:r>
       <w:r>
-        <w:t xml:space="preserve">Figure </w:t>
+        <w:rPr>
+          <w:color w:val="0000FF"/>
+        </w:rPr>
+        <w:t xml:space="preserve">Table </w:t>
       </w:r>
       <w:r>
         <w:rPr>
           <w:noProof/>
-        </w:rPr>
-        <w:t>12</w:t>
-      </w:r>
+          <w:color w:val="0000FF"/>
+        </w:rPr>
+        <w:t>4</w:t>
+      </w:r>
+      <w:r>
+        <w:rPr>
+          <w:color w:val="0000FF"/>
+        </w:rPr>
+        <w:fldChar w:fldCharType="end"/>
+      </w:r>
+      <w:r>
+        <w:t>.</w:t>
+      </w:r>
+    </w:p>
+    <w:p>
+      <w:pPr>
+        <w:pStyle w:val="TableCaption"/>
+      </w:pPr>
+      <w:bookmarkStart w:id="19" w:name="_Ref528552186"/>
+      <w:r>
+        <w:t xml:space="preserve">Table </w:t>
+      </w:r>
+      <w:r>
+        <w:fldChar w:fldCharType="begin"/>
+      </w:r>
+      <w:r>
+        <w:instrText xml:space="preserve"> SEQ Table \* ARABIC </w:instrText>
+      </w:r>
+      <w:r>
+        <w:fldChar w:fldCharType="separate"/>
+      </w:r>
+      <w:r>
+        <w:rPr>
+          <w:noProof/>
+        </w:rPr>
+        <w:t>4</w:t>
+      </w:r>
+      <w:r>
+        <w:fldChar w:fldCharType="end"/>
+      </w:r>
+      <w:bookmarkEnd w:id="18"/>
+      <w:bookmarkEnd w:id="19"/>
       <w:r>
         <w:rPr>
           <w:rStyle w:val="Label"/>
           <w:rFonts w:ascii="Linux Libertine" w:hAnsi="Linux Libertine"/>
           <w:b w:val="0"/>
         </w:rPr>
-        <w:fldChar w:fldCharType="end"/>
-      </w:r>
-      <w:r>
-        <w:rPr>
-          <w:rStyle w:val="Label"/>
-          <w:rFonts w:ascii="Linux Libertine" w:hAnsi="Linux Libertine"/>
-          <w:b w:val="0"/>
-        </w:rPr>
-        <w:t xml:space="preserve">, </w:t>
-      </w:r>
-      <w:r>
-        <w:rPr>
-          <w:rStyle w:val="Label"/>
-          <w:rFonts w:ascii="Linux Libertine" w:hAnsi="Linux Libertine"/>
-          <w:b w:val="0"/>
-        </w:rPr>
-        <w:fldChar w:fldCharType="begin"/>
-      </w:r>
-      <w:r>
-        <w:rPr>
-          <w:rStyle w:val="Label"/>
-          <w:rFonts w:ascii="Linux Libertine" w:hAnsi="Linux Libertine"/>
-          <w:b w:val="0"/>
-        </w:rPr>
-        <w:instrText xml:space="preserve"> REF _Ref532938697 \h </w:instrText>
-      </w:r>
-      <w:r>
-        <w:rPr>
-          <w:rStyle w:val="Label"/>
-          <w:rFonts w:ascii="Linux Libertine" w:hAnsi="Linux Libertine"/>
-          <w:b w:val="0"/>
-        </w:rPr>
-      </w:r>
-      <w:r>
-        <w:rPr>
-          <w:rStyle w:val="Label"/>
-          <w:rFonts w:ascii="Linux Libertine" w:hAnsi="Linux Libertine"/>
-          <w:b w:val="0"/>
-        </w:rPr>
-        <w:fldChar w:fldCharType="separate"/>
-      </w:r>
-      <w:r>
-        <w:t xml:space="preserve">Table </w:t>
-      </w:r>
-      <w:r>
-        <w:rPr>
-          <w:noProof/>
-        </w:rPr>
-        <w:t>5</w:t>
-      </w:r>
-      <w:r>
-        <w:rPr>
-          <w:rStyle w:val="Label"/>
-          <w:rFonts w:ascii="Linux Libertine" w:hAnsi="Linux Libertine"/>
-          <w:b w:val="0"/>
-        </w:rPr>
-        <w:fldChar w:fldCharType="end"/>
-      </w:r>
-    </w:p>
-    <w:p>
-      <w:pPr>
-        <w:pStyle w:val="TableCaption"/>
-      </w:pPr>
-      <w:r>
-        <w:rPr>
-          <w:rStyle w:val="Label"/>
-          <w:rFonts w:ascii="Linux Libertine" w:hAnsi="Linux Libertine"/>
-          <w:b w:val="0"/>
-        </w:rPr>
-        <w:t xml:space="preserve">The mean and standard deviation of </w:t>
-      </w:r>
-      <w:r>
-        <w:rPr>
-          <w:rStyle w:val="Label"/>
-          <w:rFonts w:ascii="Linux Libertine" w:hAnsi="Linux Libertine"/>
-          <w:b w:val="0"/>
-        </w:rPr>
-        <w:t>R2</w:t>
-      </w:r>
-      <w:r>
-        <w:rPr>
-          <w:rStyle w:val="Label"/>
-          <w:rFonts w:ascii="Linux Libertine" w:hAnsi="Linux Libertine"/>
-          <w:b w:val="0"/>
-        </w:rPr>
-        <w:t xml:space="preserve"> scores for the three algorithms </w:t>
-      </w:r>
-      <w:r>
-        <w:rPr>
-          <w:rStyle w:val="Label"/>
-          <w:rFonts w:ascii="Linux Libertine" w:hAnsi="Linux Libertine"/>
-          <w:b w:val="0"/>
-        </w:rPr>
-        <w:t xml:space="preserve">for out-of-sample data </w:t>
-      </w:r>
-      <w:r>
-        <w:rPr>
-          <w:rStyle w:val="Label"/>
-          <w:rFonts w:ascii="Linux Libertine" w:hAnsi="Linux Libertine"/>
-          <w:b w:val="0"/>
-        </w:rPr>
-        <w:t xml:space="preserve">have been mentioned </w:t>
-      </w:r>
-      <w:bookmarkStart w:id="18" w:name="_Ref528537914"/>
-      <w:r>
-        <w:rPr>
-          <w:rStyle w:val="Label"/>
-          <w:rFonts w:ascii="Linux Libertine" w:hAnsi="Linux Libertine"/>
-          <w:b w:val="0"/>
-        </w:rPr>
-        <w:t xml:space="preserve">in </w:t>
-      </w:r>
-      <w:r>
-        <w:rPr>
-          <w:color w:val="0000FF"/>
-        </w:rPr>
-        <w:fldChar w:fldCharType="begin"/>
-      </w:r>
-      <w:r>
-        <w:rPr>
-          <w:rStyle w:val="Label"/>
-          <w:rFonts w:ascii="Linux Libertine" w:hAnsi="Linux Libertine"/>
-          <w:color w:val="0000FF"/>
-        </w:rPr>
-        <w:instrText xml:space="preserve"> REF _Ref528552186 \h </w:instrText>
-      </w:r>
-      <w:r>
-        <w:rPr>
-          <w:color w:val="0000FF"/>
-        </w:rPr>
-        <w:instrText xml:space="preserve"> \* MERGEFORMAT </w:instrText>
-      </w:r>
-      <w:r>
-        <w:rPr>
-          <w:color w:val="0000FF"/>
-        </w:rPr>
-      </w:r>
-      <w:r>
-        <w:rPr>
-          <w:color w:val="0000FF"/>
-        </w:rPr>
-        <w:fldChar w:fldCharType="separate"/>
-      </w:r>
-      <w:r>
-        <w:rPr>
-          <w:color w:val="0000FF"/>
-        </w:rPr>
-        <w:t xml:space="preserve">Table </w:t>
-      </w:r>
-      <w:r>
-        <w:rPr>
-          <w:noProof/>
-          <w:color w:val="0000FF"/>
-        </w:rPr>
-        <w:t>4</w:t>
-      </w:r>
-      <w:r>
-        <w:rPr>
-          <w:color w:val="0000FF"/>
-        </w:rPr>
-        <w:fldChar w:fldCharType="end"/>
-      </w:r>
-      <w:r>
-        <w:t>.</w:t>
-      </w:r>
-    </w:p>
-    <w:p>
-      <w:pPr>
-        <w:pStyle w:val="TableCaption"/>
-        <w:jc w:val="center"/>
-      </w:pPr>
-      <w:bookmarkStart w:id="19" w:name="_Ref528552186"/>
-      <w:r>
-        <w:rPr>
-          <w:b/>
-        </w:rPr>
-        <w:t xml:space="preserve">Table </w:t>
-      </w:r>
-      <w:r>
-        <w:rPr>
-          <w:b/>
-        </w:rPr>
-        <w:fldChar w:fldCharType="begin"/>
-      </w:r>
-      <w:r>
-        <w:rPr>
-          <w:b/>
-        </w:rPr>
-        <w:instrText xml:space="preserve"> SEQ Table \* ARABIC </w:instrText>
-      </w:r>
-      <w:r>
-        <w:rPr>
-          <w:b/>
-        </w:rPr>
-        <w:fldChar w:fldCharType="separate"/>
-      </w:r>
-      <w:r>
-        <w:rPr>
-          <w:b/>
-          <w:noProof/>
-        </w:rPr>
-        <w:t>4</w:t>
-      </w:r>
-      <w:r>
-        <w:rPr>
-          <w:b/>
-        </w:rPr>
-        <w:fldChar w:fldCharType="end"/>
-      </w:r>
-      <w:bookmarkEnd w:id="18"/>
-      <w:bookmarkEnd w:id="19"/>
-      <w:r>
-        <w:rPr>
-          <w:rStyle w:val="Label"/>
-          <w:rFonts w:ascii="Linux Libertine" w:hAnsi="Linux Libertine"/>
-          <w:b w:val="0"/>
-        </w:rPr>
         <w:t>:</w:t>
       </w:r>
       <w:r>
         <w:t xml:space="preserve"> </w:t>
       </w:r>
       <w:r>
-        <w:rPr>
-          <w:b/>
-        </w:rPr>
         <w:t>Mean and deviations of R2</w:t>
       </w:r>
       <w:r>
-        <w:rPr>
-          <w:b/>
-        </w:rPr>
         <w:t xml:space="preserve"> score</w:t>
       </w:r>
       <w:r>
-        <w:rPr>
-          <w:b/>
-        </w:rPr>
         <w:t>s</w:t>
       </w:r>
     </w:p>
@@ -8253,7 +8513,6 @@
       <w:pPr>
         <w:pStyle w:val="TableCaption"/>
         <w:rPr>
-          <w:b/>
           <w:color w:val="0000FF"/>
         </w:rPr>
       </w:pPr>
@@ -8275,105 +8534,98 @@
       </w:r>
       <w:r>
         <w:rPr>
-          <w:rStyle w:val="Label"/>
-          <w:rFonts w:ascii="Linux Libertine" w:hAnsi="Linux Libertine"/>
+          <w:rFonts w:eastAsiaTheme="minorHAnsi"/>
+        </w:rPr>
+        <w:fldChar w:fldCharType="begin"/>
+      </w:r>
+      <w:r>
+        <w:rPr>
+          <w:rFonts w:eastAsiaTheme="minorHAnsi"/>
+        </w:rPr>
+        <w:instrText xml:space="preserve"> REF _Ref532936720 \h </w:instrText>
+      </w:r>
+      <w:r>
+        <w:rPr>
+          <w:rFonts w:eastAsiaTheme="minorHAnsi"/>
+        </w:rPr>
+      </w:r>
+      <w:r>
+        <w:rPr>
+          <w:rFonts w:eastAsiaTheme="minorHAnsi"/>
+        </w:rPr>
+        <w:instrText xml:space="preserve"> \* MERGEFORMAT </w:instrText>
+      </w:r>
+      <w:r>
+        <w:rPr>
+          <w:rFonts w:eastAsiaTheme="minorHAnsi"/>
+        </w:rPr>
+        <w:fldChar w:fldCharType="separate"/>
+      </w:r>
+      <w:r>
+        <w:rPr>
+          <w:rFonts w:eastAsiaTheme="minorHAnsi"/>
           <w:color w:val="0000FF"/>
         </w:rPr>
+        <w:t>Figure 13</w:t>
+      </w:r>
+      <w:r>
+        <w:rPr>
+          <w:rFonts w:eastAsiaTheme="minorHAnsi"/>
+        </w:rPr>
+        <w:fldChar w:fldCharType="end"/>
+      </w:r>
+      <w:r>
+        <w:rPr>
+          <w:rFonts w:eastAsiaTheme="minorHAnsi"/>
+          <w:color w:val="0000FF"/>
+        </w:rPr>
+        <w:t>,</w:t>
+      </w:r>
+      <w:r>
+        <w:rPr>
+          <w:rFonts w:eastAsiaTheme="minorHAnsi"/>
+        </w:rPr>
+        <w:t xml:space="preserve"> </w:t>
+      </w:r>
+      <w:r>
+        <w:rPr>
+          <w:rFonts w:eastAsiaTheme="minorHAnsi"/>
+        </w:rPr>
         <w:fldChar w:fldCharType="begin"/>
       </w:r>
       <w:r>
         <w:rPr>
-          <w:rStyle w:val="Label"/>
-          <w:rFonts w:ascii="Linux Libertine" w:hAnsi="Linux Libertine"/>
+          <w:rFonts w:eastAsiaTheme="minorHAnsi"/>
+        </w:rPr>
+        <w:instrText xml:space="preserve"> REF _Ref532938691 \h </w:instrText>
+      </w:r>
+      <w:r>
+        <w:rPr>
+          <w:rFonts w:eastAsiaTheme="minorHAnsi"/>
+        </w:rPr>
+      </w:r>
+      <w:r>
+        <w:rPr>
+          <w:rFonts w:eastAsiaTheme="minorHAnsi"/>
+        </w:rPr>
+        <w:instrText xml:space="preserve"> \* MERGEFORMAT </w:instrText>
+      </w:r>
+      <w:r>
+        <w:rPr>
+          <w:rFonts w:eastAsiaTheme="minorHAnsi"/>
+        </w:rPr>
+        <w:fldChar w:fldCharType="separate"/>
+      </w:r>
+      <w:r>
+        <w:rPr>
+          <w:rFonts w:eastAsiaTheme="minorHAnsi"/>
           <w:color w:val="0000FF"/>
         </w:rPr>
-        <w:instrText xml:space="preserve"> REF _Ref532936720 \h </w:instrText>
-      </w:r>
-      <w:r>
-        <w:rPr>
-          <w:rStyle w:val="Label"/>
-          <w:rFonts w:ascii="Linux Libertine" w:hAnsi="Linux Libertine"/>
-          <w:color w:val="0000FF"/>
-        </w:rPr>
-      </w:r>
-      <w:r>
-        <w:rPr>
-          <w:rStyle w:val="Label"/>
-          <w:rFonts w:ascii="Linux Libertine" w:hAnsi="Linux Libertine"/>
-          <w:color w:val="0000FF"/>
-        </w:rPr>
-        <w:fldChar w:fldCharType="separate"/>
-      </w:r>
-      <w:r>
-        <w:t xml:space="preserve">Figure </w:t>
-      </w:r>
-      <w:r>
-        <w:rPr>
-          <w:noProof/>
-        </w:rPr>
-        <w:t>13</w:t>
-      </w:r>
-      <w:r>
-        <w:rPr>
-          <w:rStyle w:val="Label"/>
-          <w:rFonts w:ascii="Linux Libertine" w:hAnsi="Linux Libertine"/>
-          <w:color w:val="0000FF"/>
-        </w:rPr>
-        <w:fldChar w:fldCharType="end"/>
-      </w:r>
-      <w:r>
-        <w:rPr>
-          <w:rStyle w:val="Label"/>
-          <w:rFonts w:ascii="Linux Libertine" w:hAnsi="Linux Libertine"/>
-          <w:color w:val="0000FF"/>
-        </w:rPr>
-        <w:t xml:space="preserve">, </w:t>
-      </w:r>
-      <w:r>
-        <w:rPr>
-          <w:rStyle w:val="Label"/>
-          <w:rFonts w:ascii="Linux Libertine" w:hAnsi="Linux Libertine"/>
-          <w:color w:val="0000FF"/>
-        </w:rPr>
-        <w:fldChar w:fldCharType="begin"/>
-      </w:r>
-      <w:r>
-        <w:rPr>
-          <w:rStyle w:val="Label"/>
-          <w:rFonts w:ascii="Linux Libertine" w:hAnsi="Linux Libertine"/>
-          <w:color w:val="0000FF"/>
-        </w:rPr>
-        <w:instrText xml:space="preserve"> REF _Ref532938691 \h </w:instrText>
-      </w:r>
-      <w:r>
-        <w:rPr>
-          <w:rStyle w:val="Label"/>
-          <w:rFonts w:ascii="Linux Libertine" w:hAnsi="Linux Libertine"/>
-          <w:color w:val="0000FF"/>
-        </w:rPr>
-      </w:r>
-      <w:r>
-        <w:rPr>
-          <w:rStyle w:val="Label"/>
-          <w:rFonts w:ascii="Linux Libertine" w:hAnsi="Linux Libertine"/>
-          <w:color w:val="0000FF"/>
-        </w:rPr>
-        <w:fldChar w:fldCharType="separate"/>
-      </w:r>
-      <w:r>
-        <w:t xml:space="preserve">Table </w:t>
-      </w:r>
-      <w:r>
-        <w:rPr>
-          <w:noProof/>
-        </w:rPr>
-        <w:t>6</w:t>
-      </w:r>
-      <w:r>
-        <w:rPr>
-          <w:rStyle w:val="Label"/>
-          <w:rFonts w:ascii="Linux Libertine" w:hAnsi="Linux Libertine"/>
-          <w:color w:val="0000FF"/>
+        <w:t>Table 6</w:t>
+      </w:r>
+      <w:r>
+        <w:rPr>
+          <w:rFonts w:eastAsiaTheme="minorHAnsi"/>
         </w:rPr>
         <w:fldChar w:fldCharType="end"/>
       </w:r>
@@ -8387,8 +8639,6 @@
       <w:r>
         <w:t>Discussion</w:t>
       </w:r>
-      <w:bookmarkStart w:id="20" w:name="_GoBack"/>
-      <w:bookmarkEnd w:id="20"/>
     </w:p>
     <w:p>
       <w:pPr>
@@ -8467,115 +8717,287 @@
         <w:t xml:space="preserve"> </w:t>
       </w:r>
       <w:r>
+        <w:rPr>
+          <w:color w:val="0000FF"/>
+        </w:rPr>
         <w:fldChar w:fldCharType="begin"/>
       </w:r>
       <w:r>
-        <w:instrText xml:space="preserve"> REF _Ref532936710 \h </w:instrText>
-      </w:r>
-      <w:r>
+        <w:rPr>
+          <w:color w:val="0000FF"/>
+        </w:rPr>
+        <w:instrText xml:space="preserve"> REF _Ref532936710 \h  \* MERGEFORMAT </w:instrText>
+      </w:r>
+      <w:r>
+        <w:rPr>
+          <w:color w:val="0000FF"/>
+        </w:rPr>
+      </w:r>
+      <w:r>
+        <w:rPr>
+          <w:color w:val="0000FF"/>
+        </w:rPr>
+        <w:fldChar w:fldCharType="separate"/>
+      </w:r>
+      <w:r>
+        <w:rPr>
+          <w:color w:val="0000FF"/>
+        </w:rPr>
+        <w:t>Figure 12</w:t>
+      </w:r>
+      <w:r>
+        <w:rPr>
+          <w:color w:val="0000FF"/>
+        </w:rPr>
+        <w:fldChar w:fldCharType="end"/>
+      </w:r>
+      <w:r>
+        <w:t xml:space="preserve"> </w:t>
+      </w:r>
+      <w:r>
+        <w:t>and</w:t>
+      </w:r>
+      <w:r>
+        <w:t xml:space="preserve"> </w:t>
+      </w:r>
+      <w:r>
+        <w:rPr>
+          <w:color w:val="0000FF"/>
+        </w:rPr>
+        <w:fldChar w:fldCharType="begin"/>
+      </w:r>
+      <w:r>
+        <w:rPr>
+          <w:color w:val="0000FF"/>
+        </w:rPr>
+        <w:instrText xml:space="preserve"> REF _Ref532936720 \h  \* MERGEFORMAT </w:instrText>
+      </w:r>
+      <w:r>
+        <w:rPr>
+          <w:color w:val="0000FF"/>
+        </w:rPr>
+      </w:r>
+      <w:r>
+        <w:rPr>
+          <w:color w:val="0000FF"/>
+        </w:rPr>
+        <w:fldChar w:fldCharType="separate"/>
+      </w:r>
+      <w:r>
+        <w:rPr>
+          <w:color w:val="0000FF"/>
+        </w:rPr>
+        <w:t>Figure 13</w:t>
+      </w:r>
+      <w:r>
+        <w:rPr>
+          <w:color w:val="0000FF"/>
+        </w:rPr>
+        <w:fldChar w:fldCharType="end"/>
+      </w:r>
+      <w:r>
+        <w:t xml:space="preserve">. </w:t>
+      </w:r>
+      <w:r>
+        <w:t xml:space="preserve">The </w:t>
+      </w:r>
+      <w:r>
+        <w:t xml:space="preserve">RMSE and R2 </w:t>
+      </w:r>
+      <w:r>
+        <w:t>score</w:t>
+      </w:r>
+      <w:r>
+        <w:t>s</w:t>
+      </w:r>
+      <w:r>
+        <w:t xml:space="preserve"> fluctuated as per</w:t>
+      </w:r>
+      <w:r>
+        <w:t xml:space="preserve"> </w:t>
+      </w:r>
+      <w:r>
+        <w:rPr>
+          <w:color w:val="0000FF"/>
+        </w:rPr>
+        <w:fldChar w:fldCharType="begin"/>
+      </w:r>
+      <w:r>
+        <w:rPr>
+          <w:color w:val="0000FF"/>
+        </w:rPr>
+        <w:instrText xml:space="preserve"> REF _Ref532938697 \h </w:instrText>
+      </w:r>
+      <w:r>
+        <w:rPr>
+          <w:color w:val="0000FF"/>
+        </w:rPr>
+      </w:r>
+      <w:r>
+        <w:rPr>
+          <w:color w:val="0000FF"/>
+        </w:rPr>
         <w:instrText xml:space="preserve"> \* MERGEFORMAT </w:instrText>
       </w:r>
       <w:r>
+        <w:rPr>
+          <w:color w:val="0000FF"/>
+        </w:rPr>
         <w:fldChar w:fldCharType="separate"/>
       </w:r>
       <w:r>
-        <w:t>Figure 12</w:t>
-      </w:r>
-      <w:r>
+        <w:rPr>
+          <w:color w:val="0000FF"/>
+        </w:rPr>
+        <w:t>Table 5</w:t>
+      </w:r>
+      <w:r>
+        <w:rPr>
+          <w:color w:val="0000FF"/>
+        </w:rPr>
         <w:fldChar w:fldCharType="end"/>
       </w:r>
       <w:r>
+        <w:rPr>
+          <w:color w:val="0000FF"/>
+        </w:rPr>
         <w:t xml:space="preserve"> </w:t>
       </w:r>
       <w:r>
-        <w:t>and</w:t>
+        <w:rPr>
+          <w:color w:val="0000FF"/>
+        </w:rPr>
+        <w:t xml:space="preserve">, </w:t>
+      </w:r>
+      <w:r>
+        <w:rPr>
+          <w:color w:val="0000FF"/>
+        </w:rPr>
+        <w:fldChar w:fldCharType="begin"/>
+      </w:r>
+      <w:r>
+        <w:rPr>
+          <w:color w:val="0000FF"/>
+        </w:rPr>
+        <w:instrText xml:space="preserve"> REF _Ref532938691 \h </w:instrText>
+      </w:r>
+      <w:r>
+        <w:rPr>
+          <w:color w:val="0000FF"/>
+        </w:rPr>
+      </w:r>
+      <w:r>
+        <w:rPr>
+          <w:color w:val="0000FF"/>
+        </w:rPr>
+        <w:instrText xml:space="preserve"> \* MERGEFORMAT </w:instrText>
+      </w:r>
+      <w:r>
+        <w:rPr>
+          <w:color w:val="0000FF"/>
+        </w:rPr>
+        <w:fldChar w:fldCharType="separate"/>
+      </w:r>
+      <w:r>
+        <w:rPr>
+          <w:color w:val="0000FF"/>
+        </w:rPr>
+        <w:t>Table 6</w:t>
+      </w:r>
+      <w:r>
+        <w:rPr>
+          <w:color w:val="0000FF"/>
+        </w:rPr>
+        <w:fldChar w:fldCharType="end"/>
       </w:r>
       <w:r>
         <w:t xml:space="preserve"> </w:t>
       </w:r>
       <w:r>
+        <w:t>and improved with each iteration,</w:t>
+      </w:r>
+      <w:r>
+        <w:t xml:space="preserve"> but the ranking of th</w:t>
+      </w:r>
+      <w:r>
+        <w:t xml:space="preserve">e algorithms </w:t>
+      </w:r>
+      <w:r>
+        <w:t xml:space="preserve">with respect to each other </w:t>
+      </w:r>
+      <w:r>
+        <w:t>remained unchanged.</w:t>
+      </w:r>
+      <w:r>
+        <w:t xml:space="preserve"> </w:t>
+      </w:r>
+      <w:r>
+        <w:t xml:space="preserve">The low values of the R2 metrics can be attributed to </w:t>
+      </w:r>
+      <w:r>
+        <w:t xml:space="preserve">a </w:t>
+      </w:r>
+      <w:r>
+        <w:t>small</w:t>
+      </w:r>
+      <w:r>
+        <w:t xml:space="preserve"> (5 features)</w:t>
+      </w:r>
+      <w:r>
+        <w:t xml:space="preserve"> number of features of the dataset being used to </w:t>
+      </w:r>
+      <w:r>
+        <w:t>train</w:t>
+      </w:r>
+      <w:r>
+        <w:t xml:space="preserve"> the model as per the variable importance plot (</w:t>
+      </w:r>
+      <w:r>
+        <w:rPr>
+          <w:color w:val="0000FF"/>
+        </w:rPr>
         <w:fldChar w:fldCharType="begin"/>
       </w:r>
       <w:r>
-        <w:instrText xml:space="preserve"> REF _Ref532936720 \h </w:instrText>
-      </w:r>
-      <w:r>
+        <w:rPr>
+          <w:color w:val="0000FF"/>
+        </w:rPr>
+        <w:instrText xml:space="preserve"> REF _Ref532929318 \h </w:instrText>
+      </w:r>
+      <w:r>
+        <w:rPr>
+          <w:color w:val="0000FF"/>
+        </w:rPr>
+      </w:r>
+      <w:r>
+        <w:rPr>
+          <w:color w:val="0000FF"/>
+        </w:rPr>
         <w:instrText xml:space="preserve"> \* MERGEFORMAT </w:instrText>
       </w:r>
       <w:r>
+        <w:rPr>
+          <w:color w:val="0000FF"/>
+        </w:rPr>
         <w:fldChar w:fldCharType="separate"/>
       </w:r>
       <w:r>
-        <w:t>Figure 13</w:t>
-      </w:r>
-      <w:r>
+        <w:rPr>
+          <w:color w:val="0000FF"/>
+        </w:rPr>
+        <w:t>Figure 6</w:t>
+      </w:r>
+      <w:r>
+        <w:rPr>
+          <w:color w:val="0000FF"/>
+        </w:rPr>
         <w:fldChar w:fldCharType="end"/>
       </w:r>
       <w:r>
-        <w:t xml:space="preserve">. </w:t>
-      </w:r>
-      <w:r>
-        <w:t xml:space="preserve">The </w:t>
-      </w:r>
-      <w:r>
-        <w:t xml:space="preserve">RMSE and R2 </w:t>
-      </w:r>
-      <w:r>
-        <w:t>score</w:t>
-      </w:r>
-      <w:r>
-        <w:t>s</w:t>
-      </w:r>
-      <w:r>
-        <w:t xml:space="preserve"> fluctuated as per</w:t>
-      </w:r>
-      <w:r>
-        <w:t xml:space="preserve"> &lt;Appendix&gt;</w:t>
-      </w:r>
-      <w:r>
-        <w:t xml:space="preserve"> and </w:t>
-      </w:r>
-      <w:r>
-        <w:t xml:space="preserve">&lt;Appendix&gt; </w:t>
-      </w:r>
-      <w:r>
-        <w:t>and improved with each iteration,</w:t>
-      </w:r>
-      <w:r>
-        <w:t xml:space="preserve"> but the ranking of th</w:t>
-      </w:r>
-      <w:r>
-        <w:t>e algorithms remained unchanged.</w:t>
-      </w:r>
-      <w:r>
-        <w:t xml:space="preserve"> </w:t>
-      </w:r>
-      <w:r>
-        <w:t>The low values of the R2 metrics can be attributed to small number of features of the dataset being used to create the model as per the variable importance plot (</w:t>
-      </w:r>
-      <w:r>
-        <w:fldChar w:fldCharType="begin"/>
-      </w:r>
-      <w:r>
-        <w:instrText xml:space="preserve"> REF _Ref532929318 \h </w:instrText>
-      </w:r>
-      <w:r>
-        <w:fldChar w:fldCharType="separate"/>
-      </w:r>
-      <w:r>
-        <w:t xml:space="preserve">Figure </w:t>
-      </w:r>
-      <w:r>
-        <w:rPr>
-          <w:noProof/>
-        </w:rPr>
-        <w:t>6</w:t>
-      </w:r>
-      <w:r>
-        <w:fldChar w:fldCharType="end"/>
-      </w:r>
-      <w:r>
         <w:t>)</w:t>
+      </w:r>
+      <w:r>
+        <w:t>.</w:t>
       </w:r>
     </w:p>
     <w:p>
@@ -8632,9 +9054,15 @@
     </w:p>
     <w:p>
       <w:pPr>
+        <w:keepNext/>
+        <w:ind w:firstLine="0"/>
+      </w:pPr>
+    </w:p>
+    <w:p>
+      <w:pPr>
         <w:pStyle w:val="Caption"/>
       </w:pPr>
-      <w:bookmarkStart w:id="21" w:name="_Ref532936710"/>
+      <w:bookmarkStart w:id="20" w:name="_Ref532936710"/>
       <w:r>
         <w:t xml:space="preserve">Figure </w:t>
       </w:r>
@@ -8656,7 +9084,7 @@
       <w:r>
         <w:fldChar w:fldCharType="end"/>
       </w:r>
-      <w:bookmarkEnd w:id="21"/>
+      <w:bookmarkEnd w:id="20"/>
       <w:r>
         <w:t>: RMSE score of each algorithm per iteration</w:t>
       </w:r>
@@ -8721,9 +9149,8 @@
     <w:p>
       <w:pPr>
         <w:pStyle w:val="Caption"/>
-        <w:jc w:val="both"/>
-      </w:pPr>
-      <w:bookmarkStart w:id="22" w:name="_Ref532936720"/>
+      </w:pPr>
+      <w:bookmarkStart w:id="21" w:name="_Ref532936720"/>
       <w:r>
         <w:t xml:space="preserve">Figure </w:t>
       </w:r>
@@ -8745,7 +9172,7 @@
       <w:r>
         <w:fldChar w:fldCharType="end"/>
       </w:r>
-      <w:bookmarkEnd w:id="22"/>
+      <w:bookmarkEnd w:id="21"/>
       <w:r>
         <w:t>: R2 score of each algorithm per iteration</w:t>
       </w:r>
@@ -8811,24 +9238,44 @@
         <w:t xml:space="preserve"> </w:t>
       </w:r>
       <w:r>
+        <w:rPr>
+          <w:color w:val="0000FF"/>
+        </w:rPr>
         <w:fldChar w:fldCharType="begin"/>
       </w:r>
       <w:r>
+        <w:rPr>
+          <w:color w:val="0000FF"/>
+        </w:rPr>
         <w:instrText xml:space="preserve"> REF _Ref532936710 \h </w:instrText>
       </w:r>
       <w:r>
+        <w:rPr>
+          <w:color w:val="0000FF"/>
+        </w:rPr>
+      </w:r>
+      <w:r>
+        <w:rPr>
+          <w:color w:val="0000FF"/>
+        </w:rPr>
+        <w:instrText xml:space="preserve"> \* MERGEFORMAT </w:instrText>
+      </w:r>
+      <w:r>
+        <w:rPr>
+          <w:color w:val="0000FF"/>
+        </w:rPr>
         <w:fldChar w:fldCharType="separate"/>
       </w:r>
       <w:r>
-        <w:t xml:space="preserve">Figure </w:t>
-      </w:r>
-      <w:r>
-        <w:rPr>
-          <w:noProof/>
-        </w:rPr>
-        <w:t>12</w:t>
-      </w:r>
-      <w:r>
+        <w:rPr>
+          <w:color w:val="0000FF"/>
+        </w:rPr>
+        <w:t>Figure 12</w:t>
+      </w:r>
+      <w:r>
+        <w:rPr>
+          <w:color w:val="0000FF"/>
+        </w:rPr>
         <w:fldChar w:fldCharType="end"/>
       </w:r>
       <w:r>
@@ -8848,54 +9295,42 @@
       </w:r>
       <w:r>
         <w:rPr>
-          <w:rFonts w:eastAsiaTheme="minorEastAsia" w:cs="Linux Biolinum"/>
           <w:color w:val="0000FF"/>
-          <w:szCs w:val="18"/>
-          <w14:ligatures w14:val="standard"/>
         </w:rPr>
         <w:fldChar w:fldCharType="begin"/>
       </w:r>
       <w:r>
         <w:rPr>
-          <w:rFonts w:eastAsiaTheme="minorEastAsia" w:cs="Linux Biolinum"/>
           <w:color w:val="0000FF"/>
-          <w:szCs w:val="18"/>
-          <w14:ligatures w14:val="standard"/>
         </w:rPr>
         <w:instrText xml:space="preserve"> REF _Ref532936720 \h </w:instrText>
       </w:r>
       <w:r>
         <w:rPr>
-          <w:rFonts w:eastAsiaTheme="minorEastAsia" w:cs="Linux Biolinum"/>
           <w:color w:val="0000FF"/>
-          <w:szCs w:val="18"/>
-          <w14:ligatures w14:val="standard"/>
-        </w:rPr>
-      </w:r>
-      <w:r>
-        <w:rPr>
-          <w:rFonts w:eastAsiaTheme="minorEastAsia" w:cs="Linux Biolinum"/>
+        </w:rPr>
+      </w:r>
+      <w:r>
+        <w:rPr>
           <w:color w:val="0000FF"/>
-          <w:szCs w:val="18"/>
-          <w14:ligatures w14:val="standard"/>
+        </w:rPr>
+        <w:instrText xml:space="preserve"> \* MERGEFORMAT </w:instrText>
+      </w:r>
+      <w:r>
+        <w:rPr>
+          <w:color w:val="0000FF"/>
         </w:rPr>
         <w:fldChar w:fldCharType="separate"/>
       </w:r>
       <w:r>
-        <w:t xml:space="preserve">Figure </w:t>
-      </w:r>
-      <w:r>
-        <w:rPr>
-          <w:noProof/>
-        </w:rPr>
-        <w:t>13</w:t>
-      </w:r>
-      <w:r>
-        <w:rPr>
-          <w:rFonts w:eastAsiaTheme="minorEastAsia" w:cs="Linux Biolinum"/>
+        <w:rPr>
           <w:color w:val="0000FF"/>
-          <w:szCs w:val="18"/>
-          <w14:ligatures w14:val="standard"/>
+        </w:rPr>
+        <w:t>Figure 13</w:t>
+      </w:r>
+      <w:r>
+        <w:rPr>
+          <w:color w:val="0000FF"/>
         </w:rPr>
         <w:fldChar w:fldCharType="end"/>
       </w:r>
@@ -8903,10 +9338,19 @@
         <w:t xml:space="preserve">. </w:t>
       </w:r>
       <w:r>
-        <w:t>For 10% pruning of the dataset, RMSE improved by 7% for Random Forest, 8% for Linear Regression and 8% for SVR. R2 scores improved by 5% for Random Forest, 3% for Linear Regression and 5% for SVR.</w:t>
-      </w:r>
-      <w:r>
-        <w:t xml:space="preserve"> </w:t>
+        <w:t xml:space="preserve">For </w:t>
+      </w:r>
+      <w:r>
+        <w:t xml:space="preserve">about  </w:t>
+      </w:r>
+      <w:r>
+        <w:t>10</w:t>
+      </w:r>
+      <w:r>
+        <w:t>.5</w:t>
+      </w:r>
+      <w:r>
+        <w:t xml:space="preserve">% pruning of the dataset, RMSE improved by 7% for Random Forest, 8% for Linear Regression and 8% for SVR. R2 scores improved by 5% for Random Forest, 3% for Linear Regression and 5% for SVR. </w:t>
       </w:r>
       <w:r>
         <w:t xml:space="preserve">Their rankings remain unchanged on unpruned and pruned datasets across </w:t>
@@ -8921,31 +9365,13 @@
         <w:t xml:space="preserve">s used, though </w:t>
       </w:r>
       <w:r>
-        <w:t>several iterations showed some fluctuati</w:t>
+        <w:t>several iterations showed fluctuati</w:t>
       </w:r>
       <w:r>
         <w:t>ons in their performance</w:t>
       </w:r>
       <w:r>
         <w:t>.</w:t>
-      </w:r>
-      <w:r>
-        <w:t xml:space="preserve"> </w:t>
-      </w:r>
-      <w:r>
-        <w:t xml:space="preserve">To conclude, pruning of datasets didn’t affect </w:t>
-      </w:r>
-      <w:r>
-        <w:t xml:space="preserve">the </w:t>
-      </w:r>
-      <w:r>
-        <w:t xml:space="preserve">algorithm </w:t>
-      </w:r>
-      <w:r>
-        <w:t xml:space="preserve">performance </w:t>
-      </w:r>
-      <w:r>
-        <w:t>rankings.</w:t>
       </w:r>
       <w:r>
         <w:t xml:space="preserve"> </w:t>
@@ -8953,96 +9379,115 @@
     </w:p>
     <w:p>
       <w:pPr>
-        <w:pStyle w:val="Heading1"/>
-      </w:pPr>
-      <w:r>
-        <w:t>Limitation and outlook</w:t>
+        <w:ind w:firstLine="0"/>
+      </w:pPr>
+      <w:r>
+        <w:t xml:space="preserve">To conclude, pruning of datasets didn’t affect </w:t>
+      </w:r>
+      <w:r>
+        <w:t xml:space="preserve">the </w:t>
+      </w:r>
+      <w:r>
+        <w:t xml:space="preserve">algorithm </w:t>
+      </w:r>
+      <w:r>
+        <w:t xml:space="preserve">performance </w:t>
+      </w:r>
+      <w:r>
+        <w:t>rankings.</w:t>
+      </w:r>
+      <w:r>
+        <w:t xml:space="preserve"> </w:t>
       </w:r>
     </w:p>
     <w:p>
       <w:pPr>
-        <w:pStyle w:val="TableCaption"/>
-      </w:pPr>
-      <w:r>
-        <w:rPr>
-          <w:rFonts w:eastAsiaTheme="minorHAnsi"/>
-        </w:rPr>
-        <w:t xml:space="preserve">The dataset had </w:t>
-      </w:r>
-      <w:r>
-        <w:rPr>
-          <w:rFonts w:eastAsiaTheme="minorHAnsi"/>
-        </w:rPr>
-        <w:t>13.6% of the target variable missing data</w:t>
-      </w:r>
-      <w:r>
-        <w:rPr>
-          <w:rFonts w:eastAsiaTheme="minorHAnsi"/>
-        </w:rPr>
-        <w:t xml:space="preserve">. </w:t>
-      </w:r>
-      <w:r>
-        <w:rPr>
-          <w:rFonts w:eastAsiaTheme="minorHAnsi"/>
-        </w:rPr>
-        <w:t>Removal of these values meant that the related useful information on the independent variable was lost. Low number of important features chosen explained less variability in the predicted values.</w:t>
-      </w:r>
-      <w:r>
-        <w:t xml:space="preserve"> Future work could include </w:t>
-      </w:r>
-      <w:bookmarkEnd w:id="16"/>
+        <w:pStyle w:val="Heading1"/>
+      </w:pPr>
+      <w:r>
+        <w:t>Limitation and outlook</w:t>
+      </w:r>
     </w:p>
     <w:p>
       <w:pPr>
-        <w:pStyle w:val="Heading1"/>
-      </w:pPr>
-      <w:r>
-        <w:t>ACKNOWLEDGMENT</w:t>
+        <w:ind w:firstLine="0"/>
+      </w:pPr>
+      <w:r>
+        <w:t xml:space="preserve">The dataset had </w:t>
+      </w:r>
+      <w:r>
+        <w:t>13.6% of the target variable missing data</w:t>
+      </w:r>
+      <w:r>
+        <w:t xml:space="preserve">. </w:t>
+      </w:r>
+      <w:r>
+        <w:t>Removal of these values meant that the related useful information on the independent variable was lost. Low</w:t>
+      </w:r>
+      <w:r>
+        <w:t xml:space="preserve"> (5 features)</w:t>
+      </w:r>
+      <w:r>
+        <w:t xml:space="preserve"> number of important features chosen</w:t>
+      </w:r>
+      <w:r>
+        <w:t xml:space="preserve"> to train the model,</w:t>
+      </w:r>
+      <w:r>
+        <w:t xml:space="preserve"> explained less variability in the predicted values.</w:t>
+      </w:r>
+      <w:r>
+        <w:t xml:space="preserve"> Future work could include </w:t>
+      </w:r>
+      <w:bookmarkEnd w:id="16"/>
+      <w:r>
+        <w:t>using another dataset with more feature</w:t>
+      </w:r>
+      <w:r>
+        <w:t>s, pruning multiple features instead of one as</w:t>
+      </w:r>
+      <w:r>
+        <w:t xml:space="preserve"> done</w:t>
+      </w:r>
+      <w:r>
+        <w:t xml:space="preserve"> in this paper</w:t>
+      </w:r>
+      <w:r>
+        <w:t xml:space="preserve"> and using neural networks for comprehensive analysis.</w:t>
       </w:r>
     </w:p>
     <w:p>
       <w:pPr>
-        <w:pStyle w:val="AckPara"/>
-        <w:rPr>
-          <w14:ligatures w14:val="standard"/>
-        </w:rPr>
-      </w:pPr>
-      <w:r>
-        <w:rPr>
-          <w14:ligatures w14:val="standard"/>
-        </w:rPr>
+        <w:pStyle w:val="Heading1"/>
+      </w:pPr>
+      <w:r>
+        <w:t>ACKNOWLEDGMENT</w:t>
+      </w:r>
+    </w:p>
+    <w:p>
+      <w:pPr>
+        <w:ind w:firstLine="0"/>
+      </w:pPr>
+      <w:r>
         <w:t xml:space="preserve">This work was </w:t>
       </w:r>
       <w:r>
-        <w:rPr>
-          <w14:ligatures w14:val="standard"/>
-        </w:rPr>
         <w:t>conducted as part of 2018/19 Machine Learning module CS7CS4/CS4</w:t>
       </w:r>
       <w:r>
-        <w:rPr>
-          <w14:ligatures w14:val="standard"/>
-        </w:rPr>
         <w:t>404 at Trinity College Dublin</w:t>
       </w:r>
       <w:r>
-        <w:rPr>
-          <w14:ligatures w14:val="standard"/>
-        </w:rPr>
         <w:t xml:space="preserve"> [15]</w:t>
       </w:r>
       <w:r>
-        <w:rPr>
-          <w14:ligatures w14:val="standard"/>
-        </w:rPr>
         <w:t>.</w:t>
       </w:r>
       <w:r>
-        <w:rPr>
-          <w14:ligatures w14:val="standard"/>
-        </w:rPr>
         <w:t xml:space="preserve"> </w:t>
       </w:r>
+      <w:bookmarkStart w:id="22" w:name="_GoBack"/>
+      <w:bookmarkEnd w:id="22"/>
     </w:p>
     <w:p>
       <w:pPr>
@@ -9979,24 +10424,14 @@
     <w:p/>
     <w:p/>
     <w:p/>
-    <w:p/>
-    <w:p/>
-    <w:p/>
-    <w:p/>
-    <w:p/>
-    <w:p/>
-    <w:p/>
-    <w:p/>
-    <w:p/>
-    <w:p/>
-    <w:p/>
-    <w:p/>
-    <w:p/>
-    <w:p/>
-    <w:p/>
-    <w:p/>
     <w:p>
       <w:pPr>
+        <w:ind w:firstLine="0"/>
+      </w:pPr>
+    </w:p>
+    <w:p>
+      <w:pPr>
+        <w:ind w:firstLine="0"/>
         <w:jc w:val="center"/>
         <w:rPr>
           <w:b/>
@@ -10032,7 +10467,6 @@
     <w:p>
       <w:pPr>
         <w:pStyle w:val="Caption"/>
-        <w:keepNext/>
       </w:pPr>
       <w:bookmarkStart w:id="24" w:name="_Ref532938697"/>
       <w:r>
@@ -10057,6 +10491,9 @@
         <w:fldChar w:fldCharType="end"/>
       </w:r>
       <w:bookmarkEnd w:id="24"/>
+      <w:r>
+        <w:t>:</w:t>
+      </w:r>
       <w:r>
         <w:t xml:space="preserve"> RMSE per iteration for each algorithm</w:t>
       </w:r>
@@ -11817,7 +12254,6 @@
     <w:p>
       <w:pPr>
         <w:pStyle w:val="Caption"/>
-        <w:keepNext/>
       </w:pPr>
       <w:bookmarkStart w:id="25" w:name="_Ref532938683"/>
       <w:bookmarkStart w:id="26" w:name="_Ref532938691"/>
@@ -11843,6 +12279,9 @@
         <w:fldChar w:fldCharType="end"/>
       </w:r>
       <w:bookmarkEnd w:id="26"/>
+      <w:r>
+        <w:t>:</w:t>
+      </w:r>
       <w:r>
         <w:t xml:space="preserve"> R2 score per iteration for each algorithm</w:t>
       </w:r>
@@ -13503,6 +13942,66 @@
       <w:pPr>
         <w:ind w:firstLine="0"/>
       </w:pPr>
+    </w:p>
+    <w:p>
+      <w:pPr>
+        <w:ind w:firstLine="0"/>
+      </w:pPr>
+    </w:p>
+    <w:p>
+      <w:pPr>
+        <w:keepNext/>
+        <w:ind w:firstLine="0"/>
+      </w:pPr>
+      <w:r>
+        <w:rPr>
+          <w:noProof/>
+        </w:rPr>
+        <w:drawing>
+          <wp:inline distT="0" distB="0" distL="0" distR="0" wp14:anchorId="24D6F72C" wp14:editId="6D8CB16A">
+            <wp:extent cx="3048000" cy="3132813"/>
+            <wp:effectExtent l="0" t="0" r="0" b="10795"/>
+            <wp:docPr id="19" name="Chart 19"/>
+            <wp:cNvGraphicFramePr/>
+            <a:graphic xmlns:a="http://schemas.openxmlformats.org/drawingml/2006/main">
+              <a:graphicData uri="http://schemas.openxmlformats.org/drawingml/2006/chart">
+                <c:chart xmlns:c="http://schemas.openxmlformats.org/drawingml/2006/chart" xmlns:r="http://schemas.openxmlformats.org/officeDocument/2006/relationships" r:id="rId37"/>
+              </a:graphicData>
+            </a:graphic>
+          </wp:inline>
+        </w:drawing>
+      </w:r>
+    </w:p>
+    <w:p>
+      <w:pPr>
+        <w:pStyle w:val="Caption"/>
+      </w:pPr>
+      <w:bookmarkStart w:id="27" w:name="_Ref532939188"/>
+      <w:r>
+        <w:t xml:space="preserve">Figure </w:t>
+      </w:r>
+      <w:r>
+        <w:fldChar w:fldCharType="begin"/>
+      </w:r>
+      <w:r>
+        <w:instrText xml:space="preserve"> SEQ Figure \* ARABIC </w:instrText>
+      </w:r>
+      <w:r>
+        <w:fldChar w:fldCharType="separate"/>
+      </w:r>
+      <w:r>
+        <w:rPr>
+          <w:noProof/>
+        </w:rPr>
+        <w:t>14</w:t>
+      </w:r>
+      <w:r>
+        <w:fldChar w:fldCharType="end"/>
+      </w:r>
+      <w:bookmarkEnd w:id="27"/>
+      <w:r>
+        <w:t>: Year wise App Distribution</w:t>
+      </w:r>
     </w:p>
     <w:sectPr>
       <w:endnotePr>
@@ -17784,7 +18283,7 @@
     <w:link w:val="TableCaptionChar"/>
     <w:autoRedefine/>
     <w:qFormat/>
-    <w:rsid w:val="00C25E0E"/>
+    <w:rsid w:val="00C71D2A"/>
     <w:pPr>
       <w:spacing w:before="120" w:after="120"/>
       <w:jc w:val="both"/>
@@ -17801,7 +18300,7 @@
     <w:name w:val="TableCaption Char"/>
     <w:basedOn w:val="DefaultParagraphFont"/>
     <w:link w:val="TableCaption"/>
-    <w:rsid w:val="00C25E0E"/>
+    <w:rsid w:val="00C71D2A"/>
     <w:rPr>
       <w:rFonts w:ascii="Linux Libertine" w:eastAsiaTheme="minorEastAsia" w:hAnsi="Linux Libertine" w:cs="Linux Biolinum"/>
       <w:sz w:val="18"/>
@@ -18206,7 +18705,7 @@
     <w:unhideWhenUsed/>
     <w:qFormat/>
     <w:locked/>
-    <w:rsid w:val="00765586"/>
+    <w:rsid w:val="00A0448F"/>
     <w:pPr>
       <w:spacing w:after="120" w:line="240" w:lineRule="auto"/>
       <w:ind w:firstLine="0"/>
@@ -20544,6 +21043,1008 @@
     </w:rPr>
   </w:style>
 </w:styles>
+</file>
+
+<file path=word/charts/chart1.xml><?xml version="1.0" encoding="utf-8"?>
+<c:chartSpace xmlns:c="http://schemas.openxmlformats.org/drawingml/2006/chart" xmlns:a="http://schemas.openxmlformats.org/drawingml/2006/main" xmlns:r="http://schemas.openxmlformats.org/officeDocument/2006/relationships" xmlns:c16r2="http://schemas.microsoft.com/office/drawing/2015/06/chart">
+  <c:date1904 val="0"/>
+  <c:lang val="en-US"/>
+  <c:roundedCorners val="0"/>
+  <mc:AlternateContent xmlns:mc="http://schemas.openxmlformats.org/markup-compatibility/2006">
+    <mc:Choice xmlns:c14="http://schemas.microsoft.com/office/drawing/2007/8/2/chart" Requires="c14">
+      <c14:style val="102"/>
+    </mc:Choice>
+    <mc:Fallback>
+      <c:style val="2"/>
+    </mc:Fallback>
+  </mc:AlternateContent>
+  <c:chart>
+    <c:title>
+      <c:tx>
+        <c:rich>
+          <a:bodyPr rot="0" spcFirstLastPara="1" vertOverflow="ellipsis" vert="horz" wrap="square" anchor="ctr" anchorCtr="1"/>
+          <a:lstStyle/>
+          <a:p>
+            <a:pPr>
+              <a:defRPr sz="1400" b="0" i="0" u="none" strike="noStrike" kern="1200" spc="0" baseline="0">
+                <a:solidFill>
+                  <a:schemeClr val="tx1">
+                    <a:lumMod val="65000"/>
+                    <a:lumOff val="35000"/>
+                  </a:schemeClr>
+                </a:solidFill>
+                <a:latin typeface="+mn-lt"/>
+                <a:ea typeface="+mn-ea"/>
+                <a:cs typeface="+mn-cs"/>
+              </a:defRPr>
+            </a:pPr>
+            <a:r>
+              <a:rPr lang="en-US"/>
+              <a:t>Number of Apps per year</a:t>
+            </a:r>
+            <a:r>
+              <a:rPr lang="en-US" baseline="0"/>
+              <a:t> - Last Updated</a:t>
+            </a:r>
+            <a:endParaRPr lang="en-US"/>
+          </a:p>
+        </c:rich>
+      </c:tx>
+      <c:layout/>
+      <c:overlay val="0"/>
+      <c:spPr>
+        <a:noFill/>
+        <a:ln>
+          <a:noFill/>
+        </a:ln>
+        <a:effectLst/>
+      </c:spPr>
+      <c:txPr>
+        <a:bodyPr rot="0" spcFirstLastPara="1" vertOverflow="ellipsis" vert="horz" wrap="square" anchor="ctr" anchorCtr="1"/>
+        <a:lstStyle/>
+        <a:p>
+          <a:pPr>
+            <a:defRPr sz="1400" b="0" i="0" u="none" strike="noStrike" kern="1200" spc="0" baseline="0">
+              <a:solidFill>
+                <a:schemeClr val="tx1">
+                  <a:lumMod val="65000"/>
+                  <a:lumOff val="35000"/>
+                </a:schemeClr>
+              </a:solidFill>
+              <a:latin typeface="+mn-lt"/>
+              <a:ea typeface="+mn-ea"/>
+              <a:cs typeface="+mn-cs"/>
+            </a:defRPr>
+          </a:pPr>
+          <a:endParaRPr lang="en-US"/>
+        </a:p>
+      </c:txPr>
+    </c:title>
+    <c:autoTitleDeleted val="0"/>
+    <c:plotArea>
+      <c:layout/>
+      <c:barChart>
+        <c:barDir val="col"/>
+        <c:grouping val="clustered"/>
+        <c:varyColors val="0"/>
+        <c:ser>
+          <c:idx val="0"/>
+          <c:order val="0"/>
+          <c:tx>
+            <c:strRef>
+              <c:f>'googleplaystore - new'!$J$19</c:f>
+              <c:strCache>
+                <c:ptCount val="1"/>
+                <c:pt idx="0">
+                  <c:v>Count</c:v>
+                </c:pt>
+              </c:strCache>
+            </c:strRef>
+          </c:tx>
+          <c:spPr>
+            <a:solidFill>
+              <a:schemeClr val="accent1"/>
+            </a:solidFill>
+            <a:ln>
+              <a:noFill/>
+            </a:ln>
+            <a:effectLst/>
+          </c:spPr>
+          <c:invertIfNegative val="0"/>
+          <c:cat>
+            <c:numRef>
+              <c:f>'googleplaystore - new'!$I$20:$I$28</c:f>
+              <c:numCache>
+                <c:formatCode>General</c:formatCode>
+                <c:ptCount val="9"/>
+                <c:pt idx="0">
+                  <c:v>2010</c:v>
+                </c:pt>
+                <c:pt idx="1">
+                  <c:v>2011</c:v>
+                </c:pt>
+                <c:pt idx="2">
+                  <c:v>2012</c:v>
+                </c:pt>
+                <c:pt idx="3">
+                  <c:v>2013</c:v>
+                </c:pt>
+                <c:pt idx="4">
+                  <c:v>2014</c:v>
+                </c:pt>
+                <c:pt idx="5">
+                  <c:v>2015</c:v>
+                </c:pt>
+                <c:pt idx="6">
+                  <c:v>2016</c:v>
+                </c:pt>
+                <c:pt idx="7">
+                  <c:v>2017</c:v>
+                </c:pt>
+                <c:pt idx="8">
+                  <c:v>2018</c:v>
+                </c:pt>
+              </c:numCache>
+            </c:numRef>
+          </c:cat>
+          <c:val>
+            <c:numRef>
+              <c:f>'googleplaystore - new'!$J$20:$J$28</c:f>
+              <c:numCache>
+                <c:formatCode>General</c:formatCode>
+                <c:ptCount val="9"/>
+                <c:pt idx="0">
+                  <c:v>1</c:v>
+                </c:pt>
+                <c:pt idx="1">
+                  <c:v>15</c:v>
+                </c:pt>
+                <c:pt idx="2">
+                  <c:v>26</c:v>
+                </c:pt>
+                <c:pt idx="3">
+                  <c:v>110</c:v>
+                </c:pt>
+                <c:pt idx="4">
+                  <c:v>209</c:v>
+                </c:pt>
+                <c:pt idx="5">
+                  <c:v>459</c:v>
+                </c:pt>
+                <c:pt idx="6">
+                  <c:v>804</c:v>
+                </c:pt>
+                <c:pt idx="7">
+                  <c:v>1867</c:v>
+                </c:pt>
+                <c:pt idx="8">
+                  <c:v>7350</c:v>
+                </c:pt>
+              </c:numCache>
+            </c:numRef>
+          </c:val>
+          <c:extLst>
+            <c:ext xmlns:c16="http://schemas.microsoft.com/office/drawing/2014/chart" uri="{C3380CC4-5D6E-409C-BE32-E72D297353CC}">
+              <c16:uniqueId val="{00000000-AE40-47D2-B66F-8858B27380AD}"/>
+            </c:ext>
+          </c:extLst>
+        </c:ser>
+        <c:dLbls>
+          <c:showLegendKey val="0"/>
+          <c:showVal val="0"/>
+          <c:showCatName val="0"/>
+          <c:showSerName val="0"/>
+          <c:showPercent val="0"/>
+          <c:showBubbleSize val="0"/>
+        </c:dLbls>
+        <c:gapWidth val="219"/>
+        <c:overlap val="-27"/>
+        <c:axId val="677680776"/>
+        <c:axId val="677681760"/>
+      </c:barChart>
+      <c:catAx>
+        <c:axId val="677680776"/>
+        <c:scaling>
+          <c:orientation val="minMax"/>
+        </c:scaling>
+        <c:delete val="0"/>
+        <c:axPos val="b"/>
+        <c:title>
+          <c:tx>
+            <c:rich>
+              <a:bodyPr rot="0" spcFirstLastPara="1" vertOverflow="ellipsis" vert="horz" wrap="square" anchor="ctr" anchorCtr="1"/>
+              <a:lstStyle/>
+              <a:p>
+                <a:pPr>
+                  <a:defRPr sz="1000" b="0" i="0" u="none" strike="noStrike" kern="1200" baseline="0">
+                    <a:solidFill>
+                      <a:schemeClr val="tx1">
+                        <a:lumMod val="65000"/>
+                        <a:lumOff val="35000"/>
+                      </a:schemeClr>
+                    </a:solidFill>
+                    <a:latin typeface="+mn-lt"/>
+                    <a:ea typeface="+mn-ea"/>
+                    <a:cs typeface="+mn-cs"/>
+                  </a:defRPr>
+                </a:pPr>
+                <a:r>
+                  <a:rPr lang="en-US"/>
+                  <a:t>Year</a:t>
+                </a:r>
+              </a:p>
+            </c:rich>
+          </c:tx>
+          <c:layout/>
+          <c:overlay val="0"/>
+          <c:spPr>
+            <a:noFill/>
+            <a:ln>
+              <a:noFill/>
+            </a:ln>
+            <a:effectLst/>
+          </c:spPr>
+          <c:txPr>
+            <a:bodyPr rot="0" spcFirstLastPara="1" vertOverflow="ellipsis" vert="horz" wrap="square" anchor="ctr" anchorCtr="1"/>
+            <a:lstStyle/>
+            <a:p>
+              <a:pPr>
+                <a:defRPr sz="1000" b="0" i="0" u="none" strike="noStrike" kern="1200" baseline="0">
+                  <a:solidFill>
+                    <a:schemeClr val="tx1">
+                      <a:lumMod val="65000"/>
+                      <a:lumOff val="35000"/>
+                    </a:schemeClr>
+                  </a:solidFill>
+                  <a:latin typeface="+mn-lt"/>
+                  <a:ea typeface="+mn-ea"/>
+                  <a:cs typeface="+mn-cs"/>
+                </a:defRPr>
+              </a:pPr>
+              <a:endParaRPr lang="en-US"/>
+            </a:p>
+          </c:txPr>
+        </c:title>
+        <c:numFmt formatCode="General" sourceLinked="1"/>
+        <c:majorTickMark val="none"/>
+        <c:minorTickMark val="none"/>
+        <c:tickLblPos val="nextTo"/>
+        <c:spPr>
+          <a:noFill/>
+          <a:ln w="9525" cap="flat" cmpd="sng" algn="ctr">
+            <a:solidFill>
+              <a:schemeClr val="tx1">
+                <a:lumMod val="15000"/>
+                <a:lumOff val="85000"/>
+              </a:schemeClr>
+            </a:solidFill>
+            <a:round/>
+          </a:ln>
+          <a:effectLst/>
+        </c:spPr>
+        <c:txPr>
+          <a:bodyPr rot="-60000000" spcFirstLastPara="1" vertOverflow="ellipsis" vert="horz" wrap="square" anchor="ctr" anchorCtr="1"/>
+          <a:lstStyle/>
+          <a:p>
+            <a:pPr>
+              <a:defRPr sz="900" b="0" i="0" u="none" strike="noStrike" kern="1200" baseline="0">
+                <a:solidFill>
+                  <a:schemeClr val="tx1">
+                    <a:lumMod val="65000"/>
+                    <a:lumOff val="35000"/>
+                  </a:schemeClr>
+                </a:solidFill>
+                <a:latin typeface="+mn-lt"/>
+                <a:ea typeface="+mn-ea"/>
+                <a:cs typeface="+mn-cs"/>
+              </a:defRPr>
+            </a:pPr>
+            <a:endParaRPr lang="en-US"/>
+          </a:p>
+        </c:txPr>
+        <c:crossAx val="677681760"/>
+        <c:crosses val="autoZero"/>
+        <c:auto val="1"/>
+        <c:lblAlgn val="ctr"/>
+        <c:lblOffset val="100"/>
+        <c:noMultiLvlLbl val="0"/>
+      </c:catAx>
+      <c:valAx>
+        <c:axId val="677681760"/>
+        <c:scaling>
+          <c:orientation val="minMax"/>
+        </c:scaling>
+        <c:delete val="0"/>
+        <c:axPos val="l"/>
+        <c:majorGridlines>
+          <c:spPr>
+            <a:ln w="9525" cap="flat" cmpd="sng" algn="ctr">
+              <a:solidFill>
+                <a:schemeClr val="tx1">
+                  <a:lumMod val="15000"/>
+                  <a:lumOff val="85000"/>
+                </a:schemeClr>
+              </a:solidFill>
+              <a:round/>
+            </a:ln>
+            <a:effectLst/>
+          </c:spPr>
+        </c:majorGridlines>
+        <c:title>
+          <c:tx>
+            <c:rich>
+              <a:bodyPr rot="-5400000" spcFirstLastPara="1" vertOverflow="ellipsis" vert="horz" wrap="square" anchor="ctr" anchorCtr="1"/>
+              <a:lstStyle/>
+              <a:p>
+                <a:pPr>
+                  <a:defRPr sz="1000" b="0" i="0" u="none" strike="noStrike" kern="1200" baseline="0">
+                    <a:solidFill>
+                      <a:schemeClr val="tx1">
+                        <a:lumMod val="65000"/>
+                        <a:lumOff val="35000"/>
+                      </a:schemeClr>
+                    </a:solidFill>
+                    <a:latin typeface="+mn-lt"/>
+                    <a:ea typeface="+mn-ea"/>
+                    <a:cs typeface="+mn-cs"/>
+                  </a:defRPr>
+                </a:pPr>
+                <a:r>
+                  <a:rPr lang="en-US"/>
+                  <a:t>App Count</a:t>
+                </a:r>
+              </a:p>
+            </c:rich>
+          </c:tx>
+          <c:layout/>
+          <c:overlay val="0"/>
+          <c:spPr>
+            <a:noFill/>
+            <a:ln>
+              <a:noFill/>
+            </a:ln>
+            <a:effectLst/>
+          </c:spPr>
+          <c:txPr>
+            <a:bodyPr rot="-5400000" spcFirstLastPara="1" vertOverflow="ellipsis" vert="horz" wrap="square" anchor="ctr" anchorCtr="1"/>
+            <a:lstStyle/>
+            <a:p>
+              <a:pPr>
+                <a:defRPr sz="1000" b="0" i="0" u="none" strike="noStrike" kern="1200" baseline="0">
+                  <a:solidFill>
+                    <a:schemeClr val="tx1">
+                      <a:lumMod val="65000"/>
+                      <a:lumOff val="35000"/>
+                    </a:schemeClr>
+                  </a:solidFill>
+                  <a:latin typeface="+mn-lt"/>
+                  <a:ea typeface="+mn-ea"/>
+                  <a:cs typeface="+mn-cs"/>
+                </a:defRPr>
+              </a:pPr>
+              <a:endParaRPr lang="en-US"/>
+            </a:p>
+          </c:txPr>
+        </c:title>
+        <c:numFmt formatCode="General" sourceLinked="1"/>
+        <c:majorTickMark val="none"/>
+        <c:minorTickMark val="none"/>
+        <c:tickLblPos val="nextTo"/>
+        <c:spPr>
+          <a:noFill/>
+          <a:ln>
+            <a:noFill/>
+          </a:ln>
+          <a:effectLst/>
+        </c:spPr>
+        <c:txPr>
+          <a:bodyPr rot="-60000000" spcFirstLastPara="1" vertOverflow="ellipsis" vert="horz" wrap="square" anchor="ctr" anchorCtr="1"/>
+          <a:lstStyle/>
+          <a:p>
+            <a:pPr>
+              <a:defRPr sz="900" b="0" i="0" u="none" strike="noStrike" kern="1200" baseline="0">
+                <a:solidFill>
+                  <a:schemeClr val="tx1">
+                    <a:lumMod val="65000"/>
+                    <a:lumOff val="35000"/>
+                  </a:schemeClr>
+                </a:solidFill>
+                <a:latin typeface="+mn-lt"/>
+                <a:ea typeface="+mn-ea"/>
+                <a:cs typeface="+mn-cs"/>
+              </a:defRPr>
+            </a:pPr>
+            <a:endParaRPr lang="en-US"/>
+          </a:p>
+        </c:txPr>
+        <c:crossAx val="677680776"/>
+        <c:crosses val="autoZero"/>
+        <c:crossBetween val="between"/>
+      </c:valAx>
+      <c:spPr>
+        <a:noFill/>
+        <a:ln>
+          <a:noFill/>
+        </a:ln>
+        <a:effectLst/>
+      </c:spPr>
+    </c:plotArea>
+    <c:plotVisOnly val="1"/>
+    <c:dispBlanksAs val="gap"/>
+    <c:showDLblsOverMax val="0"/>
+  </c:chart>
+  <c:spPr>
+    <a:solidFill>
+      <a:schemeClr val="bg1"/>
+    </a:solidFill>
+    <a:ln w="9525" cap="flat" cmpd="sng" algn="ctr">
+      <a:solidFill>
+        <a:schemeClr val="tx1">
+          <a:lumMod val="15000"/>
+          <a:lumOff val="85000"/>
+        </a:schemeClr>
+      </a:solidFill>
+      <a:round/>
+    </a:ln>
+    <a:effectLst/>
+  </c:spPr>
+  <c:txPr>
+    <a:bodyPr/>
+    <a:lstStyle/>
+    <a:p>
+      <a:pPr>
+        <a:defRPr/>
+      </a:pPr>
+      <a:endParaRPr lang="en-US"/>
+    </a:p>
+  </c:txPr>
+  <c:externalData r:id="rId3">
+    <c:autoUpdate val="0"/>
+  </c:externalData>
+</c:chartSpace>
+</file>
+
+<file path=word/charts/colors1.xml><?xml version="1.0" encoding="utf-8"?>
+<cs:colorStyle xmlns:cs="http://schemas.microsoft.com/office/drawing/2012/chartStyle" xmlns:a="http://schemas.openxmlformats.org/drawingml/2006/main" meth="cycle" id="10">
+  <a:schemeClr val="accent1"/>
+  <a:schemeClr val="accent2"/>
+  <a:schemeClr val="accent3"/>
+  <a:schemeClr val="accent4"/>
+  <a:schemeClr val="accent5"/>
+  <a:schemeClr val="accent6"/>
+  <cs:variation/>
+  <cs:variation>
+    <a:lumMod val="60000"/>
+  </cs:variation>
+  <cs:variation>
+    <a:lumMod val="80000"/>
+    <a:lumOff val="20000"/>
+  </cs:variation>
+  <cs:variation>
+    <a:lumMod val="80000"/>
+  </cs:variation>
+  <cs:variation>
+    <a:lumMod val="60000"/>
+    <a:lumOff val="40000"/>
+  </cs:variation>
+  <cs:variation>
+    <a:lumMod val="50000"/>
+  </cs:variation>
+  <cs:variation>
+    <a:lumMod val="70000"/>
+    <a:lumOff val="30000"/>
+  </cs:variation>
+  <cs:variation>
+    <a:lumMod val="70000"/>
+  </cs:variation>
+  <cs:variation>
+    <a:lumMod val="50000"/>
+    <a:lumOff val="50000"/>
+  </cs:variation>
+</cs:colorStyle>
+</file>
+
+<file path=word/charts/style1.xml><?xml version="1.0" encoding="utf-8"?>
+<cs:chartStyle xmlns:cs="http://schemas.microsoft.com/office/drawing/2012/chartStyle" xmlns:a="http://schemas.openxmlformats.org/drawingml/2006/main" id="201">
+  <cs:axisTitle>
+    <cs:lnRef idx="0"/>
+    <cs:fillRef idx="0"/>
+    <cs:effectRef idx="0"/>
+    <cs:fontRef idx="minor">
+      <a:schemeClr val="tx1">
+        <a:lumMod val="65000"/>
+        <a:lumOff val="35000"/>
+      </a:schemeClr>
+    </cs:fontRef>
+    <cs:defRPr sz="1000" kern="1200"/>
+  </cs:axisTitle>
+  <cs:categoryAxis>
+    <cs:lnRef idx="0"/>
+    <cs:fillRef idx="0"/>
+    <cs:effectRef idx="0"/>
+    <cs:fontRef idx="minor">
+      <a:schemeClr val="tx1">
+        <a:lumMod val="65000"/>
+        <a:lumOff val="35000"/>
+      </a:schemeClr>
+    </cs:fontRef>
+    <cs:spPr>
+      <a:ln w="9525" cap="flat" cmpd="sng" algn="ctr">
+        <a:solidFill>
+          <a:schemeClr val="tx1">
+            <a:lumMod val="15000"/>
+            <a:lumOff val="85000"/>
+          </a:schemeClr>
+        </a:solidFill>
+        <a:round/>
+      </a:ln>
+    </cs:spPr>
+    <cs:defRPr sz="900" kern="1200"/>
+  </cs:categoryAxis>
+  <cs:chartArea mods="allowNoFillOverride allowNoLineOverride">
+    <cs:lnRef idx="0"/>
+    <cs:fillRef idx="0"/>
+    <cs:effectRef idx="0"/>
+    <cs:fontRef idx="minor">
+      <a:schemeClr val="tx1"/>
+    </cs:fontRef>
+    <cs:spPr>
+      <a:solidFill>
+        <a:schemeClr val="bg1"/>
+      </a:solidFill>
+      <a:ln w="9525" cap="flat" cmpd="sng" algn="ctr">
+        <a:solidFill>
+          <a:schemeClr val="tx1">
+            <a:lumMod val="15000"/>
+            <a:lumOff val="85000"/>
+          </a:schemeClr>
+        </a:solidFill>
+        <a:round/>
+      </a:ln>
+    </cs:spPr>
+    <cs:defRPr sz="1000" kern="1200"/>
+  </cs:chartArea>
+  <cs:dataLabel>
+    <cs:lnRef idx="0"/>
+    <cs:fillRef idx="0"/>
+    <cs:effectRef idx="0"/>
+    <cs:fontRef idx="minor">
+      <a:schemeClr val="tx1">
+        <a:lumMod val="75000"/>
+        <a:lumOff val="25000"/>
+      </a:schemeClr>
+    </cs:fontRef>
+    <cs:defRPr sz="900" kern="1200"/>
+  </cs:dataLabel>
+  <cs:dataLabelCallout>
+    <cs:lnRef idx="0"/>
+    <cs:fillRef idx="0"/>
+    <cs:effectRef idx="0"/>
+    <cs:fontRef idx="minor">
+      <a:schemeClr val="dk1">
+        <a:lumMod val="65000"/>
+        <a:lumOff val="35000"/>
+      </a:schemeClr>
+    </cs:fontRef>
+    <cs:spPr>
+      <a:solidFill>
+        <a:schemeClr val="lt1"/>
+      </a:solidFill>
+      <a:ln>
+        <a:solidFill>
+          <a:schemeClr val="dk1">
+            <a:lumMod val="25000"/>
+            <a:lumOff val="75000"/>
+          </a:schemeClr>
+        </a:solidFill>
+      </a:ln>
+    </cs:spPr>
+    <cs:defRPr sz="900" kern="1200"/>
+    <cs:bodyPr rot="0" spcFirstLastPara="1" vertOverflow="clip" horzOverflow="clip" vert="horz" wrap="square" lIns="36576" tIns="18288" rIns="36576" bIns="18288" anchor="ctr" anchorCtr="1">
+      <a:spAutoFit/>
+    </cs:bodyPr>
+  </cs:dataLabelCallout>
+  <cs:dataPoint>
+    <cs:lnRef idx="0"/>
+    <cs:fillRef idx="1">
+      <cs:styleClr val="auto"/>
+    </cs:fillRef>
+    <cs:effectRef idx="0"/>
+    <cs:fontRef idx="minor">
+      <a:schemeClr val="tx1"/>
+    </cs:fontRef>
+  </cs:dataPoint>
+  <cs:dataPoint3D>
+    <cs:lnRef idx="0"/>
+    <cs:fillRef idx="1">
+      <cs:styleClr val="auto"/>
+    </cs:fillRef>
+    <cs:effectRef idx="0"/>
+    <cs:fontRef idx="minor">
+      <a:schemeClr val="tx1"/>
+    </cs:fontRef>
+  </cs:dataPoint3D>
+  <cs:dataPointLine>
+    <cs:lnRef idx="0">
+      <cs:styleClr val="auto"/>
+    </cs:lnRef>
+    <cs:fillRef idx="1"/>
+    <cs:effectRef idx="0"/>
+    <cs:fontRef idx="minor">
+      <a:schemeClr val="tx1"/>
+    </cs:fontRef>
+    <cs:spPr>
+      <a:ln w="28575" cap="rnd">
+        <a:solidFill>
+          <a:schemeClr val="phClr"/>
+        </a:solidFill>
+        <a:round/>
+      </a:ln>
+    </cs:spPr>
+  </cs:dataPointLine>
+  <cs:dataPointMarker>
+    <cs:lnRef idx="0">
+      <cs:styleClr val="auto"/>
+    </cs:lnRef>
+    <cs:fillRef idx="1">
+      <cs:styleClr val="auto"/>
+    </cs:fillRef>
+    <cs:effectRef idx="0"/>
+    <cs:fontRef idx="minor">
+      <a:schemeClr val="tx1"/>
+    </cs:fontRef>
+    <cs:spPr>
+      <a:ln w="9525">
+        <a:solidFill>
+          <a:schemeClr val="phClr"/>
+        </a:solidFill>
+      </a:ln>
+    </cs:spPr>
+  </cs:dataPointMarker>
+  <cs:dataPointMarkerLayout symbol="circle" size="5"/>
+  <cs:dataPointWireframe>
+    <cs:lnRef idx="0">
+      <cs:styleClr val="auto"/>
+    </cs:lnRef>
+    <cs:fillRef idx="1"/>
+    <cs:effectRef idx="0"/>
+    <cs:fontRef idx="minor">
+      <a:schemeClr val="tx1"/>
+    </cs:fontRef>
+    <cs:spPr>
+      <a:ln w="9525" cap="rnd">
+        <a:solidFill>
+          <a:schemeClr val="phClr"/>
+        </a:solidFill>
+        <a:round/>
+      </a:ln>
+    </cs:spPr>
+  </cs:dataPointWireframe>
+  <cs:dataTable>
+    <cs:lnRef idx="0"/>
+    <cs:fillRef idx="0"/>
+    <cs:effectRef idx="0"/>
+    <cs:fontRef idx="minor">
+      <a:schemeClr val="tx1">
+        <a:lumMod val="65000"/>
+        <a:lumOff val="35000"/>
+      </a:schemeClr>
+    </cs:fontRef>
+    <cs:spPr>
+      <a:noFill/>
+      <a:ln w="9525" cap="flat" cmpd="sng" algn="ctr">
+        <a:solidFill>
+          <a:schemeClr val="tx1">
+            <a:lumMod val="15000"/>
+            <a:lumOff val="85000"/>
+          </a:schemeClr>
+        </a:solidFill>
+        <a:round/>
+      </a:ln>
+    </cs:spPr>
+    <cs:defRPr sz="900" kern="1200"/>
+  </cs:dataTable>
+  <cs:downBar>
+    <cs:lnRef idx="0"/>
+    <cs:fillRef idx="0"/>
+    <cs:effectRef idx="0"/>
+    <cs:fontRef idx="minor">
+      <a:schemeClr val="dk1"/>
+    </cs:fontRef>
+    <cs:spPr>
+      <a:solidFill>
+        <a:schemeClr val="dk1">
+          <a:lumMod val="65000"/>
+          <a:lumOff val="35000"/>
+        </a:schemeClr>
+      </a:solidFill>
+      <a:ln w="9525">
+        <a:solidFill>
+          <a:schemeClr val="tx1">
+            <a:lumMod val="65000"/>
+            <a:lumOff val="35000"/>
+          </a:schemeClr>
+        </a:solidFill>
+      </a:ln>
+    </cs:spPr>
+  </cs:downBar>
+  <cs:dropLine>
+    <cs:lnRef idx="0"/>
+    <cs:fillRef idx="0"/>
+    <cs:effectRef idx="0"/>
+    <cs:fontRef idx="minor">
+      <a:schemeClr val="tx1"/>
+    </cs:fontRef>
+    <cs:spPr>
+      <a:ln w="9525" cap="flat" cmpd="sng" algn="ctr">
+        <a:solidFill>
+          <a:schemeClr val="tx1">
+            <a:lumMod val="35000"/>
+            <a:lumOff val="65000"/>
+          </a:schemeClr>
+        </a:solidFill>
+        <a:round/>
+      </a:ln>
+    </cs:spPr>
+  </cs:dropLine>
+  <cs:errorBar>
+    <cs:lnRef idx="0"/>
+    <cs:fillRef idx="0"/>
+    <cs:effectRef idx="0"/>
+    <cs:fontRef idx="minor">
+      <a:schemeClr val="tx1"/>
+    </cs:fontRef>
+    <cs:spPr>
+      <a:ln w="9525" cap="flat" cmpd="sng" algn="ctr">
+        <a:solidFill>
+          <a:schemeClr val="tx1">
+            <a:lumMod val="65000"/>
+            <a:lumOff val="35000"/>
+          </a:schemeClr>
+        </a:solidFill>
+        <a:round/>
+      </a:ln>
+    </cs:spPr>
+  </cs:errorBar>
+  <cs:floor>
+    <cs:lnRef idx="0"/>
+    <cs:fillRef idx="0"/>
+    <cs:effectRef idx="0"/>
+    <cs:fontRef idx="minor">
+      <a:schemeClr val="tx1"/>
+    </cs:fontRef>
+    <cs:spPr>
+      <a:noFill/>
+      <a:ln>
+        <a:noFill/>
+      </a:ln>
+    </cs:spPr>
+  </cs:floor>
+  <cs:gridlineMajor>
+    <cs:lnRef idx="0"/>
+    <cs:fillRef idx="0"/>
+    <cs:effectRef idx="0"/>
+    <cs:fontRef idx="minor">
+      <a:schemeClr val="tx1"/>
+    </cs:fontRef>
+    <cs:spPr>
+      <a:ln w="9525" cap="flat" cmpd="sng" algn="ctr">
+        <a:solidFill>
+          <a:schemeClr val="tx1">
+            <a:lumMod val="15000"/>
+            <a:lumOff val="85000"/>
+          </a:schemeClr>
+        </a:solidFill>
+        <a:round/>
+      </a:ln>
+    </cs:spPr>
+  </cs:gridlineMajor>
+  <cs:gridlineMinor>
+    <cs:lnRef idx="0"/>
+    <cs:fillRef idx="0"/>
+    <cs:effectRef idx="0"/>
+    <cs:fontRef idx="minor">
+      <a:schemeClr val="tx1"/>
+    </cs:fontRef>
+    <cs:spPr>
+      <a:ln w="9525" cap="flat" cmpd="sng" algn="ctr">
+        <a:solidFill>
+          <a:schemeClr val="tx1">
+            <a:lumMod val="5000"/>
+            <a:lumOff val="95000"/>
+          </a:schemeClr>
+        </a:solidFill>
+        <a:round/>
+      </a:ln>
+    </cs:spPr>
+  </cs:gridlineMinor>
+  <cs:hiLoLine>
+    <cs:lnRef idx="0"/>
+    <cs:fillRef idx="0"/>
+    <cs:effectRef idx="0"/>
+    <cs:fontRef idx="minor">
+      <a:schemeClr val="tx1"/>
+    </cs:fontRef>
+    <cs:spPr>
+      <a:ln w="9525" cap="flat" cmpd="sng" algn="ctr">
+        <a:solidFill>
+          <a:schemeClr val="tx1">
+            <a:lumMod val="75000"/>
+            <a:lumOff val="25000"/>
+          </a:schemeClr>
+        </a:solidFill>
+        <a:round/>
+      </a:ln>
+    </cs:spPr>
+  </cs:hiLoLine>
+  <cs:leaderLine>
+    <cs:lnRef idx="0"/>
+    <cs:fillRef idx="0"/>
+    <cs:effectRef idx="0"/>
+    <cs:fontRef idx="minor">
+      <a:schemeClr val="tx1"/>
+    </cs:fontRef>
+    <cs:spPr>
+      <a:ln w="9525" cap="flat" cmpd="sng" algn="ctr">
+        <a:solidFill>
+          <a:schemeClr val="tx1">
+            <a:lumMod val="35000"/>
+            <a:lumOff val="65000"/>
+          </a:schemeClr>
+        </a:solidFill>
+        <a:round/>
+      </a:ln>
+    </cs:spPr>
+  </cs:leaderLine>
+  <cs:legend>
+    <cs:lnRef idx="0"/>
+    <cs:fillRef idx="0"/>
+    <cs:effectRef idx="0"/>
+    <cs:fontRef idx="minor">
+      <a:schemeClr val="tx1">
+        <a:lumMod val="65000"/>
+        <a:lumOff val="35000"/>
+      </a:schemeClr>
+    </cs:fontRef>
+    <cs:defRPr sz="900" kern="1200"/>
+  </cs:legend>
+  <cs:plotArea mods="allowNoFillOverride allowNoLineOverride">
+    <cs:lnRef idx="0"/>
+    <cs:fillRef idx="0"/>
+    <cs:effectRef idx="0"/>
+    <cs:fontRef idx="minor">
+      <a:schemeClr val="tx1"/>
+    </cs:fontRef>
+  </cs:plotArea>
+  <cs:plotArea3D mods="allowNoFillOverride allowNoLineOverride">
+    <cs:lnRef idx="0"/>
+    <cs:fillRef idx="0"/>
+    <cs:effectRef idx="0"/>
+    <cs:fontRef idx="minor">
+      <a:schemeClr val="tx1"/>
+    </cs:fontRef>
+  </cs:plotArea3D>
+  <cs:seriesAxis>
+    <cs:lnRef idx="0"/>
+    <cs:fillRef idx="0"/>
+    <cs:effectRef idx="0"/>
+    <cs:fontRef idx="minor">
+      <a:schemeClr val="tx1">
+        <a:lumMod val="65000"/>
+        <a:lumOff val="35000"/>
+      </a:schemeClr>
+    </cs:fontRef>
+    <cs:defRPr sz="900" kern="1200"/>
+  </cs:seriesAxis>
+  <cs:seriesLine>
+    <cs:lnRef idx="0"/>
+    <cs:fillRef idx="0"/>
+    <cs:effectRef idx="0"/>
+    <cs:fontRef idx="minor">
+      <a:schemeClr val="tx1"/>
+    </cs:fontRef>
+    <cs:spPr>
+      <a:ln w="9525" cap="flat" cmpd="sng" algn="ctr">
+        <a:solidFill>
+          <a:schemeClr val="tx1">
+            <a:lumMod val="35000"/>
+            <a:lumOff val="65000"/>
+          </a:schemeClr>
+        </a:solidFill>
+        <a:round/>
+      </a:ln>
+    </cs:spPr>
+  </cs:seriesLine>
+  <cs:title>
+    <cs:lnRef idx="0"/>
+    <cs:fillRef idx="0"/>
+    <cs:effectRef idx="0"/>
+    <cs:fontRef idx="minor">
+      <a:schemeClr val="tx1">
+        <a:lumMod val="65000"/>
+        <a:lumOff val="35000"/>
+      </a:schemeClr>
+    </cs:fontRef>
+    <cs:defRPr sz="1400" b="0" kern="1200" spc="0" baseline="0"/>
+  </cs:title>
+  <cs:trendline>
+    <cs:lnRef idx="0">
+      <cs:styleClr val="auto"/>
+    </cs:lnRef>
+    <cs:fillRef idx="0"/>
+    <cs:effectRef idx="0"/>
+    <cs:fontRef idx="minor">
+      <a:schemeClr val="tx1"/>
+    </cs:fontRef>
+    <cs:spPr>
+      <a:ln w="19050" cap="rnd">
+        <a:solidFill>
+          <a:schemeClr val="phClr"/>
+        </a:solidFill>
+        <a:prstDash val="sysDot"/>
+      </a:ln>
+    </cs:spPr>
+  </cs:trendline>
+  <cs:trendlineLabel>
+    <cs:lnRef idx="0"/>
+    <cs:fillRef idx="0"/>
+    <cs:effectRef idx="0"/>
+    <cs:fontRef idx="minor">
+      <a:schemeClr val="tx1">
+        <a:lumMod val="65000"/>
+        <a:lumOff val="35000"/>
+      </a:schemeClr>
+    </cs:fontRef>
+    <cs:defRPr sz="900" kern="1200"/>
+  </cs:trendlineLabel>
+  <cs:upBar>
+    <cs:lnRef idx="0"/>
+    <cs:fillRef idx="0"/>
+    <cs:effectRef idx="0"/>
+    <cs:fontRef idx="minor">
+      <a:schemeClr val="dk1"/>
+    </cs:fontRef>
+    <cs:spPr>
+      <a:solidFill>
+        <a:schemeClr val="lt1"/>
+      </a:solidFill>
+      <a:ln w="9525">
+        <a:solidFill>
+          <a:schemeClr val="tx1">
+            <a:lumMod val="15000"/>
+            <a:lumOff val="85000"/>
+          </a:schemeClr>
+        </a:solidFill>
+      </a:ln>
+    </cs:spPr>
+  </cs:upBar>
+  <cs:valueAxis>
+    <cs:lnRef idx="0"/>
+    <cs:fillRef idx="0"/>
+    <cs:effectRef idx="0"/>
+    <cs:fontRef idx="minor">
+      <a:schemeClr val="tx1">
+        <a:lumMod val="65000"/>
+        <a:lumOff val="35000"/>
+      </a:schemeClr>
+    </cs:fontRef>
+    <cs:defRPr sz="900" kern="1200"/>
+  </cs:valueAxis>
+  <cs:wall>
+    <cs:lnRef idx="0"/>
+    <cs:fillRef idx="0"/>
+    <cs:effectRef idx="0"/>
+    <cs:fontRef idx="minor">
+      <a:schemeClr val="tx1"/>
+    </cs:fontRef>
+    <cs:spPr>
+      <a:noFill/>
+      <a:ln>
+        <a:noFill/>
+      </a:ln>
+    </cs:spPr>
+  </cs:wall>
+</cs:chartStyle>
 </file>
 
 <file path=word/theme/theme1.xml><?xml version="1.0" encoding="utf-8"?>
@@ -21218,7 +22719,7 @@
 </file>
 
 <file path=customXml/itemProps2.xml><?xml version="1.0" encoding="utf-8"?>
-<ds:datastoreItem xmlns:ds="http://schemas.openxmlformats.org/officeDocument/2006/customXml" ds:itemID="{32BD8638-D9DB-45B5-89CC-B88BD9D5B5EA}">
+<ds:datastoreItem xmlns:ds="http://schemas.openxmlformats.org/officeDocument/2006/customXml" ds:itemID="{0A17F47C-8EB6-4AA1-A993-4584572A6331}">
   <ds:schemaRefs>
     <ds:schemaRef ds:uri="http://schemas.openxmlformats.org/officeDocument/2006/bibliography"/>
   </ds:schemaRefs>

</xml_diff>

<commit_message>
Final report - copy
</commit_message>
<xml_diff>
--- a/Assignment2/ML1819--task-102--team-19 - Final.docx
+++ b/Assignment2/ML1819--task-102--team-19 - Final.docx
@@ -1,6 +1,6 @@
 
 <file path=word/document.xml><?xml version="1.0" encoding="utf-8"?>
-<w:document xmlns:wpc="http://schemas.microsoft.com/office/word/2010/wordprocessingCanvas" xmlns:cx="http://schemas.microsoft.com/office/drawing/2014/chartex" xmlns:cx1="http://schemas.microsoft.com/office/drawing/2015/9/8/chartex" xmlns:mc="http://schemas.openxmlformats.org/markup-compatibility/2006" xmlns:o="urn:schemas-microsoft-com:office:office" xmlns:r="http://schemas.openxmlformats.org/officeDocument/2006/relationships" xmlns:m="http://schemas.openxmlformats.org/officeDocument/2006/math" xmlns:v="urn:schemas-microsoft-com:vml" xmlns:wp14="http://schemas.microsoft.com/office/word/2010/wordprocessingDrawing" xmlns:wp="http://schemas.openxmlformats.org/drawingml/2006/wordprocessingDrawing" xmlns:w10="urn:schemas-microsoft-com:office:word" xmlns:w="http://schemas.openxmlformats.org/wordprocessingml/2006/main" xmlns:w14="http://schemas.microsoft.com/office/word/2010/wordml" xmlns:w15="http://schemas.microsoft.com/office/word/2012/wordml" xmlns:w16se="http://schemas.microsoft.com/office/word/2015/wordml/symex" xmlns:wpg="http://schemas.microsoft.com/office/word/2010/wordprocessingGroup" xmlns:wpi="http://schemas.microsoft.com/office/word/2010/wordprocessingInk" xmlns:wne="http://schemas.microsoft.com/office/word/2006/wordml" xmlns:wps="http://schemas.microsoft.com/office/word/2010/wordprocessingShape" mc:Ignorable="w14 w15 w16se wp14">
+<w:document xmlns:wpc="http://schemas.microsoft.com/office/word/2010/wordprocessingCanvas" xmlns:cx="http://schemas.microsoft.com/office/drawing/2014/chartex" xmlns:cx1="http://schemas.microsoft.com/office/drawing/2015/9/8/chartex" xmlns:cx2="http://schemas.microsoft.com/office/drawing/2015/10/21/chartex" xmlns:cx3="http://schemas.microsoft.com/office/drawing/2016/5/9/chartex" xmlns:cx4="http://schemas.microsoft.com/office/drawing/2016/5/10/chartex" xmlns:cx5="http://schemas.microsoft.com/office/drawing/2016/5/11/chartex" xmlns:cx6="http://schemas.microsoft.com/office/drawing/2016/5/12/chartex" xmlns:cx7="http://schemas.microsoft.com/office/drawing/2016/5/13/chartex" xmlns:cx8="http://schemas.microsoft.com/office/drawing/2016/5/14/chartex" xmlns:mc="http://schemas.openxmlformats.org/markup-compatibility/2006" xmlns:aink="http://schemas.microsoft.com/office/drawing/2016/ink" xmlns:am3d="http://schemas.microsoft.com/office/drawing/2017/model3d" xmlns:o="urn:schemas-microsoft-com:office:office" xmlns:r="http://schemas.openxmlformats.org/officeDocument/2006/relationships" xmlns:m="http://schemas.openxmlformats.org/officeDocument/2006/math" xmlns:v="urn:schemas-microsoft-com:vml" xmlns:wp14="http://schemas.microsoft.com/office/word/2010/wordprocessingDrawing" xmlns:wp="http://schemas.openxmlformats.org/drawingml/2006/wordprocessingDrawing" xmlns:w10="urn:schemas-microsoft-com:office:word" xmlns:w="http://schemas.openxmlformats.org/wordprocessingml/2006/main" xmlns:w14="http://schemas.microsoft.com/office/word/2010/wordml" xmlns:w15="http://schemas.microsoft.com/office/word/2012/wordml" xmlns:w16cid="http://schemas.microsoft.com/office/word/2016/wordml/cid" xmlns:w16se="http://schemas.microsoft.com/office/word/2015/wordml/symex" xmlns:wpg="http://schemas.microsoft.com/office/word/2010/wordprocessingGroup" xmlns:wpi="http://schemas.microsoft.com/office/word/2010/wordprocessingInk" xmlns:wne="http://schemas.microsoft.com/office/word/2006/wordml" xmlns:wps="http://schemas.microsoft.com/office/word/2010/wordprocessingShape" mc:Ignorable="w14 w15 w16se w16cid wp14">
   <w:body>
     <w:p>
       <w:pPr>
@@ -152,21 +152,12 @@
           <w:u w:val="single"/>
         </w:rPr>
       </w:pPr>
-      <w:proofErr w:type="spellStart"/>
       <w:r>
         <w:rPr>
           <w:rFonts w:asciiTheme="minorHAnsi" w:hAnsiTheme="minorHAnsi" w:cstheme="minorHAnsi"/>
           <w:szCs w:val="18"/>
         </w:rPr>
-        <w:t>Aneek</w:t>
-      </w:r>
-      <w:proofErr w:type="spellEnd"/>
-      <w:r>
-        <w:rPr>
-          <w:rFonts w:asciiTheme="minorHAnsi" w:hAnsiTheme="minorHAnsi" w:cstheme="minorHAnsi"/>
-          <w:szCs w:val="18"/>
-        </w:rPr>
-        <w:t xml:space="preserve"> Barman Roy -</w:t>
+        <w:t>Aneek Barman Roy -</w:t>
       </w:r>
       <w:r>
         <w:rPr>
@@ -190,21 +181,12 @@
           <w:u w:val="single"/>
         </w:rPr>
       </w:pPr>
-      <w:proofErr w:type="spellStart"/>
       <w:r>
         <w:rPr>
           <w:rFonts w:asciiTheme="minorHAnsi" w:hAnsiTheme="minorHAnsi" w:cstheme="minorHAnsi"/>
           <w:szCs w:val="18"/>
         </w:rPr>
-        <w:t>Debrup</w:t>
-      </w:r>
-      <w:proofErr w:type="spellEnd"/>
-      <w:r>
-        <w:rPr>
-          <w:rFonts w:asciiTheme="minorHAnsi" w:hAnsiTheme="minorHAnsi" w:cstheme="minorHAnsi"/>
-          <w:szCs w:val="18"/>
-        </w:rPr>
-        <w:t xml:space="preserve"> Chakraborty -</w:t>
+        <w:t>Debrup Chakraborty -</w:t>
       </w:r>
       <w:r>
         <w:rPr>
@@ -407,21 +389,12 @@
                 <w:szCs w:val="18"/>
               </w:rPr>
             </w:pPr>
-            <w:proofErr w:type="spellStart"/>
             <w:r>
               <w:rPr>
                 <w:rFonts w:asciiTheme="minorHAnsi" w:hAnsiTheme="minorHAnsi" w:cstheme="minorHAnsi"/>
                 <w:szCs w:val="18"/>
               </w:rPr>
-              <w:t>Aneek</w:t>
-            </w:r>
-            <w:proofErr w:type="spellEnd"/>
-            <w:r>
-              <w:rPr>
-                <w:rFonts w:asciiTheme="minorHAnsi" w:hAnsiTheme="minorHAnsi" w:cstheme="minorHAnsi"/>
-                <w:szCs w:val="18"/>
-              </w:rPr>
-              <w:t xml:space="preserve"> Barman Roy</w:t>
+              <w:t>Aneek Barman Roy</w:t>
             </w:r>
           </w:p>
         </w:tc>
@@ -462,7 +435,6 @@
                 <w:szCs w:val="18"/>
               </w:rPr>
             </w:pPr>
-            <w:proofErr w:type="spellStart"/>
             <w:r>
               <w:rPr>
                 <w:rFonts w:asciiTheme="minorHAnsi" w:hAnsiTheme="minorHAnsi" w:cstheme="minorHAnsi"/>
@@ -470,7 +442,6 @@
               </w:rPr>
               <w:t>iamaneek</w:t>
             </w:r>
-            <w:proofErr w:type="spellEnd"/>
           </w:p>
         </w:tc>
         <w:tc>
@@ -581,21 +552,12 @@
                 <w:szCs w:val="18"/>
               </w:rPr>
             </w:pPr>
-            <w:proofErr w:type="spellStart"/>
             <w:r>
               <w:rPr>
                 <w:rFonts w:asciiTheme="minorHAnsi" w:hAnsiTheme="minorHAnsi" w:cstheme="minorHAnsi"/>
                 <w:szCs w:val="18"/>
               </w:rPr>
-              <w:t>Debrup</w:t>
-            </w:r>
-            <w:proofErr w:type="spellEnd"/>
-            <w:r>
-              <w:rPr>
-                <w:rFonts w:asciiTheme="minorHAnsi" w:hAnsiTheme="minorHAnsi" w:cstheme="minorHAnsi"/>
-                <w:szCs w:val="18"/>
-              </w:rPr>
-              <w:t xml:space="preserve"> Chakraborty</w:t>
+              <w:t>Debrup Chakraborty</w:t>
             </w:r>
           </w:p>
         </w:tc>
@@ -636,7 +598,6 @@
                 <w:szCs w:val="18"/>
               </w:rPr>
             </w:pPr>
-            <w:proofErr w:type="spellStart"/>
             <w:r>
               <w:rPr>
                 <w:rFonts w:asciiTheme="minorHAnsi" w:hAnsiTheme="minorHAnsi" w:cstheme="minorHAnsi"/>
@@ -644,7 +605,6 @@
               </w:rPr>
               <w:t>rupdeb</w:t>
             </w:r>
-            <w:proofErr w:type="spellEnd"/>
           </w:p>
         </w:tc>
         <w:tc>
@@ -675,11 +635,9 @@
             <w:r>
               <w:t xml:space="preserve">Implementation of Support Vector </w:t>
             </w:r>
-            <w:proofErr w:type="spellStart"/>
             <w:r>
               <w:t>Regressor</w:t>
             </w:r>
-            <w:proofErr w:type="spellEnd"/>
           </w:p>
           <w:p>
             <w:pPr>
@@ -803,7 +761,6 @@
                 <w:szCs w:val="18"/>
               </w:rPr>
             </w:pPr>
-            <w:proofErr w:type="spellStart"/>
             <w:r>
               <w:rPr>
                 <w:rFonts w:asciiTheme="minorHAnsi" w:hAnsiTheme="minorHAnsi" w:cstheme="minorHAnsi"/>
@@ -811,7 +768,6 @@
               </w:rPr>
               <w:t>chhabriv</w:t>
             </w:r>
-            <w:proofErr w:type="spellEnd"/>
           </w:p>
         </w:tc>
         <w:tc>
@@ -842,11 +798,9 @@
             <w:r>
               <w:t xml:space="preserve">Implementation of Random Forest </w:t>
             </w:r>
-            <w:proofErr w:type="spellStart"/>
             <w:r>
               <w:t>Regressor</w:t>
             </w:r>
-            <w:proofErr w:type="spellEnd"/>
           </w:p>
           <w:p>
             <w:pPr>
@@ -947,7 +901,7 @@
         <w:rPr>
           <w:rFonts w:asciiTheme="minorHAnsi" w:hAnsiTheme="minorHAnsi" w:cstheme="minorHAnsi"/>
         </w:rPr>
-        <w:t>1414</w:t>
+        <w:t>1470</w:t>
       </w:r>
     </w:p>
     <w:p>
@@ -1203,100 +1157,82 @@
                 <w:sz w:val="18"/>
               </w:rPr>
             </w:pPr>
-            <w:proofErr w:type="spellStart"/>
             <w:r>
               <w:rPr>
                 <w:rFonts w:cstheme="minorBidi"/>
                 <w:sz w:val="18"/>
               </w:rPr>
-              <w:t>Debrup</w:t>
-            </w:r>
-            <w:proofErr w:type="spellEnd"/>
+              <w:t>Debrup Chakraborty</w:t>
+            </w:r>
+            <w:r>
+              <w:rPr>
+                <w:rFonts w:ascii="Linux Libertine" w:hAnsi="Linux Libertine" w:cstheme="minorBidi"/>
+                <w:sz w:val="18"/>
+              </w:rPr>
+              <w:br/>
+            </w:r>
             <w:r>
               <w:rPr>
                 <w:rFonts w:cstheme="minorBidi"/>
                 <w:sz w:val="18"/>
               </w:rPr>
-              <w:t xml:space="preserve"> Chakraborty</w:t>
+              <w:t>School</w:t>
+            </w:r>
+            <w:r>
+              <w:rPr>
+                <w:rFonts w:cstheme="minorBidi"/>
+                <w:sz w:val="18"/>
+              </w:rPr>
+              <w:t xml:space="preserve"> </w:t>
+            </w:r>
+            <w:r>
+              <w:rPr>
+                <w:rFonts w:cstheme="minorBidi"/>
+                <w:sz w:val="18"/>
+              </w:rPr>
+              <w:t>of Computer</w:t>
+            </w:r>
+            <w:r>
+              <w:rPr>
+                <w:rFonts w:cstheme="minorBidi"/>
+                <w:sz w:val="18"/>
+              </w:rPr>
+              <w:t xml:space="preserve"> Science &amp; </w:t>
+            </w:r>
+            <w:r>
+              <w:rPr>
+                <w:rFonts w:cstheme="minorBidi"/>
+                <w:sz w:val="18"/>
+              </w:rPr>
+              <w:t>Statistics</w:t>
             </w:r>
             <w:r>
               <w:rPr>
                 <w:rFonts w:ascii="Linux Libertine" w:hAnsi="Linux Libertine" w:cstheme="minorBidi"/>
                 <w:sz w:val="18"/>
               </w:rPr>
-              <w:br/>
+              <w:t xml:space="preserve"> </w:t>
             </w:r>
             <w:r>
               <w:rPr>
                 <w:rFonts w:cstheme="minorBidi"/>
                 <w:sz w:val="18"/>
               </w:rPr>
-              <w:t>School</w:t>
+              <w:t>Trinity College Dublin</w:t>
+            </w:r>
+            <w:r>
+              <w:rPr>
+                <w:rFonts w:ascii="Linux Libertine" w:hAnsi="Linux Libertine" w:cstheme="minorBidi"/>
+                <w:sz w:val="18"/>
+              </w:rPr>
+              <w:br/>
             </w:r>
             <w:r>
               <w:rPr>
                 <w:rFonts w:cstheme="minorBidi"/>
                 <w:sz w:val="18"/>
               </w:rPr>
-              <w:t xml:space="preserve"> </w:t>
-            </w:r>
-            <w:r>
-              <w:rPr>
-                <w:rFonts w:cstheme="minorBidi"/>
-                <w:sz w:val="18"/>
-              </w:rPr>
-              <w:t>of Computer</w:t>
-            </w:r>
-            <w:r>
-              <w:rPr>
-                <w:rFonts w:cstheme="minorBidi"/>
-                <w:sz w:val="18"/>
-              </w:rPr>
-              <w:t xml:space="preserve"> Science &amp; </w:t>
-            </w:r>
-            <w:r>
-              <w:rPr>
-                <w:rFonts w:cstheme="minorBidi"/>
-                <w:sz w:val="18"/>
-              </w:rPr>
-              <w:t>Statistics</w:t>
-            </w:r>
-            <w:r>
-              <w:rPr>
-                <w:rFonts w:ascii="Linux Libertine" w:hAnsi="Linux Libertine" w:cstheme="minorBidi"/>
-                <w:sz w:val="18"/>
-              </w:rPr>
-              <w:t xml:space="preserve"> </w:t>
-            </w:r>
-            <w:r>
-              <w:rPr>
-                <w:rFonts w:cstheme="minorBidi"/>
-                <w:sz w:val="18"/>
-              </w:rPr>
-              <w:t>Trinity College Dublin</w:t>
-            </w:r>
-            <w:r>
-              <w:rPr>
-                <w:rFonts w:ascii="Linux Libertine" w:hAnsi="Linux Libertine" w:cstheme="minorBidi"/>
-                <w:sz w:val="18"/>
-              </w:rPr>
-              <w:br/>
-            </w:r>
-            <w:proofErr w:type="spellStart"/>
-            <w:r>
-              <w:rPr>
-                <w:rFonts w:cstheme="minorBidi"/>
-                <w:sz w:val="18"/>
-              </w:rPr>
-              <w:t>Dublin</w:t>
-            </w:r>
-            <w:proofErr w:type="spellEnd"/>
-            <w:r>
-              <w:rPr>
-                <w:rFonts w:cstheme="minorBidi"/>
-                <w:sz w:val="18"/>
-              </w:rPr>
-              <w:t xml:space="preserve">, </w:t>
+              <w:t xml:space="preserve">Dublin, </w:t>
             </w:r>
             <w:r>
               <w:rPr>
@@ -1404,21 +1340,12 @@
               </w:rPr>
               <w:br/>
             </w:r>
-            <w:proofErr w:type="spellStart"/>
             <w:r>
               <w:rPr>
                 <w:rFonts w:cstheme="minorBidi"/>
                 <w:sz w:val="18"/>
               </w:rPr>
-              <w:t>Dublin</w:t>
-            </w:r>
-            <w:proofErr w:type="spellEnd"/>
-            <w:r>
-              <w:rPr>
-                <w:rFonts w:cstheme="minorBidi"/>
-                <w:sz w:val="18"/>
-              </w:rPr>
-              <w:t xml:space="preserve">, </w:t>
+              <w:t xml:space="preserve">Dublin, </w:t>
             </w:r>
             <w:r>
               <w:rPr>
@@ -1456,86 +1383,68 @@
                 <w:sz w:val="18"/>
               </w:rPr>
             </w:pPr>
-            <w:proofErr w:type="spellStart"/>
             <w:r>
               <w:rPr>
                 <w:rFonts w:cstheme="minorBidi"/>
                 <w:sz w:val="18"/>
               </w:rPr>
-              <w:t>Aneek</w:t>
-            </w:r>
-            <w:proofErr w:type="spellEnd"/>
+              <w:t>Aneek Barman Roy</w:t>
+            </w:r>
+            <w:r>
+              <w:rPr>
+                <w:rFonts w:ascii="Linux Libertine" w:hAnsi="Linux Libertine" w:cstheme="minorBidi"/>
+                <w:sz w:val="18"/>
+              </w:rPr>
+              <w:br/>
+            </w:r>
             <w:r>
               <w:rPr>
                 <w:rFonts w:cstheme="minorBidi"/>
                 <w:sz w:val="18"/>
               </w:rPr>
-              <w:t xml:space="preserve"> Barman Roy</w:t>
+              <w:t>School</w:t>
+            </w:r>
+            <w:r>
+              <w:rPr>
+                <w:rFonts w:cstheme="minorBidi"/>
+                <w:sz w:val="18"/>
+              </w:rPr>
+              <w:t xml:space="preserve"> </w:t>
+            </w:r>
+            <w:r>
+              <w:rPr>
+                <w:rFonts w:cstheme="minorBidi"/>
+                <w:sz w:val="18"/>
+              </w:rPr>
+              <w:t>of Computer Science &amp; Statistics</w:t>
             </w:r>
             <w:r>
               <w:rPr>
                 <w:rFonts w:ascii="Linux Libertine" w:hAnsi="Linux Libertine" w:cstheme="minorBidi"/>
                 <w:sz w:val="18"/>
               </w:rPr>
-              <w:br/>
+              <w:t xml:space="preserve"> </w:t>
             </w:r>
             <w:r>
               <w:rPr>
                 <w:rFonts w:cstheme="minorBidi"/>
                 <w:sz w:val="18"/>
               </w:rPr>
-              <w:t>School</w:t>
+              <w:t>Trinity College Dublin</w:t>
+            </w:r>
+            <w:r>
+              <w:rPr>
+                <w:rFonts w:ascii="Linux Libertine" w:hAnsi="Linux Libertine" w:cstheme="minorBidi"/>
+                <w:sz w:val="18"/>
+              </w:rPr>
+              <w:br/>
             </w:r>
             <w:r>
               <w:rPr>
                 <w:rFonts w:cstheme="minorBidi"/>
                 <w:sz w:val="18"/>
               </w:rPr>
-              <w:t xml:space="preserve"> </w:t>
-            </w:r>
-            <w:r>
-              <w:rPr>
-                <w:rFonts w:cstheme="minorBidi"/>
-                <w:sz w:val="18"/>
-              </w:rPr>
-              <w:t>of Computer Science &amp; Statistics</w:t>
-            </w:r>
-            <w:r>
-              <w:rPr>
-                <w:rFonts w:ascii="Linux Libertine" w:hAnsi="Linux Libertine" w:cstheme="minorBidi"/>
-                <w:sz w:val="18"/>
-              </w:rPr>
-              <w:t xml:space="preserve"> </w:t>
-            </w:r>
-            <w:r>
-              <w:rPr>
-                <w:rFonts w:cstheme="minorBidi"/>
-                <w:sz w:val="18"/>
-              </w:rPr>
-              <w:t>Trinity College Dublin</w:t>
-            </w:r>
-            <w:r>
-              <w:rPr>
-                <w:rFonts w:ascii="Linux Libertine" w:hAnsi="Linux Libertine" w:cstheme="minorBidi"/>
-                <w:sz w:val="18"/>
-              </w:rPr>
-              <w:br/>
-            </w:r>
-            <w:proofErr w:type="spellStart"/>
-            <w:r>
-              <w:rPr>
-                <w:rFonts w:cstheme="minorBidi"/>
-                <w:sz w:val="18"/>
-              </w:rPr>
-              <w:t>Dublin</w:t>
-            </w:r>
-            <w:proofErr w:type="spellEnd"/>
-            <w:r>
-              <w:rPr>
-                <w:rFonts w:cstheme="minorBidi"/>
-                <w:sz w:val="18"/>
-              </w:rPr>
-              <w:t xml:space="preserve">, </w:t>
+              <w:t xml:space="preserve">Dublin, </w:t>
             </w:r>
             <w:r>
               <w:rPr>
@@ -1865,9 +1774,6 @@
         <w:t xml:space="preserve"> </w:t>
       </w:r>
       <w:r>
-        <w:t xml:space="preserve"> </w:t>
-      </w:r>
-      <w:r>
         <w:t xml:space="preserve">rating prediction, google play </w:t>
       </w:r>
       <w:r>
@@ -1961,15 +1867,7 @@
         <w:t>an</w:t>
       </w:r>
       <w:r>
-        <w:t xml:space="preserve"> automated process of noise cleaning and the performance of this mechanism was measured using SVC and </w:t>
-      </w:r>
-      <w:proofErr w:type="spellStart"/>
-      <w:r>
-        <w:t>AdaBoost</w:t>
-      </w:r>
-      <w:proofErr w:type="spellEnd"/>
-      <w:r>
-        <w:t xml:space="preserve"> algorithms</w:t>
+        <w:t xml:space="preserve"> automated process of noise cleaning and the performance of this mechanism was measured using SVC and AdaBoost algorithms</w:t>
       </w:r>
       <w:r>
         <w:t xml:space="preserve"> </w:t>
@@ -2051,6 +1949,30 @@
       <w:r>
         <w:t>.</w:t>
       </w:r>
+      <w:r>
+        <w:t xml:space="preserve"> The dataset in this research was pruned with apps having less than 10 user ratings removed to avoid rater bias </w:t>
+      </w:r>
+      <w:r>
+        <w:fldChar w:fldCharType="begin"/>
+      </w:r>
+      <w:r>
+        <w:instrText xml:space="preserve"> ADDIN EN.CITE &lt;EndNote&gt;&lt;Cite&gt;&lt;Author&gt;I.&lt;/Author&gt;&lt;Year&gt;2016&lt;/Year&gt;&lt;IDText&gt;Examining the Rating System Used in Mobile-App Stores&lt;/IDText&gt;&lt;DisplayText&gt;[4]&lt;/DisplayText&gt;&lt;record&gt;&lt;keywords&gt;&lt;keyword&gt;customer satisfaction&lt;/keyword&gt;&lt;keyword&gt;mobile computing&lt;/keyword&gt;&lt;keyword&gt;mobile-app stores&lt;/keyword&gt;&lt;keyword&gt;mobile applications&lt;/keyword&gt;&lt;keyword&gt;Amazon-style rating system&lt;/keyword&gt;&lt;keyword&gt;user satisfaction level&lt;/keyword&gt;&lt;keyword&gt;app versions&lt;/keyword&gt;&lt;keyword&gt;Google Play&lt;/keyword&gt;&lt;keyword&gt;app quality&lt;/keyword&gt;&lt;keyword&gt;Mobile communication&lt;/keyword&gt;&lt;keyword&gt;Google&lt;/keyword&gt;&lt;keyword&gt;Androids&lt;/keyword&gt;&lt;keyword&gt;Humanoid robots&lt;/keyword&gt;&lt;keyword&gt;Computer applications&lt;/keyword&gt;&lt;keyword&gt;Software engineering&lt;/keyword&gt;&lt;keyword&gt;mobile apps&lt;/keyword&gt;&lt;keyword&gt;Android&lt;/keyword&gt;&lt;keyword&gt;review systems&lt;/keyword&gt;&lt;keyword&gt;rating&lt;/keyword&gt;&lt;keyword&gt;software development&lt;/keyword&gt;&lt;keyword&gt;software engineering&lt;/keyword&gt;&lt;/keywords&gt;&lt;isbn&gt;0740-7459&lt;/isbn&gt;&lt;titles&gt;&lt;title&gt;Examining the Rating System Used in Mobile-App Stores&lt;/title&gt;&lt;secondary-title&gt;IEEE Software&lt;/secondary-title&gt;&lt;/titles&gt;&lt;pages&gt;86-92&lt;/pages&gt;&lt;number&gt;6&lt;/number&gt;&lt;contributors&gt;&lt;authors&gt;&lt;author&gt;I. J. Mojica Ruiz&lt;/author&gt;&lt;author&gt;M. Nagappan&lt;/author&gt;&lt;author&gt;B. Adams&lt;/author&gt;&lt;author&gt;T. Berger&lt;/author&gt;&lt;author&gt;S. Dienst&lt;/author&gt;&lt;author&gt;A. E. Hassan&lt;/author&gt;&lt;/authors&gt;&lt;/contributors&gt;&lt;added-date format="utc"&gt;1545150009&lt;/added-date&gt;&lt;ref-type name="Journal Article"&gt;17&lt;/ref-type&gt;&lt;dates&gt;&lt;year&gt;2016&lt;/year&gt;&lt;/dates&gt;&lt;rec-number&gt;34&lt;/rec-number&gt;&lt;last-updated-date format="utc"&gt;1545150009&lt;/last-updated-date&gt;&lt;electronic-resource-num&gt;10.1109/MS.2015.56&lt;/electronic-resource-num&gt;&lt;volume&gt;33&lt;/volume&gt;&lt;/record&gt;&lt;/Cite&gt;&lt;/EndNote&gt;</w:instrText>
+      </w:r>
+      <w:r>
+        <w:fldChar w:fldCharType="separate"/>
+      </w:r>
+      <w:r>
+        <w:rPr>
+          <w:noProof/>
+        </w:rPr>
+        <w:t>[4]</w:t>
+      </w:r>
+      <w:r>
+        <w:fldChar w:fldCharType="end"/>
+      </w:r>
+      <w:r>
+        <w:t>.</w:t>
+      </w:r>
     </w:p>
     <w:p>
       <w:pPr>
@@ -2157,11 +2079,9 @@
       <w:r>
         <w:t xml:space="preserve"> </w:t>
       </w:r>
-      <w:proofErr w:type="spellStart"/>
       <w:r>
         <w:t>Kaggle</w:t>
       </w:r>
-      <w:proofErr w:type="spellEnd"/>
       <w:r>
         <w:t xml:space="preserve">, and it consists of data regarding </w:t>
       </w:r>
@@ -2399,12 +2319,12 @@
         <w:rPr>
           <w:color w:val="0000FF"/>
         </w:rPr>
+        <w:instrText xml:space="preserve"> \* MERGEFORMAT </w:instrText>
       </w:r>
       <w:r>
         <w:rPr>
           <w:color w:val="0000FF"/>
         </w:rPr>
-        <w:instrText xml:space="preserve"> \* MERGEFORMAT </w:instrText>
       </w:r>
       <w:r>
         <w:rPr>
@@ -3428,16 +3348,8 @@
               <w:rPr>
                 <w:i/>
               </w:rPr>
-              <w:t xml:space="preserve">Current </w:t>
-            </w:r>
-            <w:proofErr w:type="spellStart"/>
-            <w:r>
-              <w:rPr>
-                <w:i/>
-              </w:rPr>
-              <w:t>Ver</w:t>
-            </w:r>
-            <w:proofErr w:type="spellEnd"/>
+              <w:t>Current Ver</w:t>
+            </w:r>
           </w:p>
         </w:tc>
         <w:tc>
@@ -3489,16 +3401,8 @@
               <w:rPr>
                 <w:i/>
               </w:rPr>
-              <w:t xml:space="preserve">Android </w:t>
-            </w:r>
-            <w:proofErr w:type="spellStart"/>
-            <w:r>
-              <w:rPr>
-                <w:i/>
-              </w:rPr>
-              <w:t>Ver</w:t>
-            </w:r>
-            <w:proofErr w:type="spellEnd"/>
+              <w:t>Android Ver</w:t>
+            </w:r>
           </w:p>
         </w:tc>
         <w:tc>
@@ -3583,59 +3487,59 @@
         <w:rPr>
           <w:color w:val="0000FF"/>
         </w:rPr>
+        <w:instrText xml:space="preserve"> \* MERGEFORMAT </w:instrText>
       </w:r>
       <w:r>
         <w:rPr>
           <w:color w:val="0000FF"/>
         </w:rPr>
+      </w:r>
+      <w:r>
+        <w:rPr>
+          <w:color w:val="0000FF"/>
+        </w:rPr>
+        <w:fldChar w:fldCharType="separate"/>
+      </w:r>
+      <w:r>
+        <w:rPr>
+          <w:color w:val="0000FF"/>
+        </w:rPr>
+        <w:t>Figure 2</w:t>
+      </w:r>
+      <w:r>
+        <w:rPr>
+          <w:color w:val="0000FF"/>
+        </w:rPr>
+        <w:fldChar w:fldCharType="end"/>
+      </w:r>
+      <w:r>
+        <w:t xml:space="preserve"> and</w:t>
+      </w:r>
+      <w:r>
+        <w:t xml:space="preserve"> </w:t>
+      </w:r>
+      <w:r>
+        <w:rPr>
+          <w:color w:val="0000FF"/>
+        </w:rPr>
+        <w:fldChar w:fldCharType="begin"/>
+      </w:r>
+      <w:r>
+        <w:rPr>
+          <w:color w:val="0000FF"/>
+        </w:rPr>
+        <w:instrText xml:space="preserve"> REF _Ref532928965 \h </w:instrText>
+      </w:r>
+      <w:r>
+        <w:rPr>
+          <w:color w:val="0000FF"/>
+        </w:rPr>
         <w:instrText xml:space="preserve"> \* MERGEFORMAT </w:instrText>
       </w:r>
       <w:r>
         <w:rPr>
           <w:color w:val="0000FF"/>
         </w:rPr>
-        <w:fldChar w:fldCharType="separate"/>
-      </w:r>
-      <w:r>
-        <w:rPr>
-          <w:color w:val="0000FF"/>
-        </w:rPr>
-        <w:t>Figure 2</w:t>
-      </w:r>
-      <w:r>
-        <w:rPr>
-          <w:color w:val="0000FF"/>
-        </w:rPr>
-        <w:fldChar w:fldCharType="end"/>
-      </w:r>
-      <w:r>
-        <w:t xml:space="preserve"> and</w:t>
-      </w:r>
-      <w:r>
-        <w:t xml:space="preserve"> </w:t>
-      </w:r>
-      <w:r>
-        <w:rPr>
-          <w:color w:val="0000FF"/>
-        </w:rPr>
-        <w:fldChar w:fldCharType="begin"/>
-      </w:r>
-      <w:r>
-        <w:rPr>
-          <w:color w:val="0000FF"/>
-        </w:rPr>
-        <w:instrText xml:space="preserve"> REF _Ref532928965 \h </w:instrText>
-      </w:r>
-      <w:r>
-        <w:rPr>
-          <w:color w:val="0000FF"/>
-        </w:rPr>
-      </w:r>
-      <w:r>
-        <w:rPr>
-          <w:color w:val="0000FF"/>
-        </w:rPr>
-        <w:instrText xml:space="preserve"> \* MERGEFORMAT </w:instrText>
       </w:r>
       <w:r>
         <w:rPr>
@@ -3695,16 +3599,17 @@
     <w:p>
       <w:pPr>
         <w:keepNext/>
-        <w:jc w:val="left"/>
+        <w:spacing w:after="120"/>
+        <w:jc w:val="center"/>
       </w:pPr>
       <w:r>
         <w:rPr>
           <w:noProof/>
         </w:rPr>
         <w:drawing>
-          <wp:inline distT="0" distB="0" distL="0" distR="0" wp14:anchorId="0142DAB7" wp14:editId="5370A011">
+          <wp:inline distT="0" distB="0" distL="0" distR="0" wp14:anchorId="0142DAB7" wp14:editId="781B9813">
             <wp:extent cx="3048000" cy="1915795"/>
-            <wp:effectExtent l="0" t="0" r="0" b="8255"/>
+            <wp:effectExtent l="19050" t="19050" r="19050" b="27305"/>
             <wp:docPr id="3" name="Picture 3"/>
             <wp:cNvGraphicFramePr>
               <a:graphicFrameLocks xmlns:a="http://schemas.openxmlformats.org/drawingml/2006/main" noChangeAspect="1"/>
@@ -3736,6 +3641,11 @@
                     <a:prstGeom prst="rect">
                       <a:avLst/>
                     </a:prstGeom>
+                    <a:ln>
+                      <a:solidFill>
+                        <a:schemeClr val="tx1"/>
+                      </a:solidFill>
+                    </a:ln>
                   </pic:spPr>
                 </pic:pic>
               </a:graphicData>
@@ -4677,16 +4587,8 @@
               <w:rPr>
                 <w:bCs/>
               </w:rPr>
-              <w:t xml:space="preserve">Current </w:t>
-            </w:r>
-            <w:proofErr w:type="spellStart"/>
-            <w:r>
-              <w:rPr>
-                <w:bCs/>
-              </w:rPr>
-              <w:t>Ver</w:t>
-            </w:r>
-            <w:proofErr w:type="spellEnd"/>
+              <w:t>Current Ver</w:t>
+            </w:r>
           </w:p>
         </w:tc>
         <w:tc>
@@ -4753,16 +4655,8 @@
               <w:rPr>
                 <w:bCs/>
               </w:rPr>
-              <w:t xml:space="preserve">Android </w:t>
-            </w:r>
-            <w:proofErr w:type="spellStart"/>
-            <w:r>
-              <w:rPr>
-                <w:bCs/>
-              </w:rPr>
-              <w:t>Ver</w:t>
-            </w:r>
-            <w:proofErr w:type="spellEnd"/>
+              <w:t>Android Ver</w:t>
+            </w:r>
           </w:p>
         </w:tc>
         <w:tc>
@@ -4817,21 +4711,25 @@
     </w:p>
     <w:p>
       <w:r>
-        <w:t>The feature size had data in</w:t>
+        <w:t xml:space="preserve">The feature </w:t>
+      </w:r>
+      <w:r>
+        <w:t>‘S</w:t>
+      </w:r>
+      <w:r>
+        <w:t>ize</w:t>
+      </w:r>
+      <w:r>
+        <w:t>’</w:t>
+      </w:r>
+      <w:r>
+        <w:t xml:space="preserve"> had data in</w:t>
       </w:r>
       <w:r>
         <w:t xml:space="preserve"> 2 measures:</w:t>
       </w:r>
       <w:r>
-        <w:t xml:space="preserve"> </w:t>
-      </w:r>
-      <w:proofErr w:type="gramStart"/>
-      <w:r>
-        <w:t>Kilobytes(</w:t>
-      </w:r>
-      <w:proofErr w:type="gramEnd"/>
-      <w:r>
-        <w:t>KB) and Megabytes (MB). This feature was made consistent by converting all the size values to KB.</w:t>
+        <w:t xml:space="preserve"> Kilobytes(KB) and Megabytes (MB). This feature was made consistent by converting all the size values to KB.</w:t>
       </w:r>
     </w:p>
     <w:p>
@@ -4876,59 +4774,59 @@
         <w:rPr>
           <w:color w:val="0000FF"/>
         </w:rPr>
+        <w:instrText xml:space="preserve"> \* MERGEFORMAT </w:instrText>
       </w:r>
       <w:r>
         <w:rPr>
           <w:color w:val="0000FF"/>
         </w:rPr>
+      </w:r>
+      <w:r>
+        <w:rPr>
+          <w:color w:val="0000FF"/>
+        </w:rPr>
+        <w:fldChar w:fldCharType="separate"/>
+      </w:r>
+      <w:r>
+        <w:rPr>
+          <w:color w:val="0000FF"/>
+        </w:rPr>
+        <w:t>Figure 3</w:t>
+      </w:r>
+      <w:r>
+        <w:rPr>
+          <w:color w:val="0000FF"/>
+        </w:rPr>
+        <w:fldChar w:fldCharType="end"/>
+      </w:r>
+      <w:r>
+        <w:t xml:space="preserve"> was used to detect outliers in the dataset with respect to the feature reviews. The outliers were dealt with </w:t>
+      </w:r>
+      <w:r>
+        <w:t xml:space="preserve">by standardizing the features. </w:t>
+      </w:r>
+      <w:r>
+        <w:rPr>
+          <w:color w:val="0000FF"/>
+        </w:rPr>
+        <w:fldChar w:fldCharType="begin"/>
+      </w:r>
+      <w:r>
+        <w:rPr>
+          <w:color w:val="0000FF"/>
+        </w:rPr>
+        <w:instrText xml:space="preserve"> REF _Ref532929583 \h </w:instrText>
+      </w:r>
+      <w:r>
+        <w:rPr>
+          <w:color w:val="0000FF"/>
+        </w:rPr>
         <w:instrText xml:space="preserve"> \* MERGEFORMAT </w:instrText>
       </w:r>
       <w:r>
         <w:rPr>
           <w:color w:val="0000FF"/>
         </w:rPr>
-        <w:fldChar w:fldCharType="separate"/>
-      </w:r>
-      <w:r>
-        <w:rPr>
-          <w:color w:val="0000FF"/>
-        </w:rPr>
-        <w:t>Figure 3</w:t>
-      </w:r>
-      <w:r>
-        <w:rPr>
-          <w:color w:val="0000FF"/>
-        </w:rPr>
-        <w:fldChar w:fldCharType="end"/>
-      </w:r>
-      <w:r>
-        <w:t xml:space="preserve"> was used to detect outliers in the dataset with respect to the feature reviews. The outliers were dealt with </w:t>
-      </w:r>
-      <w:r>
-        <w:t xml:space="preserve">by standardizing the features. </w:t>
-      </w:r>
-      <w:r>
-        <w:rPr>
-          <w:color w:val="0000FF"/>
-        </w:rPr>
-        <w:fldChar w:fldCharType="begin"/>
-      </w:r>
-      <w:r>
-        <w:rPr>
-          <w:color w:val="0000FF"/>
-        </w:rPr>
-        <w:instrText xml:space="preserve"> REF _Ref532929583 \h </w:instrText>
-      </w:r>
-      <w:r>
-        <w:rPr>
-          <w:color w:val="0000FF"/>
-        </w:rPr>
-      </w:r>
-      <w:r>
-        <w:rPr>
-          <w:color w:val="0000FF"/>
-        </w:rPr>
-        <w:instrText xml:space="preserve"> \* MERGEFORMAT </w:instrText>
       </w:r>
       <w:r>
         <w:rPr>
@@ -5179,21 +5077,8 @@
         <w:t>to binary representation</w:t>
       </w:r>
       <w:r>
-        <w:t xml:space="preserve"> using </w:t>
-      </w:r>
-      <w:proofErr w:type="spellStart"/>
-      <w:r>
-        <w:t>LabelEncoder</w:t>
-      </w:r>
-      <w:proofErr w:type="spellEnd"/>
-      <w:r>
-        <w:t xml:space="preserve"> and </w:t>
-      </w:r>
-      <w:proofErr w:type="spellStart"/>
-      <w:r>
-        <w:t>OneHotEncoder</w:t>
-      </w:r>
-      <w:proofErr w:type="spellEnd"/>
+        <w:t xml:space="preserve"> using LabelEncoder and OneHotEncoder</w:t>
+      </w:r>
       <w:r>
         <w:t xml:space="preserve"> (utilities </w:t>
       </w:r>
@@ -5201,15 +5086,7 @@
         <w:t>in</w:t>
       </w:r>
       <w:r>
-        <w:t xml:space="preserve"> </w:t>
-      </w:r>
-      <w:proofErr w:type="spellStart"/>
-      <w:r>
-        <w:t>scikit</w:t>
-      </w:r>
-      <w:proofErr w:type="spellEnd"/>
-      <w:r>
-        <w:t xml:space="preserve">-learn </w:t>
+        <w:t xml:space="preserve"> scikit-learn </w:t>
       </w:r>
       <w:r>
         <w:t>framework</w:t>
@@ -5275,35 +5152,19 @@
         <w:t>were</w:t>
       </w:r>
       <w:r>
-        <w:t xml:space="preserve"> standardized using </w:t>
-      </w:r>
-      <w:proofErr w:type="spellStart"/>
-      <w:r>
-        <w:t>Sta</w:t>
-      </w:r>
-      <w:r>
-        <w:t>ndardScaler</w:t>
-      </w:r>
-      <w:proofErr w:type="spellEnd"/>
-      <w:r>
-        <w:t xml:space="preserve"> (utility </w:t>
+        <w:t xml:space="preserve"> standardized using Sta</w:t>
+      </w:r>
+      <w:r>
+        <w:t xml:space="preserve">ndardScaler (utility </w:t>
       </w:r>
       <w:r>
         <w:t>in</w:t>
       </w:r>
       <w:r>
-        <w:t xml:space="preserve"> </w:t>
-      </w:r>
-      <w:proofErr w:type="spellStart"/>
-      <w:r>
-        <w:t>s</w:t>
-      </w:r>
-      <w:r>
-        <w:t>cikit</w:t>
-      </w:r>
-      <w:proofErr w:type="spellEnd"/>
-      <w:r>
-        <w:t xml:space="preserve">-learn </w:t>
+        <w:t xml:space="preserve"> s</w:t>
+      </w:r>
+      <w:r>
+        <w:t xml:space="preserve">cikit-learn </w:t>
       </w:r>
       <w:r>
         <w:t>framework</w:t>
@@ -5356,39 +5217,29 @@
     </w:p>
     <w:p>
       <w:pPr>
-        <w:ind w:firstLine="0"/>
-      </w:pPr>
+        <w:pStyle w:val="Heading3"/>
+        <w:rPr>
+          <w:sz w:val="20"/>
+          <w:szCs w:val="20"/>
+        </w:rPr>
+      </w:pPr>
+      <w:r>
+        <w:rPr>
+          <w:sz w:val="20"/>
+          <w:szCs w:val="20"/>
+        </w:rPr>
+        <w:t>Feature Selection / Removal</w:t>
+      </w:r>
     </w:p>
     <w:p>
       <w:pPr>
-        <w:pStyle w:val="Heading3"/>
-        <w:rPr>
-          <w:sz w:val="20"/>
-          <w:szCs w:val="20"/>
-        </w:rPr>
-      </w:pPr>
-      <w:r>
-        <w:rPr>
-          <w:sz w:val="20"/>
-          <w:szCs w:val="20"/>
-        </w:rPr>
-        <w:t>Feature Selection / Removal</w:t>
-      </w:r>
-    </w:p>
-    <w:p>
-      <w:pPr>
         <w:ind w:firstLine="446"/>
       </w:pPr>
       <w:r>
         <w:t xml:space="preserve">Last updated date and current version of the app were removed from the dataset since they were irrelevant to the model.  </w:t>
       </w:r>
-      <w:proofErr w:type="spellStart"/>
-      <w:r>
-        <w:t>Heatmap</w:t>
-      </w:r>
-      <w:proofErr w:type="spellEnd"/>
-      <w:r>
-        <w:t xml:space="preserve"> shown in</w:t>
+      <w:r>
+        <w:t>Heatmap shown in</w:t>
       </w:r>
       <w:r>
         <w:t xml:space="preserve"> </w:t>
@@ -5580,12 +5431,12 @@
         <w:rPr>
           <w:color w:val="0000FF"/>
         </w:rPr>
+        <w:instrText xml:space="preserve"> \* MERGEFORMAT </w:instrText>
       </w:r>
       <w:r>
         <w:rPr>
           <w:color w:val="0000FF"/>
         </w:rPr>
-        <w:instrText xml:space="preserve"> \* MERGEFORMAT </w:instrText>
       </w:r>
       <w:r>
         <w:rPr>
@@ -5697,346 +5548,326 @@
     </w:p>
     <w:p>
       <w:pPr>
-        <w:ind w:firstLine="0"/>
-      </w:pPr>
+        <w:pStyle w:val="Heading2"/>
+      </w:pPr>
+      <w:r>
+        <w:t>D</w:t>
+      </w:r>
+      <w:r>
+        <w:t>ata Pruning</w:t>
+      </w:r>
     </w:p>
     <w:p>
       <w:pPr>
-        <w:pStyle w:val="Heading2"/>
-      </w:pPr>
-      <w:r>
-        <w:t>D</w:t>
-      </w:r>
-      <w:r>
-        <w:t>ata Pruning</w:t>
+        <w:ind w:firstLine="0"/>
+      </w:pPr>
+      <w:r>
+        <w:t xml:space="preserve">The </w:t>
+      </w:r>
+      <w:r>
+        <w:t>pre-processed</w:t>
+      </w:r>
+      <w:r>
+        <w:t xml:space="preserve"> data</w:t>
+      </w:r>
+      <w:r>
+        <w:t>set</w:t>
+      </w:r>
+      <w:r>
+        <w:t xml:space="preserve"> was </w:t>
+      </w:r>
+      <w:r>
+        <w:t xml:space="preserve">then </w:t>
+      </w:r>
+      <w:r>
+        <w:t xml:space="preserve">pruned </w:t>
+      </w:r>
+      <w:r>
+        <w:t xml:space="preserve">based on </w:t>
+      </w:r>
+      <w:r>
+        <w:t>the number of user reviews for an app</w:t>
+      </w:r>
+      <w:r>
+        <w:t xml:space="preserve">. </w:t>
+      </w:r>
+      <w:r>
+        <w:t xml:space="preserve">The dataset was iteratively </w:t>
+      </w:r>
+      <w:r>
+        <w:t>pruned where a</w:t>
+      </w:r>
+      <w:r>
+        <w:t>n</w:t>
+      </w:r>
+      <w:r>
+        <w:t xml:space="preserve"> </w:t>
+      </w:r>
+      <w:r>
+        <w:t>app</w:t>
+      </w:r>
+      <w:r>
+        <w:t xml:space="preserve"> had received less than </w:t>
+      </w:r>
+      <w:r>
+        <w:t>[1..20]</w:t>
+      </w:r>
+      <w:r>
+        <w:t xml:space="preserve"> user reviews. This was done as a lower review count would make the rating </w:t>
+      </w:r>
+      <w:r>
+        <w:t xml:space="preserve">of that </w:t>
+      </w:r>
+      <w:r>
+        <w:t>app</w:t>
+      </w:r>
+      <w:r>
+        <w:t xml:space="preserve"> </w:t>
+      </w:r>
+      <w:r>
+        <w:t>biased to a small (&lt;20) number of user opinions</w:t>
+      </w:r>
+      <w:r>
+        <w:t xml:space="preserve"> </w:t>
+      </w:r>
+      <w:r>
+        <w:fldChar w:fldCharType="begin"/>
+      </w:r>
+      <w:r>
+        <w:instrText xml:space="preserve"> ADDIN EN.CITE &lt;EndNote&gt;&lt;Cite&gt;&lt;Author&gt;I.&lt;/Author&gt;&lt;Year&gt;2016&lt;/Year&gt;&lt;IDText&gt;Examining the Rating System Used in Mobile-App Stores&lt;/IDText&gt;&lt;DisplayText&gt;[4]&lt;/DisplayText&gt;&lt;record&gt;&lt;keywords&gt;&lt;keyword&gt;customer satisfaction&lt;/keyword&gt;&lt;keyword&gt;mobile computing&lt;/keyword&gt;&lt;keyword&gt;mobile-app stores&lt;/keyword&gt;&lt;keyword&gt;mobile applications&lt;/keyword&gt;&lt;keyword&gt;Amazon-style rating system&lt;/keyword&gt;&lt;keyword&gt;user satisfaction level&lt;/keyword&gt;&lt;keyword&gt;app versions&lt;/keyword&gt;&lt;keyword&gt;Google Play&lt;/keyword&gt;&lt;keyword&gt;app quality&lt;/keyword&gt;&lt;keyword&gt;Mobile communication&lt;/keyword&gt;&lt;keyword&gt;Google&lt;/keyword&gt;&lt;keyword&gt;Androids&lt;/keyword&gt;&lt;keyword&gt;Humanoid robots&lt;/keyword&gt;&lt;keyword&gt;Computer applications&lt;/keyword&gt;&lt;keyword&gt;Software engineering&lt;/keyword&gt;&lt;keyword&gt;mobile apps&lt;/keyword&gt;&lt;keyword&gt;Android&lt;/keyword&gt;&lt;keyword&gt;review systems&lt;/keyword&gt;&lt;keyword&gt;rating&lt;/keyword&gt;&lt;keyword&gt;software development&lt;/keyword&gt;&lt;keyword&gt;software engineering&lt;/keyword&gt;&lt;/keywords&gt;&lt;isbn&gt;0740-7459&lt;/isbn&gt;&lt;titles&gt;&lt;title&gt;Examining the Rating System Used in Mobile-App Stores&lt;/title&gt;&lt;secondary-title&gt;IEEE Software&lt;/secondary-title&gt;&lt;/titles&gt;&lt;pages&gt;86-92&lt;/pages&gt;&lt;number&gt;6&lt;/number&gt;&lt;contributors&gt;&lt;authors&gt;&lt;author&gt;I. J. Mojica Ruiz&lt;/author&gt;&lt;author&gt;M. Nagappan&lt;/author&gt;&lt;author&gt;B. Adams&lt;/author&gt;&lt;author&gt;T. Berger&lt;/author&gt;&lt;author&gt;S. Dienst&lt;/author&gt;&lt;author&gt;A. E. Hassan&lt;/author&gt;&lt;/authors&gt;&lt;/contributors&gt;&lt;added-date format="utc"&gt;1545150009&lt;/added-date&gt;&lt;ref-type name="Journal Article"&gt;17&lt;/ref-type&gt;&lt;dates&gt;&lt;year&gt;2016&lt;/year&gt;&lt;/dates&gt;&lt;rec-number&gt;34&lt;/rec-number&gt;&lt;last-updated-date format="utc"&gt;1545150009&lt;/last-updated-date&gt;&lt;electronic-resource-num&gt;10.1109/MS.2015.56&lt;/electronic-resource-num&gt;&lt;volume&gt;33&lt;/volume&gt;&lt;/record&gt;&lt;/Cite&gt;&lt;/EndNote&gt;</w:instrText>
+      </w:r>
+      <w:r>
+        <w:fldChar w:fldCharType="separate"/>
+      </w:r>
+      <w:r>
+        <w:rPr>
+          <w:noProof/>
+        </w:rPr>
+        <w:t>[4]</w:t>
+      </w:r>
+      <w:r>
+        <w:fldChar w:fldCharType="end"/>
+      </w:r>
+      <w:r>
+        <w:t>.</w:t>
+      </w:r>
+      <w:r>
+        <w:t xml:space="preserve"> </w:t>
+      </w:r>
+      <w:r>
+        <w:rPr>
+          <w:color w:val="0000FF"/>
+        </w:rPr>
+        <w:fldChar w:fldCharType="begin"/>
+      </w:r>
+      <w:r>
+        <w:rPr>
+          <w:color w:val="0000FF"/>
+        </w:rPr>
+        <w:instrText xml:space="preserve"> REF _Ref532929051 \h </w:instrText>
+      </w:r>
+      <w:r>
+        <w:rPr>
+          <w:color w:val="0000FF"/>
+        </w:rPr>
+        <w:instrText xml:space="preserve"> \* MERGEFORMAT </w:instrText>
+      </w:r>
+      <w:r>
+        <w:rPr>
+          <w:color w:val="0000FF"/>
+        </w:rPr>
+      </w:r>
+      <w:r>
+        <w:rPr>
+          <w:color w:val="0000FF"/>
+        </w:rPr>
+        <w:fldChar w:fldCharType="separate"/>
+      </w:r>
+      <w:r>
+        <w:rPr>
+          <w:color w:val="0000FF"/>
+        </w:rPr>
+        <w:t>Figure 3</w:t>
+      </w:r>
+      <w:r>
+        <w:rPr>
+          <w:color w:val="0000FF"/>
+        </w:rPr>
+        <w:fldChar w:fldCharType="end"/>
+      </w:r>
+      <w:r>
+        <w:t xml:space="preserve"> </w:t>
+      </w:r>
+      <w:r>
+        <w:t xml:space="preserve">shows a scatter plot depicting the number of user reviews v/s </w:t>
+      </w:r>
+      <w:r>
+        <w:t>app</w:t>
+      </w:r>
+      <w:r>
+        <w:t xml:space="preserve"> </w:t>
+      </w:r>
+      <w:r>
+        <w:t>rating</w:t>
+      </w:r>
+      <w:r>
+        <w:t xml:space="preserve">. </w:t>
       </w:r>
     </w:p>
     <w:p>
       <w:pPr>
-        <w:ind w:firstLine="0"/>
-      </w:pPr>
-      <w:r>
-        <w:t xml:space="preserve">The </w:t>
-      </w:r>
-      <w:r>
-        <w:t>pre-processed</w:t>
-      </w:r>
-      <w:r>
-        <w:t xml:space="preserve"> data</w:t>
-      </w:r>
-      <w:r>
-        <w:t>set</w:t>
-      </w:r>
-      <w:r>
-        <w:t xml:space="preserve"> was </w:t>
-      </w:r>
-      <w:r>
-        <w:t xml:space="preserve">then </w:t>
-      </w:r>
-      <w:r>
-        <w:t xml:space="preserve">pruned </w:t>
-      </w:r>
-      <w:r>
-        <w:t xml:space="preserve">based on </w:t>
-      </w:r>
-      <w:r>
-        <w:t>the number of user reviews for an app</w:t>
-      </w:r>
-      <w:r>
-        <w:t xml:space="preserve">. </w:t>
-      </w:r>
-      <w:r>
-        <w:t xml:space="preserve">The dataset was iteratively </w:t>
-      </w:r>
-      <w:r>
-        <w:t>pruned where a</w:t>
-      </w:r>
-      <w:r>
-        <w:t>n</w:t>
-      </w:r>
-      <w:r>
-        <w:t xml:space="preserve"> </w:t>
-      </w:r>
-      <w:r>
-        <w:t>app</w:t>
-      </w:r>
-      <w:r>
-        <w:t xml:space="preserve"> had received less than </w:t>
-      </w:r>
-      <w:r>
-        <w:t>[1</w:t>
-      </w:r>
-      <w:proofErr w:type="gramStart"/>
-      <w:r>
-        <w:t>..20</w:t>
-      </w:r>
-      <w:proofErr w:type="gramEnd"/>
-      <w:r>
-        <w:t>]</w:t>
-      </w:r>
-      <w:r>
-        <w:t xml:space="preserve"> user reviews. This was done as a lower review count would make the rating </w:t>
-      </w:r>
-      <w:r>
-        <w:t xml:space="preserve">of that </w:t>
-      </w:r>
-      <w:r>
-        <w:t>app</w:t>
-      </w:r>
-      <w:r>
-        <w:t xml:space="preserve"> </w:t>
-      </w:r>
-      <w:r>
-        <w:t>biased to a small (&lt;20) number of user opinions</w:t>
-      </w:r>
-      <w:r>
-        <w:t xml:space="preserve"> </w:t>
-      </w:r>
-      <w:r>
-        <w:fldChar w:fldCharType="begin"/>
-      </w:r>
-      <w:r>
-        <w:instrText xml:space="preserve"> ADDIN EN.CITE &lt;EndNote&gt;&lt;Cite&gt;&lt;Author&gt;I.&lt;/Author&gt;&lt;Year&gt;2016&lt;/Year&gt;&lt;IDText&gt;Examining the Rating System Used in Mobile-App Stores&lt;/IDText&gt;&lt;DisplayText&gt;[4]&lt;/DisplayText&gt;&lt;record&gt;&lt;keywords&gt;&lt;keyword&gt;customer satisfaction&lt;/keyword&gt;&lt;keyword&gt;mobile computing&lt;/keyword&gt;&lt;keyword&gt;mobile-app stores&lt;/keyword&gt;&lt;keyword&gt;mobile applications&lt;/keyword&gt;&lt;keyword&gt;Amazon-style rating system&lt;/keyword&gt;&lt;keyword&gt;user satisfaction level&lt;/keyword&gt;&lt;keyword&gt;app versions&lt;/keyword&gt;&lt;keyword&gt;Google Play&lt;/keyword&gt;&lt;keyword&gt;app quality&lt;/keyword&gt;&lt;keyword&gt;Mobile communication&lt;/keyword&gt;&lt;keyword&gt;Google&lt;/keyword&gt;&lt;keyword&gt;Androids&lt;/keyword&gt;&lt;keyword&gt;Humanoid robots&lt;/keyword&gt;&lt;keyword&gt;Computer applications&lt;/keyword&gt;&lt;keyword&gt;Software engineering&lt;/keyword&gt;&lt;keyword&gt;mobile apps&lt;/keyword&gt;&lt;keyword&gt;Android&lt;/keyword&gt;&lt;keyword&gt;review systems&lt;/keyword&gt;&lt;keyword&gt;rating&lt;/keyword&gt;&lt;keyword&gt;software development&lt;/keyword&gt;&lt;keyword&gt;software engineering&lt;/keyword&gt;&lt;/keywords&gt;&lt;isbn&gt;0740-7459&lt;/isbn&gt;&lt;titles&gt;&lt;title&gt;Examining the Rating System Used in Mobile-App Stores&lt;/title&gt;&lt;secondary-title&gt;IEEE Software&lt;/secondary-title&gt;&lt;/titles&gt;&lt;pages&gt;86-92&lt;/pages&gt;&lt;number&gt;6&lt;/number&gt;&lt;contributors&gt;&lt;authors&gt;&lt;author&gt;I. J. Mojica Ruiz&lt;/author&gt;&lt;author&gt;M. Nagappan&lt;/author&gt;&lt;author&gt;B. Adams&lt;/author&gt;&lt;author&gt;T. Berger&lt;/author&gt;&lt;author&gt;S. Dienst&lt;/author&gt;&lt;author&gt;A. E. Hassan&lt;/author&gt;&lt;/authors&gt;&lt;/contributors&gt;&lt;added-date format="utc"&gt;1545150009&lt;/added-date&gt;&lt;ref-type name="Journal Article"&gt;17&lt;/ref-type&gt;&lt;dates&gt;&lt;year&gt;2016&lt;/year&gt;&lt;/dates&gt;&lt;rec-number&gt;34&lt;/rec-number&gt;&lt;last-updated-date format="utc"&gt;1545150009&lt;/last-updated-date&gt;&lt;electronic-resource-num&gt;10.1109/MS.2015.56&lt;/electronic-resource-num&gt;&lt;volume&gt;33&lt;/volume&gt;&lt;/record&gt;&lt;/Cite&gt;&lt;/EndNote&gt;</w:instrText>
-      </w:r>
-      <w:r>
-        <w:fldChar w:fldCharType="separate"/>
-      </w:r>
-      <w:r>
-        <w:rPr>
-          <w:noProof/>
-        </w:rPr>
-        <w:t>[4]</w:t>
-      </w:r>
-      <w:r>
-        <w:fldChar w:fldCharType="end"/>
-      </w:r>
-      <w:r>
-        <w:t>.</w:t>
-      </w:r>
-      <w:r>
-        <w:t xml:space="preserve"> </w:t>
-      </w:r>
-      <w:r>
-        <w:rPr>
-          <w:color w:val="0000FF"/>
-        </w:rPr>
-        <w:fldChar w:fldCharType="begin"/>
-      </w:r>
-      <w:r>
-        <w:rPr>
-          <w:color w:val="0000FF"/>
-        </w:rPr>
-        <w:instrText xml:space="preserve"> REF _Ref532929051 \h </w:instrText>
-      </w:r>
-      <w:r>
-        <w:rPr>
-          <w:color w:val="0000FF"/>
-        </w:rPr>
-      </w:r>
-      <w:r>
-        <w:rPr>
-          <w:color w:val="0000FF"/>
-        </w:rPr>
-        <w:instrText xml:space="preserve"> \* MERGEFORMAT </w:instrText>
-      </w:r>
-      <w:r>
-        <w:rPr>
-          <w:color w:val="0000FF"/>
-        </w:rPr>
-        <w:fldChar w:fldCharType="separate"/>
-      </w:r>
-      <w:r>
-        <w:rPr>
-          <w:color w:val="0000FF"/>
-        </w:rPr>
-        <w:t>Figure 3</w:t>
-      </w:r>
-      <w:r>
-        <w:rPr>
-          <w:color w:val="0000FF"/>
-        </w:rPr>
-        <w:fldChar w:fldCharType="end"/>
-      </w:r>
-      <w:r>
-        <w:t xml:space="preserve"> </w:t>
-      </w:r>
-      <w:r>
-        <w:t xml:space="preserve">shows a scatter plot depicting the number of user reviews v/s </w:t>
-      </w:r>
-      <w:r>
-        <w:t>app</w:t>
-      </w:r>
-      <w:r>
-        <w:t xml:space="preserve"> </w:t>
-      </w:r>
-      <w:r>
-        <w:t>rating</w:t>
-      </w:r>
-      <w:r>
-        <w:t xml:space="preserve">. </w:t>
+        <w:pStyle w:val="Heading2"/>
+      </w:pPr>
+      <w:r>
+        <w:t>Algorithms</w:t>
       </w:r>
     </w:p>
     <w:p>
       <w:pPr>
-        <w:pStyle w:val="Heading2"/>
-      </w:pPr>
-      <w:r>
-        <w:t>Algorithms</w:t>
+        <w:ind w:firstLine="0"/>
+      </w:pPr>
+      <w:r>
+        <w:t>Linear Regression, Random Forest Regression and Support Vector Regression were used</w:t>
+      </w:r>
+      <w:r>
+        <w:t xml:space="preserve"> to </w:t>
+      </w:r>
+      <w:r>
+        <w:t>evaluate the sensitivity of machine learning algorithms to data pruning.</w:t>
+      </w:r>
+      <w:r>
+        <w:t xml:space="preserve"> </w:t>
+      </w:r>
+      <w:r>
+        <w:t>All the algorit</w:t>
+      </w:r>
+      <w:r>
+        <w:t>hms were implemented using the scikit-l</w:t>
+      </w:r>
+      <w:r>
+        <w:t>earn framework</w:t>
+      </w:r>
+      <w:r>
+        <w:t xml:space="preserve"> </w:t>
+      </w:r>
+      <w:r>
+        <w:fldChar w:fldCharType="begin"/>
+      </w:r>
+      <w:r>
+        <w:instrText xml:space="preserve"> ADDIN EN.CITE &lt;EndNote&gt;&lt;Cite&gt;&lt;Year&gt;2018&lt;/Year&gt;&lt;IDText&gt;3.2.4.3.2. sklearn.ensemble.RandomForestRegressor&lt;/IDText&gt;&lt;DisplayText&gt;[10-12]&lt;/DisplayText&gt;&lt;record&gt;&lt;urls&gt;&lt;related-urls&gt;&lt;url&gt;https://scikit-learn.org/stable/modules/generated/sklearn.ensemble.RandomForestRegressor.html&lt;/url&gt;&lt;/related-urls&gt;&lt;/urls&gt;&lt;titles&gt;&lt;title&gt;3.2.4.3.2. sklearn.ensemble.RandomForestRegressor&lt;/title&gt;&lt;/titles&gt;&lt;added-date format="utc"&gt;1545159588&lt;/added-date&gt;&lt;ref-type name="Web Page"&gt;12&lt;/ref-type&gt;&lt;dates&gt;&lt;year&gt;2018&lt;/year&gt;&lt;/dates&gt;&lt;rec-number&gt;44&lt;/rec-number&gt;&lt;last-updated-date format="utc"&gt;1545159588&lt;/last-updated-date&gt;&lt;/record&gt;&lt;/Cite&gt;&lt;Cite&gt;&lt;Year&gt;2018&lt;/Year&gt;&lt;IDText&gt;sklearn.linear_model.LinearRegression&lt;/IDText&gt;&lt;record&gt;&lt;urls&gt;&lt;related-urls&gt;&lt;url&gt;https://scikit-learn.org/stable/modules/generated/sklearn.linear_model.LinearRegression.html&lt;/url&gt;&lt;/related-urls&gt;&lt;/urls&gt;&lt;titles&gt;&lt;title&gt;sklearn.linear_model.LinearRegression&lt;/title&gt;&lt;/titles&gt;&lt;added-date format="utc"&gt;1545159548&lt;/added-date&gt;&lt;ref-type name="Web Page"&gt;12&lt;/ref-type&gt;&lt;dates&gt;&lt;year&gt;2018&lt;/year&gt;&lt;/dates&gt;&lt;rec-number&gt;43&lt;/rec-number&gt;&lt;last-updated-date format="utc"&gt;1545159548&lt;/last-updated-date&gt;&lt;/record&gt;&lt;/Cite&gt;&lt;Cite&gt;&lt;Year&gt;2018&lt;/Year&gt;&lt;IDText&gt;sklearn.svm.SVR&lt;/IDText&gt;&lt;record&gt;&lt;urls&gt;&lt;related-urls&gt;&lt;url&gt;https://scikit-learn.org/stable/modules/generated/sklearn.svm.SVR.html&lt;/url&gt;&lt;/related-urls&gt;&lt;/urls&gt;&lt;titles&gt;&lt;title&gt;sklearn.svm.SVR&lt;/title&gt;&lt;/titles&gt;&lt;added-date format="utc"&gt;1545159620&lt;/added-date&gt;&lt;ref-type name="Web Page"&gt;12&lt;/ref-type&gt;&lt;dates&gt;&lt;year&gt;2018&lt;/year&gt;&lt;/dates&gt;&lt;rec-number&gt;45&lt;/rec-number&gt;&lt;last-updated-date format="utc"&gt;1545159620&lt;/last-updated-date&gt;&lt;/record&gt;&lt;/Cite&gt;&lt;/EndNote&gt;</w:instrText>
+      </w:r>
+      <w:r>
+        <w:fldChar w:fldCharType="separate"/>
+      </w:r>
+      <w:r>
+        <w:rPr>
+          <w:noProof/>
+        </w:rPr>
+        <w:t>[10-12]</w:t>
+      </w:r>
+      <w:r>
+        <w:fldChar w:fldCharType="end"/>
+      </w:r>
+      <w:r>
+        <w:t xml:space="preserve">. </w:t>
+      </w:r>
+      <w:r>
+        <w:lastRenderedPageBreak/>
+        <w:t>Hyper p</w:t>
+      </w:r>
+      <w:r>
+        <w:t>arameter tuning</w:t>
+      </w:r>
+      <w:r>
+        <w:t xml:space="preserve"> for these algorithms</w:t>
+      </w:r>
+      <w:r>
+        <w:t xml:space="preserve"> was done </w:t>
+      </w:r>
+      <w:r>
+        <w:t xml:space="preserve">on an </w:t>
+      </w:r>
+      <w:r>
+        <w:t>unpruned dataset</w:t>
+      </w:r>
+      <w:r>
+        <w:t xml:space="preserve"> using k-fold cross validation (utility in scikit-learn framework)</w:t>
+      </w:r>
+      <w:r>
+        <w:t xml:space="preserve">, and the best </w:t>
+      </w:r>
+      <w:r>
+        <w:t xml:space="preserve">parameter </w:t>
+      </w:r>
+      <w:r>
+        <w:t xml:space="preserve">measure from </w:t>
+      </w:r>
+      <w:r>
+        <w:t>the</w:t>
+      </w:r>
+      <w:r>
+        <w:t xml:space="preserve"> findings </w:t>
+      </w:r>
+      <w:r>
+        <w:t>were</w:t>
+      </w:r>
+      <w:r>
+        <w:t xml:space="preserve"> used </w:t>
+      </w:r>
+      <w:r>
+        <w:t>for</w:t>
+      </w:r>
+      <w:r>
+        <w:t xml:space="preserve"> each iteration </w:t>
+      </w:r>
+      <w:r>
+        <w:t>of</w:t>
+      </w:r>
+      <w:r>
+        <w:t xml:space="preserve"> the pruned dataset</w:t>
+      </w:r>
+      <w:r>
+        <w:t xml:space="preserve"> </w:t>
+      </w:r>
+      <w:r>
+        <w:fldChar w:fldCharType="begin"/>
+      </w:r>
+      <w:r>
+        <w:instrText xml:space="preserve"> ADDIN EN.CITE &lt;EndNote&gt;&lt;Cite&gt;&lt;Year&gt;2018&lt;/Year&gt;&lt;IDText&gt;3.1. Cross-validation&lt;/IDText&gt;&lt;DisplayText&gt;[13]&lt;/DisplayText&gt;&lt;record&gt;&lt;urls&gt;&lt;related-urls&gt;&lt;url&gt;https://scikit-learn.org/stable/modules/cross_validation.html&lt;/url&gt;&lt;/related-urls&gt;&lt;/urls&gt;&lt;titles&gt;&lt;title&gt;3.1. Cross-validation&lt;/title&gt;&lt;/titles&gt;&lt;added-date format="utc"&gt;1545150118&lt;/added-date&gt;&lt;ref-type name="Web Page"&gt;12&lt;/ref-type&gt;&lt;dates&gt;&lt;year&gt;2018&lt;/year&gt;&lt;/dates&gt;&lt;rec-number&gt;36&lt;/rec-number&gt;&lt;last-updated-date format="utc"&gt;1545150118&lt;/last-updated-date&gt;&lt;/record&gt;&lt;/Cite&gt;&lt;/EndNote&gt;</w:instrText>
+      </w:r>
+      <w:r>
+        <w:fldChar w:fldCharType="separate"/>
+      </w:r>
+      <w:r>
+        <w:rPr>
+          <w:noProof/>
+        </w:rPr>
+        <w:t>[13]</w:t>
+      </w:r>
+      <w:r>
+        <w:fldChar w:fldCharType="end"/>
+      </w:r>
+      <w:r>
+        <w:t>.</w:t>
+      </w:r>
+      <w:r>
+        <w:t xml:space="preserve"> The value of k used was for all the cases discussed in this paper </w:t>
+      </w:r>
+      <w:r>
+        <w:t>was 10</w:t>
+      </w:r>
+      <w:r>
+        <w:t>.</w:t>
       </w:r>
     </w:p>
     <w:p>
       <w:pPr>
         <w:ind w:firstLine="0"/>
-      </w:pPr>
-      <w:r>
-        <w:t>Linear Regression, Random Forest Regression and Support Vector Regression were used</w:t>
-      </w:r>
-      <w:r>
-        <w:t xml:space="preserve"> to </w:t>
-      </w:r>
-      <w:r>
-        <w:t xml:space="preserve">evaluate the sensitivity of </w:t>
-      </w:r>
-      <w:r>
-        <w:lastRenderedPageBreak/>
-        <w:t>machine learning algorithms to data pruning.</w:t>
-      </w:r>
-      <w:r>
-        <w:t xml:space="preserve"> </w:t>
-      </w:r>
-      <w:r>
-        <w:t>All the algorit</w:t>
-      </w:r>
-      <w:r>
-        <w:t xml:space="preserve">hms were implemented using the </w:t>
-      </w:r>
-      <w:proofErr w:type="spellStart"/>
-      <w:r>
-        <w:t>scikit</w:t>
-      </w:r>
-      <w:proofErr w:type="spellEnd"/>
-      <w:r>
-        <w:t>-l</w:t>
-      </w:r>
-      <w:r>
-        <w:t>earn framework</w:t>
-      </w:r>
-      <w:r>
-        <w:t xml:space="preserve"> </w:t>
-      </w:r>
-      <w:r>
-        <w:fldChar w:fldCharType="begin"/>
-      </w:r>
-      <w:r>
-        <w:instrText xml:space="preserve"> ADDIN EN.CITE &lt;EndNote&gt;&lt;Cite&gt;&lt;Year&gt;2018&lt;/Year&gt;&lt;IDText&gt;3.2.4.3.2. sklearn.ensemble.RandomForestRegressor&lt;/IDText&gt;&lt;DisplayText&gt;[10-12]&lt;/DisplayText&gt;&lt;record&gt;&lt;urls&gt;&lt;related-urls&gt;&lt;url&gt;https://scikit-learn.org/stable/modules/generated/sklearn.ensemble.RandomForestRegressor.html&lt;/url&gt;&lt;/related-urls&gt;&lt;/urls&gt;&lt;titles&gt;&lt;title&gt;3.2.4.3.2. sklearn.ensemble.RandomForestRegressor&lt;/title&gt;&lt;/titles&gt;&lt;added-date format="utc"&gt;1545159588&lt;/added-date&gt;&lt;ref-type name="Web Page"&gt;12&lt;/ref-type&gt;&lt;dates&gt;&lt;year&gt;2018&lt;/year&gt;&lt;/dates&gt;&lt;rec-number&gt;44&lt;/rec-number&gt;&lt;last-updated-date format="utc"&gt;1545159588&lt;/last-updated-date&gt;&lt;/record&gt;&lt;/Cite&gt;&lt;Cite&gt;&lt;Year&gt;2018&lt;/Year&gt;&lt;IDText&gt;sklearn.linear_model.LinearRegression&lt;/IDText&gt;&lt;record&gt;&lt;urls&gt;&lt;related-urls&gt;&lt;url&gt;https://scikit-learn.org/stable/modules/generated/sklearn.linear_model.LinearRegression.html&lt;/url&gt;&lt;/related-urls&gt;&lt;/urls&gt;&lt;titles&gt;&lt;title&gt;sklearn.linear_model.LinearRegression&lt;/title&gt;&lt;/titles&gt;&lt;added-date format="utc"&gt;1545159548&lt;/added-date&gt;&lt;ref-type name="Web Page"&gt;12&lt;/ref-type&gt;&lt;dates&gt;&lt;year&gt;2018&lt;/year&gt;&lt;/dates&gt;&lt;rec-number&gt;43&lt;/rec-number&gt;&lt;last-updated-date format="utc"&gt;1545159548&lt;/last-updated-date&gt;&lt;/record&gt;&lt;/Cite&gt;&lt;Cite&gt;&lt;Year&gt;2018&lt;/Year&gt;&lt;IDText&gt;sklearn.svm.SVR&lt;/IDText&gt;&lt;record&gt;&lt;urls&gt;&lt;related-urls&gt;&lt;url&gt;https://scikit-learn.org/stable/modules/generated/sklearn.svm.SVR.html&lt;/url&gt;&lt;/related-urls&gt;&lt;/urls&gt;&lt;titles&gt;&lt;title&gt;sklearn.svm.SVR&lt;/title&gt;&lt;/titles&gt;&lt;added-date format="utc"&gt;1545159620&lt;/added-date&gt;&lt;ref-type name="Web Page"&gt;12&lt;/ref-type&gt;&lt;dates&gt;&lt;year&gt;2018&lt;/year&gt;&lt;/dates&gt;&lt;rec-number&gt;45&lt;/rec-number&gt;&lt;last-updated-date format="utc"&gt;1545159620&lt;/last-updated-date&gt;&lt;/record&gt;&lt;/Cite&gt;&lt;/EndNote&gt;</w:instrText>
-      </w:r>
-      <w:r>
-        <w:fldChar w:fldCharType="separate"/>
-      </w:r>
-      <w:r>
-        <w:rPr>
-          <w:noProof/>
-        </w:rPr>
-        <w:t>[10-12]</w:t>
-      </w:r>
-      <w:r>
-        <w:fldChar w:fldCharType="end"/>
-      </w:r>
-      <w:r>
-        <w:t>. Hyper p</w:t>
-      </w:r>
-      <w:r>
-        <w:t>arameter tuning</w:t>
-      </w:r>
-      <w:r>
-        <w:t xml:space="preserve"> for these algorithms</w:t>
-      </w:r>
-      <w:r>
-        <w:t xml:space="preserve"> was done </w:t>
-      </w:r>
-      <w:r>
-        <w:t xml:space="preserve">on an </w:t>
-      </w:r>
-      <w:r>
-        <w:t>unpruned dataset</w:t>
-      </w:r>
-      <w:r>
-        <w:t xml:space="preserve"> using k-fold cross validation (utility in </w:t>
-      </w:r>
-      <w:proofErr w:type="spellStart"/>
-      <w:r>
-        <w:t>scikit</w:t>
-      </w:r>
-      <w:proofErr w:type="spellEnd"/>
-      <w:r>
-        <w:t>-learn framework)</w:t>
-      </w:r>
-      <w:r>
-        <w:t xml:space="preserve">, and the best </w:t>
-      </w:r>
-      <w:r>
-        <w:t xml:space="preserve">parameter </w:t>
-      </w:r>
-      <w:r>
-        <w:t xml:space="preserve">measure from </w:t>
-      </w:r>
-      <w:r>
-        <w:t>the</w:t>
-      </w:r>
-      <w:r>
-        <w:t xml:space="preserve"> findings </w:t>
-      </w:r>
-      <w:r>
-        <w:t>were</w:t>
-      </w:r>
-      <w:r>
-        <w:t xml:space="preserve"> used </w:t>
-      </w:r>
-      <w:r>
-        <w:t>for</w:t>
-      </w:r>
-      <w:r>
-        <w:t xml:space="preserve"> each iteration </w:t>
-      </w:r>
-      <w:r>
-        <w:t>of</w:t>
-      </w:r>
-      <w:r>
-        <w:t xml:space="preserve"> the pruned dataset</w:t>
-      </w:r>
-      <w:r>
-        <w:t xml:space="preserve"> </w:t>
-      </w:r>
-      <w:r>
-        <w:fldChar w:fldCharType="begin"/>
-      </w:r>
-      <w:r>
-        <w:instrText xml:space="preserve"> ADDIN EN.CITE &lt;EndNote&gt;&lt;Cite&gt;&lt;Year&gt;2018&lt;/Year&gt;&lt;IDText&gt;3.1. Cross-validation&lt;/IDText&gt;&lt;DisplayText&gt;[13]&lt;/DisplayText&gt;&lt;record&gt;&lt;urls&gt;&lt;related-urls&gt;&lt;url&gt;https://scikit-learn.org/stable/modules/cross_validation.html&lt;/url&gt;&lt;/related-urls&gt;&lt;/urls&gt;&lt;titles&gt;&lt;title&gt;3.1. Cross-validation&lt;/title&gt;&lt;/titles&gt;&lt;added-date format="utc"&gt;1545150118&lt;/added-date&gt;&lt;ref-type name="Web Page"&gt;12&lt;/ref-type&gt;&lt;dates&gt;&lt;year&gt;2018&lt;/year&gt;&lt;/dates&gt;&lt;rec-number&gt;36&lt;/rec-number&gt;&lt;last-updated-date format="utc"&gt;1545150118&lt;/last-updated-date&gt;&lt;/record&gt;&lt;/Cite&gt;&lt;/EndNote&gt;</w:instrText>
-      </w:r>
-      <w:r>
-        <w:fldChar w:fldCharType="separate"/>
-      </w:r>
-      <w:r>
-        <w:rPr>
-          <w:noProof/>
-        </w:rPr>
-        <w:t>[13]</w:t>
-      </w:r>
-      <w:r>
-        <w:fldChar w:fldCharType="end"/>
-      </w:r>
-      <w:r>
-        <w:t>.</w:t>
-      </w:r>
-      <w:r>
-        <w:t xml:space="preserve"> The value of k used was for all the cases discussed in this paper </w:t>
-      </w:r>
-      <w:r>
-        <w:t>was 10</w:t>
-      </w:r>
-      <w:r>
-        <w:t>.</w:t>
-      </w:r>
+        <w:rPr>
+          <w:rFonts w:ascii="Linux Biolinum" w:hAnsi="Linux Biolinum" w:cs="Linux Biolinum"/>
+          <w:i/>
+        </w:rPr>
+      </w:pPr>
     </w:p>
     <w:p>
       <w:pPr>
@@ -6046,147 +5877,142 @@
           <w:i/>
         </w:rPr>
       </w:pPr>
+      <w:r>
+        <w:rPr>
+          <w:rFonts w:ascii="Linux Biolinum" w:hAnsi="Linux Biolinum" w:cs="Linux Biolinum"/>
+          <w:i/>
+        </w:rPr>
+        <w:t>3.4</w:t>
+      </w:r>
+      <w:r>
+        <w:rPr>
+          <w:rFonts w:ascii="Linux Biolinum" w:hAnsi="Linux Biolinum" w:cs="Linux Biolinum"/>
+          <w:i/>
+        </w:rPr>
+        <w:t>.1</w:t>
+      </w:r>
+      <w:r>
+        <w:rPr>
+          <w:rFonts w:ascii="Linux Biolinum" w:hAnsi="Linux Biolinum" w:cs="Linux Biolinum"/>
+          <w:i/>
+        </w:rPr>
+        <w:t> </w:t>
+      </w:r>
+      <w:r>
+        <w:rPr>
+          <w:rFonts w:ascii="Linux Biolinum" w:hAnsi="Linux Biolinum" w:cs="Linux Biolinum"/>
+          <w:i/>
+          <w:sz w:val="20"/>
+          <w:szCs w:val="20"/>
+        </w:rPr>
+        <w:t>Linear</w:t>
+      </w:r>
+      <w:r>
+        <w:rPr>
+          <w:rFonts w:ascii="Linux Biolinum" w:hAnsi="Linux Biolinum" w:cs="Linux Biolinum"/>
+          <w:i/>
+          <w:sz w:val="20"/>
+          <w:szCs w:val="20"/>
+        </w:rPr>
+        <w:t xml:space="preserve"> Regression</w:t>
+      </w:r>
     </w:p>
     <w:p>
       <w:pPr>
-        <w:ind w:firstLine="0"/>
-        <w:rPr>
-          <w:rFonts w:ascii="Linux Biolinum" w:hAnsi="Linux Biolinum" w:cs="Linux Biolinum"/>
-          <w:i/>
-        </w:rPr>
-      </w:pPr>
-      <w:r>
-        <w:rPr>
-          <w:rFonts w:ascii="Linux Biolinum" w:hAnsi="Linux Biolinum" w:cs="Linux Biolinum"/>
-          <w:i/>
-        </w:rPr>
-        <w:t>3.4</w:t>
-      </w:r>
-      <w:r>
-        <w:rPr>
-          <w:rFonts w:ascii="Linux Biolinum" w:hAnsi="Linux Biolinum" w:cs="Linux Biolinum"/>
-          <w:i/>
-        </w:rPr>
-        <w:t>.1</w:t>
-      </w:r>
-      <w:r>
-        <w:rPr>
-          <w:rFonts w:ascii="Linux Biolinum" w:hAnsi="Linux Biolinum" w:cs="Linux Biolinum"/>
-          <w:i/>
-        </w:rPr>
-        <w:t> </w:t>
-      </w:r>
-      <w:r>
-        <w:rPr>
-          <w:rFonts w:ascii="Linux Biolinum" w:hAnsi="Linux Biolinum" w:cs="Linux Biolinum"/>
-          <w:i/>
-        </w:rPr>
-        <w:t>Linear</w:t>
-      </w:r>
-      <w:r>
-        <w:rPr>
-          <w:rFonts w:ascii="Linux Biolinum" w:hAnsi="Linux Biolinum" w:cs="Linux Biolinum"/>
-          <w:i/>
-        </w:rPr>
-        <w:t xml:space="preserve"> Regression</w:t>
+        <w:ind w:firstLine="708"/>
+      </w:pPr>
+      <w:r>
+        <w:t xml:space="preserve">Ridge regression was </w:t>
+      </w:r>
+      <w:r>
+        <w:t>used</w:t>
+      </w:r>
+      <w:r>
+        <w:t xml:space="preserve"> with different values of the regularizatio</w:t>
+      </w:r>
+      <w:r>
+        <w:t xml:space="preserve">n parameter as shown in </w:t>
+      </w:r>
+      <w:r>
+        <w:rPr>
+          <w:color w:val="0000FF"/>
+        </w:rPr>
+        <w:fldChar w:fldCharType="begin"/>
+      </w:r>
+      <w:r>
+        <w:rPr>
+          <w:color w:val="0000FF"/>
+        </w:rPr>
+        <w:instrText xml:space="preserve"> REF _Ref528535782 \h </w:instrText>
+      </w:r>
+      <w:r>
+        <w:rPr>
+          <w:color w:val="0000FF"/>
+        </w:rPr>
+        <w:instrText xml:space="preserve"> \* MERGEFORMAT </w:instrText>
+      </w:r>
+      <w:r>
+        <w:rPr>
+          <w:color w:val="0000FF"/>
+        </w:rPr>
+      </w:r>
+      <w:r>
+        <w:rPr>
+          <w:color w:val="0000FF"/>
+        </w:rPr>
+        <w:fldChar w:fldCharType="separate"/>
+      </w:r>
+      <w:r>
+        <w:rPr>
+          <w:color w:val="0000FF"/>
+        </w:rPr>
+        <w:t>Figure 7</w:t>
+      </w:r>
+      <w:r>
+        <w:rPr>
+          <w:color w:val="0000FF"/>
+        </w:rPr>
+        <w:fldChar w:fldCharType="end"/>
+      </w:r>
+      <w:r>
+        <w:t xml:space="preserve">, however, the performance </w:t>
+      </w:r>
+      <w:r>
+        <w:t>across</w:t>
+      </w:r>
+      <w:r>
+        <w:t xml:space="preserve"> 10-fold cross validation </w:t>
+      </w:r>
+      <w:r>
+        <w:t>remained the same</w:t>
+      </w:r>
+      <w:r>
+        <w:t xml:space="preserve">, </w:t>
+      </w:r>
+      <w:r>
+        <w:t>and hence</w:t>
+      </w:r>
+      <w:r>
+        <w:t xml:space="preserve"> a simple linear regression was used without any </w:t>
+      </w:r>
+      <w:r>
+        <w:t>hyper parameter tuning</w:t>
+      </w:r>
+      <w:r>
+        <w:t>.</w:t>
+      </w:r>
+      <w:r>
+        <w:t xml:space="preserve"> </w:t>
       </w:r>
     </w:p>
     <w:p>
       <w:pPr>
         <w:ind w:firstLine="708"/>
       </w:pPr>
-      <w:r>
-        <w:t xml:space="preserve">Ridge regression was </w:t>
-      </w:r>
-      <w:r>
-        <w:t>used</w:t>
-      </w:r>
-      <w:r>
-        <w:t xml:space="preserve"> with different values of the regularizatio</w:t>
-      </w:r>
-      <w:r>
-        <w:t xml:space="preserve">n parameter as shown in </w:t>
-      </w:r>
-      <w:r>
-        <w:rPr>
-          <w:color w:val="0000FF"/>
-        </w:rPr>
-        <w:fldChar w:fldCharType="begin"/>
-      </w:r>
-      <w:r>
-        <w:rPr>
-          <w:color w:val="0000FF"/>
-        </w:rPr>
-        <w:instrText xml:space="preserve"> REF _Ref528535782 \h </w:instrText>
-      </w:r>
-      <w:r>
-        <w:rPr>
-          <w:color w:val="0000FF"/>
-        </w:rPr>
-      </w:r>
-      <w:r>
-        <w:rPr>
-          <w:color w:val="0000FF"/>
-        </w:rPr>
-        <w:instrText xml:space="preserve"> \* MERGEFORMAT </w:instrText>
-      </w:r>
-      <w:r>
-        <w:rPr>
-          <w:color w:val="0000FF"/>
-        </w:rPr>
-        <w:fldChar w:fldCharType="separate"/>
-      </w:r>
-      <w:r>
-        <w:rPr>
-          <w:color w:val="0000FF"/>
-        </w:rPr>
-        <w:t>Figure 7</w:t>
-      </w:r>
-      <w:r>
-        <w:rPr>
-          <w:color w:val="0000FF"/>
-        </w:rPr>
-        <w:fldChar w:fldCharType="end"/>
-      </w:r>
-      <w:r>
-        <w:t xml:space="preserve">, however, the performance </w:t>
-      </w:r>
-      <w:r>
-        <w:t>across</w:t>
-      </w:r>
-      <w:r>
-        <w:t xml:space="preserve"> 10-fold cross validation </w:t>
-      </w:r>
-      <w:r>
-        <w:t>remained the same</w:t>
-      </w:r>
-      <w:r>
-        <w:t xml:space="preserve">, </w:t>
-      </w:r>
-      <w:r>
-        <w:t>and hence</w:t>
-      </w:r>
-      <w:r>
-        <w:t xml:space="preserve"> a simple linear regression was used without any </w:t>
-      </w:r>
-      <w:r>
-        <w:t>hyper parameter tuning</w:t>
-      </w:r>
-      <w:r>
-        <w:t>.</w:t>
-      </w:r>
-      <w:r>
-        <w:t xml:space="preserve"> </w:t>
-      </w:r>
     </w:p>
     <w:p>
       <w:pPr>
-        <w:ind w:firstLine="708"/>
-      </w:pPr>
-    </w:p>
-    <w:p>
-      <w:pPr>
-        <w:spacing w:after="40"/>
+        <w:spacing w:after="120"/>
         <w:ind w:firstLine="0"/>
       </w:pPr>
       <w:r>
@@ -6282,11 +6108,17 @@
     <w:p>
       <w:pPr>
         <w:ind w:firstLine="0"/>
+        <w:rPr>
+          <w:sz w:val="20"/>
+          <w:szCs w:val="20"/>
+        </w:rPr>
       </w:pPr>
       <w:r>
         <w:rPr>
           <w:rFonts w:ascii="Linux Biolinum" w:hAnsi="Linux Biolinum" w:cs="Linux Biolinum"/>
           <w:i/>
+          <w:sz w:val="20"/>
+          <w:szCs w:val="20"/>
         </w:rPr>
         <w:t>3.4</w:t>
       </w:r>
@@ -6294,6 +6126,8 @@
         <w:rPr>
           <w:rFonts w:ascii="Linux Biolinum" w:hAnsi="Linux Biolinum" w:cs="Linux Biolinum"/>
           <w:i/>
+          <w:sz w:val="20"/>
+          <w:szCs w:val="20"/>
         </w:rPr>
         <w:t>.2</w:t>
       </w:r>
@@ -6301,6 +6135,8 @@
         <w:rPr>
           <w:rFonts w:ascii="Linux Biolinum" w:hAnsi="Linux Biolinum" w:cs="Linux Biolinum"/>
           <w:i/>
+          <w:sz w:val="20"/>
+          <w:szCs w:val="20"/>
         </w:rPr>
         <w:t> </w:t>
       </w:r>
@@ -6308,6 +6144,8 @@
         <w:rPr>
           <w:rFonts w:ascii="Linux Biolinum" w:hAnsi="Linux Biolinum" w:cs="Linux Biolinum"/>
           <w:i/>
+          <w:sz w:val="20"/>
+          <w:szCs w:val="20"/>
         </w:rPr>
         <w:t>Random Forest</w:t>
       </w:r>
@@ -6315,6 +6153,8 @@
         <w:rPr>
           <w:rFonts w:ascii="Linux Biolinum" w:hAnsi="Linux Biolinum" w:cs="Linux Biolinum"/>
           <w:i/>
+          <w:sz w:val="20"/>
+          <w:szCs w:val="20"/>
         </w:rPr>
         <w:t xml:space="preserve"> Regression</w:t>
       </w:r>
@@ -6322,10 +6162,16 @@
         <w:rPr>
           <w:rFonts w:ascii="Linux Biolinum" w:hAnsi="Linux Biolinum" w:cs="Linux Biolinum"/>
           <w:i/>
+          <w:sz w:val="20"/>
+          <w:szCs w:val="20"/>
         </w:rPr>
         <w:t>:</w:t>
       </w:r>
       <w:r>
+        <w:rPr>
+          <w:sz w:val="20"/>
+          <w:szCs w:val="20"/>
+        </w:rPr>
         <w:t xml:space="preserve"> </w:t>
       </w:r>
     </w:p>
@@ -6338,7 +6184,13 @@
         <w:t>The n-estimator</w:t>
       </w:r>
       <w:r>
-        <w:t xml:space="preserve"> (number of decision tree classifiers)</w:t>
+        <w:t xml:space="preserve"> (number of decision tree </w:t>
+      </w:r>
+      <w:r>
+        <w:t>regressors</w:t>
+      </w:r>
+      <w:r>
+        <w:t>)</w:t>
       </w:r>
       <w:r>
         <w:t xml:space="preserve"> for random forest </w:t>
@@ -6368,13 +6220,25 @@
         <w:t xml:space="preserve">using 10-fold cross validation </w:t>
       </w:r>
       <w:r>
-        <w:t xml:space="preserve">and it </w:t>
+        <w:t xml:space="preserve">and </w:t>
+      </w:r>
+      <w:r>
+        <w:t>performance</w:t>
+      </w:r>
+      <w:r>
+        <w:t xml:space="preserve"> </w:t>
       </w:r>
       <w:r>
         <w:t xml:space="preserve">was found </w:t>
       </w:r>
       <w:r>
-        <w:t xml:space="preserve">to be </w:t>
+        <w:t>to be</w:t>
+      </w:r>
+      <w:r>
+        <w:t xml:space="preserve"> the best and</w:t>
+      </w:r>
+      <w:r>
+        <w:t xml:space="preserve"> </w:t>
       </w:r>
       <w:r>
         <w:t>consistent</w:t>
@@ -6444,6 +6308,7 @@
     </w:p>
     <w:p>
       <w:pPr>
+        <w:spacing w:after="120"/>
         <w:ind w:firstLine="0"/>
       </w:pPr>
       <w:r>
@@ -6556,12 +6421,16 @@
         <w:rPr>
           <w:rFonts w:ascii="Linux Biolinum" w:hAnsi="Linux Biolinum" w:cs="Linux Biolinum"/>
           <w:i/>
+          <w:sz w:val="20"/>
+          <w:szCs w:val="20"/>
         </w:rPr>
       </w:pPr>
       <w:r>
         <w:rPr>
           <w:rFonts w:ascii="Linux Biolinum" w:hAnsi="Linux Biolinum" w:cs="Linux Biolinum"/>
           <w:i/>
+          <w:sz w:val="20"/>
+          <w:szCs w:val="20"/>
         </w:rPr>
         <w:t>3.4</w:t>
       </w:r>
@@ -6569,6 +6438,8 @@
         <w:rPr>
           <w:rFonts w:ascii="Linux Biolinum" w:hAnsi="Linux Biolinum" w:cs="Linux Biolinum"/>
           <w:i/>
+          <w:sz w:val="20"/>
+          <w:szCs w:val="20"/>
         </w:rPr>
         <w:t>.3</w:t>
       </w:r>
@@ -6576,6 +6447,8 @@
         <w:rPr>
           <w:rFonts w:ascii="Linux Biolinum" w:hAnsi="Linux Biolinum" w:cs="Linux Biolinum"/>
           <w:i/>
+          <w:sz w:val="20"/>
+          <w:szCs w:val="20"/>
         </w:rPr>
         <w:t> </w:t>
       </w:r>
@@ -6583,6 +6456,8 @@
         <w:rPr>
           <w:rFonts w:ascii="Linux Biolinum" w:hAnsi="Linux Biolinum" w:cs="Linux Biolinum"/>
           <w:i/>
+          <w:sz w:val="20"/>
+          <w:szCs w:val="20"/>
         </w:rPr>
         <w:t>Support Vector Machine</w:t>
       </w:r>
@@ -6590,6 +6465,8 @@
         <w:rPr>
           <w:rFonts w:ascii="Linux Biolinum" w:hAnsi="Linux Biolinum" w:cs="Linux Biolinum"/>
           <w:i/>
+          <w:sz w:val="20"/>
+          <w:szCs w:val="20"/>
         </w:rPr>
         <w:t xml:space="preserve"> (SVM): </w:t>
       </w:r>
@@ -6660,10 +6537,10 @@
         <w:t>0]</w:t>
       </w:r>
       <w:r>
-        <w:t xml:space="preserve"> </w:t>
-      </w:r>
-      <w:r>
-        <w:t>using k-fold cross validation</w:t>
+        <w:t xml:space="preserve"> using 10</w:t>
+      </w:r>
+      <w:r>
+        <w:t>-fold cross validation</w:t>
       </w:r>
       <w:r>
         <w:t>, SVM was fou</w:t>
@@ -6873,24 +6750,68 @@
         <w:rPr>
           <w:color w:val="0000FF"/>
         </w:rPr>
+        <w:instrText xml:space="preserve"> \* MERGEFORMAT </w:instrText>
       </w:r>
       <w:r>
         <w:rPr>
           <w:color w:val="0000FF"/>
         </w:rPr>
+      </w:r>
+      <w:r>
+        <w:rPr>
+          <w:color w:val="0000FF"/>
+        </w:rPr>
+        <w:fldChar w:fldCharType="separate"/>
+      </w:r>
+      <w:r>
+        <w:rPr>
+          <w:color w:val="0000FF"/>
+        </w:rPr>
+        <w:t>Figure 10</w:t>
+      </w:r>
+      <w:r>
+        <w:rPr>
+          <w:color w:val="0000FF"/>
+        </w:rPr>
+        <w:fldChar w:fldCharType="end"/>
+      </w:r>
+      <w:r>
+        <w:t xml:space="preserve"> and </w:t>
+      </w:r>
+      <w:r>
+        <w:rPr>
+          <w:color w:val="0000FF"/>
+        </w:rPr>
+        <w:fldChar w:fldCharType="begin"/>
+      </w:r>
+      <w:r>
+        <w:rPr>
+          <w:color w:val="0000FF"/>
+        </w:rPr>
+        <w:instrText xml:space="preserve"> REF _Ref532937888 \h </w:instrText>
+      </w:r>
+      <w:r>
+        <w:rPr>
+          <w:color w:val="0000FF"/>
+        </w:rPr>
         <w:instrText xml:space="preserve"> \* MERGEFORMAT </w:instrText>
       </w:r>
       <w:r>
         <w:rPr>
           <w:color w:val="0000FF"/>
         </w:rPr>
+      </w:r>
+      <w:r>
+        <w:rPr>
+          <w:color w:val="0000FF"/>
+        </w:rPr>
         <w:fldChar w:fldCharType="separate"/>
       </w:r>
       <w:r>
         <w:rPr>
           <w:color w:val="0000FF"/>
         </w:rPr>
-        <w:t>Figure 10</w:t>
+        <w:t>Figure 11</w:t>
       </w:r>
       <w:r>
         <w:rPr>
@@ -6899,52 +6820,13 @@
         <w:fldChar w:fldCharType="end"/>
       </w:r>
       <w:r>
-        <w:t xml:space="preserve"> and </w:t>
-      </w:r>
-      <w:r>
-        <w:rPr>
-          <w:color w:val="0000FF"/>
-        </w:rPr>
-        <w:fldChar w:fldCharType="begin"/>
-      </w:r>
-      <w:r>
-        <w:rPr>
-          <w:color w:val="0000FF"/>
-        </w:rPr>
-        <w:instrText xml:space="preserve"> REF _Ref532937888 \h </w:instrText>
-      </w:r>
-      <w:r>
-        <w:rPr>
-          <w:color w:val="0000FF"/>
-        </w:rPr>
-      </w:r>
-      <w:r>
-        <w:rPr>
-          <w:color w:val="0000FF"/>
-        </w:rPr>
-        <w:instrText xml:space="preserve"> \* MERGEFORMAT </w:instrText>
-      </w:r>
-      <w:r>
-        <w:rPr>
-          <w:color w:val="0000FF"/>
-        </w:rPr>
-        <w:fldChar w:fldCharType="separate"/>
-      </w:r>
-      <w:r>
-        <w:rPr>
-          <w:color w:val="0000FF"/>
-        </w:rPr>
-        <w:t>Figure 11</w:t>
-      </w:r>
-      <w:r>
-        <w:rPr>
-          <w:color w:val="0000FF"/>
-        </w:rPr>
-        <w:fldChar w:fldCharType="end"/>
-      </w:r>
-      <w:r>
         <w:t>.</w:t>
       </w:r>
+    </w:p>
+    <w:p>
+      <w:pPr>
+        <w:ind w:firstLine="0"/>
+      </w:pPr>
     </w:p>
     <w:p>
       <w:pPr>
@@ -7043,6 +6925,7 @@
         <w:rPr>
           <w:noProof/>
         </w:rPr>
+        <w:lastRenderedPageBreak/>
         <w:drawing>
           <wp:inline distT="0" distB="0" distL="0" distR="0" wp14:anchorId="136578CC" wp14:editId="27FFCD5C">
             <wp:extent cx="3047328" cy="1760561"/>
@@ -7088,50 +6971,65 @@
     </w:p>
     <w:p>
       <w:pPr>
-        <w:pStyle w:val="Caption"/>
-      </w:pPr>
-      <w:bookmarkStart w:id="15" w:name="_Ref532937888"/>
-      <w:r>
-        <w:t xml:space="preserve">Figure </w:t>
-      </w:r>
-      <w:r>
-        <w:fldChar w:fldCharType="begin"/>
-      </w:r>
-      <w:r>
-        <w:instrText xml:space="preserve"> SEQ Figure \* ARABIC </w:instrText>
-      </w:r>
-      <w:r>
-        <w:fldChar w:fldCharType="separate"/>
-      </w:r>
-      <w:r>
-        <w:rPr>
-          <w:noProof/>
-        </w:rPr>
-        <w:t>11</w:t>
-      </w:r>
-      <w:r>
-        <w:fldChar w:fldCharType="end"/>
-      </w:r>
-      <w:bookmarkEnd w:id="15"/>
-      <w:r>
-        <w:t>: R2</w:t>
-      </w:r>
-      <w:r>
-        <w:t xml:space="preserve"> vs percentage of data pruned for each algorithm</w:t>
-      </w:r>
-      <w:r>
-        <w:t xml:space="preserve"> using 10-fold cross validation</w:t>
-      </w:r>
+        <w:keepNext/>
+        <w:ind w:firstLine="0"/>
+        <w:jc w:val="center"/>
+      </w:pPr>
     </w:p>
     <w:p>
       <w:pPr>
-        <w:pStyle w:val="Heading3"/>
-      </w:pPr>
-      <w:r>
-        <w:t>Metrics</w:t>
+        <w:pStyle w:val="Caption"/>
+      </w:pPr>
+      <w:bookmarkStart w:id="15" w:name="_Ref532937888"/>
+      <w:r>
+        <w:t xml:space="preserve">Figure </w:t>
+      </w:r>
+      <w:r>
+        <w:fldChar w:fldCharType="begin"/>
+      </w:r>
+      <w:r>
+        <w:instrText xml:space="preserve"> SEQ Figure \* ARABIC </w:instrText>
+      </w:r>
+      <w:r>
+        <w:fldChar w:fldCharType="separate"/>
+      </w:r>
+      <w:r>
+        <w:rPr>
+          <w:noProof/>
+        </w:rPr>
+        <w:t>11</w:t>
+      </w:r>
+      <w:r>
+        <w:fldChar w:fldCharType="end"/>
+      </w:r>
+      <w:bookmarkEnd w:id="15"/>
+      <w:r>
+        <w:t>: R2</w:t>
+      </w:r>
+      <w:r>
+        <w:t xml:space="preserve"> vs percentage of data pruned for each algorithm</w:t>
+      </w:r>
+      <w:r>
+        <w:t xml:space="preserve"> using 10-fold cross validation</w:t>
       </w:r>
     </w:p>
     <w:p>
+      <w:pPr>
+        <w:pStyle w:val="Heading3"/>
+        <w:rPr>
+          <w:sz w:val="20"/>
+          <w:szCs w:val="20"/>
+        </w:rPr>
+      </w:pPr>
+      <w:r>
+        <w:rPr>
+          <w:sz w:val="20"/>
+          <w:szCs w:val="20"/>
+        </w:rPr>
+        <w:t>Metrics</w:t>
+      </w:r>
+    </w:p>
+    <w:p>
       <w:r>
         <w:t xml:space="preserve">Root Mean Square Error (RMSE) and </w:t>
       </w:r>
@@ -7145,15 +7043,7 @@
         <w:t>) was used to evaluate the model</w:t>
       </w:r>
       <w:r>
-        <w:t xml:space="preserve">s. The metrics were calculated using the </w:t>
-      </w:r>
-      <w:proofErr w:type="spellStart"/>
-      <w:r>
-        <w:t>scikit</w:t>
-      </w:r>
-      <w:proofErr w:type="spellEnd"/>
-      <w:r>
-        <w:t xml:space="preserve">-learn framework </w:t>
+        <w:t xml:space="preserve">s. The metrics were calculated using the scikit-learn framework </w:t>
       </w:r>
       <w:r>
         <w:fldChar w:fldCharType="begin"/>
@@ -7312,7 +7202,39 @@
           <w:rFonts w:ascii="Linux Libertine" w:hAnsi="Linux Libertine"/>
           <w:b w:val="0"/>
         </w:rPr>
-        <w:t xml:space="preserve"> of the three algorithms</w:t>
+        <w:t xml:space="preserve"> </w:t>
+      </w:r>
+      <w:r>
+        <w:rPr>
+          <w:rStyle w:val="Label"/>
+          <w:rFonts w:ascii="Linux Libertine" w:hAnsi="Linux Libertine"/>
+          <w:b w:val="0"/>
+        </w:rPr>
+        <w:t>for</w:t>
+      </w:r>
+      <w:r>
+        <w:rPr>
+          <w:rStyle w:val="Label"/>
+          <w:rFonts w:ascii="Linux Libertine" w:hAnsi="Linux Libertine"/>
+          <w:b w:val="0"/>
+        </w:rPr>
+        <w:t xml:space="preserve"> the three</w:t>
+      </w:r>
+      <w:r>
+        <w:rPr>
+          <w:rStyle w:val="Label"/>
+          <w:rFonts w:ascii="Linux Libertine" w:hAnsi="Linux Libertine"/>
+          <w:b w:val="0"/>
+        </w:rPr>
+        <w:t xml:space="preserve"> regression</w:t>
+      </w:r>
+      <w:r>
+        <w:rPr>
+          <w:rStyle w:val="Label"/>
+          <w:rFonts w:ascii="Linux Libertine" w:hAnsi="Linux Libertine"/>
+          <w:b w:val="0"/>
+        </w:rPr>
+        <w:t xml:space="preserve"> algorithms</w:t>
       </w:r>
       <w:r>
         <w:rPr>
@@ -7463,10 +7385,16 @@
         <w:t xml:space="preserve">Mean and </w:t>
       </w:r>
       <w:r>
-        <w:t xml:space="preserve">standard </w:t>
-      </w:r>
-      <w:r>
-        <w:t xml:space="preserve">deviations of </w:t>
+        <w:t>S</w:t>
+      </w:r>
+      <w:r>
+        <w:t xml:space="preserve">tandard </w:t>
+      </w:r>
+      <w:r>
+        <w:t>D</w:t>
+      </w:r>
+      <w:r>
+        <w:t xml:space="preserve">eviations of </w:t>
       </w:r>
       <w:r>
         <w:t>RMSE</w:t>
@@ -7930,12 +7858,12 @@
         <w:rPr>
           <w:rFonts w:eastAsiaTheme="minorHAnsi"/>
         </w:rPr>
+        <w:instrText xml:space="preserve"> \* MERGEFORMAT </w:instrText>
       </w:r>
       <w:r>
         <w:rPr>
           <w:rFonts w:eastAsiaTheme="minorHAnsi"/>
         </w:rPr>
-        <w:instrText xml:space="preserve"> \* MERGEFORMAT </w:instrText>
       </w:r>
       <w:r>
         <w:rPr>
@@ -7979,12 +7907,12 @@
         <w:rPr>
           <w:rFonts w:eastAsiaTheme="minorHAnsi"/>
         </w:rPr>
+        <w:instrText xml:space="preserve"> \* MERGEFORMAT </w:instrText>
       </w:r>
       <w:r>
         <w:rPr>
           <w:rFonts w:eastAsiaTheme="minorHAnsi"/>
         </w:rPr>
-        <w:instrText xml:space="preserve"> \* MERGEFORMAT </w:instrText>
       </w:r>
       <w:r>
         <w:rPr>
@@ -8016,7 +7944,7 @@
           <w:rFonts w:ascii="Linux Libertine" w:hAnsi="Linux Libertine"/>
           <w:b w:val="0"/>
         </w:rPr>
-        <w:t xml:space="preserve">The mean and standard deviation of </w:t>
+        <w:t>The mean and standard deviation of</w:t>
       </w:r>
       <w:r>
         <w:rPr>
@@ -8024,7 +7952,7 @@
           <w:rFonts w:ascii="Linux Libertine" w:hAnsi="Linux Libertine"/>
           <w:b w:val="0"/>
         </w:rPr>
-        <w:t>R2</w:t>
+        <w:t xml:space="preserve"> the</w:t>
       </w:r>
       <w:r>
         <w:rPr>
@@ -8032,7 +7960,7 @@
           <w:rFonts w:ascii="Linux Libertine" w:hAnsi="Linux Libertine"/>
           <w:b w:val="0"/>
         </w:rPr>
-        <w:t xml:space="preserve"> scores for the three algorithms </w:t>
+        <w:t xml:space="preserve"> </w:t>
       </w:r>
       <w:r>
         <w:rPr>
@@ -8040,7 +7968,7 @@
           <w:rFonts w:ascii="Linux Libertine" w:hAnsi="Linux Libertine"/>
           <w:b w:val="0"/>
         </w:rPr>
-        <w:t xml:space="preserve">for out-of-sample data </w:t>
+        <w:t>R2</w:t>
       </w:r>
       <w:r>
         <w:rPr>
@@ -8048,15 +7976,71 @@
           <w:rFonts w:ascii="Linux Libertine" w:hAnsi="Linux Libertine"/>
           <w:b w:val="0"/>
         </w:rPr>
-        <w:t xml:space="preserve">have been mentioned </w:t>
-      </w:r>
-      <w:bookmarkStart w:id="18" w:name="_Ref528537914"/>
+        <w:t xml:space="preserve"> scores for the three</w:t>
+      </w:r>
       <w:r>
         <w:rPr>
           <w:rStyle w:val="Label"/>
           <w:rFonts w:ascii="Linux Libertine" w:hAnsi="Linux Libertine"/>
           <w:b w:val="0"/>
         </w:rPr>
+        <w:t xml:space="preserve"> regression</w:t>
+      </w:r>
+      <w:r>
+        <w:rPr>
+          <w:rStyle w:val="Label"/>
+          <w:rFonts w:ascii="Linux Libertine" w:hAnsi="Linux Libertine"/>
+          <w:b w:val="0"/>
+        </w:rPr>
+        <w:t xml:space="preserve"> algorithms </w:t>
+      </w:r>
+      <w:r>
+        <w:rPr>
+          <w:rStyle w:val="Label"/>
+          <w:rFonts w:ascii="Linux Libertine" w:hAnsi="Linux Libertine"/>
+          <w:b w:val="0"/>
+        </w:rPr>
+        <w:t xml:space="preserve">for out-of-sample data </w:t>
+      </w:r>
+      <w:r>
+        <w:rPr>
+          <w:rStyle w:val="Label"/>
+          <w:rFonts w:ascii="Linux Libertine" w:hAnsi="Linux Libertine"/>
+          <w:b w:val="0"/>
+        </w:rPr>
+        <w:t>has</w:t>
+      </w:r>
+      <w:r>
+        <w:rPr>
+          <w:rStyle w:val="Label"/>
+          <w:rFonts w:ascii="Linux Libertine" w:hAnsi="Linux Libertine"/>
+          <w:b w:val="0"/>
+        </w:rPr>
+        <w:t xml:space="preserve"> been </w:t>
+      </w:r>
+      <w:r>
+        <w:rPr>
+          <w:rStyle w:val="Label"/>
+          <w:rFonts w:ascii="Linux Libertine" w:hAnsi="Linux Libertine"/>
+          <w:b w:val="0"/>
+        </w:rPr>
+        <w:t>shown</w:t>
+      </w:r>
+      <w:r>
+        <w:rPr>
+          <w:rStyle w:val="Label"/>
+          <w:rFonts w:ascii="Linux Libertine" w:hAnsi="Linux Libertine"/>
+          <w:b w:val="0"/>
+        </w:rPr>
+        <w:t xml:space="preserve"> </w:t>
+      </w:r>
+      <w:bookmarkStart w:id="18" w:name="_Ref528537914"/>
+      <w:r>
+        <w:rPr>
+          <w:rStyle w:val="Label"/>
+          <w:rFonts w:ascii="Linux Libertine" w:hAnsi="Linux Libertine"/>
+          <w:b w:val="0"/>
+        </w:rPr>
         <w:t xml:space="preserve">in </w:t>
       </w:r>
       <w:r>
@@ -8116,27 +8100,47 @@
     <w:p>
       <w:pPr>
         <w:pStyle w:val="TableCaption"/>
+        <w:jc w:val="center"/>
+        <w:rPr>
+          <w:b/>
+        </w:rPr>
       </w:pPr>
       <w:bookmarkStart w:id="19" w:name="_Ref528552186"/>
       <w:r>
+        <w:rPr>
+          <w:b/>
+        </w:rPr>
         <w:t xml:space="preserve">Table </w:t>
       </w:r>
       <w:r>
+        <w:rPr>
+          <w:b/>
+        </w:rPr>
         <w:fldChar w:fldCharType="begin"/>
       </w:r>
       <w:r>
+        <w:rPr>
+          <w:b/>
+        </w:rPr>
         <w:instrText xml:space="preserve"> SEQ Table \* ARABIC </w:instrText>
       </w:r>
       <w:r>
+        <w:rPr>
+          <w:b/>
+        </w:rPr>
         <w:fldChar w:fldCharType="separate"/>
       </w:r>
       <w:r>
         <w:rPr>
+          <w:b/>
           <w:noProof/>
         </w:rPr>
         <w:t>4</w:t>
       </w:r>
       <w:r>
+        <w:rPr>
+          <w:b/>
+        </w:rPr>
         <w:fldChar w:fldCharType="end"/>
       </w:r>
       <w:bookmarkEnd w:id="18"/>
@@ -8150,15 +8154,33 @@
         <w:t>:</w:t>
       </w:r>
       <w:r>
-        <w:t xml:space="preserve"> </w:t>
-      </w:r>
-      <w:r>
-        <w:t>Mean and deviations of R2</w:t>
-      </w:r>
-      <w:r>
+        <w:rPr>
+          <w:b/>
+        </w:rPr>
+        <w:t xml:space="preserve"> Mean and </w:t>
+      </w:r>
+      <w:r>
+        <w:rPr>
+          <w:b/>
+        </w:rPr>
+        <w:t>Standard D</w:t>
+      </w:r>
+      <w:r>
+        <w:rPr>
+          <w:b/>
+        </w:rPr>
+        <w:t>eviations of R2</w:t>
+      </w:r>
+      <w:r>
+        <w:rPr>
+          <w:b/>
+        </w:rPr>
         <w:t xml:space="preserve"> score</w:t>
       </w:r>
       <w:r>
+        <w:rPr>
+          <w:b/>
+        </w:rPr>
         <w:t>s</w:t>
       </w:r>
     </w:p>
@@ -8513,6 +8535,7 @@
       <w:pPr>
         <w:pStyle w:val="TableCaption"/>
         <w:rPr>
+          <w:rFonts w:eastAsiaTheme="minorHAnsi"/>
           <w:color w:val="0000FF"/>
         </w:rPr>
       </w:pPr>
@@ -8535,97 +8558,110 @@
       <w:r>
         <w:rPr>
           <w:rFonts w:eastAsiaTheme="minorHAnsi"/>
+          <w:color w:val="0000FF"/>
         </w:rPr>
         <w:fldChar w:fldCharType="begin"/>
-      </w:r>
-      <w:r>
-        <w:rPr>
-          <w:rFonts w:eastAsiaTheme="minorHAnsi"/>
-        </w:rPr>
-        <w:instrText xml:space="preserve"> REF _Ref532936720 \h </w:instrText>
-      </w:r>
-      <w:r>
-        <w:rPr>
-          <w:rFonts w:eastAsiaTheme="minorHAnsi"/>
-        </w:rPr>
-      </w:r>
-      <w:r>
-        <w:rPr>
-          <w:rFonts w:eastAsiaTheme="minorHAnsi"/>
-        </w:rPr>
-        <w:instrText xml:space="preserve"> \* MERGEFORMAT </w:instrText>
-      </w:r>
-      <w:r>
-        <w:rPr>
-          <w:rFonts w:eastAsiaTheme="minorHAnsi"/>
-        </w:rPr>
-        <w:fldChar w:fldCharType="separate"/>
       </w:r>
       <w:r>
         <w:rPr>
           <w:rFonts w:eastAsiaTheme="minorHAnsi"/>
           <w:color w:val="0000FF"/>
         </w:rPr>
-        <w:t>Figure 13</w:t>
-      </w:r>
-      <w:r>
-        <w:rPr>
-          <w:rFonts w:eastAsiaTheme="minorHAnsi"/>
-        </w:rPr>
-        <w:fldChar w:fldCharType="end"/>
+        <w:instrText xml:space="preserve"> REF _Ref532936720 \h </w:instrText>
       </w:r>
       <w:r>
         <w:rPr>
           <w:rFonts w:eastAsiaTheme="minorHAnsi"/>
           <w:color w:val="0000FF"/>
         </w:rPr>
-        <w:t>,</w:t>
-      </w:r>
-      <w:r>
-        <w:rPr>
-          <w:rFonts w:eastAsiaTheme="minorHAnsi"/>
-        </w:rPr>
-        <w:t xml:space="preserve"> </w:t>
-      </w:r>
-      <w:r>
-        <w:rPr>
-          <w:rFonts w:eastAsiaTheme="minorHAnsi"/>
-        </w:rPr>
-        <w:fldChar w:fldCharType="begin"/>
-      </w:r>
-      <w:r>
-        <w:rPr>
-          <w:rFonts w:eastAsiaTheme="minorHAnsi"/>
-        </w:rPr>
-        <w:instrText xml:space="preserve"> REF _Ref532938691 \h </w:instrText>
-      </w:r>
-      <w:r>
-        <w:rPr>
-          <w:rFonts w:eastAsiaTheme="minorHAnsi"/>
-        </w:rPr>
-      </w:r>
-      <w:r>
-        <w:rPr>
-          <w:rFonts w:eastAsiaTheme="minorHAnsi"/>
-        </w:rPr>
         <w:instrText xml:space="preserve"> \* MERGEFORMAT </w:instrText>
-      </w:r>
-      <w:r>
-        <w:rPr>
-          <w:rFonts w:eastAsiaTheme="minorHAnsi"/>
-        </w:rPr>
-        <w:fldChar w:fldCharType="separate"/>
       </w:r>
       <w:r>
         <w:rPr>
           <w:rFonts w:eastAsiaTheme="minorHAnsi"/>
           <w:color w:val="0000FF"/>
         </w:rPr>
+      </w:r>
+      <w:r>
+        <w:rPr>
+          <w:rFonts w:eastAsiaTheme="minorHAnsi"/>
+          <w:color w:val="0000FF"/>
+        </w:rPr>
+        <w:fldChar w:fldCharType="separate"/>
+      </w:r>
+      <w:r>
+        <w:rPr>
+          <w:rFonts w:eastAsiaTheme="minorHAnsi"/>
+          <w:color w:val="0000FF"/>
+        </w:rPr>
+        <w:t>Figure 13</w:t>
+      </w:r>
+      <w:r>
+        <w:rPr>
+          <w:rFonts w:eastAsiaTheme="minorHAnsi"/>
+          <w:color w:val="0000FF"/>
+        </w:rPr>
+        <w:fldChar w:fldCharType="end"/>
+      </w:r>
+      <w:r>
+        <w:rPr>
+          <w:rFonts w:eastAsiaTheme="minorHAnsi"/>
+          <w:color w:val="0000FF"/>
+        </w:rPr>
+        <w:t>,</w:t>
+      </w:r>
+      <w:r>
+        <w:rPr>
+          <w:rFonts w:eastAsiaTheme="minorHAnsi"/>
+          <w:color w:val="0000FF"/>
+        </w:rPr>
+        <w:t xml:space="preserve"> </w:t>
+      </w:r>
+      <w:r>
+        <w:rPr>
+          <w:rFonts w:eastAsiaTheme="minorHAnsi"/>
+          <w:color w:val="0000FF"/>
+        </w:rPr>
+        <w:fldChar w:fldCharType="begin"/>
+      </w:r>
+      <w:r>
+        <w:rPr>
+          <w:rFonts w:eastAsiaTheme="minorHAnsi"/>
+          <w:color w:val="0000FF"/>
+        </w:rPr>
+        <w:instrText xml:space="preserve"> REF _Ref533010625 \h </w:instrText>
+      </w:r>
+      <w:r>
+        <w:rPr>
+          <w:rFonts w:eastAsiaTheme="minorHAnsi"/>
+          <w:color w:val="0000FF"/>
+        </w:rPr>
+      </w:r>
+      <w:r>
+        <w:rPr>
+          <w:rFonts w:eastAsiaTheme="minorHAnsi"/>
+          <w:color w:val="0000FF"/>
+        </w:rPr>
+        <w:instrText xml:space="preserve"> \* MERGEFORMAT </w:instrText>
+      </w:r>
+      <w:r>
+        <w:rPr>
+          <w:rFonts w:eastAsiaTheme="minorHAnsi"/>
+          <w:color w:val="0000FF"/>
+        </w:rPr>
+        <w:fldChar w:fldCharType="separate"/>
+      </w:r>
+      <w:r>
+        <w:rPr>
+          <w:rFonts w:eastAsiaTheme="minorHAnsi"/>
+          <w:color w:val="0000FF"/>
+        </w:rPr>
         <w:t>Table 6</w:t>
       </w:r>
       <w:r>
         <w:rPr>
           <w:rFonts w:eastAsiaTheme="minorHAnsi"/>
+          <w:color w:val="0000FF"/>
         </w:rPr>
         <w:fldChar w:fldCharType="end"/>
       </w:r>
@@ -8641,364 +8677,384 @@
       </w:r>
     </w:p>
     <w:p>
+      <w:r>
+        <w:t xml:space="preserve">Starting with an unpruned dataset, </w:t>
+      </w:r>
+      <w:r>
+        <w:t>20</w:t>
+      </w:r>
+      <w:r>
+        <w:t xml:space="preserve"> iterations </w:t>
+      </w:r>
+      <w:r>
+        <w:t xml:space="preserve">were run to </w:t>
+      </w:r>
+      <w:r>
+        <w:t>prune</w:t>
+      </w:r>
+      <w:r>
+        <w:t xml:space="preserve"> </w:t>
+      </w:r>
+      <w:r>
+        <w:t>the</w:t>
+      </w:r>
+      <w:r>
+        <w:t xml:space="preserve"> dataset</w:t>
+      </w:r>
+      <w:r>
+        <w:t xml:space="preserve"> to check how the three algorithms </w:t>
+      </w:r>
+      <w:r>
+        <w:t>performed</w:t>
+      </w:r>
+      <w:r>
+        <w:t xml:space="preserve"> with each iteration. </w:t>
+      </w:r>
+      <w:r>
+        <w:t xml:space="preserve">For the </w:t>
+      </w:r>
+      <w:r>
+        <w:t xml:space="preserve">unpruned </w:t>
+      </w:r>
+      <w:r>
+        <w:t>dataset</w:t>
+      </w:r>
+      <w:r>
+        <w:t xml:space="preserve"> (0% pruned)</w:t>
+      </w:r>
+      <w:r>
+        <w:t>, Random F</w:t>
+      </w:r>
+      <w:r>
+        <w:t>orest</w:t>
+      </w:r>
+      <w:r>
+        <w:t xml:space="preserve"> </w:t>
+      </w:r>
+      <w:r>
+        <w:t>R</w:t>
+      </w:r>
+      <w:r>
+        <w:t>egression</w:t>
+      </w:r>
+      <w:r>
+        <w:t xml:space="preserve"> </w:t>
+      </w:r>
+      <w:r>
+        <w:t>had the lowest RMSE and the highest R2</w:t>
+      </w:r>
+      <w:r>
+        <w:t xml:space="preserve"> score</w:t>
+      </w:r>
+      <w:r>
+        <w:t xml:space="preserve"> as shown in</w:t>
+      </w:r>
+      <w:r>
+        <w:t xml:space="preserve"> </w:t>
+      </w:r>
+      <w:r>
+        <w:rPr>
+          <w:color w:val="0000FF"/>
+        </w:rPr>
+        <w:fldChar w:fldCharType="begin"/>
+      </w:r>
+      <w:r>
+        <w:rPr>
+          <w:color w:val="0000FF"/>
+        </w:rPr>
+        <w:instrText xml:space="preserve"> REF _Ref532936710 \h  \* MERGEFORMAT </w:instrText>
+      </w:r>
+      <w:r>
+        <w:rPr>
+          <w:color w:val="0000FF"/>
+        </w:rPr>
+      </w:r>
+      <w:r>
+        <w:rPr>
+          <w:color w:val="0000FF"/>
+        </w:rPr>
+        <w:fldChar w:fldCharType="separate"/>
+      </w:r>
+      <w:r>
+        <w:rPr>
+          <w:color w:val="0000FF"/>
+        </w:rPr>
+        <w:t>Figure 12</w:t>
+      </w:r>
+      <w:r>
+        <w:rPr>
+          <w:color w:val="0000FF"/>
+        </w:rPr>
+        <w:fldChar w:fldCharType="end"/>
+      </w:r>
+      <w:r>
+        <w:t xml:space="preserve"> </w:t>
+      </w:r>
+      <w:r>
+        <w:t>and</w:t>
+      </w:r>
+      <w:r>
+        <w:t xml:space="preserve"> </w:t>
+      </w:r>
+      <w:r>
+        <w:rPr>
+          <w:color w:val="0000FF"/>
+        </w:rPr>
+        <w:fldChar w:fldCharType="begin"/>
+      </w:r>
+      <w:r>
+        <w:rPr>
+          <w:color w:val="0000FF"/>
+        </w:rPr>
+        <w:instrText xml:space="preserve"> REF _Ref532936720 \h  \* MERGEFORMAT </w:instrText>
+      </w:r>
+      <w:r>
+        <w:rPr>
+          <w:color w:val="0000FF"/>
+        </w:rPr>
+      </w:r>
+      <w:r>
+        <w:rPr>
+          <w:color w:val="0000FF"/>
+        </w:rPr>
+        <w:fldChar w:fldCharType="separate"/>
+      </w:r>
+      <w:r>
+        <w:rPr>
+          <w:color w:val="0000FF"/>
+        </w:rPr>
+        <w:t>Figure 13</w:t>
+      </w:r>
+      <w:r>
+        <w:rPr>
+          <w:color w:val="0000FF"/>
+        </w:rPr>
+        <w:fldChar w:fldCharType="end"/>
+      </w:r>
+      <w:r>
+        <w:t xml:space="preserve">. </w:t>
+      </w:r>
+      <w:r>
+        <w:t xml:space="preserve">The </w:t>
+      </w:r>
+      <w:r>
+        <w:t xml:space="preserve">RMSE and R2 </w:t>
+      </w:r>
+      <w:r>
+        <w:t>score</w:t>
+      </w:r>
+      <w:r>
+        <w:t>s</w:t>
+      </w:r>
+      <w:r>
+        <w:t xml:space="preserve"> fluctuated as per</w:t>
+      </w:r>
+      <w:r>
+        <w:t xml:space="preserve"> </w:t>
+      </w:r>
+      <w:r>
+        <w:rPr>
+          <w:color w:val="0000FF"/>
+        </w:rPr>
+        <w:fldChar w:fldCharType="begin"/>
+      </w:r>
+      <w:r>
+        <w:rPr>
+          <w:color w:val="0000FF"/>
+        </w:rPr>
+        <w:instrText xml:space="preserve"> REF _Ref532938697 \h </w:instrText>
+      </w:r>
+      <w:r>
+        <w:rPr>
+          <w:color w:val="0000FF"/>
+        </w:rPr>
+        <w:instrText xml:space="preserve"> \* MERGEFORMAT </w:instrText>
+      </w:r>
+      <w:r>
+        <w:rPr>
+          <w:color w:val="0000FF"/>
+        </w:rPr>
+      </w:r>
+      <w:r>
+        <w:rPr>
+          <w:color w:val="0000FF"/>
+        </w:rPr>
+        <w:fldChar w:fldCharType="separate"/>
+      </w:r>
+      <w:r>
+        <w:rPr>
+          <w:color w:val="0000FF"/>
+        </w:rPr>
+        <w:t>Table 5</w:t>
+      </w:r>
+      <w:r>
+        <w:rPr>
+          <w:color w:val="0000FF"/>
+        </w:rPr>
+        <w:fldChar w:fldCharType="end"/>
+      </w:r>
+      <w:r>
+        <w:rPr>
+          <w:color w:val="0000FF"/>
+        </w:rPr>
+        <w:t xml:space="preserve">, </w:t>
+      </w:r>
+      <w:r>
+        <w:rPr>
+          <w:rFonts w:cs="Linux Biolinum"/>
+          <w:color w:val="0000FF"/>
+          <w:szCs w:val="18"/>
+          <w14:ligatures w14:val="standard"/>
+        </w:rPr>
+        <w:fldChar w:fldCharType="begin"/>
+      </w:r>
+      <w:r>
+        <w:rPr>
+          <w:rFonts w:cs="Linux Biolinum"/>
+          <w:color w:val="0000FF"/>
+          <w:szCs w:val="18"/>
+          <w14:ligatures w14:val="standard"/>
+        </w:rPr>
+        <w:instrText xml:space="preserve"> REF _Ref533010625 \h </w:instrText>
+      </w:r>
+      <w:r>
+        <w:rPr>
+          <w:rFonts w:cs="Linux Biolinum"/>
+          <w:color w:val="0000FF"/>
+          <w:szCs w:val="18"/>
+          <w14:ligatures w14:val="standard"/>
+        </w:rPr>
+      </w:r>
+      <w:r>
+        <w:rPr>
+          <w:rFonts w:cs="Linux Biolinum"/>
+          <w:color w:val="0000FF"/>
+          <w:szCs w:val="18"/>
+          <w14:ligatures w14:val="standard"/>
+        </w:rPr>
+        <w:instrText xml:space="preserve"> \* MERGEFORMAT </w:instrText>
+      </w:r>
+      <w:r>
+        <w:rPr>
+          <w:rFonts w:cs="Linux Biolinum"/>
+          <w:color w:val="0000FF"/>
+          <w:szCs w:val="18"/>
+          <w14:ligatures w14:val="standard"/>
+        </w:rPr>
+        <w:fldChar w:fldCharType="separate"/>
+      </w:r>
+      <w:r>
+        <w:rPr>
+          <w:rFonts w:cs="Linux Biolinum"/>
+          <w:color w:val="0000FF"/>
+          <w:szCs w:val="18"/>
+          <w14:ligatures w14:val="standard"/>
+        </w:rPr>
+        <w:t>Table 6</w:t>
+      </w:r>
+      <w:r>
+        <w:rPr>
+          <w:rFonts w:cs="Linux Biolinum"/>
+          <w:color w:val="0000FF"/>
+          <w:szCs w:val="18"/>
+          <w14:ligatures w14:val="standard"/>
+        </w:rPr>
+        <w:fldChar w:fldCharType="end"/>
+      </w:r>
+      <w:r>
+        <w:t xml:space="preserve"> </w:t>
+      </w:r>
+      <w:r>
+        <w:t>and improved with each iteration,</w:t>
+      </w:r>
+      <w:r>
+        <w:t xml:space="preserve"> but the ranking of th</w:t>
+      </w:r>
+      <w:r>
+        <w:t xml:space="preserve">e algorithms </w:t>
+      </w:r>
+      <w:r>
+        <w:t xml:space="preserve">with respect to each other </w:t>
+      </w:r>
+      <w:r>
+        <w:t>remained unchanged.</w:t>
+      </w:r>
+      <w:r>
+        <w:t xml:space="preserve"> </w:t>
+      </w:r>
+      <w:r>
+        <w:t xml:space="preserve">The low values of the R2 metrics can be attributed to </w:t>
+      </w:r>
+      <w:r>
+        <w:t xml:space="preserve">a </w:t>
+      </w:r>
+      <w:r>
+        <w:t>small</w:t>
+      </w:r>
+      <w:r>
+        <w:t xml:space="preserve"> (5 features)</w:t>
+      </w:r>
+      <w:r>
+        <w:t xml:space="preserve"> number of features of the dataset being used to </w:t>
+      </w:r>
+      <w:r>
+        <w:t>train</w:t>
+      </w:r>
+      <w:r>
+        <w:t xml:space="preserve"> the model as per the variable importance plot (</w:t>
+      </w:r>
+      <w:r>
+        <w:rPr>
+          <w:color w:val="0000FF"/>
+        </w:rPr>
+        <w:fldChar w:fldCharType="begin"/>
+      </w:r>
+      <w:r>
+        <w:rPr>
+          <w:color w:val="0000FF"/>
+        </w:rPr>
+        <w:instrText xml:space="preserve"> REF _Ref532929318 \h </w:instrText>
+      </w:r>
+      <w:r>
+        <w:rPr>
+          <w:color w:val="0000FF"/>
+        </w:rPr>
+        <w:instrText xml:space="preserve"> \* MERGEFORMAT </w:instrText>
+      </w:r>
+      <w:r>
+        <w:rPr>
+          <w:color w:val="0000FF"/>
+        </w:rPr>
+      </w:r>
+      <w:r>
+        <w:rPr>
+          <w:color w:val="0000FF"/>
+        </w:rPr>
+        <w:fldChar w:fldCharType="separate"/>
+      </w:r>
+      <w:r>
+        <w:rPr>
+          <w:color w:val="0000FF"/>
+        </w:rPr>
+        <w:t>Figure 6</w:t>
+      </w:r>
+      <w:r>
+        <w:rPr>
+          <w:color w:val="0000FF"/>
+        </w:rPr>
+        <w:fldChar w:fldCharType="end"/>
+      </w:r>
+      <w:r>
+        <w:t>)</w:t>
+      </w:r>
+      <w:r>
+        <w:t>.</w:t>
+      </w:r>
+    </w:p>
+    <w:p>
       <w:pPr>
         <w:ind w:firstLine="0"/>
       </w:pPr>
-      <w:r>
-        <w:t xml:space="preserve">Starting with an unpruned dataset, </w:t>
-      </w:r>
-      <w:r>
-        <w:t>20</w:t>
-      </w:r>
-      <w:r>
-        <w:t xml:space="preserve"> iterations </w:t>
-      </w:r>
-      <w:r>
-        <w:t xml:space="preserve">were run to </w:t>
-      </w:r>
-      <w:r>
-        <w:t>prune</w:t>
-      </w:r>
-      <w:r>
-        <w:t xml:space="preserve"> </w:t>
-      </w:r>
-      <w:r>
-        <w:t>the</w:t>
-      </w:r>
-      <w:r>
-        <w:t xml:space="preserve"> dataset</w:t>
-      </w:r>
-      <w:r>
-        <w:t xml:space="preserve"> to check how the three algorithms </w:t>
-      </w:r>
-      <w:r>
-        <w:t>performed</w:t>
-      </w:r>
-      <w:r>
-        <w:t xml:space="preserve"> with each iteration. </w:t>
-      </w:r>
-      <w:r>
-        <w:t xml:space="preserve">For the </w:t>
-      </w:r>
-      <w:r>
-        <w:t xml:space="preserve">unpruned </w:t>
-      </w:r>
-      <w:r>
-        <w:t>dataset</w:t>
-      </w:r>
-      <w:r>
-        <w:t xml:space="preserve"> (0% pruned)</w:t>
-      </w:r>
-      <w:r>
-        <w:t>, Random F</w:t>
-      </w:r>
-      <w:r>
-        <w:t>orest</w:t>
-      </w:r>
-      <w:r>
-        <w:t xml:space="preserve"> </w:t>
-      </w:r>
-      <w:r>
-        <w:t>R</w:t>
-      </w:r>
-      <w:r>
-        <w:t>egression</w:t>
-      </w:r>
-      <w:r>
-        <w:t xml:space="preserve"> </w:t>
-      </w:r>
-      <w:r>
-        <w:t>had the lowest RMSE and the highest R2</w:t>
-      </w:r>
-      <w:r>
-        <w:t xml:space="preserve"> as shown in</w:t>
-      </w:r>
-      <w:r>
-        <w:t xml:space="preserve"> </w:t>
-      </w:r>
-      <w:r>
-        <w:rPr>
-          <w:color w:val="0000FF"/>
-        </w:rPr>
-        <w:fldChar w:fldCharType="begin"/>
-      </w:r>
-      <w:r>
-        <w:rPr>
-          <w:color w:val="0000FF"/>
-        </w:rPr>
-        <w:instrText xml:space="preserve"> REF _Ref532936710 \h  \* MERGEFORMAT </w:instrText>
-      </w:r>
-      <w:r>
-        <w:rPr>
-          <w:color w:val="0000FF"/>
-        </w:rPr>
-      </w:r>
-      <w:r>
-        <w:rPr>
-          <w:color w:val="0000FF"/>
-        </w:rPr>
-        <w:fldChar w:fldCharType="separate"/>
-      </w:r>
-      <w:r>
-        <w:rPr>
-          <w:color w:val="0000FF"/>
-        </w:rPr>
-        <w:t>Figure 12</w:t>
-      </w:r>
-      <w:r>
-        <w:rPr>
-          <w:color w:val="0000FF"/>
-        </w:rPr>
-        <w:fldChar w:fldCharType="end"/>
-      </w:r>
-      <w:r>
-        <w:t xml:space="preserve"> </w:t>
-      </w:r>
-      <w:r>
-        <w:t>and</w:t>
-      </w:r>
-      <w:r>
-        <w:t xml:space="preserve"> </w:t>
-      </w:r>
-      <w:r>
-        <w:rPr>
-          <w:color w:val="0000FF"/>
-        </w:rPr>
-        <w:fldChar w:fldCharType="begin"/>
-      </w:r>
-      <w:r>
-        <w:rPr>
-          <w:color w:val="0000FF"/>
-        </w:rPr>
-        <w:instrText xml:space="preserve"> REF _Ref532936720 \h  \* MERGEFORMAT </w:instrText>
-      </w:r>
-      <w:r>
-        <w:rPr>
-          <w:color w:val="0000FF"/>
-        </w:rPr>
-      </w:r>
-      <w:r>
-        <w:rPr>
-          <w:color w:val="0000FF"/>
-        </w:rPr>
-        <w:fldChar w:fldCharType="separate"/>
-      </w:r>
-      <w:r>
-        <w:rPr>
-          <w:color w:val="0000FF"/>
-        </w:rPr>
-        <w:t>Figure 13</w:t>
-      </w:r>
-      <w:r>
-        <w:rPr>
-          <w:color w:val="0000FF"/>
-        </w:rPr>
-        <w:fldChar w:fldCharType="end"/>
-      </w:r>
-      <w:r>
-        <w:t xml:space="preserve">. </w:t>
-      </w:r>
-      <w:r>
-        <w:t xml:space="preserve">The </w:t>
-      </w:r>
-      <w:r>
-        <w:t xml:space="preserve">RMSE and R2 </w:t>
-      </w:r>
-      <w:r>
-        <w:t>score</w:t>
-      </w:r>
-      <w:r>
-        <w:t>s</w:t>
-      </w:r>
-      <w:r>
-        <w:t xml:space="preserve"> fluctuated as per</w:t>
-      </w:r>
-      <w:r>
-        <w:t xml:space="preserve"> </w:t>
-      </w:r>
-      <w:r>
-        <w:rPr>
-          <w:color w:val="0000FF"/>
-        </w:rPr>
-        <w:fldChar w:fldCharType="begin"/>
-      </w:r>
-      <w:r>
-        <w:rPr>
-          <w:color w:val="0000FF"/>
-        </w:rPr>
-        <w:instrText xml:space="preserve"> REF _Ref532938697 \h </w:instrText>
-      </w:r>
-      <w:r>
-        <w:rPr>
-          <w:color w:val="0000FF"/>
-        </w:rPr>
-      </w:r>
-      <w:r>
-        <w:rPr>
-          <w:color w:val="0000FF"/>
-        </w:rPr>
-        <w:instrText xml:space="preserve"> \* MERGEFORMAT </w:instrText>
-      </w:r>
-      <w:r>
-        <w:rPr>
-          <w:color w:val="0000FF"/>
-        </w:rPr>
-        <w:fldChar w:fldCharType="separate"/>
-      </w:r>
-      <w:r>
-        <w:rPr>
-          <w:color w:val="0000FF"/>
-        </w:rPr>
-        <w:t>Table 5</w:t>
-      </w:r>
-      <w:r>
-        <w:rPr>
-          <w:color w:val="0000FF"/>
-        </w:rPr>
-        <w:fldChar w:fldCharType="end"/>
-      </w:r>
-      <w:r>
-        <w:rPr>
-          <w:color w:val="0000FF"/>
-        </w:rPr>
-        <w:t xml:space="preserve"> </w:t>
-      </w:r>
-      <w:r>
-        <w:rPr>
-          <w:color w:val="0000FF"/>
-        </w:rPr>
-        <w:t xml:space="preserve">, </w:t>
-      </w:r>
-      <w:r>
-        <w:rPr>
-          <w:color w:val="0000FF"/>
-        </w:rPr>
-        <w:fldChar w:fldCharType="begin"/>
-      </w:r>
-      <w:r>
-        <w:rPr>
-          <w:color w:val="0000FF"/>
-        </w:rPr>
-        <w:instrText xml:space="preserve"> REF _Ref532938691 \h </w:instrText>
-      </w:r>
-      <w:r>
-        <w:rPr>
-          <w:color w:val="0000FF"/>
-        </w:rPr>
-      </w:r>
-      <w:r>
-        <w:rPr>
-          <w:color w:val="0000FF"/>
-        </w:rPr>
-        <w:instrText xml:space="preserve"> \* MERGEFORMAT </w:instrText>
-      </w:r>
-      <w:r>
-        <w:rPr>
-          <w:color w:val="0000FF"/>
-        </w:rPr>
-        <w:fldChar w:fldCharType="separate"/>
-      </w:r>
-      <w:r>
-        <w:rPr>
-          <w:color w:val="0000FF"/>
-        </w:rPr>
-        <w:t>Table 6</w:t>
-      </w:r>
-      <w:r>
-        <w:rPr>
-          <w:color w:val="0000FF"/>
-        </w:rPr>
-        <w:fldChar w:fldCharType="end"/>
-      </w:r>
-      <w:r>
-        <w:t xml:space="preserve"> </w:t>
-      </w:r>
-      <w:r>
-        <w:t>and improved with each iteration,</w:t>
-      </w:r>
-      <w:r>
-        <w:t xml:space="preserve"> but the ranking of th</w:t>
-      </w:r>
-      <w:r>
-        <w:t xml:space="preserve">e algorithms </w:t>
-      </w:r>
-      <w:r>
-        <w:t xml:space="preserve">with respect to each other </w:t>
-      </w:r>
-      <w:r>
-        <w:t>remained unchanged.</w:t>
-      </w:r>
-      <w:r>
-        <w:t xml:space="preserve"> </w:t>
-      </w:r>
-      <w:r>
-        <w:t xml:space="preserve">The low values of the R2 metrics can be attributed to </w:t>
-      </w:r>
-      <w:r>
-        <w:t xml:space="preserve">a </w:t>
-      </w:r>
-      <w:r>
-        <w:t>small</w:t>
-      </w:r>
-      <w:r>
-        <w:t xml:space="preserve"> (5 features)</w:t>
-      </w:r>
-      <w:r>
-        <w:t xml:space="preserve"> number of features of the dataset being used to </w:t>
-      </w:r>
-      <w:r>
-        <w:t>train</w:t>
-      </w:r>
-      <w:r>
-        <w:t xml:space="preserve"> the model as per the variable importance plot (</w:t>
-      </w:r>
-      <w:r>
-        <w:rPr>
-          <w:color w:val="0000FF"/>
-        </w:rPr>
-        <w:fldChar w:fldCharType="begin"/>
-      </w:r>
-      <w:r>
-        <w:rPr>
-          <w:color w:val="0000FF"/>
-        </w:rPr>
-        <w:instrText xml:space="preserve"> REF _Ref532929318 \h </w:instrText>
-      </w:r>
-      <w:r>
-        <w:rPr>
-          <w:color w:val="0000FF"/>
-        </w:rPr>
-      </w:r>
-      <w:r>
-        <w:rPr>
-          <w:color w:val="0000FF"/>
-        </w:rPr>
-        <w:instrText xml:space="preserve"> \* MERGEFORMAT </w:instrText>
-      </w:r>
-      <w:r>
-        <w:rPr>
-          <w:color w:val="0000FF"/>
-        </w:rPr>
-        <w:fldChar w:fldCharType="separate"/>
-      </w:r>
-      <w:r>
-        <w:rPr>
-          <w:color w:val="0000FF"/>
-        </w:rPr>
-        <w:t>Figure 6</w:t>
-      </w:r>
-      <w:r>
-        <w:rPr>
-          <w:color w:val="0000FF"/>
-        </w:rPr>
-        <w:fldChar w:fldCharType="end"/>
-      </w:r>
-      <w:r>
-        <w:t>)</w:t>
-      </w:r>
-      <w:r>
-        <w:t>.</w:t>
-      </w:r>
     </w:p>
     <w:p>
       <w:pPr>
@@ -9089,6 +9145,7 @@
         <w:t>: RMSE score of each algorithm per iteration</w:t>
       </w:r>
     </w:p>
+    <w:p/>
     <w:p>
       <w:pPr>
         <w:pStyle w:val="Caption"/>
@@ -9223,7 +9280,15 @@
         <w:t xml:space="preserve"> observed </w:t>
       </w:r>
       <w:r>
-        <w:t>that the performance an algorithm improved with respect to itself with each iteration of pruning, but did not perform better or worse than another algorithm</w:t>
+        <w:t>that the performance</w:t>
+      </w:r>
+      <w:r>
+        <w:t xml:space="preserve"> of</w:t>
+      </w:r>
+      <w:bookmarkStart w:id="22" w:name="_GoBack"/>
+      <w:bookmarkEnd w:id="22"/>
+      <w:r>
+        <w:t xml:space="preserve"> an algorithm improved with respect to itself with each iteration of pruning, but did not perform better or worse than another algorithm</w:t>
       </w:r>
       <w:r>
         <w:t xml:space="preserve"> as</w:t>
@@ -9253,12 +9318,12 @@
         <w:rPr>
           <w:color w:val="0000FF"/>
         </w:rPr>
+        <w:instrText xml:space="preserve"> \* MERGEFORMAT </w:instrText>
       </w:r>
       <w:r>
         <w:rPr>
           <w:color w:val="0000FF"/>
         </w:rPr>
-        <w:instrText xml:space="preserve"> \* MERGEFORMAT </w:instrText>
       </w:r>
       <w:r>
         <w:rPr>
@@ -9309,12 +9374,12 @@
         <w:rPr>
           <w:color w:val="0000FF"/>
         </w:rPr>
+        <w:instrText xml:space="preserve"> \* MERGEFORMAT </w:instrText>
       </w:r>
       <w:r>
         <w:rPr>
           <w:color w:val="0000FF"/>
         </w:rPr>
-        <w:instrText xml:space="preserve"> \* MERGEFORMAT </w:instrText>
       </w:r>
       <w:r>
         <w:rPr>
@@ -9350,7 +9415,11 @@
         <w:t>.5</w:t>
       </w:r>
       <w:r>
-        <w:t xml:space="preserve">% pruning of the dataset, RMSE improved by 7% for Random Forest, 8% for Linear Regression and 8% for SVR. R2 scores improved by 5% for Random Forest, 3% for Linear Regression and 5% for SVR. </w:t>
+        <w:t xml:space="preserve">% pruning of the dataset, RMSE improved by 7% for </w:t>
+      </w:r>
+      <w:r>
+        <w:lastRenderedPageBreak/>
+        <w:t xml:space="preserve">Random Forest, 8% for Linear Regression and 8% for SVR. R2 scores improved by 5% for Random Forest, 3% for Linear Regression and 5% for SVR. </w:t>
       </w:r>
       <w:r>
         <w:t xml:space="preserve">Their rankings remain unchanged on unpruned and pruned datasets across </w:t>
@@ -9486,8 +9555,6 @@
       <w:r>
         <w:t xml:space="preserve"> </w:t>
       </w:r>
-      <w:bookmarkStart w:id="22" w:name="_GoBack"/>
-      <w:bookmarkEnd w:id="22"/>
     </w:p>
     <w:p>
       <w:pPr>
@@ -10364,8 +10431,8 @@
       </w:r>
       <w:r>
         <w:rPr>
-          <w:sz w:val="14"/>
-          <w:szCs w:val="14"/>
+          <w:sz w:val="16"/>
+          <w:szCs w:val="16"/>
         </w:rPr>
         <w:t>Joeran Beel and Douglas Leith. Machine Learning (CS7CS4/CS4404). Trinity College Dublin, School of Computer Science and Statistics. 2018.</w:t>
       </w:r>
@@ -10419,11 +10486,6 @@
     <w:p/>
     <w:p/>
     <w:p/>
-    <w:p/>
-    <w:p/>
-    <w:p/>
-    <w:p/>
-    <w:p/>
     <w:p>
       <w:pPr>
         <w:ind w:firstLine="0"/>
@@ -10443,17 +10505,9 @@
           <w:b/>
           <w:sz w:val="22"/>
         </w:rPr>
+        <w:lastRenderedPageBreak/>
         <w:t>Appendix</w:t>
       </w:r>
-    </w:p>
-    <w:p>
-      <w:pPr>
-        <w:ind w:firstLine="0"/>
-        <w:rPr>
-          <w:b/>
-          <w:sz w:val="22"/>
-        </w:rPr>
-      </w:pPr>
     </w:p>
     <w:p>
       <w:pPr>
@@ -12255,8 +12309,24 @@
       <w:pPr>
         <w:pStyle w:val="Caption"/>
       </w:pPr>
-      <w:bookmarkStart w:id="25" w:name="_Ref532938683"/>
-      <w:bookmarkStart w:id="26" w:name="_Ref532938691"/>
+      <w:bookmarkStart w:id="25" w:name="_Ref532938691"/>
+      <w:bookmarkStart w:id="26" w:name="_Ref532938683"/>
+    </w:p>
+    <w:p>
+      <w:pPr>
+        <w:pStyle w:val="Caption"/>
+      </w:pPr>
+    </w:p>
+    <w:p>
+      <w:pPr>
+        <w:pStyle w:val="Caption"/>
+      </w:pPr>
+    </w:p>
+    <w:p>
+      <w:pPr>
+        <w:pStyle w:val="Caption"/>
+      </w:pPr>
+      <w:bookmarkStart w:id="27" w:name="_Ref533010625"/>
       <w:r>
         <w:t xml:space="preserve">Table </w:t>
       </w:r>
@@ -12278,14 +12348,15 @@
       <w:r>
         <w:fldChar w:fldCharType="end"/>
       </w:r>
+      <w:bookmarkEnd w:id="25"/>
+      <w:bookmarkEnd w:id="27"/>
+      <w:r>
+        <w:t>:</w:t>
+      </w:r>
+      <w:r>
+        <w:t xml:space="preserve"> R2 score per iteration for each algorithm</w:t>
+      </w:r>
       <w:bookmarkEnd w:id="26"/>
-      <w:r>
-        <w:t>:</w:t>
-      </w:r>
-      <w:r>
-        <w:t xml:space="preserve"> R2 score per iteration for each algorithm</w:t>
-      </w:r>
-      <w:bookmarkEnd w:id="25"/>
     </w:p>
     <w:tbl>
       <w:tblPr>
@@ -13976,7 +14047,7 @@
       <w:pPr>
         <w:pStyle w:val="Caption"/>
       </w:pPr>
-      <w:bookmarkStart w:id="27" w:name="_Ref532939188"/>
+      <w:bookmarkStart w:id="28" w:name="_Ref532939188"/>
       <w:r>
         <w:t xml:space="preserve">Figure </w:t>
       </w:r>
@@ -13998,7 +14069,7 @@
       <w:r>
         <w:fldChar w:fldCharType="end"/>
       </w:r>
-      <w:bookmarkEnd w:id="27"/>
+      <w:bookmarkEnd w:id="28"/>
       <w:r>
         <w:t>: Year wise App Distribution</w:t>
       </w:r>
@@ -14020,7 +14091,7 @@
 </file>
 
 <file path=word/endnotes.xml><?xml version="1.0" encoding="utf-8"?>
-<w:endnotes xmlns:wpc="http://schemas.microsoft.com/office/word/2010/wordprocessingCanvas" xmlns:cx="http://schemas.microsoft.com/office/drawing/2014/chartex" xmlns:cx1="http://schemas.microsoft.com/office/drawing/2015/9/8/chartex" xmlns:mc="http://schemas.openxmlformats.org/markup-compatibility/2006" xmlns:o="urn:schemas-microsoft-com:office:office" xmlns:r="http://schemas.openxmlformats.org/officeDocument/2006/relationships" xmlns:m="http://schemas.openxmlformats.org/officeDocument/2006/math" xmlns:v="urn:schemas-microsoft-com:vml" xmlns:wp14="http://schemas.microsoft.com/office/word/2010/wordprocessingDrawing" xmlns:wp="http://schemas.openxmlformats.org/drawingml/2006/wordprocessingDrawing" xmlns:w10="urn:schemas-microsoft-com:office:word" xmlns:w="http://schemas.openxmlformats.org/wordprocessingml/2006/main" xmlns:w14="http://schemas.microsoft.com/office/word/2010/wordml" xmlns:w15="http://schemas.microsoft.com/office/word/2012/wordml" xmlns:w16se="http://schemas.microsoft.com/office/word/2015/wordml/symex" xmlns:wpg="http://schemas.microsoft.com/office/word/2010/wordprocessingGroup" xmlns:wpi="http://schemas.microsoft.com/office/word/2010/wordprocessingInk" xmlns:wne="http://schemas.microsoft.com/office/word/2006/wordml" xmlns:wps="http://schemas.microsoft.com/office/word/2010/wordprocessingShape" mc:Ignorable="w14 w15 w16se wp14">
+<w:endnotes xmlns:wpc="http://schemas.microsoft.com/office/word/2010/wordprocessingCanvas" xmlns:cx="http://schemas.microsoft.com/office/drawing/2014/chartex" xmlns:cx1="http://schemas.microsoft.com/office/drawing/2015/9/8/chartex" xmlns:cx2="http://schemas.microsoft.com/office/drawing/2015/10/21/chartex" xmlns:cx3="http://schemas.microsoft.com/office/drawing/2016/5/9/chartex" xmlns:cx4="http://schemas.microsoft.com/office/drawing/2016/5/10/chartex" xmlns:cx5="http://schemas.microsoft.com/office/drawing/2016/5/11/chartex" xmlns:cx6="http://schemas.microsoft.com/office/drawing/2016/5/12/chartex" xmlns:cx7="http://schemas.microsoft.com/office/drawing/2016/5/13/chartex" xmlns:cx8="http://schemas.microsoft.com/office/drawing/2016/5/14/chartex" xmlns:mc="http://schemas.openxmlformats.org/markup-compatibility/2006" xmlns:aink="http://schemas.microsoft.com/office/drawing/2016/ink" xmlns:am3d="http://schemas.microsoft.com/office/drawing/2017/model3d" xmlns:o="urn:schemas-microsoft-com:office:office" xmlns:r="http://schemas.openxmlformats.org/officeDocument/2006/relationships" xmlns:m="http://schemas.openxmlformats.org/officeDocument/2006/math" xmlns:v="urn:schemas-microsoft-com:vml" xmlns:wp14="http://schemas.microsoft.com/office/word/2010/wordprocessingDrawing" xmlns:wp="http://schemas.openxmlformats.org/drawingml/2006/wordprocessingDrawing" xmlns:w10="urn:schemas-microsoft-com:office:word" xmlns:w="http://schemas.openxmlformats.org/wordprocessingml/2006/main" xmlns:w14="http://schemas.microsoft.com/office/word/2010/wordml" xmlns:w15="http://schemas.microsoft.com/office/word/2012/wordml" xmlns:w16cid="http://schemas.microsoft.com/office/word/2016/wordml/cid" xmlns:w16se="http://schemas.microsoft.com/office/word/2015/wordml/symex" xmlns:wpg="http://schemas.microsoft.com/office/word/2010/wordprocessingGroup" xmlns:wpi="http://schemas.microsoft.com/office/word/2010/wordprocessingInk" xmlns:wne="http://schemas.microsoft.com/office/word/2006/wordml" xmlns:wps="http://schemas.microsoft.com/office/word/2010/wordprocessingShape" mc:Ignorable="w14 w15 w16se w16cid wp14">
   <w:endnote w:type="separator" w:id="-1">
     <w:p>
       <w:r>
@@ -14042,7 +14113,7 @@
 </file>
 
 <file path=word/footer1.xml><?xml version="1.0" encoding="utf-8"?>
-<w:ftr xmlns:wpc="http://schemas.microsoft.com/office/word/2010/wordprocessingCanvas" xmlns:cx="http://schemas.microsoft.com/office/drawing/2014/chartex" xmlns:cx1="http://schemas.microsoft.com/office/drawing/2015/9/8/chartex" xmlns:mc="http://schemas.openxmlformats.org/markup-compatibility/2006" xmlns:o="urn:schemas-microsoft-com:office:office" xmlns:r="http://schemas.openxmlformats.org/officeDocument/2006/relationships" xmlns:m="http://schemas.openxmlformats.org/officeDocument/2006/math" xmlns:v="urn:schemas-microsoft-com:vml" xmlns:wp14="http://schemas.microsoft.com/office/word/2010/wordprocessingDrawing" xmlns:wp="http://schemas.openxmlformats.org/drawingml/2006/wordprocessingDrawing" xmlns:w10="urn:schemas-microsoft-com:office:word" xmlns:w="http://schemas.openxmlformats.org/wordprocessingml/2006/main" xmlns:w14="http://schemas.microsoft.com/office/word/2010/wordml" xmlns:w15="http://schemas.microsoft.com/office/word/2012/wordml" xmlns:w16se="http://schemas.microsoft.com/office/word/2015/wordml/symex" xmlns:wpg="http://schemas.microsoft.com/office/word/2010/wordprocessingGroup" xmlns:wpi="http://schemas.microsoft.com/office/word/2010/wordprocessingInk" xmlns:wne="http://schemas.microsoft.com/office/word/2006/wordml" xmlns:wps="http://schemas.microsoft.com/office/word/2010/wordprocessingShape" mc:Ignorable="w14 w15 w16se wp14">
+<w:ftr xmlns:wpc="http://schemas.microsoft.com/office/word/2010/wordprocessingCanvas" xmlns:cx="http://schemas.microsoft.com/office/drawing/2014/chartex" xmlns:cx1="http://schemas.microsoft.com/office/drawing/2015/9/8/chartex" xmlns:cx2="http://schemas.microsoft.com/office/drawing/2015/10/21/chartex" xmlns:cx3="http://schemas.microsoft.com/office/drawing/2016/5/9/chartex" xmlns:cx4="http://schemas.microsoft.com/office/drawing/2016/5/10/chartex" xmlns:cx5="http://schemas.microsoft.com/office/drawing/2016/5/11/chartex" xmlns:cx6="http://schemas.microsoft.com/office/drawing/2016/5/12/chartex" xmlns:cx7="http://schemas.microsoft.com/office/drawing/2016/5/13/chartex" xmlns:cx8="http://schemas.microsoft.com/office/drawing/2016/5/14/chartex" xmlns:mc="http://schemas.openxmlformats.org/markup-compatibility/2006" xmlns:aink="http://schemas.microsoft.com/office/drawing/2016/ink" xmlns:am3d="http://schemas.microsoft.com/office/drawing/2017/model3d" xmlns:o="urn:schemas-microsoft-com:office:office" xmlns:r="http://schemas.openxmlformats.org/officeDocument/2006/relationships" xmlns:m="http://schemas.openxmlformats.org/officeDocument/2006/math" xmlns:v="urn:schemas-microsoft-com:vml" xmlns:wp14="http://schemas.microsoft.com/office/word/2010/wordprocessingDrawing" xmlns:wp="http://schemas.openxmlformats.org/drawingml/2006/wordprocessingDrawing" xmlns:w10="urn:schemas-microsoft-com:office:word" xmlns:w="http://schemas.openxmlformats.org/wordprocessingml/2006/main" xmlns:w14="http://schemas.microsoft.com/office/word/2010/wordml" xmlns:w15="http://schemas.microsoft.com/office/word/2012/wordml" xmlns:w16cid="http://schemas.microsoft.com/office/word/2016/wordml/cid" xmlns:w16se="http://schemas.microsoft.com/office/word/2015/wordml/symex" xmlns:wpg="http://schemas.microsoft.com/office/word/2010/wordprocessingGroup" xmlns:wpi="http://schemas.microsoft.com/office/word/2010/wordprocessingInk" xmlns:wne="http://schemas.microsoft.com/office/word/2006/wordml" xmlns:wps="http://schemas.microsoft.com/office/word/2010/wordprocessingShape" mc:Ignorable="w14 w15 w16se w16cid wp14">
   <w:sdt>
     <w:sdtPr>
       <w:id w:val="-1602640918"/>
@@ -14099,7 +14170,7 @@
 </file>
 
 <file path=word/footer2.xml><?xml version="1.0" encoding="utf-8"?>
-<w:ftr xmlns:wpc="http://schemas.microsoft.com/office/word/2010/wordprocessingCanvas" xmlns:cx="http://schemas.microsoft.com/office/drawing/2014/chartex" xmlns:cx1="http://schemas.microsoft.com/office/drawing/2015/9/8/chartex" xmlns:mc="http://schemas.openxmlformats.org/markup-compatibility/2006" xmlns:o="urn:schemas-microsoft-com:office:office" xmlns:r="http://schemas.openxmlformats.org/officeDocument/2006/relationships" xmlns:m="http://schemas.openxmlformats.org/officeDocument/2006/math" xmlns:v="urn:schemas-microsoft-com:vml" xmlns:wp14="http://schemas.microsoft.com/office/word/2010/wordprocessingDrawing" xmlns:wp="http://schemas.openxmlformats.org/drawingml/2006/wordprocessingDrawing" xmlns:w10="urn:schemas-microsoft-com:office:word" xmlns:w="http://schemas.openxmlformats.org/wordprocessingml/2006/main" xmlns:w14="http://schemas.microsoft.com/office/word/2010/wordml" xmlns:w15="http://schemas.microsoft.com/office/word/2012/wordml" xmlns:w16se="http://schemas.microsoft.com/office/word/2015/wordml/symex" xmlns:wpg="http://schemas.microsoft.com/office/word/2010/wordprocessingGroup" xmlns:wpi="http://schemas.microsoft.com/office/word/2010/wordprocessingInk" xmlns:wne="http://schemas.microsoft.com/office/word/2006/wordml" xmlns:wps="http://schemas.microsoft.com/office/word/2010/wordprocessingShape" mc:Ignorable="w14 w15 w16se wp14">
+<w:ftr xmlns:wpc="http://schemas.microsoft.com/office/word/2010/wordprocessingCanvas" xmlns:cx="http://schemas.microsoft.com/office/drawing/2014/chartex" xmlns:cx1="http://schemas.microsoft.com/office/drawing/2015/9/8/chartex" xmlns:cx2="http://schemas.microsoft.com/office/drawing/2015/10/21/chartex" xmlns:cx3="http://schemas.microsoft.com/office/drawing/2016/5/9/chartex" xmlns:cx4="http://schemas.microsoft.com/office/drawing/2016/5/10/chartex" xmlns:cx5="http://schemas.microsoft.com/office/drawing/2016/5/11/chartex" xmlns:cx6="http://schemas.microsoft.com/office/drawing/2016/5/12/chartex" xmlns:cx7="http://schemas.microsoft.com/office/drawing/2016/5/13/chartex" xmlns:cx8="http://schemas.microsoft.com/office/drawing/2016/5/14/chartex" xmlns:mc="http://schemas.openxmlformats.org/markup-compatibility/2006" xmlns:aink="http://schemas.microsoft.com/office/drawing/2016/ink" xmlns:am3d="http://schemas.microsoft.com/office/drawing/2017/model3d" xmlns:o="urn:schemas-microsoft-com:office:office" xmlns:r="http://schemas.openxmlformats.org/officeDocument/2006/relationships" xmlns:m="http://schemas.openxmlformats.org/officeDocument/2006/math" xmlns:v="urn:schemas-microsoft-com:vml" xmlns:wp14="http://schemas.microsoft.com/office/word/2010/wordprocessingDrawing" xmlns:wp="http://schemas.openxmlformats.org/drawingml/2006/wordprocessingDrawing" xmlns:w10="urn:schemas-microsoft-com:office:word" xmlns:w="http://schemas.openxmlformats.org/wordprocessingml/2006/main" xmlns:w14="http://schemas.microsoft.com/office/word/2010/wordml" xmlns:w15="http://schemas.microsoft.com/office/word/2012/wordml" xmlns:w16cid="http://schemas.microsoft.com/office/word/2016/wordml/cid" xmlns:w16se="http://schemas.microsoft.com/office/word/2015/wordml/symex" xmlns:wpg="http://schemas.microsoft.com/office/word/2010/wordprocessingGroup" xmlns:wpi="http://schemas.microsoft.com/office/word/2010/wordprocessingInk" xmlns:wne="http://schemas.microsoft.com/office/word/2006/wordml" xmlns:wps="http://schemas.microsoft.com/office/word/2010/wordprocessingShape" mc:Ignorable="w14 w15 w16se w16cid wp14">
   <w:p>
     <w:pPr>
       <w:pStyle w:val="Footer"/>
@@ -14159,7 +14230,7 @@
 </file>
 
 <file path=word/footnotes.xml><?xml version="1.0" encoding="utf-8"?>
-<w:footnotes xmlns:wpc="http://schemas.microsoft.com/office/word/2010/wordprocessingCanvas" xmlns:cx="http://schemas.microsoft.com/office/drawing/2014/chartex" xmlns:cx1="http://schemas.microsoft.com/office/drawing/2015/9/8/chartex" xmlns:mc="http://schemas.openxmlformats.org/markup-compatibility/2006" xmlns:o="urn:schemas-microsoft-com:office:office" xmlns:r="http://schemas.openxmlformats.org/officeDocument/2006/relationships" xmlns:m="http://schemas.openxmlformats.org/officeDocument/2006/math" xmlns:v="urn:schemas-microsoft-com:vml" xmlns:wp14="http://schemas.microsoft.com/office/word/2010/wordprocessingDrawing" xmlns:wp="http://schemas.openxmlformats.org/drawingml/2006/wordprocessingDrawing" xmlns:w10="urn:schemas-microsoft-com:office:word" xmlns:w="http://schemas.openxmlformats.org/wordprocessingml/2006/main" xmlns:w14="http://schemas.microsoft.com/office/word/2010/wordml" xmlns:w15="http://schemas.microsoft.com/office/word/2012/wordml" xmlns:w16se="http://schemas.microsoft.com/office/word/2015/wordml/symex" xmlns:wpg="http://schemas.microsoft.com/office/word/2010/wordprocessingGroup" xmlns:wpi="http://schemas.microsoft.com/office/word/2010/wordprocessingInk" xmlns:wne="http://schemas.microsoft.com/office/word/2006/wordml" xmlns:wps="http://schemas.microsoft.com/office/word/2010/wordprocessingShape" mc:Ignorable="w14 w15 w16se wp14">
+<w:footnotes xmlns:wpc="http://schemas.microsoft.com/office/word/2010/wordprocessingCanvas" xmlns:cx="http://schemas.microsoft.com/office/drawing/2014/chartex" xmlns:cx1="http://schemas.microsoft.com/office/drawing/2015/9/8/chartex" xmlns:cx2="http://schemas.microsoft.com/office/drawing/2015/10/21/chartex" xmlns:cx3="http://schemas.microsoft.com/office/drawing/2016/5/9/chartex" xmlns:cx4="http://schemas.microsoft.com/office/drawing/2016/5/10/chartex" xmlns:cx5="http://schemas.microsoft.com/office/drawing/2016/5/11/chartex" xmlns:cx6="http://schemas.microsoft.com/office/drawing/2016/5/12/chartex" xmlns:cx7="http://schemas.microsoft.com/office/drawing/2016/5/13/chartex" xmlns:cx8="http://schemas.microsoft.com/office/drawing/2016/5/14/chartex" xmlns:mc="http://schemas.openxmlformats.org/markup-compatibility/2006" xmlns:aink="http://schemas.microsoft.com/office/drawing/2016/ink" xmlns:am3d="http://schemas.microsoft.com/office/drawing/2017/model3d" xmlns:o="urn:schemas-microsoft-com:office:office" xmlns:r="http://schemas.openxmlformats.org/officeDocument/2006/relationships" xmlns:m="http://schemas.openxmlformats.org/officeDocument/2006/math" xmlns:v="urn:schemas-microsoft-com:vml" xmlns:wp14="http://schemas.microsoft.com/office/word/2010/wordprocessingDrawing" xmlns:wp="http://schemas.openxmlformats.org/drawingml/2006/wordprocessingDrawing" xmlns:w10="urn:schemas-microsoft-com:office:word" xmlns:w="http://schemas.openxmlformats.org/wordprocessingml/2006/main" xmlns:w14="http://schemas.microsoft.com/office/word/2010/wordml" xmlns:w15="http://schemas.microsoft.com/office/word/2012/wordml" xmlns:w16cid="http://schemas.microsoft.com/office/word/2016/wordml/cid" xmlns:w16se="http://schemas.microsoft.com/office/word/2015/wordml/symex" xmlns:wpg="http://schemas.microsoft.com/office/word/2010/wordprocessingGroup" xmlns:wpi="http://schemas.microsoft.com/office/word/2010/wordprocessingInk" xmlns:wne="http://schemas.microsoft.com/office/word/2006/wordml" xmlns:wps="http://schemas.microsoft.com/office/word/2010/wordprocessingShape" mc:Ignorable="w14 w15 w16se w16cid wp14">
   <w:footnote w:type="separator" w:id="-1">
     <w:p>
       <w:r>
@@ -14206,7 +14277,7 @@
 </file>
 
 <file path=word/numbering.xml><?xml version="1.0" encoding="utf-8"?>
-<w:numbering xmlns:wpc="http://schemas.microsoft.com/office/word/2010/wordprocessingCanvas" xmlns:cx="http://schemas.microsoft.com/office/drawing/2014/chartex" xmlns:cx1="http://schemas.microsoft.com/office/drawing/2015/9/8/chartex" xmlns:mc="http://schemas.openxmlformats.org/markup-compatibility/2006" xmlns:o="urn:schemas-microsoft-com:office:office" xmlns:r="http://schemas.openxmlformats.org/officeDocument/2006/relationships" xmlns:m="http://schemas.openxmlformats.org/officeDocument/2006/math" xmlns:v="urn:schemas-microsoft-com:vml" xmlns:wp14="http://schemas.microsoft.com/office/word/2010/wordprocessingDrawing" xmlns:wp="http://schemas.openxmlformats.org/drawingml/2006/wordprocessingDrawing" xmlns:w10="urn:schemas-microsoft-com:office:word" xmlns:w="http://schemas.openxmlformats.org/wordprocessingml/2006/main" xmlns:w14="http://schemas.microsoft.com/office/word/2010/wordml" xmlns:w15="http://schemas.microsoft.com/office/word/2012/wordml" xmlns:w16se="http://schemas.microsoft.com/office/word/2015/wordml/symex" xmlns:wpg="http://schemas.microsoft.com/office/word/2010/wordprocessingGroup" xmlns:wpi="http://schemas.microsoft.com/office/word/2010/wordprocessingInk" xmlns:wne="http://schemas.microsoft.com/office/word/2006/wordml" xmlns:wps="http://schemas.microsoft.com/office/word/2010/wordprocessingShape" mc:Ignorable="w14 w15 w16se wp14">
+<w:numbering xmlns:wpc="http://schemas.microsoft.com/office/word/2010/wordprocessingCanvas" xmlns:cx="http://schemas.microsoft.com/office/drawing/2014/chartex" xmlns:cx1="http://schemas.microsoft.com/office/drawing/2015/9/8/chartex" xmlns:cx2="http://schemas.microsoft.com/office/drawing/2015/10/21/chartex" xmlns:cx3="http://schemas.microsoft.com/office/drawing/2016/5/9/chartex" xmlns:cx4="http://schemas.microsoft.com/office/drawing/2016/5/10/chartex" xmlns:cx5="http://schemas.microsoft.com/office/drawing/2016/5/11/chartex" xmlns:cx6="http://schemas.microsoft.com/office/drawing/2016/5/12/chartex" xmlns:cx7="http://schemas.microsoft.com/office/drawing/2016/5/13/chartex" xmlns:cx8="http://schemas.microsoft.com/office/drawing/2016/5/14/chartex" xmlns:mc="http://schemas.openxmlformats.org/markup-compatibility/2006" xmlns:aink="http://schemas.microsoft.com/office/drawing/2016/ink" xmlns:am3d="http://schemas.microsoft.com/office/drawing/2017/model3d" xmlns:o="urn:schemas-microsoft-com:office:office" xmlns:r="http://schemas.openxmlformats.org/officeDocument/2006/relationships" xmlns:m="http://schemas.openxmlformats.org/officeDocument/2006/math" xmlns:v="urn:schemas-microsoft-com:vml" xmlns:wp14="http://schemas.microsoft.com/office/word/2010/wordprocessingDrawing" xmlns:wp="http://schemas.openxmlformats.org/drawingml/2006/wordprocessingDrawing" xmlns:w10="urn:schemas-microsoft-com:office:word" xmlns:w="http://schemas.openxmlformats.org/wordprocessingml/2006/main" xmlns:w14="http://schemas.microsoft.com/office/word/2010/wordml" xmlns:w15="http://schemas.microsoft.com/office/word/2012/wordml" xmlns:w16cid="http://schemas.microsoft.com/office/word/2016/wordml/cid" xmlns:w16se="http://schemas.microsoft.com/office/word/2015/wordml/symex" xmlns:wpg="http://schemas.microsoft.com/office/word/2010/wordprocessingGroup" xmlns:wpi="http://schemas.microsoft.com/office/word/2010/wordprocessingInk" xmlns:wne="http://schemas.microsoft.com/office/word/2006/wordml" xmlns:wps="http://schemas.microsoft.com/office/word/2010/wordprocessingShape" mc:Ignorable="w14 w15 w16se w16cid wp14">
   <w:abstractNum w:abstractNumId="0" w15:restartNumberingAfterBreak="0">
     <w:nsid w:val="02162227"/>
     <w:multiLevelType w:val="hybridMultilevel"/>
@@ -16074,7 +16145,7 @@
 </file>
 
 <file path=word/styles.xml><?xml version="1.0" encoding="utf-8"?>
-<w:styles xmlns:mc="http://schemas.openxmlformats.org/markup-compatibility/2006" xmlns:r="http://schemas.openxmlformats.org/officeDocument/2006/relationships" xmlns:w="http://schemas.openxmlformats.org/wordprocessingml/2006/main" xmlns:w14="http://schemas.microsoft.com/office/word/2010/wordml" xmlns:w15="http://schemas.microsoft.com/office/word/2012/wordml" xmlns:w16se="http://schemas.microsoft.com/office/word/2015/wordml/symex" mc:Ignorable="w14 w15 w16se">
+<w:styles xmlns:mc="http://schemas.openxmlformats.org/markup-compatibility/2006" xmlns:r="http://schemas.openxmlformats.org/officeDocument/2006/relationships" xmlns:w="http://schemas.openxmlformats.org/wordprocessingml/2006/main" xmlns:w14="http://schemas.microsoft.com/office/word/2010/wordml" xmlns:w15="http://schemas.microsoft.com/office/word/2012/wordml" xmlns:w16cid="http://schemas.microsoft.com/office/word/2016/wordml/cid" xmlns:w16se="http://schemas.microsoft.com/office/word/2015/wordml/symex" mc:Ignorable="w14 w15 w16se w16cid">
   <w:docDefaults>
     <w:rPrDefault>
       <w:rPr>
@@ -16084,7 +16155,7 @@
     </w:rPrDefault>
     <w:pPrDefault/>
   </w:docDefaults>
-  <w:latentStyles w:defLockedState="0" w:defUIPriority="0" w:defSemiHidden="0" w:defUnhideWhenUsed="0" w:defQFormat="0" w:count="371">
+  <w:latentStyles w:defLockedState="0" w:defUIPriority="0" w:defSemiHidden="0" w:defUnhideWhenUsed="0" w:defQFormat="0" w:count="375">
     <w:lsdException w:name="Normal" w:locked="1" w:qFormat="1"/>
     <w:lsdException w:name="heading 1" w:locked="1" w:uiPriority="9" w:qFormat="1"/>
     <w:lsdException w:name="heading 2" w:locked="1" w:semiHidden="1" w:uiPriority="9" w:unhideWhenUsed="1" w:qFormat="1"/>
@@ -16185,7 +16256,6 @@
     <w:lsdException w:name="HTML Sample" w:semiHidden="1" w:unhideWhenUsed="1"/>
     <w:lsdException w:name="HTML Typewriter" w:semiHidden="1" w:unhideWhenUsed="1"/>
     <w:lsdException w:name="HTML Variable" w:semiHidden="1" w:unhideWhenUsed="1"/>
-    <w:lsdException w:name="Normal Table" w:semiHidden="1" w:unhideWhenUsed="1"/>
     <w:lsdException w:name="annotation subject" w:semiHidden="1" w:unhideWhenUsed="1"/>
     <w:lsdException w:name="No List" w:semiHidden="1" w:uiPriority="99" w:unhideWhenUsed="1"/>
     <w:lsdException w:name="Outline List 1" w:semiHidden="1" w:unhideWhenUsed="1"/>
@@ -16229,10 +16299,8 @@
     <w:lsdException w:name="Table Elegant" w:semiHidden="1" w:unhideWhenUsed="1"/>
     <w:lsdException w:name="Table Professional" w:semiHidden="1" w:unhideWhenUsed="1"/>
     <w:lsdException w:name="Table Subtle 1" w:semiHidden="1" w:unhideWhenUsed="1"/>
-    <w:lsdException w:name="Table Subtle 2" w:semiHidden="1" w:unhideWhenUsed="1"/>
     <w:lsdException w:name="Table Web 1" w:semiHidden="1" w:unhideWhenUsed="1"/>
     <w:lsdException w:name="Table Web 2" w:semiHidden="1" w:unhideWhenUsed="1"/>
-    <w:lsdException w:name="Table Web 3" w:semiHidden="1" w:unhideWhenUsed="1"/>
     <w:lsdException w:name="Balloon Text" w:semiHidden="1" w:unhideWhenUsed="1"/>
     <w:lsdException w:name="Table Grid" w:locked="1" w:uiPriority="39"/>
     <w:lsdException w:name="Table Theme" w:semiHidden="1" w:unhideWhenUsed="1"/>
@@ -16451,6 +16519,10 @@
     <w:lsdException w:name="List Table 5 Dark Accent 6" w:uiPriority="50"/>
     <w:lsdException w:name="List Table 6 Colorful Accent 6" w:uiPriority="51"/>
     <w:lsdException w:name="List Table 7 Colorful Accent 6" w:uiPriority="52"/>
+    <w:lsdException w:name="Mention" w:semiHidden="1" w:uiPriority="99" w:unhideWhenUsed="1"/>
+    <w:lsdException w:name="Smart Hyperlink" w:semiHidden="1" w:uiPriority="99" w:unhideWhenUsed="1"/>
+    <w:lsdException w:name="Hashtag" w:semiHidden="1" w:uiPriority="99" w:unhideWhenUsed="1"/>
+    <w:lsdException w:name="Unresolved Mention" w:semiHidden="1" w:uiPriority="99" w:unhideWhenUsed="1"/>
   </w:latentStyles>
   <w:style w:type="paragraph" w:default="1" w:styleId="Normal">
     <w:name w:val="Normal"/>
@@ -18283,7 +18355,7 @@
     <w:link w:val="TableCaptionChar"/>
     <w:autoRedefine/>
     <w:qFormat/>
-    <w:rsid w:val="00C71D2A"/>
+    <w:rsid w:val="00531E2B"/>
     <w:pPr>
       <w:spacing w:before="120" w:after="120"/>
       <w:jc w:val="both"/>
@@ -18300,7 +18372,7 @@
     <w:name w:val="TableCaption Char"/>
     <w:basedOn w:val="DefaultParagraphFont"/>
     <w:link w:val="TableCaption"/>
-    <w:rsid w:val="00C71D2A"/>
+    <w:rsid w:val="00531E2B"/>
     <w:rPr>
       <w:rFonts w:ascii="Linux Libertine" w:eastAsiaTheme="minorEastAsia" w:hAnsi="Linux Libertine" w:cs="Linux Biolinum"/>
       <w:sz w:val="18"/>
@@ -18705,7 +18777,7 @@
     <w:unhideWhenUsed/>
     <w:qFormat/>
     <w:locked/>
-    <w:rsid w:val="00A0448F"/>
+    <w:rsid w:val="005867A2"/>
     <w:pPr>
       <w:spacing w:after="120" w:line="240" w:lineRule="auto"/>
       <w:ind w:firstLine="0"/>
@@ -21030,8 +21102,8 @@
       <w:lang w:val="en-US" w:eastAsia="en-US"/>
     </w:rPr>
   </w:style>
-  <w:style w:type="character" w:customStyle="1" w:styleId="UnresolvedMention">
-    <w:name w:val="Unresolved Mention"/>
+  <w:style w:type="character" w:customStyle="1" w:styleId="UnresolvedMention1">
+    <w:name w:val="Unresolved Mention1"/>
     <w:basedOn w:val="DefaultParagraphFont"/>
     <w:uiPriority w:val="99"/>
     <w:semiHidden/>
@@ -21090,7 +21162,6 @@
           </a:p>
         </c:rich>
       </c:tx>
-      <c:layout/>
       <c:overlay val="0"/>
       <c:spPr>
         <a:noFill/>
@@ -21275,7 +21346,6 @@
               </a:p>
             </c:rich>
           </c:tx>
-          <c:layout/>
           <c:overlay val="0"/>
           <c:spPr>
             <a:noFill/>
@@ -21396,7 +21466,6 @@
               </a:p>
             </c:rich>
           </c:tx>
-          <c:layout/>
           <c:overlay val="0"/>
           <c:spPr>
             <a:noFill/>
@@ -22719,7 +22788,7 @@
 </file>
 
 <file path=customXml/itemProps2.xml><?xml version="1.0" encoding="utf-8"?>
-<ds:datastoreItem xmlns:ds="http://schemas.openxmlformats.org/officeDocument/2006/customXml" ds:itemID="{0A17F47C-8EB6-4AA1-A993-4584572A6331}">
+<ds:datastoreItem xmlns:ds="http://schemas.openxmlformats.org/officeDocument/2006/customXml" ds:itemID="{78DFC496-C8FE-473A-97C3-2CA22C56738E}">
   <ds:schemaRefs>
     <ds:schemaRef ds:uri="http://schemas.openxmlformats.org/officeDocument/2006/bibliography"/>
   </ds:schemaRefs>

</xml_diff>